<commit_message>
Sua lai diagram, xoa chuc nang dang nhap va xem don hang da dat website
</commit_message>
<xml_diff>
--- a/PhanTich - Thiet Ke - CarPoly/CarPoly.docx
+++ b/PhanTich - Thiet Ke - CarPoly/CarPoly.docx
@@ -114,7 +114,21 @@
           <w:sz w:val="26"/>
           <w:szCs w:val="26"/>
         </w:rPr>
-        <w:t>Dự toán chi phí</w:t>
+        <w:t>Dự</w:t>
+      </w:r>
+      <w:r>
+        <w:rPr>
+          <w:sz w:val="26"/>
+          <w:szCs w:val="26"/>
+        </w:rPr>
+        <w:t xml:space="preserve"> đ</w:t>
+      </w:r>
+      <w:r>
+        <w:rPr>
+          <w:sz w:val="26"/>
+          <w:szCs w:val="26"/>
+        </w:rPr>
+        <w:t>oán chi phí</w:t>
       </w:r>
     </w:p>
     <w:p>
@@ -165,35 +179,12 @@
         </w:rPr>
         <w:t>Đ</w:t>
       </w:r>
-      <w:bookmarkStart w:id="0" w:name="_GoBack"/>
-      <w:bookmarkEnd w:id="0"/>
       <w:r>
         <w:rPr>
           <w:sz w:val="26"/>
           <w:szCs w:val="26"/>
         </w:rPr>
         <w:t>ặt hàng</w:t>
-      </w:r>
-    </w:p>
-    <w:p>
-      <w:pPr>
-        <w:pStyle w:val="Standard"/>
-        <w:numPr>
-          <w:ilvl w:val="0"/>
-          <w:numId w:val="5"/>
-        </w:numPr>
-        <w:spacing w:line="360" w:lineRule="auto"/>
-        <w:rPr>
-          <w:sz w:val="26"/>
-          <w:szCs w:val="26"/>
-        </w:rPr>
-      </w:pPr>
-      <w:r>
-        <w:rPr>
-          <w:sz w:val="26"/>
-          <w:szCs w:val="26"/>
-        </w:rPr>
-        <w:t>Đăng nhập, đăng ký</w:t>
       </w:r>
     </w:p>
     <w:p>
@@ -597,6 +588,36 @@
         <w:pStyle w:val="Standard"/>
         <w:numPr>
           <w:ilvl w:val="1"/>
+          <w:numId w:val="4"/>
+        </w:numPr>
+        <w:spacing w:line="360" w:lineRule="auto"/>
+        <w:rPr>
+          <w:sz w:val="26"/>
+          <w:szCs w:val="26"/>
+        </w:rPr>
+      </w:pPr>
+      <w:bookmarkStart w:id="0" w:name="_GoBack"/>
+      <w:bookmarkEnd w:id="0"/>
+      <w:r>
+        <w:rPr>
+          <w:sz w:val="26"/>
+          <w:szCs w:val="26"/>
+        </w:rPr>
+        <w:t>Phần mềm</w:t>
+      </w:r>
+      <w:r>
+        <w:rPr>
+          <w:sz w:val="26"/>
+          <w:szCs w:val="26"/>
+        </w:rPr>
+        <w:t xml:space="preserve"> quản lý</w:t>
+      </w:r>
+    </w:p>
+    <w:p>
+      <w:pPr>
+        <w:pStyle w:val="Standard"/>
+        <w:numPr>
+          <w:ilvl w:val="0"/>
           <w:numId w:val="6"/>
         </w:numPr>
         <w:spacing w:line="360" w:lineRule="auto"/>
@@ -610,7 +631,7 @@
           <w:sz w:val="26"/>
           <w:szCs w:val="26"/>
         </w:rPr>
-        <w:t>Đăng nhập</w:t>
+        <w:t>Xác định actor:</w:t>
       </w:r>
     </w:p>
     <w:p>
@@ -632,7 +653,7 @@
           <w:szCs w:val="26"/>
         </w:rPr>
         <w:lastRenderedPageBreak/>
-        <w:t>Đăng ký</w:t>
+        <w:t>Nhân viên</w:t>
       </w:r>
     </w:p>
     <w:p>
@@ -653,35 +674,7 @@
           <w:sz w:val="26"/>
           <w:szCs w:val="26"/>
         </w:rPr>
-        <w:t>Xem đơn hàng đã đặt</w:t>
-      </w:r>
-    </w:p>
-    <w:p>
-      <w:pPr>
-        <w:pStyle w:val="Standard"/>
-        <w:numPr>
-          <w:ilvl w:val="1"/>
-          <w:numId w:val="4"/>
-        </w:numPr>
-        <w:spacing w:line="360" w:lineRule="auto"/>
-        <w:rPr>
-          <w:sz w:val="26"/>
-          <w:szCs w:val="26"/>
-        </w:rPr>
-      </w:pPr>
-      <w:r>
-        <w:rPr>
-          <w:sz w:val="26"/>
-          <w:szCs w:val="26"/>
-        </w:rPr>
-        <w:t>Phần mềm</w:t>
-      </w:r>
-      <w:r>
-        <w:rPr>
-          <w:sz w:val="26"/>
-          <w:szCs w:val="26"/>
-        </w:rPr>
-        <w:t xml:space="preserve"> quản lý</w:t>
+        <w:t>Chủ cửa hàng</w:t>
       </w:r>
     </w:p>
     <w:p>
@@ -702,7 +695,7 @@
           <w:sz w:val="26"/>
           <w:szCs w:val="26"/>
         </w:rPr>
-        <w:t>Xác định actor:</w:t>
+        <w:t>Xác định action:</w:t>
       </w:r>
     </w:p>
     <w:p>
@@ -723,7 +716,7 @@
           <w:sz w:val="26"/>
           <w:szCs w:val="26"/>
         </w:rPr>
-        <w:t>Nhân viên</w:t>
+        <w:t>Quản lý sản phẩm (Thêm xóa sửa sản phẩm)</w:t>
       </w:r>
     </w:p>
     <w:p>
@@ -744,28 +737,7 @@
           <w:sz w:val="26"/>
           <w:szCs w:val="26"/>
         </w:rPr>
-        <w:t>Chủ cửa hàng</w:t>
-      </w:r>
-    </w:p>
-    <w:p>
-      <w:pPr>
-        <w:pStyle w:val="Standard"/>
-        <w:numPr>
-          <w:ilvl w:val="0"/>
-          <w:numId w:val="6"/>
-        </w:numPr>
-        <w:spacing w:line="360" w:lineRule="auto"/>
-        <w:rPr>
-          <w:sz w:val="26"/>
-          <w:szCs w:val="26"/>
-        </w:rPr>
-      </w:pPr>
-      <w:r>
-        <w:rPr>
-          <w:sz w:val="26"/>
-          <w:szCs w:val="26"/>
-        </w:rPr>
-        <w:t>Xác định action:</w:t>
+        <w:t>Quản lý đơn hàng (Thêm xóa sửa đơn hàng)</w:t>
       </w:r>
     </w:p>
     <w:p>
@@ -786,7 +758,21 @@
           <w:sz w:val="26"/>
           <w:szCs w:val="26"/>
         </w:rPr>
-        <w:t>Quản lý sản phẩm (Thêm xóa sửa sản phẩm)</w:t>
+        <w:t>Thống kê đơn hàng, doanh thu</w:t>
+      </w:r>
+      <w:r>
+        <w:rPr>
+          <w:sz w:val="26"/>
+          <w:szCs w:val="26"/>
+        </w:rPr>
+        <w:t>, sản phẩm</w:t>
+      </w:r>
+      <w:r>
+        <w:rPr>
+          <w:sz w:val="26"/>
+          <w:szCs w:val="26"/>
+        </w:rPr>
+        <w:t xml:space="preserve"> (Theo tháng, theo quý, theo năm)</w:t>
       </w:r>
     </w:p>
     <w:p>
@@ -807,7 +793,7 @@
           <w:sz w:val="26"/>
           <w:szCs w:val="26"/>
         </w:rPr>
-        <w:t>Quản lý đơn hàng (Thêm xóa sửa đơn hàng)</w:t>
+        <w:t>Đăng nhập, đổi mật khẩu</w:t>
       </w:r>
     </w:p>
     <w:p>
@@ -828,62 +814,6 @@
           <w:sz w:val="26"/>
           <w:szCs w:val="26"/>
         </w:rPr>
-        <w:t>Thống kê đơn hàng, doanh thu</w:t>
-      </w:r>
-      <w:r>
-        <w:rPr>
-          <w:sz w:val="26"/>
-          <w:szCs w:val="26"/>
-        </w:rPr>
-        <w:t>, sản phẩm</w:t>
-      </w:r>
-      <w:r>
-        <w:rPr>
-          <w:sz w:val="26"/>
-          <w:szCs w:val="26"/>
-        </w:rPr>
-        <w:t xml:space="preserve"> (Theo tháng, theo quý, theo năm)</w:t>
-      </w:r>
-    </w:p>
-    <w:p>
-      <w:pPr>
-        <w:pStyle w:val="Standard"/>
-        <w:numPr>
-          <w:ilvl w:val="1"/>
-          <w:numId w:val="6"/>
-        </w:numPr>
-        <w:spacing w:line="360" w:lineRule="auto"/>
-        <w:rPr>
-          <w:sz w:val="26"/>
-          <w:szCs w:val="26"/>
-        </w:rPr>
-      </w:pPr>
-      <w:r>
-        <w:rPr>
-          <w:sz w:val="26"/>
-          <w:szCs w:val="26"/>
-        </w:rPr>
-        <w:t>Đăng nhập, đổi mật khẩu</w:t>
-      </w:r>
-    </w:p>
-    <w:p>
-      <w:pPr>
-        <w:pStyle w:val="Standard"/>
-        <w:numPr>
-          <w:ilvl w:val="1"/>
-          <w:numId w:val="6"/>
-        </w:numPr>
-        <w:spacing w:line="360" w:lineRule="auto"/>
-        <w:rPr>
-          <w:sz w:val="26"/>
-          <w:szCs w:val="26"/>
-        </w:rPr>
-      </w:pPr>
-      <w:r>
-        <w:rPr>
-          <w:sz w:val="26"/>
-          <w:szCs w:val="26"/>
-        </w:rPr>
         <w:t>Xuất hóa đơn</w:t>
       </w:r>
     </w:p>
@@ -1245,7 +1175,6 @@
           <w:sz w:val="26"/>
           <w:szCs w:val="26"/>
         </w:rPr>
-        <w:lastRenderedPageBreak/>
         <w:t>Xóa: Xóa theo mã</w:t>
       </w:r>
     </w:p>
@@ -1309,6 +1238,7 @@
           <w:sz w:val="26"/>
           <w:szCs w:val="26"/>
         </w:rPr>
+        <w:lastRenderedPageBreak/>
         <w:t>Các chức năng thao tác dữ liệu (thêm, sửa, xóa) cần được kiểm lỗi hợp lý với dữ liệu</w:t>
       </w:r>
     </w:p>
@@ -1810,7 +1740,35 @@
         <w:pStyle w:val="Standard"/>
         <w:numPr>
           <w:ilvl w:val="0"/>
-          <w:numId w:val="8"/>
+          <w:numId w:val="9"/>
+        </w:numPr>
+        <w:spacing w:line="360" w:lineRule="auto"/>
+        <w:rPr>
+          <w:sz w:val="26"/>
+          <w:szCs w:val="26"/>
+        </w:rPr>
+      </w:pPr>
+      <w:r>
+        <w:rPr>
+          <w:sz w:val="26"/>
+          <w:szCs w:val="26"/>
+        </w:rPr>
+        <w:t>Phần mềm quản lý</w:t>
+      </w:r>
+      <w:r>
+        <w:rPr>
+          <w:sz w:val="26"/>
+          <w:szCs w:val="26"/>
+        </w:rPr>
+        <w:t>:</w:t>
+      </w:r>
+    </w:p>
+    <w:p>
+      <w:pPr>
+        <w:pStyle w:val="Standard"/>
+        <w:numPr>
+          <w:ilvl w:val="1"/>
+          <w:numId w:val="9"/>
         </w:numPr>
         <w:spacing w:line="360" w:lineRule="auto"/>
         <w:rPr>
@@ -1837,8 +1795,8 @@
       <w:pPr>
         <w:pStyle w:val="Standard"/>
         <w:numPr>
-          <w:ilvl w:val="0"/>
-          <w:numId w:val="8"/>
+          <w:ilvl w:val="1"/>
+          <w:numId w:val="9"/>
         </w:numPr>
         <w:spacing w:line="360" w:lineRule="auto"/>
         <w:rPr>
@@ -1879,8 +1837,8 @@
       <w:pPr>
         <w:pStyle w:val="Standard"/>
         <w:numPr>
-          <w:ilvl w:val="0"/>
-          <w:numId w:val="8"/>
+          <w:ilvl w:val="1"/>
+          <w:numId w:val="9"/>
         </w:numPr>
         <w:spacing w:line="360" w:lineRule="auto"/>
         <w:rPr>
@@ -1900,8 +1858,8 @@
       <w:pPr>
         <w:pStyle w:val="Standard"/>
         <w:numPr>
-          <w:ilvl w:val="1"/>
-          <w:numId w:val="8"/>
+          <w:ilvl w:val="2"/>
+          <w:numId w:val="9"/>
         </w:numPr>
         <w:spacing w:line="360" w:lineRule="auto"/>
         <w:rPr>
@@ -1928,21 +1886,20 @@
       <w:pPr>
         <w:pStyle w:val="Standard"/>
         <w:numPr>
-          <w:ilvl w:val="1"/>
-          <w:numId w:val="8"/>
-        </w:numPr>
-        <w:spacing w:line="360" w:lineRule="auto"/>
-        <w:rPr>
-          <w:sz w:val="26"/>
-          <w:szCs w:val="26"/>
-        </w:rPr>
-      </w:pPr>
-      <w:r>
-        <w:rPr>
-          <w:sz w:val="26"/>
-          <w:szCs w:val="26"/>
-        </w:rPr>
-        <w:lastRenderedPageBreak/>
+          <w:ilvl w:val="2"/>
+          <w:numId w:val="9"/>
+        </w:numPr>
+        <w:spacing w:line="360" w:lineRule="auto"/>
+        <w:rPr>
+          <w:sz w:val="26"/>
+          <w:szCs w:val="26"/>
+        </w:rPr>
+      </w:pPr>
+      <w:r>
+        <w:rPr>
+          <w:sz w:val="26"/>
+          <w:szCs w:val="26"/>
+        </w:rPr>
         <w:t>Không được phép xem chức năng thống kê doanh thu</w:t>
       </w:r>
     </w:p>
@@ -1966,6 +1923,7 @@
           <w:sz w:val="32"/>
           <w:szCs w:val="32"/>
         </w:rPr>
+        <w:lastRenderedPageBreak/>
         <w:t>Activity Diagram</w:t>
       </w:r>
     </w:p>
@@ -2886,6 +2844,119 @@
       <w:lvlJc w:val="left"/>
       <w:pPr>
         <w:ind w:left="7200" w:hanging="360"/>
+      </w:pPr>
+      <w:rPr>
+        <w:rFonts w:ascii="Wingdings" w:hAnsi="Wingdings" w:hint="default"/>
+      </w:rPr>
+    </w:lvl>
+  </w:abstractNum>
+  <w:abstractNum w:abstractNumId="8">
+    <w:nsid w:val="6EEE7F35"/>
+    <w:multiLevelType w:val="hybridMultilevel"/>
+    <w:tmpl w:val="0A3CE480"/>
+    <w:lvl w:ilvl="0" w:tplc="04090001">
+      <w:start w:val="1"/>
+      <w:numFmt w:val="bullet"/>
+      <w:lvlText w:val=""/>
+      <w:lvlJc w:val="left"/>
+      <w:pPr>
+        <w:ind w:left="1080" w:hanging="360"/>
+      </w:pPr>
+      <w:rPr>
+        <w:rFonts w:ascii="Symbol" w:hAnsi="Symbol" w:hint="default"/>
+      </w:rPr>
+    </w:lvl>
+    <w:lvl w:ilvl="1" w:tplc="04090003">
+      <w:start w:val="1"/>
+      <w:numFmt w:val="bullet"/>
+      <w:lvlText w:val="o"/>
+      <w:lvlJc w:val="left"/>
+      <w:pPr>
+        <w:ind w:left="1800" w:hanging="360"/>
+      </w:pPr>
+      <w:rPr>
+        <w:rFonts w:ascii="Courier New" w:hAnsi="Courier New" w:cs="Courier New" w:hint="default"/>
+      </w:rPr>
+    </w:lvl>
+    <w:lvl w:ilvl="2" w:tplc="04090005">
+      <w:start w:val="1"/>
+      <w:numFmt w:val="bullet"/>
+      <w:lvlText w:val=""/>
+      <w:lvlJc w:val="left"/>
+      <w:pPr>
+        <w:ind w:left="2520" w:hanging="360"/>
+      </w:pPr>
+      <w:rPr>
+        <w:rFonts w:ascii="Wingdings" w:hAnsi="Wingdings" w:hint="default"/>
+      </w:rPr>
+    </w:lvl>
+    <w:lvl w:ilvl="3" w:tplc="04090001" w:tentative="1">
+      <w:start w:val="1"/>
+      <w:numFmt w:val="bullet"/>
+      <w:lvlText w:val=""/>
+      <w:lvlJc w:val="left"/>
+      <w:pPr>
+        <w:ind w:left="3240" w:hanging="360"/>
+      </w:pPr>
+      <w:rPr>
+        <w:rFonts w:ascii="Symbol" w:hAnsi="Symbol" w:hint="default"/>
+      </w:rPr>
+    </w:lvl>
+    <w:lvl w:ilvl="4" w:tplc="04090003" w:tentative="1">
+      <w:start w:val="1"/>
+      <w:numFmt w:val="bullet"/>
+      <w:lvlText w:val="o"/>
+      <w:lvlJc w:val="left"/>
+      <w:pPr>
+        <w:ind w:left="3960" w:hanging="360"/>
+      </w:pPr>
+      <w:rPr>
+        <w:rFonts w:ascii="Courier New" w:hAnsi="Courier New" w:cs="Courier New" w:hint="default"/>
+      </w:rPr>
+    </w:lvl>
+    <w:lvl w:ilvl="5" w:tplc="04090005" w:tentative="1">
+      <w:start w:val="1"/>
+      <w:numFmt w:val="bullet"/>
+      <w:lvlText w:val=""/>
+      <w:lvlJc w:val="left"/>
+      <w:pPr>
+        <w:ind w:left="4680" w:hanging="360"/>
+      </w:pPr>
+      <w:rPr>
+        <w:rFonts w:ascii="Wingdings" w:hAnsi="Wingdings" w:hint="default"/>
+      </w:rPr>
+    </w:lvl>
+    <w:lvl w:ilvl="6" w:tplc="04090001" w:tentative="1">
+      <w:start w:val="1"/>
+      <w:numFmt w:val="bullet"/>
+      <w:lvlText w:val=""/>
+      <w:lvlJc w:val="left"/>
+      <w:pPr>
+        <w:ind w:left="5400" w:hanging="360"/>
+      </w:pPr>
+      <w:rPr>
+        <w:rFonts w:ascii="Symbol" w:hAnsi="Symbol" w:hint="default"/>
+      </w:rPr>
+    </w:lvl>
+    <w:lvl w:ilvl="7" w:tplc="04090003" w:tentative="1">
+      <w:start w:val="1"/>
+      <w:numFmt w:val="bullet"/>
+      <w:lvlText w:val="o"/>
+      <w:lvlJc w:val="left"/>
+      <w:pPr>
+        <w:ind w:left="6120" w:hanging="360"/>
+      </w:pPr>
+      <w:rPr>
+        <w:rFonts w:ascii="Courier New" w:hAnsi="Courier New" w:cs="Courier New" w:hint="default"/>
+      </w:rPr>
+    </w:lvl>
+    <w:lvl w:ilvl="8" w:tplc="04090005" w:tentative="1">
+      <w:start w:val="1"/>
+      <w:numFmt w:val="bullet"/>
+      <w:lvlText w:val=""/>
+      <w:lvlJc w:val="left"/>
+      <w:pPr>
+        <w:ind w:left="6840" w:hanging="360"/>
       </w:pPr>
       <w:rPr>
         <w:rFonts w:ascii="Wingdings" w:hAnsi="Wingdings" w:hint="default"/>
@@ -2915,6 +2986,9 @@
   </w:num>
   <w:num w:numId="8">
     <w:abstractNumId w:val="7"/>
+  </w:num>
+  <w:num w:numId="9">
+    <w:abstractNumId w:val="8"/>
   </w:num>
 </w:numbering>
 </file>

</xml_diff>

<commit_message>
edit final doc part 1
</commit_message>
<xml_diff>
--- a/PhanTich - Thiet Ke - CarPoly/CarPoly.docx
+++ b/PhanTich - Thiet Ke - CarPoly/CarPoly.docx
@@ -1,9 +1,12 @@
 
 <file path=word/document.xml><?xml version="1.0" encoding="utf-8"?>
-<w:document xmlns:wpc="http://schemas.microsoft.com/office/word/2010/wordprocessingCanvas" xmlns:cx="http://schemas.microsoft.com/office/drawing/2014/chartex" xmlns:mc="http://schemas.openxmlformats.org/markup-compatibility/2006" xmlns:o="urn:schemas-microsoft-com:office:office" xmlns:r="http://schemas.openxmlformats.org/officeDocument/2006/relationships" xmlns:m="http://schemas.openxmlformats.org/officeDocument/2006/math" xmlns:v="urn:schemas-microsoft-com:vml" xmlns:wp14="http://schemas.microsoft.com/office/word/2010/wordprocessingDrawing" xmlns:wp="http://schemas.openxmlformats.org/drawingml/2006/wordprocessingDrawing" xmlns:w10="urn:schemas-microsoft-com:office:word" xmlns:w="http://schemas.openxmlformats.org/wordprocessingml/2006/main" xmlns:w14="http://schemas.microsoft.com/office/word/2010/wordml" xmlns:w15="http://schemas.microsoft.com/office/word/2012/wordml" xmlns:w16se="http://schemas.microsoft.com/office/word/2015/wordml/symex" xmlns:wpg="http://schemas.microsoft.com/office/word/2010/wordprocessingGroup" xmlns:wpi="http://schemas.microsoft.com/office/word/2010/wordprocessingInk" xmlns:wne="http://schemas.microsoft.com/office/word/2006/wordml" xmlns:wps="http://schemas.microsoft.com/office/word/2010/wordprocessingShape" mc:Ignorable="w14 w15 w16se wp14">
+<w:document xmlns:wpc="http://schemas.microsoft.com/office/word/2010/wordprocessingCanvas" xmlns:mc="http://schemas.openxmlformats.org/markup-compatibility/2006" xmlns:o="urn:schemas-microsoft-com:office:office" xmlns:r="http://schemas.openxmlformats.org/officeDocument/2006/relationships" xmlns:m="http://schemas.openxmlformats.org/officeDocument/2006/math" xmlns:v="urn:schemas-microsoft-com:vml" xmlns:wp14="http://schemas.microsoft.com/office/word/2010/wordprocessingDrawing" xmlns:wp="http://schemas.openxmlformats.org/drawingml/2006/wordprocessingDrawing" xmlns:w10="urn:schemas-microsoft-com:office:word" xmlns:w="http://schemas.openxmlformats.org/wordprocessingml/2006/main" xmlns:w14="http://schemas.microsoft.com/office/word/2010/wordml" xmlns:wpg="http://schemas.microsoft.com/office/word/2010/wordprocessingGroup" xmlns:wpi="http://schemas.microsoft.com/office/word/2010/wordprocessingInk" xmlns:wne="http://schemas.microsoft.com/office/word/2006/wordml" xmlns:wps="http://schemas.microsoft.com/office/word/2010/wordprocessingShape" mc:Ignorable="w14 wp14">
   <w:body>
     <w:sdt>
       <w:sdtPr>
+        <w:rPr>
+          <w:rFonts w:eastAsiaTheme="minorHAnsi"/>
+        </w:rPr>
         <w:id w:val="-735713836"/>
         <w:docPartObj>
           <w:docPartGallery w:val="Cover Pages"/>
@@ -12,7 +15,6 @@
       </w:sdtPr>
       <w:sdtEndPr>
         <w:rPr>
-          <w:rFonts w:eastAsiaTheme="minorHAnsi"/>
           <w:sz w:val="36"/>
           <w:szCs w:val="36"/>
         </w:rPr>
@@ -156,6 +158,7 @@
                                       <w:calendar w:val="gregorian"/>
                                     </w:date>
                                   </w:sdtPr>
+                                  <w:sdtEndPr/>
                                   <w:sdtContent>
                                     <w:p>
                                       <w:pPr>
@@ -3435,7 +3438,7 @@
               <mc:Fallback>
                 <w:pict>
                   <v:group id="Group 7" o:spid="_x0000_s1026" style="position:absolute;margin-left:0;margin-top:0;width:172.8pt;height:718.55pt;z-index:-251681792;mso-width-percent:330;mso-height-percent:950;mso-left-percent:40;mso-position-horizontal-relative:page;mso-position-vertical:center;mso-position-vertical-relative:page;mso-width-percent:330;mso-height-percent:950;mso-left-percent:40" coordsize="21945,91257" o:gfxdata="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">
-                    <v:rect id="Rectangle 8" o:spid="_x0000_s1027" style="position:absolute;width:1945;height:91257;visibility:visible;mso-wrap-style:square;v-text-anchor:middle" o:gfxdata="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" fillcolor="#1f497d [3215]" stroked="f" strokeweight="2pt"/>
+                    <v:rect id="Rectangle 8" o:spid="_x0000_s1027" style="position:absolute;width:1945;height:91257;visibility:visible;mso-wrap-style:square;v-text-anchor:middle" o:gfxdata="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" fillcolor="#1f497d [3215]" stroked="f" strokeweight="2pt"/>
                     <v:shapetype id="_x0000_t15" coordsize="21600,21600" o:spt="15" adj="16200" path="m@0,l,,,21600@0,21600,21600,10800xe">
                       <v:stroke joinstyle="miter"/>
                       <v:formulas>
@@ -3447,7 +3450,7 @@
                         <v:h position="#0,topLeft" xrange="0,21600"/>
                       </v:handles>
                     </v:shapetype>
-                    <v:shape id="Pentagon 9" o:spid="_x0000_s1028" type="#_x0000_t15" style="position:absolute;top:14668;width:21945;height:5521;visibility:visible;mso-wrap-style:square;v-text-anchor:middle" o:gfxdata="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" adj="18883" fillcolor="#4f81bd [3204]" stroked="f" strokeweight="2pt">
+                    <v:shape id="Pentagon 9" o:spid="_x0000_s1028" type="#_x0000_t15" style="position:absolute;top:14668;width:21945;height:5521;visibility:visible;mso-wrap-style:square;v-text-anchor:middle" o:gfxdata="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" adj="18883" fillcolor="#4f81bd [3204]" stroked="f" strokeweight="2pt">
                       <v:textbox inset=",0,14.4pt,0">
                         <w:txbxContent>
                           <w:sdt>
@@ -3469,6 +3472,7 @@
                                 <w:calendar w:val="gregorian"/>
                               </w:date>
                             </w:sdtPr>
+                            <w:sdtEndPr/>
                             <w:sdtContent>
                               <w:p>
                                 <w:pPr>
@@ -3494,99 +3498,99 @@
                         </w:txbxContent>
                       </v:textbox>
                     </v:shape>
-                    <v:group id="Group 10" o:spid="_x0000_s1029" style="position:absolute;left:762;top:42100;width:20574;height:49103" coordorigin="806,42118" coordsize="13062,31210" o:gfxdata="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">
-                      <v:group id="Group 11" o:spid="_x0000_s1030" style="position:absolute;left:1410;top:42118;width:10478;height:31210" coordorigin="1410,42118" coordsize="10477,31210" o:gfxdata="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">
+                    <v:group id="Group 10" o:spid="_x0000_s1029" style="position:absolute;left:762;top:42100;width:20574;height:49103" coordorigin="806,42118" coordsize="13062,31210" o:gfxdata="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">
+                      <v:group id="Group 11" o:spid="_x0000_s1030" style="position:absolute;left:1410;top:42118;width:10478;height:31210" coordorigin="1410,42118" coordsize="10477,31210" o:gfxdata="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">
                         <o:lock v:ext="edit" aspectratio="t"/>
-                        <v:shape id="Freeform 12" o:spid="_x0000_s1031" style="position:absolute;left:3696;top:62168;width:1937;height:6985;visibility:visible;mso-wrap-style:square;v-text-anchor:top" coordsize="122,440" o:gfxdata="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" path="m,l39,152,84,304r38,113l122,440,76,306,39,180,6,53,,xe" fillcolor="#1f497d [3215]" strokecolor="#1f497d [3215]" strokeweight="0">
+                        <v:shape id="Freeform 12" o:spid="_x0000_s1031" style="position:absolute;left:3696;top:62168;width:1937;height:6985;visibility:visible;mso-wrap-style:square;v-text-anchor:top" coordsize="122,440" o:gfxdata="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" path="m,l39,152,84,304r38,113l122,440,76,306,39,180,6,53,,xe" fillcolor="#1f497d [3215]" strokecolor="#1f497d [3215]" strokeweight="0">
                           <v:path arrowok="t" o:connecttype="custom" o:connectlocs="0,0;61913,241300;133350,482600;193675,661988;193675,698500;120650,485775;61913,285750;9525,84138;0,0" o:connectangles="0,0,0,0,0,0,0,0,0"/>
                         </v:shape>
-                        <v:shape id="Freeform 13" o:spid="_x0000_s1032" style="position:absolute;left:5728;top:69058;width:1842;height:4270;visibility:visible;mso-wrap-style:square;v-text-anchor:top" coordsize="116,269" o:gfxdata="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" path="m,l8,19,37,93r30,74l116,269r-8,l60,169,30,98,1,25,,xe" fillcolor="#1f497d [3215]" strokecolor="#1f497d [3215]" strokeweight="0">
+                        <v:shape id="Freeform 13" o:spid="_x0000_s1032" style="position:absolute;left:5728;top:69058;width:1842;height:4270;visibility:visible;mso-wrap-style:square;v-text-anchor:top" coordsize="116,269" o:gfxdata="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" path="m,l8,19,37,93r30,74l116,269r-8,l60,169,30,98,1,25,,xe" fillcolor="#1f497d [3215]" strokecolor="#1f497d [3215]" strokeweight="0">
                           <v:path arrowok="t" o:connecttype="custom" o:connectlocs="0,0;12700,30163;58738,147638;106363,265113;184150,427038;171450,427038;95250,268288;47625,155575;1588,39688;0,0" o:connectangles="0,0,0,0,0,0,0,0,0,0"/>
                         </v:shape>
-                        <v:shape id="Freeform 14" o:spid="_x0000_s1033" style="position:absolute;left:1410;top:42118;width:2223;height:20193;visibility:visible;mso-wrap-style:square;v-text-anchor:top" coordsize="140,1272" o:gfxdata="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" path="m,l,,1,79r2,80l12,317,23,476,39,634,58,792,83,948r24,138l135,1223r5,49l138,1262,105,1106,77,949,53,792,35,634,20,476,9,317,2,159,,79,,xe" fillcolor="#1f497d [3215]" strokecolor="#1f497d [3215]" strokeweight="0">
+                        <v:shape id="Freeform 14" o:spid="_x0000_s1033" style="position:absolute;left:1410;top:42118;width:2223;height:20193;visibility:visible;mso-wrap-style:square;v-text-anchor:top" coordsize="140,1272" o:gfxdata="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" path="m,l,,1,79r2,80l12,317,23,476,39,634,58,792,83,948r24,138l135,1223r5,49l138,1262,105,1106,77,949,53,792,35,634,20,476,9,317,2,159,,79,,xe" fillcolor="#1f497d [3215]" strokecolor="#1f497d [3215]" strokeweight="0">
                           <v:path arrowok="t" o:connecttype="custom" o:connectlocs="0,0;0,0;1588,125413;4763,252413;19050,503238;36513,755650;61913,1006475;92075,1257300;131763,1504950;169863,1724025;214313,1941513;222250,2019300;219075,2003425;166688,1755775;122238,1506538;84138,1257300;55563,1006475;31750,755650;14288,503238;3175,252413;0,125413;0,0" o:connectangles="0,0,0,0,0,0,0,0,0,0,0,0,0,0,0,0,0,0,0,0,0,0"/>
                         </v:shape>
-                        <v:shape id="Freeform 15" o:spid="_x0000_s1034" style="position:absolute;left:3410;top:48611;width:715;height:13557;visibility:visible;mso-wrap-style:square;v-text-anchor:top" coordsize="45,854" o:gfxdata="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" path="m45,r,l35,66r-9,67l14,267,6,401,3,534,6,669r8,134l18,854r,-3l9,814,8,803,1,669,,534,3,401,12,267,25,132,34,66,45,xe" fillcolor="#1f497d [3215]" strokecolor="#1f497d [3215]" strokeweight="0">
+                        <v:shape id="Freeform 15" o:spid="_x0000_s1034" style="position:absolute;left:3410;top:48611;width:715;height:13557;visibility:visible;mso-wrap-style:square;v-text-anchor:top" coordsize="45,854" o:gfxdata="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" path="m45,r,l35,66r-9,67l14,267,6,401,3,534,6,669r8,134l18,854r,-3l9,814,8,803,1,669,,534,3,401,12,267,25,132,34,66,45,xe" fillcolor="#1f497d [3215]" strokecolor="#1f497d [3215]" strokeweight="0">
                           <v:path arrowok="t" o:connecttype="custom" o:connectlocs="71438,0;71438,0;55563,104775;41275,211138;22225,423863;9525,636588;4763,847725;9525,1062038;22225,1274763;28575,1355725;28575,1350963;14288,1292225;12700,1274763;1588,1062038;0,847725;4763,636588;19050,423863;39688,209550;53975,104775;71438,0" o:connectangles="0,0,0,0,0,0,0,0,0,0,0,0,0,0,0,0,0,0,0,0"/>
                         </v:shape>
-                        <v:shape id="Freeform 16" o:spid="_x0000_s1035" style="position:absolute;left:3633;top:62311;width:2444;height:9985;visibility:visible;mso-wrap-style:square;v-text-anchor:top" coordsize="154,629" o:gfxdata="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" path="m,l10,44r11,82l34,207r19,86l75,380r25,86l120,521r21,55l152,618r2,11l140,595,115,532,93,468,67,383,47,295,28,207,12,104,,xe" fillcolor="#1f497d [3215]" strokecolor="#1f497d [3215]" strokeweight="0">
+                        <v:shape id="Freeform 16" o:spid="_x0000_s1035" style="position:absolute;left:3633;top:62311;width:2444;height:9985;visibility:visible;mso-wrap-style:square;v-text-anchor:top" coordsize="154,629" o:gfxdata="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" path="m,l10,44r11,82l34,207r19,86l75,380r25,86l120,521r21,55l152,618r2,11l140,595,115,532,93,468,67,383,47,295,28,207,12,104,,xe" fillcolor="#1f497d [3215]" strokecolor="#1f497d [3215]" strokeweight="0">
                           <v:path arrowok="t" o:connecttype="custom" o:connectlocs="0,0;15875,69850;33338,200025;53975,328613;84138,465138;119063,603250;158750,739775;190500,827088;223838,914400;241300,981075;244475,998538;222250,944563;182563,844550;147638,742950;106363,608013;74613,468313;44450,328613;19050,165100;0,0" o:connectangles="0,0,0,0,0,0,0,0,0,0,0,0,0,0,0,0,0,0,0"/>
                         </v:shape>
-                        <v:shape id="Freeform 17" o:spid="_x0000_s1036" style="position:absolute;left:6204;top:72233;width:524;height:1095;visibility:visible;mso-wrap-style:square;v-text-anchor:top" coordsize="33,69" o:gfxdata="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" path="m,l33,69r-9,l12,35,,xe" fillcolor="#1f497d [3215]" strokecolor="#1f497d [3215]" strokeweight="0">
+                        <v:shape id="Freeform 17" o:spid="_x0000_s1036" style="position:absolute;left:6204;top:72233;width:524;height:1095;visibility:visible;mso-wrap-style:square;v-text-anchor:top" coordsize="33,69" o:gfxdata="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" path="m,l33,69r-9,l12,35,,xe" fillcolor="#1f497d [3215]" strokecolor="#1f497d [3215]" strokeweight="0">
                           <v:path arrowok="t" o:connecttype="custom" o:connectlocs="0,0;52388,109538;38100,109538;19050,55563;0,0" o:connectangles="0,0,0,0,0"/>
                         </v:shape>
-                        <v:shape id="Freeform 18" o:spid="_x0000_s1037" style="position:absolute;left:3553;top:61533;width:238;height:1476;visibility:visible;mso-wrap-style:square;v-text-anchor:top" coordsize="15,93" o:gfxdata="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" path="m,l9,37r,3l15,93,5,49,,xe" fillcolor="#1f497d [3215]" strokecolor="#1f497d [3215]" strokeweight="0">
+                        <v:shape id="Freeform 18" o:spid="_x0000_s1037" style="position:absolute;left:3553;top:61533;width:238;height:1476;visibility:visible;mso-wrap-style:square;v-text-anchor:top" coordsize="15,93" o:gfxdata="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" path="m,l9,37r,3l15,93,5,49,,xe" fillcolor="#1f497d [3215]" strokecolor="#1f497d [3215]" strokeweight="0">
                           <v:path arrowok="t" o:connecttype="custom" o:connectlocs="0,0;14288,58738;14288,63500;23813,147638;7938,77788;0,0" o:connectangles="0,0,0,0,0,0"/>
                         </v:shape>
-                        <v:shape id="Freeform 19" o:spid="_x0000_s1038" style="position:absolute;left:5633;top:56897;width:6255;height:12161;visibility:visible;mso-wrap-style:square;v-text-anchor:top" coordsize="394,766" o:gfxdata="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" path="m394,r,l356,38,319,77r-35,40l249,160r-42,58l168,276r-37,63l98,402,69,467,45,535,26,604,14,673,7,746,6,766,,749r1,-5l7,673,21,603,40,533,65,466,94,400r33,-64l164,275r40,-60l248,158r34,-42l318,76,354,37,394,xe" fillcolor="#1f497d [3215]" strokecolor="#1f497d [3215]" strokeweight="0">
+                        <v:shape id="Freeform 19" o:spid="_x0000_s1038" style="position:absolute;left:5633;top:56897;width:6255;height:12161;visibility:visible;mso-wrap-style:square;v-text-anchor:top" coordsize="394,766" o:gfxdata="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" path="m394,r,l356,38,319,77r-35,40l249,160r-42,58l168,276r-37,63l98,402,69,467,45,535,26,604,14,673,7,746,6,766,,749r1,-5l7,673,21,603,40,533,65,466,94,400r33,-64l164,275r40,-60l248,158r34,-42l318,76,354,37,394,xe" fillcolor="#1f497d [3215]" strokecolor="#1f497d [3215]" strokeweight="0">
                           <v:path arrowok="t" o:connecttype="custom" o:connectlocs="625475,0;625475,0;565150,60325;506413,122238;450850,185738;395288,254000;328613,346075;266700,438150;207963,538163;155575,638175;109538,741363;71438,849313;41275,958850;22225,1068388;11113,1184275;9525,1216025;0,1189038;1588,1181100;11113,1068388;33338,957263;63500,846138;103188,739775;149225,635000;201613,533400;260350,436563;323850,341313;393700,250825;447675,184150;504825,120650;561975,58738;625475,0" o:connectangles="0,0,0,0,0,0,0,0,0,0,0,0,0,0,0,0,0,0,0,0,0,0,0,0,0,0,0,0,0,0,0"/>
                         </v:shape>
-                        <v:shape id="Freeform 20" o:spid="_x0000_s1039" style="position:absolute;left:5633;top:69153;width:571;height:3080;visibility:visible;mso-wrap-style:square;v-text-anchor:top" coordsize="36,194" o:gfxdata="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" path="m,l6,16r1,3l11,80r9,52l33,185r3,9l21,161,15,145,5,81,1,41,,xe" fillcolor="#1f497d [3215]" strokecolor="#1f497d [3215]" strokeweight="0">
+                        <v:shape id="Freeform 20" o:spid="_x0000_s1039" style="position:absolute;left:5633;top:69153;width:571;height:3080;visibility:visible;mso-wrap-style:square;v-text-anchor:top" coordsize="36,194" o:gfxdata="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" path="m,l6,16r1,3l11,80r9,52l33,185r3,9l21,161,15,145,5,81,1,41,,xe" fillcolor="#1f497d [3215]" strokecolor="#1f497d [3215]" strokeweight="0">
                           <v:path arrowok="t" o:connecttype="custom" o:connectlocs="0,0;9525,25400;11113,30163;17463,127000;31750,209550;52388,293688;57150,307975;33338,255588;23813,230188;7938,128588;1588,65088;0,0" o:connectangles="0,0,0,0,0,0,0,0,0,0,0,0"/>
                         </v:shape>
-                        <v:shape id="Freeform 21" o:spid="_x0000_s1040" style="position:absolute;left:6077;top:72296;width:493;height:1032;visibility:visible;mso-wrap-style:square;v-text-anchor:top" coordsize="31,65" o:gfxdata="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" path="m,l31,65r-8,l,xe" fillcolor="#1f497d [3215]" strokecolor="#1f497d [3215]" strokeweight="0">
+                        <v:shape id="Freeform 21" o:spid="_x0000_s1040" style="position:absolute;left:6077;top:72296;width:493;height:1032;visibility:visible;mso-wrap-style:square;v-text-anchor:top" coordsize="31,65" o:gfxdata="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" path="m,l31,65r-8,l,xe" fillcolor="#1f497d [3215]" strokecolor="#1f497d [3215]" strokeweight="0">
                           <v:path arrowok="t" o:connecttype="custom" o:connectlocs="0,0;49213,103188;36513,103188;0,0" o:connectangles="0,0,0,0"/>
                         </v:shape>
-                        <v:shape id="Freeform 22" o:spid="_x0000_s1041" style="position:absolute;left:5633;top:68788;width:111;height:666;visibility:visible;mso-wrap-style:square;v-text-anchor:top" coordsize="7,42" o:gfxdata="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" path="m,l6,17,7,42,6,39,,23,,xe" fillcolor="#1f497d [3215]" strokecolor="#1f497d [3215]" strokeweight="0">
+                        <v:shape id="Freeform 22" o:spid="_x0000_s1041" style="position:absolute;left:5633;top:68788;width:111;height:666;visibility:visible;mso-wrap-style:square;v-text-anchor:top" coordsize="7,42" o:gfxdata="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" path="m,l6,17,7,42,6,39,,23,,xe" fillcolor="#1f497d [3215]" strokecolor="#1f497d [3215]" strokeweight="0">
                           <v:path arrowok="t" o:connecttype="custom" o:connectlocs="0,0;9525,26988;11113,66675;9525,61913;0,36513;0,0" o:connectangles="0,0,0,0,0,0"/>
                         </v:shape>
-                        <v:shape id="Freeform 23" o:spid="_x0000_s1042" style="position:absolute;left:5871;top:71455;width:714;height:1873;visibility:visible;mso-wrap-style:square;v-text-anchor:top" coordsize="45,118" o:gfxdata="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" path="m,l6,16,21,49,33,84r12,34l44,118,13,53,11,42,,xe" fillcolor="#1f497d [3215]" strokecolor="#1f497d [3215]" strokeweight="0">
+                        <v:shape id="Freeform 23" o:spid="_x0000_s1042" style="position:absolute;left:5871;top:71455;width:714;height:1873;visibility:visible;mso-wrap-style:square;v-text-anchor:top" coordsize="45,118" o:gfxdata="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" path="m,l6,16,21,49,33,84r12,34l44,118,13,53,11,42,,xe" fillcolor="#1f497d [3215]" strokecolor="#1f497d [3215]" strokeweight="0">
                           <v:path arrowok="t" o:connecttype="custom" o:connectlocs="0,0;9525,25400;33338,77788;52388,133350;71438,187325;69850,187325;20638,84138;17463,66675;0,0" o:connectangles="0,0,0,0,0,0,0,0,0"/>
                         </v:shape>
                       </v:group>
-                      <v:group id="Group 24" o:spid="_x0000_s1043" style="position:absolute;left:806;top:48269;width:13063;height:25059" coordorigin="806,46499" coordsize="8747,16779" o:gfxdata="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">
+                      <v:group id="Group 24" o:spid="_x0000_s1043" style="position:absolute;left:806;top:48269;width:13063;height:25059" coordorigin="806,46499" coordsize="8747,16779" o:gfxdata="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">
                         <o:lock v:ext="edit" aspectratio="t"/>
-                        <v:shape id="Freeform 25" o:spid="_x0000_s1044" style="position:absolute;left:1187;top:51897;width:1984;height:7143;visibility:visible;mso-wrap-style:square;v-text-anchor:top" coordsize="125,450" o:gfxdata="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" path="m,l41,155,86,309r39,116l125,450,79,311,41,183,7,54,,xe" fillcolor="#1f497d [3215]" strokecolor="#1f497d [3215]" strokeweight="0">
+                        <v:shape id="Freeform 25" o:spid="_x0000_s1044" style="position:absolute;left:1187;top:51897;width:1984;height:7143;visibility:visible;mso-wrap-style:square;v-text-anchor:top" coordsize="125,450" o:gfxdata="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" path="m,l41,155,86,309r39,116l125,450,79,311,41,183,7,54,,xe" fillcolor="#1f497d [3215]" strokecolor="#1f497d [3215]" strokeweight="0">
                           <v:fill opacity="13107f"/>
                           <v:stroke opacity="13107f"/>
                           <v:path arrowok="t" o:connecttype="custom" o:connectlocs="0,0;65088,246063;136525,490538;198438,674688;198438,714375;125413,493713;65088,290513;11113,85725;0,0" o:connectangles="0,0,0,0,0,0,0,0,0"/>
                         </v:shape>
-                        <v:shape id="Freeform 26" o:spid="_x0000_s1045" style="position:absolute;left:3282;top:58913;width:1874;height:4366;visibility:visible;mso-wrap-style:square;v-text-anchor:top" coordsize="118,275" o:gfxdata="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" path="m,l8,20,37,96r32,74l118,275r-9,l61,174,30,100,,26,,xe" fillcolor="#1f497d [3215]" strokecolor="#1f497d [3215]" strokeweight="0">
+                        <v:shape id="Freeform 26" o:spid="_x0000_s1045" style="position:absolute;left:3282;top:58913;width:1874;height:4366;visibility:visible;mso-wrap-style:square;v-text-anchor:top" coordsize="118,275" o:gfxdata="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" path="m,l8,20,37,96r32,74l118,275r-9,l61,174,30,100,,26,,xe" fillcolor="#1f497d [3215]" strokecolor="#1f497d [3215]" strokeweight="0">
                           <v:fill opacity="13107f"/>
                           <v:stroke opacity="13107f"/>
                           <v:path arrowok="t" o:connecttype="custom" o:connectlocs="0,0;12700,31750;58738,152400;109538,269875;187325,436563;173038,436563;96838,276225;47625,158750;0,41275;0,0" o:connectangles="0,0,0,0,0,0,0,0,0,0"/>
                         </v:shape>
-                        <v:shape id="Freeform 27" o:spid="_x0000_s1046" style="position:absolute;left:806;top:50103;width:317;height:1921;visibility:visible;mso-wrap-style:square;v-text-anchor:top" coordsize="20,121" o:gfxdata="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" path="m,l16,72r4,49l18,112,,31,,xe" fillcolor="#1f497d [3215]" strokecolor="#1f497d [3215]" strokeweight="0">
+                        <v:shape id="Freeform 27" o:spid="_x0000_s1046" style="position:absolute;left:806;top:50103;width:317;height:1921;visibility:visible;mso-wrap-style:square;v-text-anchor:top" coordsize="20,121" o:gfxdata="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" path="m,l16,72r4,49l18,112,,31,,xe" fillcolor="#1f497d [3215]" strokecolor="#1f497d [3215]" strokeweight="0">
                           <v:fill opacity="13107f"/>
                           <v:stroke opacity="13107f"/>
                           <v:path arrowok="t" o:connecttype="custom" o:connectlocs="0,0;25400,114300;31750,192088;28575,177800;0,49213;0,0" o:connectangles="0,0,0,0,0,0"/>
                         </v:shape>
-                        <v:shape id="Freeform 28" o:spid="_x0000_s1047" style="position:absolute;left:1123;top:52024;width:2509;height:10207;visibility:visible;mso-wrap-style:square;v-text-anchor:top" coordsize="158,643" o:gfxdata="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" path="m,l11,46r11,83l36,211r19,90l76,389r27,87l123,533r21,55l155,632r3,11l142,608,118,544,95,478,69,391,47,302,29,212,13,107,,xe" fillcolor="#1f497d [3215]" strokecolor="#1f497d [3215]" strokeweight="0">
+                        <v:shape id="Freeform 28" o:spid="_x0000_s1047" style="position:absolute;left:1123;top:52024;width:2509;height:10207;visibility:visible;mso-wrap-style:square;v-text-anchor:top" coordsize="158,643" o:gfxdata="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" path="m,l11,46r11,83l36,211r19,90l76,389r27,87l123,533r21,55l155,632r3,11l142,608,118,544,95,478,69,391,47,302,29,212,13,107,,xe" fillcolor="#1f497d [3215]" strokecolor="#1f497d [3215]" strokeweight="0">
                           <v:fill opacity="13107f"/>
                           <v:stroke opacity="13107f"/>
                           <v:path arrowok="t" o:connecttype="custom" o:connectlocs="0,0;17463,73025;34925,204788;57150,334963;87313,477838;120650,617538;163513,755650;195263,846138;228600,933450;246063,1003300;250825,1020763;225425,965200;187325,863600;150813,758825;109538,620713;74613,479425;46038,336550;20638,169863;0,0" o:connectangles="0,0,0,0,0,0,0,0,0,0,0,0,0,0,0,0,0,0,0"/>
                         </v:shape>
-                        <v:shape id="Freeform 29" o:spid="_x0000_s1048" style="position:absolute;left:3759;top:62152;width:524;height:1127;visibility:visible;mso-wrap-style:square;v-text-anchor:top" coordsize="33,71" o:gfxdata="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" path="m,l33,71r-9,l11,36,,xe" fillcolor="#1f497d [3215]" strokecolor="#1f497d [3215]" strokeweight="0">
+                        <v:shape id="Freeform 29" o:spid="_x0000_s1048" style="position:absolute;left:3759;top:62152;width:524;height:1127;visibility:visible;mso-wrap-style:square;v-text-anchor:top" coordsize="33,71" o:gfxdata="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" path="m,l33,71r-9,l11,36,,xe" fillcolor="#1f497d [3215]" strokecolor="#1f497d [3215]" strokeweight="0">
                           <v:fill opacity="13107f"/>
                           <v:stroke opacity="13107f"/>
                           <v:path arrowok="t" o:connecttype="custom" o:connectlocs="0,0;52388,112713;38100,112713;17463,57150;0,0" o:connectangles="0,0,0,0,0"/>
                         </v:shape>
-                        <v:shape id="Freeform 30" o:spid="_x0000_s1049" style="position:absolute;left:1060;top:51246;width:238;height:1508;visibility:visible;mso-wrap-style:square;v-text-anchor:top" coordsize="15,95" o:gfxdata="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" path="m,l8,37r,4l15,95,4,49,,xe" fillcolor="#1f497d [3215]" strokecolor="#1f497d [3215]" strokeweight="0">
+                        <v:shape id="Freeform 30" o:spid="_x0000_s1049" style="position:absolute;left:1060;top:51246;width:238;height:1508;visibility:visible;mso-wrap-style:square;v-text-anchor:top" coordsize="15,95" o:gfxdata="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" path="m,l8,37r,4l15,95,4,49,,xe" fillcolor="#1f497d [3215]" strokecolor="#1f497d [3215]" strokeweight="0">
                           <v:fill opacity="13107f"/>
                           <v:stroke opacity="13107f"/>
                           <v:path arrowok="t" o:connecttype="custom" o:connectlocs="0,0;12700,58738;12700,65088;23813,150813;6350,77788;0,0" o:connectangles="0,0,0,0,0,0"/>
                         </v:shape>
-                        <v:shape id="Freeform 31" o:spid="_x0000_s1050" style="position:absolute;left:3171;top:46499;width:6382;height:12414;visibility:visible;mso-wrap-style:square;v-text-anchor:top" coordsize="402,782" o:gfxdata="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" path="m402,r,1l363,39,325,79r-35,42l255,164r-44,58l171,284r-38,62l100,411,71,478,45,546,27,617,13,689,7,761r,21l,765r1,-4l7,688,21,616,40,545,66,475,95,409r35,-66l167,281r42,-61l253,163r34,-43l324,78,362,38,402,xe" fillcolor="#1f497d [3215]" strokecolor="#1f497d [3215]" strokeweight="0">
+                        <v:shape id="Freeform 31" o:spid="_x0000_s1050" style="position:absolute;left:3171;top:46499;width:6382;height:12414;visibility:visible;mso-wrap-style:square;v-text-anchor:top" coordsize="402,782" o:gfxdata="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" path="m402,r,1l363,39,325,79r-35,42l255,164r-44,58l171,284r-38,62l100,411,71,478,45,546,27,617,13,689,7,761r,21l,765r1,-4l7,688,21,616,40,545,66,475,95,409r35,-66l167,281r42,-61l253,163r34,-43l324,78,362,38,402,xe" fillcolor="#1f497d [3215]" strokecolor="#1f497d [3215]" strokeweight="0">
                           <v:fill opacity="13107f"/>
                           <v:stroke opacity="13107f"/>
                           <v:path arrowok="t" o:connecttype="custom" o:connectlocs="638175,0;638175,1588;576263,61913;515938,125413;460375,192088;404813,260350;334963,352425;271463,450850;211138,549275;158750,652463;112713,758825;71438,866775;42863,979488;20638,1093788;11113,1208088;11113,1241425;0,1214438;1588,1208088;11113,1092200;33338,977900;63500,865188;104775,754063;150813,649288;206375,544513;265113,446088;331788,349250;401638,258763;455613,190500;514350,123825;574675,60325;638175,0" o:connectangles="0,0,0,0,0,0,0,0,0,0,0,0,0,0,0,0,0,0,0,0,0,0,0,0,0,0,0,0,0,0,0"/>
                         </v:shape>
-                        <v:shape id="Freeform 32" o:spid="_x0000_s1051" style="position:absolute;left:3171;top:59040;width:588;height:3112;visibility:visible;mso-wrap-style:square;v-text-anchor:top" coordsize="37,196" o:gfxdata="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" path="m,l6,15r1,3l12,80r9,54l33,188r4,8l22,162,15,146,5,81,1,40,,xe" fillcolor="#1f497d [3215]" strokecolor="#1f497d [3215]" strokeweight="0">
+                        <v:shape id="Freeform 32" o:spid="_x0000_s1051" style="position:absolute;left:3171;top:59040;width:588;height:3112;visibility:visible;mso-wrap-style:square;v-text-anchor:top" coordsize="37,196" o:gfxdata="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" path="m,l6,15r1,3l12,80r9,54l33,188r4,8l22,162,15,146,5,81,1,40,,xe" fillcolor="#1f497d [3215]" strokecolor="#1f497d [3215]" strokeweight="0">
                           <v:fill opacity="13107f"/>
                           <v:stroke opacity="13107f"/>
                           <v:path arrowok="t" o:connecttype="custom" o:connectlocs="0,0;9525,23813;11113,28575;19050,127000;33338,212725;52388,298450;58738,311150;34925,257175;23813,231775;7938,128588;1588,63500;0,0" o:connectangles="0,0,0,0,0,0,0,0,0,0,0,0"/>
                         </v:shape>
-                        <v:shape id="Freeform 33" o:spid="_x0000_s1052" style="position:absolute;left:3632;top:62231;width:492;height:1048;visibility:visible;mso-wrap-style:square;v-text-anchor:top" coordsize="31,66" o:gfxdata="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" path="m,l31,66r-7,l,xe" fillcolor="#1f497d [3215]" strokecolor="#1f497d [3215]" strokeweight="0">
+                        <v:shape id="Freeform 33" o:spid="_x0000_s1052" style="position:absolute;left:3632;top:62231;width:492;height:1048;visibility:visible;mso-wrap-style:square;v-text-anchor:top" coordsize="31,66" o:gfxdata="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" path="m,l31,66r-7,l,xe" fillcolor="#1f497d [3215]" strokecolor="#1f497d [3215]" strokeweight="0">
                           <v:fill opacity="13107f"/>
                           <v:stroke opacity="13107f"/>
                           <v:path arrowok="t" o:connecttype="custom" o:connectlocs="0,0;49213,104775;38100,104775;0,0" o:connectangles="0,0,0,0"/>
                         </v:shape>
-                        <v:shape id="Freeform 34" o:spid="_x0000_s1053" style="position:absolute;left:3171;top:58644;width:111;height:682;visibility:visible;mso-wrap-style:square;v-text-anchor:top" coordsize="7,43" o:gfxdata="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" path="m,l7,17r,26l6,40,,25,,xe" fillcolor="#1f497d [3215]" strokecolor="#1f497d [3215]" strokeweight="0">
+                        <v:shape id="Freeform 34" o:spid="_x0000_s1053" style="position:absolute;left:3171;top:58644;width:111;height:682;visibility:visible;mso-wrap-style:square;v-text-anchor:top" coordsize="7,43" o:gfxdata="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" path="m,l7,17r,26l6,40,,25,,xe" fillcolor="#1f497d [3215]" strokecolor="#1f497d [3215]" strokeweight="0">
                           <v:fill opacity="13107f"/>
                           <v:stroke opacity="13107f"/>
                           <v:path arrowok="t" o:connecttype="custom" o:connectlocs="0,0;11113,26988;11113,68263;9525,63500;0,39688;0,0" o:connectangles="0,0,0,0,0,0"/>
                         </v:shape>
-                        <v:shape id="Freeform 35" o:spid="_x0000_s1054" style="position:absolute;left:3409;top:61358;width:731;height:1921;visibility:visible;mso-wrap-style:square;v-text-anchor:top" coordsize="46,121" o:gfxdata="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" path="m,l7,16,22,50,33,86r13,35l45,121,14,55,11,44,,xe" fillcolor="#1f497d [3215]" strokecolor="#1f497d [3215]" strokeweight="0">
+                        <v:shape id="Freeform 35" o:spid="_x0000_s1054" style="position:absolute;left:3409;top:61358;width:731;height:1921;visibility:visible;mso-wrap-style:square;v-text-anchor:top" coordsize="46,121" o:gfxdata="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" path="m,l7,16,22,50,33,86r13,35l45,121,14,55,11,44,,xe" fillcolor="#1f497d [3215]" strokecolor="#1f497d [3215]" strokeweight="0">
                           <v:fill opacity="13107f"/>
                           <v:stroke opacity="13107f"/>
                           <v:path arrowok="t" o:connecttype="custom" o:connectlocs="0,0;11113,25400;34925,79375;52388,136525;73025,192088;71438,192088;22225,87313;17463,69850;0,0" o:connectangles="0,0,0,0,0,0,0,0,0"/>
@@ -3689,7 +3693,15 @@
                                     <w:szCs w:val="24"/>
                                   </w:rPr>
                                   <w:tab/>
-                                  <w:t>PS09---: Vương Thế Minh Thăng</w:t>
+                                  <w:t>PS09070</w:t>
+                                </w:r>
+                                <w:r>
+                                  <w:rPr>
+                                    <w:rFonts w:ascii="Times New Roman" w:hAnsi="Times New Roman" w:cs="Times New Roman"/>
+                                    <w:sz w:val="24"/>
+                                    <w:szCs w:val="24"/>
+                                  </w:rPr>
+                                  <w:t>: Vương Thế Minh Thăng</w:t>
                                 </w:r>
                               </w:p>
                               <w:p>
@@ -3743,7 +3755,15 @@
                                     <w:szCs w:val="24"/>
                                   </w:rPr>
                                   <w:tab/>
-                                  <w:t>PS09---: Phạm Lê Huy</w:t>
+                                  <w:t>PS09095</w:t>
+                                </w:r>
+                                <w:r>
+                                  <w:rPr>
+                                    <w:rFonts w:ascii="Times New Roman" w:hAnsi="Times New Roman" w:cs="Times New Roman"/>
+                                    <w:sz w:val="24"/>
+                                    <w:szCs w:val="24"/>
+                                  </w:rPr>
+                                  <w:t>: Phạm Lê Huy</w:t>
                                 </w:r>
                               </w:p>
                             </w:txbxContent>
@@ -3804,7 +3824,15 @@
                               <w:szCs w:val="24"/>
                             </w:rPr>
                             <w:tab/>
-                            <w:t>PS09---: Vương Thế Minh Thăng</w:t>
+                            <w:t>PS09070</w:t>
+                          </w:r>
+                          <w:r>
+                            <w:rPr>
+                              <w:rFonts w:ascii="Times New Roman" w:hAnsi="Times New Roman" w:cs="Times New Roman"/>
+                              <w:sz w:val="24"/>
+                              <w:szCs w:val="24"/>
+                            </w:rPr>
+                            <w:t>: Vương Thế Minh Thăng</w:t>
                           </w:r>
                         </w:p>
                         <w:p>
@@ -3858,7 +3886,15 @@
                               <w:szCs w:val="24"/>
                             </w:rPr>
                             <w:tab/>
-                            <w:t>PS09---: Phạm Lê Huy</w:t>
+                            <w:t>PS09095</w:t>
+                          </w:r>
+                          <w:r>
+                            <w:rPr>
+                              <w:rFonts w:ascii="Times New Roman" w:hAnsi="Times New Roman" w:cs="Times New Roman"/>
+                              <w:sz w:val="24"/>
+                              <w:szCs w:val="24"/>
+                            </w:rPr>
+                            <w:t>: Phạm Lê Huy</w:t>
                           </w:r>
                         </w:p>
                       </w:txbxContent>
@@ -3946,6 +3982,7 @@
                                     <w:dataBinding w:prefixMappings="xmlns:ns0='http://schemas.openxmlformats.org/officeDocument/2006/extended-properties' " w:xpath="/ns0:Properties[1]/ns0:Company[1]" w:storeItemID="{6668398D-A668-4E3E-A5EB-62B293D839F1}"/>
                                     <w:text/>
                                   </w:sdtPr>
+                                  <w:sdtEndPr/>
                                   <w:sdtContent>
                                     <w:r>
                                       <w:rPr>
@@ -3981,7 +4018,7 @@
               </mc:Choice>
               <mc:Fallback>
                 <w:pict>
-                  <v:shape w14:anchorId="66851DD4" id="Text Box 36" o:spid="_x0000_s1056" type="#_x0000_t202" style="position:absolute;margin-left:256.8pt;margin-top:709.2pt;width:4in;height:16.6pt;z-index:251638784;visibility:visible;mso-wrap-style:square;mso-width-percent:450;mso-height-percent:0;mso-wrap-distance-left:9pt;mso-wrap-distance-top:0;mso-wrap-distance-right:9pt;mso-wrap-distance-bottom:0;mso-position-horizontal:absolute;mso-position-horizontal-relative:page;mso-position-vertical:absolute;mso-position-vertical-relative:page;mso-width-percent:450;mso-height-percent:0;mso-width-relative:page;mso-height-relative:margin;v-text-anchor:bottom" o:gfxdata="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" filled="f" stroked="f" strokeweight=".5pt">
+                  <v:shape id="Text Box 36" o:spid="_x0000_s1056" type="#_x0000_t202" style="position:absolute;margin-left:256.8pt;margin-top:709.2pt;width:4in;height:16.6pt;z-index:251638784;visibility:visible;mso-wrap-style:square;mso-width-percent:450;mso-height-percent:0;mso-wrap-distance-left:9pt;mso-wrap-distance-top:0;mso-wrap-distance-right:9pt;mso-wrap-distance-bottom:0;mso-position-horizontal:absolute;mso-position-horizontal-relative:page;mso-position-vertical:absolute;mso-position-vertical-relative:page;mso-width-percent:450;mso-height-percent:0;mso-width-relative:page;mso-height-relative:margin;v-text-anchor:bottom" o:gfxdata="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" filled="f" stroked="f" strokeweight=".5pt">
                     <v:textbox inset="0,0,0,0">
                       <w:txbxContent>
                         <w:p>
@@ -4007,6 +4044,7 @@
                               <w:dataBinding w:prefixMappings="xmlns:ns0='http://schemas.openxmlformats.org/officeDocument/2006/extended-properties' " w:xpath="/ns0:Properties[1]/ns0:Company[1]" w:storeItemID="{6668398D-A668-4E3E-A5EB-62B293D839F1}"/>
                               <w:text/>
                             </w:sdtPr>
+                            <w:sdtEndPr/>
                             <w:sdtContent>
                               <w:r>
                                 <w:rPr>
@@ -4105,6 +4143,7 @@
                                     <w:dataBinding w:prefixMappings="xmlns:ns0='http://purl.org/dc/elements/1.1/' xmlns:ns1='http://schemas.openxmlformats.org/package/2006/metadata/core-properties' " w:xpath="/ns1:coreProperties[1]/ns0:title[1]" w:storeItemID="{6C3C8BC8-F283-45AE-878A-BAB7291924A1}"/>
                                     <w:text/>
                                   </w:sdtPr>
+                                  <w:sdtEndPr/>
                                   <w:sdtContent>
                                     <w:r>
                                       <w:rPr>
@@ -4140,6 +4179,7 @@
                                     <w:dataBinding w:prefixMappings="xmlns:ns0='http://purl.org/dc/elements/1.1/' xmlns:ns1='http://schemas.openxmlformats.org/package/2006/metadata/core-properties' " w:xpath="/ns1:coreProperties[1]/ns0:subject[1]" w:storeItemID="{6C3C8BC8-F283-45AE-878A-BAB7291924A1}"/>
                                     <w:text/>
                                   </w:sdtPr>
+                                  <w:sdtEndPr/>
                                   <w:sdtContent>
                                     <w:r>
                                       <w:rPr>
@@ -4174,7 +4214,7 @@
               </mc:Choice>
               <mc:Fallback>
                 <w:pict>
-                  <v:shape w14:anchorId="33012703" id="Text Box 37" o:spid="_x0000_s1057" type="#_x0000_t202" style="position:absolute;margin-left:238.2pt;margin-top:138.6pt;width:369.6pt;height:120.6pt;z-index:251636736;visibility:visible;mso-wrap-style:square;mso-width-percent:0;mso-height-percent:0;mso-wrap-distance-left:9pt;mso-wrap-distance-top:0;mso-wrap-distance-right:9pt;mso-wrap-distance-bottom:0;mso-position-horizontal:absolute;mso-position-horizontal-relative:page;mso-position-vertical:absolute;mso-position-vertical-relative:page;mso-width-percent:0;mso-height-percent:0;mso-width-relative:page;mso-height-relative:margin;v-text-anchor:top" o:gfxdata="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" filled="f" stroked="f" strokeweight=".5pt">
+                  <v:shape id="Text Box 37" o:spid="_x0000_s1057" type="#_x0000_t202" style="position:absolute;margin-left:238.2pt;margin-top:138.6pt;width:369.6pt;height:120.6pt;z-index:251636736;visibility:visible;mso-wrap-style:square;mso-width-percent:0;mso-height-percent:0;mso-wrap-distance-left:9pt;mso-wrap-distance-top:0;mso-wrap-distance-right:9pt;mso-wrap-distance-bottom:0;mso-position-horizontal:absolute;mso-position-horizontal-relative:page;mso-position-vertical:absolute;mso-position-vertical-relative:page;mso-width-percent:0;mso-height-percent:0;mso-width-relative:page;mso-height-relative:margin;v-text-anchor:top" o:gfxdata="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" filled="f" stroked="f" strokeweight=".5pt">
                     <v:textbox inset="0,0,0,0">
                       <w:txbxContent>
                         <w:p>
@@ -4200,6 +4240,7 @@
                               <w:dataBinding w:prefixMappings="xmlns:ns0='http://purl.org/dc/elements/1.1/' xmlns:ns1='http://schemas.openxmlformats.org/package/2006/metadata/core-properties' " w:xpath="/ns1:coreProperties[1]/ns0:title[1]" w:storeItemID="{6C3C8BC8-F283-45AE-878A-BAB7291924A1}"/>
                               <w:text/>
                             </w:sdtPr>
+                            <w:sdtEndPr/>
                             <w:sdtContent>
                               <w:r>
                                 <w:rPr>
@@ -4235,6 +4276,7 @@
                               <w:dataBinding w:prefixMappings="xmlns:ns0='http://purl.org/dc/elements/1.1/' xmlns:ns1='http://schemas.openxmlformats.org/package/2006/metadata/core-properties' " w:xpath="/ns1:coreProperties[1]/ns0:subject[1]" w:storeItemID="{6C3C8BC8-F283-45AE-878A-BAB7291924A1}"/>
                               <w:text/>
                             </w:sdtPr>
+                            <w:sdtEndPr/>
                             <w:sdtContent>
                               <w:r>
                                 <w:rPr>
@@ -4265,6 +4307,965 @@
         </w:p>
       </w:sdtContent>
     </w:sdt>
+    <w:sdt>
+      <w:sdtPr>
+        <w:id w:val="1379431764"/>
+        <w:docPartObj>
+          <w:docPartGallery w:val="Table of Contents"/>
+          <w:docPartUnique/>
+        </w:docPartObj>
+      </w:sdtPr>
+      <w:sdtEndPr>
+        <w:rPr>
+          <w:rFonts w:asciiTheme="minorHAnsi" w:eastAsiaTheme="minorHAnsi" w:hAnsiTheme="minorHAnsi" w:cstheme="minorBidi"/>
+          <w:noProof/>
+          <w:color w:val="auto"/>
+          <w:sz w:val="22"/>
+          <w:szCs w:val="22"/>
+          <w:lang w:eastAsia="en-US"/>
+        </w:rPr>
+      </w:sdtEndPr>
+      <w:sdtContent>
+        <w:p>
+          <w:pPr>
+            <w:pStyle w:val="TOCHeading"/>
+            <w:rPr>
+              <w:sz w:val="32"/>
+            </w:rPr>
+          </w:pPr>
+          <w:r>
+            <w:rPr>
+              <w:sz w:val="32"/>
+            </w:rPr>
+            <w:t>Mục lục</w:t>
+          </w:r>
+          <w:bookmarkStart w:id="0" w:name="_GoBack"/>
+          <w:bookmarkEnd w:id="0"/>
+        </w:p>
+        <w:p>
+          <w:pPr>
+            <w:pStyle w:val="TOC1"/>
+            <w:tabs>
+              <w:tab w:val="left" w:pos="440"/>
+              <w:tab w:val="right" w:leader="dot" w:pos="9350"/>
+            </w:tabs>
+            <w:rPr>
+              <w:rFonts w:eastAsiaTheme="minorEastAsia"/>
+              <w:noProof/>
+              <w:sz w:val="26"/>
+              <w:szCs w:val="26"/>
+            </w:rPr>
+          </w:pPr>
+          <w:r>
+            <w:rPr>
+              <w:sz w:val="26"/>
+              <w:szCs w:val="26"/>
+            </w:rPr>
+            <w:fldChar w:fldCharType="begin"/>
+          </w:r>
+          <w:r>
+            <w:rPr>
+              <w:sz w:val="26"/>
+              <w:szCs w:val="26"/>
+            </w:rPr>
+            <w:instrText xml:space="preserve"> TOC \o "1-3" \h \z \u </w:instrText>
+          </w:r>
+          <w:r>
+            <w:rPr>
+              <w:sz w:val="26"/>
+              <w:szCs w:val="26"/>
+            </w:rPr>
+            <w:fldChar w:fldCharType="separate"/>
+          </w:r>
+          <w:hyperlink w:anchor="_Toc34032517" w:history="1">
+            <w:r>
+              <w:rPr>
+                <w:rStyle w:val="Hyperlink"/>
+                <w:noProof/>
+                <w:sz w:val="26"/>
+                <w:szCs w:val="26"/>
+                <w:lang w:bidi="hi-IN"/>
+              </w:rPr>
+              <w:t>1.</w:t>
+            </w:r>
+            <w:r>
+              <w:rPr>
+                <w:rFonts w:eastAsiaTheme="minorEastAsia"/>
+                <w:noProof/>
+                <w:sz w:val="26"/>
+                <w:szCs w:val="26"/>
+              </w:rPr>
+              <w:tab/>
+            </w:r>
+            <w:r>
+              <w:rPr>
+                <w:rStyle w:val="Hyperlink"/>
+                <w:noProof/>
+                <w:sz w:val="26"/>
+                <w:szCs w:val="26"/>
+                <w:lang w:bidi="hi-IN"/>
+              </w:rPr>
+              <w:t>Yêu cầu chức năng nghiệp vụ:</w:t>
+            </w:r>
+            <w:r>
+              <w:rPr>
+                <w:noProof/>
+                <w:webHidden/>
+                <w:sz w:val="26"/>
+                <w:szCs w:val="26"/>
+              </w:rPr>
+              <w:tab/>
+            </w:r>
+            <w:r>
+              <w:rPr>
+                <w:noProof/>
+                <w:webHidden/>
+                <w:sz w:val="26"/>
+                <w:szCs w:val="26"/>
+              </w:rPr>
+              <w:fldChar w:fldCharType="begin"/>
+            </w:r>
+            <w:r>
+              <w:rPr>
+                <w:noProof/>
+                <w:webHidden/>
+                <w:sz w:val="26"/>
+                <w:szCs w:val="26"/>
+              </w:rPr>
+              <w:instrText xml:space="preserve"> PAGEREF _Toc34032517 \h </w:instrText>
+            </w:r>
+            <w:r>
+              <w:rPr>
+                <w:noProof/>
+                <w:webHidden/>
+                <w:sz w:val="26"/>
+                <w:szCs w:val="26"/>
+              </w:rPr>
+            </w:r>
+            <w:r>
+              <w:rPr>
+                <w:noProof/>
+                <w:webHidden/>
+                <w:sz w:val="26"/>
+                <w:szCs w:val="26"/>
+              </w:rPr>
+              <w:fldChar w:fldCharType="separate"/>
+            </w:r>
+            <w:r>
+              <w:rPr>
+                <w:noProof/>
+                <w:webHidden/>
+                <w:sz w:val="26"/>
+                <w:szCs w:val="26"/>
+              </w:rPr>
+              <w:t>2</w:t>
+            </w:r>
+            <w:r>
+              <w:rPr>
+                <w:noProof/>
+                <w:webHidden/>
+                <w:sz w:val="26"/>
+                <w:szCs w:val="26"/>
+              </w:rPr>
+              <w:fldChar w:fldCharType="end"/>
+            </w:r>
+          </w:hyperlink>
+        </w:p>
+        <w:p>
+          <w:pPr>
+            <w:pStyle w:val="TOC1"/>
+            <w:tabs>
+              <w:tab w:val="left" w:pos="440"/>
+              <w:tab w:val="right" w:leader="dot" w:pos="9350"/>
+            </w:tabs>
+            <w:rPr>
+              <w:rFonts w:eastAsiaTheme="minorEastAsia"/>
+              <w:noProof/>
+              <w:sz w:val="26"/>
+              <w:szCs w:val="26"/>
+            </w:rPr>
+          </w:pPr>
+          <w:hyperlink w:anchor="_Toc34032518" w:history="1">
+            <w:r>
+              <w:rPr>
+                <w:rStyle w:val="Hyperlink"/>
+                <w:noProof/>
+                <w:sz w:val="26"/>
+                <w:szCs w:val="26"/>
+                <w:lang w:bidi="hi-IN"/>
+              </w:rPr>
+              <w:t>2.</w:t>
+            </w:r>
+            <w:r>
+              <w:rPr>
+                <w:rFonts w:eastAsiaTheme="minorEastAsia"/>
+                <w:noProof/>
+                <w:sz w:val="26"/>
+                <w:szCs w:val="26"/>
+              </w:rPr>
+              <w:tab/>
+            </w:r>
+            <w:r>
+              <w:rPr>
+                <w:rStyle w:val="Hyperlink"/>
+                <w:noProof/>
+                <w:sz w:val="26"/>
+                <w:szCs w:val="26"/>
+                <w:lang w:bidi="hi-IN"/>
+              </w:rPr>
+              <w:t>Yêu cầu bảo mật:</w:t>
+            </w:r>
+            <w:r>
+              <w:rPr>
+                <w:noProof/>
+                <w:webHidden/>
+                <w:sz w:val="26"/>
+                <w:szCs w:val="26"/>
+              </w:rPr>
+              <w:tab/>
+            </w:r>
+            <w:r>
+              <w:rPr>
+                <w:noProof/>
+                <w:webHidden/>
+                <w:sz w:val="26"/>
+                <w:szCs w:val="26"/>
+              </w:rPr>
+              <w:fldChar w:fldCharType="begin"/>
+            </w:r>
+            <w:r>
+              <w:rPr>
+                <w:noProof/>
+                <w:webHidden/>
+                <w:sz w:val="26"/>
+                <w:szCs w:val="26"/>
+              </w:rPr>
+              <w:instrText xml:space="preserve"> PAGEREF _Toc34032518 \h </w:instrText>
+            </w:r>
+            <w:r>
+              <w:rPr>
+                <w:noProof/>
+                <w:webHidden/>
+                <w:sz w:val="26"/>
+                <w:szCs w:val="26"/>
+              </w:rPr>
+            </w:r>
+            <w:r>
+              <w:rPr>
+                <w:noProof/>
+                <w:webHidden/>
+                <w:sz w:val="26"/>
+                <w:szCs w:val="26"/>
+              </w:rPr>
+              <w:fldChar w:fldCharType="separate"/>
+            </w:r>
+            <w:r>
+              <w:rPr>
+                <w:noProof/>
+                <w:webHidden/>
+                <w:sz w:val="26"/>
+                <w:szCs w:val="26"/>
+              </w:rPr>
+              <w:t>2</w:t>
+            </w:r>
+            <w:r>
+              <w:rPr>
+                <w:noProof/>
+                <w:webHidden/>
+                <w:sz w:val="26"/>
+                <w:szCs w:val="26"/>
+              </w:rPr>
+              <w:fldChar w:fldCharType="end"/>
+            </w:r>
+          </w:hyperlink>
+        </w:p>
+        <w:p>
+          <w:pPr>
+            <w:pStyle w:val="TOC1"/>
+            <w:tabs>
+              <w:tab w:val="left" w:pos="440"/>
+              <w:tab w:val="right" w:leader="dot" w:pos="9350"/>
+            </w:tabs>
+            <w:rPr>
+              <w:rFonts w:eastAsiaTheme="minorEastAsia"/>
+              <w:noProof/>
+              <w:sz w:val="26"/>
+              <w:szCs w:val="26"/>
+            </w:rPr>
+          </w:pPr>
+          <w:hyperlink w:anchor="_Toc34032519" w:history="1">
+            <w:r>
+              <w:rPr>
+                <w:rStyle w:val="Hyperlink"/>
+                <w:noProof/>
+                <w:sz w:val="26"/>
+                <w:szCs w:val="26"/>
+                <w:lang w:bidi="hi-IN"/>
+              </w:rPr>
+              <w:t>3.</w:t>
+            </w:r>
+            <w:r>
+              <w:rPr>
+                <w:rFonts w:eastAsiaTheme="minorEastAsia"/>
+                <w:noProof/>
+                <w:sz w:val="26"/>
+                <w:szCs w:val="26"/>
+              </w:rPr>
+              <w:tab/>
+            </w:r>
+            <w:r>
+              <w:rPr>
+                <w:rStyle w:val="Hyperlink"/>
+                <w:noProof/>
+                <w:sz w:val="26"/>
+                <w:szCs w:val="26"/>
+                <w:lang w:bidi="hi-IN"/>
+              </w:rPr>
+              <w:t>Use case:</w:t>
+            </w:r>
+            <w:r>
+              <w:rPr>
+                <w:noProof/>
+                <w:webHidden/>
+                <w:sz w:val="26"/>
+                <w:szCs w:val="26"/>
+              </w:rPr>
+              <w:tab/>
+            </w:r>
+            <w:r>
+              <w:rPr>
+                <w:noProof/>
+                <w:webHidden/>
+                <w:sz w:val="26"/>
+                <w:szCs w:val="26"/>
+              </w:rPr>
+              <w:fldChar w:fldCharType="begin"/>
+            </w:r>
+            <w:r>
+              <w:rPr>
+                <w:noProof/>
+                <w:webHidden/>
+                <w:sz w:val="26"/>
+                <w:szCs w:val="26"/>
+              </w:rPr>
+              <w:instrText xml:space="preserve"> PAGEREF _Toc34032519 \h </w:instrText>
+            </w:r>
+            <w:r>
+              <w:rPr>
+                <w:noProof/>
+                <w:webHidden/>
+                <w:sz w:val="26"/>
+                <w:szCs w:val="26"/>
+              </w:rPr>
+            </w:r>
+            <w:r>
+              <w:rPr>
+                <w:noProof/>
+                <w:webHidden/>
+                <w:sz w:val="26"/>
+                <w:szCs w:val="26"/>
+              </w:rPr>
+              <w:fldChar w:fldCharType="separate"/>
+            </w:r>
+            <w:r>
+              <w:rPr>
+                <w:noProof/>
+                <w:webHidden/>
+                <w:sz w:val="26"/>
+                <w:szCs w:val="26"/>
+              </w:rPr>
+              <w:t>2</w:t>
+            </w:r>
+            <w:r>
+              <w:rPr>
+                <w:noProof/>
+                <w:webHidden/>
+                <w:sz w:val="26"/>
+                <w:szCs w:val="26"/>
+              </w:rPr>
+              <w:fldChar w:fldCharType="end"/>
+            </w:r>
+          </w:hyperlink>
+        </w:p>
+        <w:p>
+          <w:pPr>
+            <w:pStyle w:val="TOC1"/>
+            <w:tabs>
+              <w:tab w:val="left" w:pos="440"/>
+              <w:tab w:val="right" w:leader="dot" w:pos="9350"/>
+            </w:tabs>
+            <w:rPr>
+              <w:rFonts w:eastAsiaTheme="minorEastAsia"/>
+              <w:noProof/>
+              <w:sz w:val="26"/>
+              <w:szCs w:val="26"/>
+            </w:rPr>
+          </w:pPr>
+          <w:hyperlink w:anchor="_Toc34032520" w:history="1">
+            <w:r>
+              <w:rPr>
+                <w:rStyle w:val="Hyperlink"/>
+                <w:noProof/>
+                <w:sz w:val="26"/>
+                <w:szCs w:val="26"/>
+                <w:lang w:bidi="hi-IN"/>
+              </w:rPr>
+              <w:t>4.</w:t>
+            </w:r>
+            <w:r>
+              <w:rPr>
+                <w:rFonts w:eastAsiaTheme="minorEastAsia"/>
+                <w:noProof/>
+                <w:sz w:val="26"/>
+                <w:szCs w:val="26"/>
+              </w:rPr>
+              <w:tab/>
+            </w:r>
+            <w:r>
+              <w:rPr>
+                <w:rStyle w:val="Hyperlink"/>
+                <w:noProof/>
+                <w:sz w:val="26"/>
+                <w:szCs w:val="26"/>
+                <w:lang w:bidi="hi-IN"/>
+              </w:rPr>
+              <w:t>ERD level 1</w:t>
+            </w:r>
+            <w:r>
+              <w:rPr>
+                <w:noProof/>
+                <w:webHidden/>
+                <w:sz w:val="26"/>
+                <w:szCs w:val="26"/>
+              </w:rPr>
+              <w:tab/>
+            </w:r>
+            <w:r>
+              <w:rPr>
+                <w:noProof/>
+                <w:webHidden/>
+                <w:sz w:val="26"/>
+                <w:szCs w:val="26"/>
+              </w:rPr>
+              <w:fldChar w:fldCharType="begin"/>
+            </w:r>
+            <w:r>
+              <w:rPr>
+                <w:noProof/>
+                <w:webHidden/>
+                <w:sz w:val="26"/>
+                <w:szCs w:val="26"/>
+              </w:rPr>
+              <w:instrText xml:space="preserve"> PAGEREF _Toc34032520 \h </w:instrText>
+            </w:r>
+            <w:r>
+              <w:rPr>
+                <w:noProof/>
+                <w:webHidden/>
+                <w:sz w:val="26"/>
+                <w:szCs w:val="26"/>
+              </w:rPr>
+            </w:r>
+            <w:r>
+              <w:rPr>
+                <w:noProof/>
+                <w:webHidden/>
+                <w:sz w:val="26"/>
+                <w:szCs w:val="26"/>
+              </w:rPr>
+              <w:fldChar w:fldCharType="separate"/>
+            </w:r>
+            <w:r>
+              <w:rPr>
+                <w:noProof/>
+                <w:webHidden/>
+                <w:sz w:val="26"/>
+                <w:szCs w:val="26"/>
+              </w:rPr>
+              <w:t>5</w:t>
+            </w:r>
+            <w:r>
+              <w:rPr>
+                <w:noProof/>
+                <w:webHidden/>
+                <w:sz w:val="26"/>
+                <w:szCs w:val="26"/>
+              </w:rPr>
+              <w:fldChar w:fldCharType="end"/>
+            </w:r>
+          </w:hyperlink>
+        </w:p>
+        <w:p>
+          <w:pPr>
+            <w:pStyle w:val="TOC1"/>
+            <w:tabs>
+              <w:tab w:val="left" w:pos="440"/>
+              <w:tab w:val="right" w:leader="dot" w:pos="9350"/>
+            </w:tabs>
+            <w:rPr>
+              <w:rFonts w:eastAsiaTheme="minorEastAsia"/>
+              <w:noProof/>
+              <w:sz w:val="26"/>
+              <w:szCs w:val="26"/>
+            </w:rPr>
+          </w:pPr>
+          <w:hyperlink w:anchor="_Toc34032521" w:history="1">
+            <w:r>
+              <w:rPr>
+                <w:rStyle w:val="Hyperlink"/>
+                <w:noProof/>
+                <w:sz w:val="26"/>
+                <w:szCs w:val="26"/>
+                <w:lang w:bidi="hi-IN"/>
+              </w:rPr>
+              <w:t>5.</w:t>
+            </w:r>
+            <w:r>
+              <w:rPr>
+                <w:rFonts w:eastAsiaTheme="minorEastAsia"/>
+                <w:noProof/>
+                <w:sz w:val="26"/>
+                <w:szCs w:val="26"/>
+              </w:rPr>
+              <w:tab/>
+            </w:r>
+            <w:r>
+              <w:rPr>
+                <w:rStyle w:val="Hyperlink"/>
+                <w:noProof/>
+                <w:sz w:val="26"/>
+                <w:szCs w:val="26"/>
+                <w:lang w:bidi="hi-IN"/>
+              </w:rPr>
+              <w:t>ERD Level 2</w:t>
+            </w:r>
+            <w:r>
+              <w:rPr>
+                <w:noProof/>
+                <w:webHidden/>
+                <w:sz w:val="26"/>
+                <w:szCs w:val="26"/>
+              </w:rPr>
+              <w:tab/>
+            </w:r>
+            <w:r>
+              <w:rPr>
+                <w:noProof/>
+                <w:webHidden/>
+                <w:sz w:val="26"/>
+                <w:szCs w:val="26"/>
+              </w:rPr>
+              <w:fldChar w:fldCharType="begin"/>
+            </w:r>
+            <w:r>
+              <w:rPr>
+                <w:noProof/>
+                <w:webHidden/>
+                <w:sz w:val="26"/>
+                <w:szCs w:val="26"/>
+              </w:rPr>
+              <w:instrText xml:space="preserve"> PAGEREF _Toc34032521 \h </w:instrText>
+            </w:r>
+            <w:r>
+              <w:rPr>
+                <w:noProof/>
+                <w:webHidden/>
+                <w:sz w:val="26"/>
+                <w:szCs w:val="26"/>
+              </w:rPr>
+            </w:r>
+            <w:r>
+              <w:rPr>
+                <w:noProof/>
+                <w:webHidden/>
+                <w:sz w:val="26"/>
+                <w:szCs w:val="26"/>
+              </w:rPr>
+              <w:fldChar w:fldCharType="separate"/>
+            </w:r>
+            <w:r>
+              <w:rPr>
+                <w:noProof/>
+                <w:webHidden/>
+                <w:sz w:val="26"/>
+                <w:szCs w:val="26"/>
+              </w:rPr>
+              <w:t>5</w:t>
+            </w:r>
+            <w:r>
+              <w:rPr>
+                <w:noProof/>
+                <w:webHidden/>
+                <w:sz w:val="26"/>
+                <w:szCs w:val="26"/>
+              </w:rPr>
+              <w:fldChar w:fldCharType="end"/>
+            </w:r>
+          </w:hyperlink>
+        </w:p>
+        <w:p>
+          <w:pPr>
+            <w:pStyle w:val="TOC1"/>
+            <w:tabs>
+              <w:tab w:val="left" w:pos="440"/>
+              <w:tab w:val="right" w:leader="dot" w:pos="9350"/>
+            </w:tabs>
+            <w:rPr>
+              <w:rFonts w:eastAsiaTheme="minorEastAsia"/>
+              <w:noProof/>
+              <w:sz w:val="26"/>
+              <w:szCs w:val="26"/>
+            </w:rPr>
+          </w:pPr>
+          <w:hyperlink w:anchor="_Toc34032522" w:history="1">
+            <w:r>
+              <w:rPr>
+                <w:rStyle w:val="Hyperlink"/>
+                <w:noProof/>
+                <w:sz w:val="26"/>
+                <w:szCs w:val="26"/>
+                <w:lang w:bidi="hi-IN"/>
+              </w:rPr>
+              <w:t>6.</w:t>
+            </w:r>
+            <w:r>
+              <w:rPr>
+                <w:rFonts w:eastAsiaTheme="minorEastAsia"/>
+                <w:noProof/>
+                <w:sz w:val="26"/>
+                <w:szCs w:val="26"/>
+              </w:rPr>
+              <w:tab/>
+            </w:r>
+            <w:r>
+              <w:rPr>
+                <w:rStyle w:val="Hyperlink"/>
+                <w:noProof/>
+                <w:sz w:val="26"/>
+                <w:szCs w:val="26"/>
+                <w:lang w:bidi="hi-IN"/>
+              </w:rPr>
+              <w:t>Sequence Diagram</w:t>
+            </w:r>
+            <w:r>
+              <w:rPr>
+                <w:noProof/>
+                <w:webHidden/>
+                <w:sz w:val="26"/>
+                <w:szCs w:val="26"/>
+              </w:rPr>
+              <w:tab/>
+            </w:r>
+            <w:r>
+              <w:rPr>
+                <w:noProof/>
+                <w:webHidden/>
+                <w:sz w:val="26"/>
+                <w:szCs w:val="26"/>
+              </w:rPr>
+              <w:fldChar w:fldCharType="begin"/>
+            </w:r>
+            <w:r>
+              <w:rPr>
+                <w:noProof/>
+                <w:webHidden/>
+                <w:sz w:val="26"/>
+                <w:szCs w:val="26"/>
+              </w:rPr>
+              <w:instrText xml:space="preserve"> PAGEREF _Toc34032522 \h </w:instrText>
+            </w:r>
+            <w:r>
+              <w:rPr>
+                <w:noProof/>
+                <w:webHidden/>
+                <w:sz w:val="26"/>
+                <w:szCs w:val="26"/>
+              </w:rPr>
+            </w:r>
+            <w:r>
+              <w:rPr>
+                <w:noProof/>
+                <w:webHidden/>
+                <w:sz w:val="26"/>
+                <w:szCs w:val="26"/>
+              </w:rPr>
+              <w:fldChar w:fldCharType="separate"/>
+            </w:r>
+            <w:r>
+              <w:rPr>
+                <w:noProof/>
+                <w:webHidden/>
+                <w:sz w:val="26"/>
+                <w:szCs w:val="26"/>
+              </w:rPr>
+              <w:t>7</w:t>
+            </w:r>
+            <w:r>
+              <w:rPr>
+                <w:noProof/>
+                <w:webHidden/>
+                <w:sz w:val="26"/>
+                <w:szCs w:val="26"/>
+              </w:rPr>
+              <w:fldChar w:fldCharType="end"/>
+            </w:r>
+          </w:hyperlink>
+        </w:p>
+        <w:p>
+          <w:pPr>
+            <w:pStyle w:val="TOC1"/>
+            <w:tabs>
+              <w:tab w:val="left" w:pos="440"/>
+              <w:tab w:val="right" w:leader="dot" w:pos="9350"/>
+            </w:tabs>
+            <w:rPr>
+              <w:rFonts w:eastAsiaTheme="minorEastAsia"/>
+              <w:noProof/>
+              <w:sz w:val="26"/>
+              <w:szCs w:val="26"/>
+            </w:rPr>
+          </w:pPr>
+          <w:hyperlink w:anchor="_Toc34032523" w:history="1">
+            <w:r>
+              <w:rPr>
+                <w:rStyle w:val="Hyperlink"/>
+                <w:noProof/>
+                <w:sz w:val="26"/>
+                <w:szCs w:val="26"/>
+                <w:lang w:bidi="hi-IN"/>
+              </w:rPr>
+              <w:t>7.</w:t>
+            </w:r>
+            <w:r>
+              <w:rPr>
+                <w:rFonts w:eastAsiaTheme="minorEastAsia"/>
+                <w:noProof/>
+                <w:sz w:val="26"/>
+                <w:szCs w:val="26"/>
+              </w:rPr>
+              <w:tab/>
+            </w:r>
+            <w:r>
+              <w:rPr>
+                <w:rStyle w:val="Hyperlink"/>
+                <w:noProof/>
+                <w:sz w:val="26"/>
+                <w:szCs w:val="26"/>
+                <w:lang w:bidi="hi-IN"/>
+              </w:rPr>
+              <w:t>Class Diagram</w:t>
+            </w:r>
+            <w:r>
+              <w:rPr>
+                <w:noProof/>
+                <w:webHidden/>
+                <w:sz w:val="26"/>
+                <w:szCs w:val="26"/>
+              </w:rPr>
+              <w:tab/>
+            </w:r>
+            <w:r>
+              <w:rPr>
+                <w:noProof/>
+                <w:webHidden/>
+                <w:sz w:val="26"/>
+                <w:szCs w:val="26"/>
+              </w:rPr>
+              <w:fldChar w:fldCharType="begin"/>
+            </w:r>
+            <w:r>
+              <w:rPr>
+                <w:noProof/>
+                <w:webHidden/>
+                <w:sz w:val="26"/>
+                <w:szCs w:val="26"/>
+              </w:rPr>
+              <w:instrText xml:space="preserve"> PAGEREF _Toc34032523 \h </w:instrText>
+            </w:r>
+            <w:r>
+              <w:rPr>
+                <w:noProof/>
+                <w:webHidden/>
+                <w:sz w:val="26"/>
+                <w:szCs w:val="26"/>
+              </w:rPr>
+            </w:r>
+            <w:r>
+              <w:rPr>
+                <w:noProof/>
+                <w:webHidden/>
+                <w:sz w:val="26"/>
+                <w:szCs w:val="26"/>
+              </w:rPr>
+              <w:fldChar w:fldCharType="separate"/>
+            </w:r>
+            <w:r>
+              <w:rPr>
+                <w:noProof/>
+                <w:webHidden/>
+                <w:sz w:val="26"/>
+                <w:szCs w:val="26"/>
+              </w:rPr>
+              <w:t>9</w:t>
+            </w:r>
+            <w:r>
+              <w:rPr>
+                <w:noProof/>
+                <w:webHidden/>
+                <w:sz w:val="26"/>
+                <w:szCs w:val="26"/>
+              </w:rPr>
+              <w:fldChar w:fldCharType="end"/>
+            </w:r>
+          </w:hyperlink>
+        </w:p>
+        <w:p>
+          <w:pPr>
+            <w:pStyle w:val="TOC1"/>
+            <w:tabs>
+              <w:tab w:val="left" w:pos="440"/>
+              <w:tab w:val="right" w:leader="dot" w:pos="9350"/>
+            </w:tabs>
+            <w:rPr>
+              <w:rFonts w:eastAsiaTheme="minorEastAsia"/>
+              <w:noProof/>
+              <w:sz w:val="26"/>
+              <w:szCs w:val="26"/>
+            </w:rPr>
+          </w:pPr>
+          <w:hyperlink w:anchor="_Toc34032524" w:history="1">
+            <w:r>
+              <w:rPr>
+                <w:rStyle w:val="Hyperlink"/>
+                <w:noProof/>
+                <w:sz w:val="26"/>
+                <w:szCs w:val="26"/>
+                <w:lang w:bidi="hi-IN"/>
+              </w:rPr>
+              <w:t>8.</w:t>
+            </w:r>
+            <w:r>
+              <w:rPr>
+                <w:rFonts w:eastAsiaTheme="minorEastAsia"/>
+                <w:noProof/>
+                <w:sz w:val="26"/>
+                <w:szCs w:val="26"/>
+              </w:rPr>
+              <w:tab/>
+            </w:r>
+            <w:r>
+              <w:rPr>
+                <w:rStyle w:val="Hyperlink"/>
+                <w:noProof/>
+                <w:sz w:val="26"/>
+                <w:szCs w:val="26"/>
+                <w:lang w:bidi="hi-IN"/>
+              </w:rPr>
+              <w:t>Thiết Kế Giao Diện</w:t>
+            </w:r>
+            <w:r>
+              <w:rPr>
+                <w:noProof/>
+                <w:webHidden/>
+                <w:sz w:val="26"/>
+                <w:szCs w:val="26"/>
+              </w:rPr>
+              <w:tab/>
+            </w:r>
+            <w:r>
+              <w:rPr>
+                <w:noProof/>
+                <w:webHidden/>
+                <w:sz w:val="26"/>
+                <w:szCs w:val="26"/>
+              </w:rPr>
+              <w:fldChar w:fldCharType="begin"/>
+            </w:r>
+            <w:r>
+              <w:rPr>
+                <w:noProof/>
+                <w:webHidden/>
+                <w:sz w:val="26"/>
+                <w:szCs w:val="26"/>
+              </w:rPr>
+              <w:instrText xml:space="preserve"> PAGEREF _Toc34032524 \h </w:instrText>
+            </w:r>
+            <w:r>
+              <w:rPr>
+                <w:noProof/>
+                <w:webHidden/>
+                <w:sz w:val="26"/>
+                <w:szCs w:val="26"/>
+              </w:rPr>
+            </w:r>
+            <w:r>
+              <w:rPr>
+                <w:noProof/>
+                <w:webHidden/>
+                <w:sz w:val="26"/>
+                <w:szCs w:val="26"/>
+              </w:rPr>
+              <w:fldChar w:fldCharType="separate"/>
+            </w:r>
+            <w:r>
+              <w:rPr>
+                <w:noProof/>
+                <w:webHidden/>
+                <w:sz w:val="26"/>
+                <w:szCs w:val="26"/>
+              </w:rPr>
+              <w:t>9</w:t>
+            </w:r>
+            <w:r>
+              <w:rPr>
+                <w:noProof/>
+                <w:webHidden/>
+                <w:sz w:val="26"/>
+                <w:szCs w:val="26"/>
+              </w:rPr>
+              <w:fldChar w:fldCharType="end"/>
+            </w:r>
+          </w:hyperlink>
+        </w:p>
+        <w:p>
+          <w:r>
+            <w:rPr>
+              <w:b/>
+              <w:bCs/>
+              <w:noProof/>
+              <w:sz w:val="26"/>
+              <w:szCs w:val="26"/>
+            </w:rPr>
+            <w:fldChar w:fldCharType="end"/>
+          </w:r>
+        </w:p>
+      </w:sdtContent>
+    </w:sdt>
+    <w:p>
+      <w:pPr>
+        <w:pStyle w:val="TOCHeading"/>
+      </w:pPr>
+    </w:p>
+    <w:p>
+      <w:pPr>
+        <w:rPr>
+          <w:rFonts w:ascii="Liberation Serif" w:eastAsia="Noto Sans CJK SC" w:hAnsi="Liberation Serif" w:cs="Lohit Devanagari"/>
+          <w:color w:val="00B0F0"/>
+          <w:kern w:val="3"/>
+          <w:sz w:val="32"/>
+          <w:szCs w:val="32"/>
+          <w:lang w:eastAsia="zh-CN" w:bidi="hi-IN"/>
+        </w:rPr>
+      </w:pPr>
+      <w:r>
+        <w:rPr>
+          <w:color w:val="00B0F0"/>
+          <w:sz w:val="32"/>
+          <w:szCs w:val="32"/>
+        </w:rPr>
+        <w:br w:type="page"/>
+      </w:r>
+    </w:p>
     <w:p>
       <w:pPr>
         <w:pStyle w:val="Standard"/>
@@ -4273,12 +5274,14 @@
           <w:numId w:val="4"/>
         </w:numPr>
         <w:spacing w:line="360" w:lineRule="auto"/>
+        <w:outlineLvl w:val="0"/>
         <w:rPr>
           <w:color w:val="00B0F0"/>
           <w:sz w:val="32"/>
           <w:szCs w:val="32"/>
         </w:rPr>
       </w:pPr>
+      <w:bookmarkStart w:id="1" w:name="_Toc34032517"/>
       <w:r>
         <w:rPr>
           <w:color w:val="00B0F0"/>
@@ -4288,6 +5291,7 @@
         <w:lastRenderedPageBreak/>
         <w:t>Yêu cầu chức năng nghiệp vụ:</w:t>
       </w:r>
+      <w:bookmarkEnd w:id="1"/>
     </w:p>
     <w:p>
       <w:pPr>
@@ -4584,12 +5588,14 @@
           <w:numId w:val="4"/>
         </w:numPr>
         <w:spacing w:line="360" w:lineRule="auto"/>
+        <w:outlineLvl w:val="0"/>
         <w:rPr>
           <w:color w:val="00B0F0"/>
           <w:sz w:val="32"/>
           <w:szCs w:val="32"/>
         </w:rPr>
       </w:pPr>
+      <w:bookmarkStart w:id="2" w:name="_Toc34032518"/>
       <w:r>
         <w:rPr>
           <w:color w:val="00B0F0"/>
@@ -4598,6 +5604,7 @@
         </w:rPr>
         <w:t>Yêu cầu bảo mật:</w:t>
       </w:r>
+      <w:bookmarkEnd w:id="2"/>
     </w:p>
     <w:p>
       <w:pPr>
@@ -4639,12 +5646,14 @@
           <w:numId w:val="4"/>
         </w:numPr>
         <w:spacing w:line="360" w:lineRule="auto"/>
+        <w:outlineLvl w:val="0"/>
         <w:rPr>
           <w:color w:val="00B0F0"/>
           <w:sz w:val="32"/>
           <w:szCs w:val="32"/>
         </w:rPr>
       </w:pPr>
+      <w:bookmarkStart w:id="3" w:name="_Toc34032519"/>
       <w:r>
         <w:rPr>
           <w:color w:val="00B0F0"/>
@@ -4653,6 +5662,7 @@
         </w:rPr>
         <w:t>Use case:</w:t>
       </w:r>
+      <w:bookmarkEnd w:id="3"/>
     </w:p>
     <w:p>
       <w:pPr>
@@ -6182,12 +7192,14 @@
           <w:numId w:val="4"/>
         </w:numPr>
         <w:spacing w:line="360" w:lineRule="auto"/>
+        <w:outlineLvl w:val="0"/>
         <w:rPr>
           <w:color w:val="00B0F0"/>
           <w:sz w:val="32"/>
           <w:szCs w:val="32"/>
         </w:rPr>
       </w:pPr>
+      <w:bookmarkStart w:id="4" w:name="_Toc34032520"/>
       <w:r>
         <w:rPr>
           <w:noProof/>
@@ -6198,7 +7210,7 @@
         </w:rPr>
         <w:lastRenderedPageBreak/>
         <w:drawing>
-          <wp:anchor distT="0" distB="0" distL="114300" distR="114300" simplePos="0" relativeHeight="251641856" behindDoc="0" locked="0" layoutInCell="1" allowOverlap="1" wp14:anchorId="14D6DE22" wp14:editId="121487EF">
+          <wp:anchor distT="0" distB="0" distL="114300" distR="114300" simplePos="0" relativeHeight="251641856" behindDoc="0" locked="0" layoutInCell="1" allowOverlap="1" wp14:anchorId="445ED381" wp14:editId="04E4D063">
             <wp:simplePos x="0" y="0"/>
             <wp:positionH relativeFrom="margin">
               <wp:align>center</wp:align>
@@ -6221,7 +7233,7 @@
                     <pic:cNvPicPr/>
                   </pic:nvPicPr>
                   <pic:blipFill>
-                    <a:blip r:embed="rId7">
+                    <a:blip r:embed="rId9">
                       <a:extLst>
                         <a:ext uri="{28A0092B-C50C-407E-A947-70E740481C1C}">
                           <a14:useLocalDpi xmlns:a14="http://schemas.microsoft.com/office/drawing/2010/main" val="0"/>
@@ -6261,6 +7273,7 @@
         </w:rPr>
         <w:t>ERD level 1</w:t>
       </w:r>
+      <w:bookmarkEnd w:id="4"/>
     </w:p>
     <w:p>
       <w:pPr>
@@ -6281,12 +7294,14 @@
           <w:numId w:val="4"/>
         </w:numPr>
         <w:spacing w:line="360" w:lineRule="auto"/>
+        <w:outlineLvl w:val="0"/>
         <w:rPr>
           <w:color w:val="00B0F0"/>
           <w:sz w:val="32"/>
           <w:szCs w:val="32"/>
         </w:rPr>
       </w:pPr>
+      <w:bookmarkStart w:id="5" w:name="_Toc34032521"/>
       <w:r>
         <w:rPr>
           <w:noProof/>
@@ -6296,7 +7311,7 @@
           <w:lang w:eastAsia="en-US" w:bidi="ar-SA"/>
         </w:rPr>
         <w:drawing>
-          <wp:anchor distT="0" distB="0" distL="114300" distR="114300" simplePos="0" relativeHeight="251640832" behindDoc="0" locked="0" layoutInCell="1" allowOverlap="1" wp14:anchorId="4448BBBC" wp14:editId="3556F25D">
+          <wp:anchor distT="0" distB="0" distL="114300" distR="114300" simplePos="0" relativeHeight="251640832" behindDoc="0" locked="0" layoutInCell="1" allowOverlap="1" wp14:anchorId="591B153E" wp14:editId="7F0ADCF6">
             <wp:simplePos x="0" y="0"/>
             <wp:positionH relativeFrom="margin">
               <wp:align>center</wp:align>
@@ -6319,7 +7334,7 @@
                     <pic:cNvPicPr/>
                   </pic:nvPicPr>
                   <pic:blipFill>
-                    <a:blip r:embed="rId8">
+                    <a:blip r:embed="rId10">
                       <a:extLst>
                         <a:ext uri="{28A0092B-C50C-407E-A947-70E740481C1C}">
                           <a14:useLocalDpi xmlns:a14="http://schemas.microsoft.com/office/drawing/2010/main" val="0"/>
@@ -6359,6 +7374,7 @@
         </w:rPr>
         <w:t>ERD Level 2</w:t>
       </w:r>
+      <w:bookmarkEnd w:id="5"/>
     </w:p>
     <w:p>
       <w:pPr>
@@ -6384,7 +7400,7 @@
     </w:p>
     <w:tbl>
       <w:tblPr>
-        <w:tblStyle w:val="GridTable4-Accent3"/>
+        <w:tblStyle w:val="GridTable4Accent3"/>
         <w:tblW w:w="0" w:type="auto"/>
         <w:tblLook w:val="04A0" w:firstRow="1" w:lastRow="0" w:firstColumn="1" w:lastColumn="0" w:noHBand="0" w:noVBand="1"/>
       </w:tblPr>
@@ -6797,7 +7813,7 @@
     </w:p>
     <w:tbl>
       <w:tblPr>
-        <w:tblStyle w:val="GridTable4-Accent3"/>
+        <w:tblStyle w:val="GridTable4Accent3"/>
         <w:tblW w:w="0" w:type="auto"/>
         <w:tblLook w:val="04A0" w:firstRow="1" w:lastRow="0" w:firstColumn="1" w:lastColumn="0" w:noHBand="0" w:noVBand="1"/>
       </w:tblPr>
@@ -7298,7 +8314,7 @@
     </w:p>
     <w:tbl>
       <w:tblPr>
-        <w:tblStyle w:val="GridTable4-Accent3"/>
+        <w:tblStyle w:val="GridTable4Accent3"/>
         <w:tblW w:w="0" w:type="auto"/>
         <w:tblLook w:val="04A0" w:firstRow="1" w:lastRow="0" w:firstColumn="1" w:lastColumn="0" w:noHBand="0" w:noVBand="1"/>
       </w:tblPr>
@@ -7570,7 +8586,7 @@
     </w:p>
     <w:tbl>
       <w:tblPr>
-        <w:tblStyle w:val="GridTable4-Accent3"/>
+        <w:tblStyle w:val="GridTable4Accent3"/>
         <w:tblW w:w="0" w:type="auto"/>
         <w:tblLook w:val="04A0" w:firstRow="1" w:lastRow="0" w:firstColumn="1" w:lastColumn="0" w:noHBand="0" w:noVBand="1"/>
       </w:tblPr>
@@ -8196,7 +9212,7 @@
     </w:p>
     <w:tbl>
       <w:tblPr>
-        <w:tblStyle w:val="GridTable4-Accent3"/>
+        <w:tblStyle w:val="GridTable4Accent3"/>
         <w:tblW w:w="0" w:type="auto"/>
         <w:tblLook w:val="04A0" w:firstRow="1" w:lastRow="0" w:firstColumn="1" w:lastColumn="0" w:noHBand="0" w:noVBand="1"/>
       </w:tblPr>
@@ -8892,7 +9908,7 @@
     </w:p>
     <w:tbl>
       <w:tblPr>
-        <w:tblStyle w:val="GridTable4-Accent3"/>
+        <w:tblStyle w:val="GridTable4Accent3"/>
         <w:tblW w:w="0" w:type="auto"/>
         <w:tblLook w:val="04A0" w:firstRow="1" w:lastRow="0" w:firstColumn="1" w:lastColumn="0" w:noHBand="0" w:noVBand="1"/>
       </w:tblPr>
@@ -9462,7 +10478,7 @@
     </w:p>
     <w:tbl>
       <w:tblPr>
-        <w:tblStyle w:val="GridTable4-Accent3"/>
+        <w:tblStyle w:val="GridTable4Accent3"/>
         <w:tblW w:w="0" w:type="auto"/>
         <w:tblLook w:val="04A0" w:firstRow="1" w:lastRow="0" w:firstColumn="1" w:lastColumn="0" w:noHBand="0" w:noVBand="1"/>
       </w:tblPr>
@@ -9806,12 +10822,14 @@
           <w:numId w:val="4"/>
         </w:numPr>
         <w:spacing w:line="360" w:lineRule="auto"/>
+        <w:outlineLvl w:val="0"/>
         <w:rPr>
           <w:color w:val="00B0F0"/>
           <w:sz w:val="32"/>
           <w:szCs w:val="32"/>
         </w:rPr>
       </w:pPr>
+      <w:bookmarkStart w:id="6" w:name="_Toc34032522"/>
       <w:r>
         <w:rPr>
           <w:color w:val="00B0F0"/>
@@ -9820,6 +10838,7 @@
         </w:rPr>
         <w:t>Sequence Diagram</w:t>
       </w:r>
+      <w:bookmarkEnd w:id="6"/>
     </w:p>
     <w:p>
       <w:pPr>
@@ -9845,7 +10864,7 @@
         </w:rPr>
         <w:lastRenderedPageBreak/>
         <w:drawing>
-          <wp:anchor distT="0" distB="0" distL="114300" distR="114300" simplePos="0" relativeHeight="251642880" behindDoc="0" locked="0" layoutInCell="1" allowOverlap="1" wp14:anchorId="635C1083" wp14:editId="5DF2656D">
+          <wp:anchor distT="0" distB="0" distL="114300" distR="114300" simplePos="0" relativeHeight="251642880" behindDoc="0" locked="0" layoutInCell="1" allowOverlap="1" wp14:anchorId="5ECBC9B8" wp14:editId="4B067787">
             <wp:simplePos x="0" y="0"/>
             <wp:positionH relativeFrom="margin">
               <wp:posOffset>441325</wp:posOffset>
@@ -9868,7 +10887,7 @@
                     <pic:cNvPicPr/>
                   </pic:nvPicPr>
                   <pic:blipFill>
-                    <a:blip r:embed="rId9">
+                    <a:blip r:embed="rId11">
                       <a:extLst>
                         <a:ext uri="{28A0092B-C50C-407E-A947-70E740481C1C}">
                           <a14:useLocalDpi xmlns:a14="http://schemas.microsoft.com/office/drawing/2010/main" val="0"/>
@@ -9955,7 +10974,7 @@
           <w:lang w:eastAsia="en-US" w:bidi="ar-SA"/>
         </w:rPr>
         <w:drawing>
-          <wp:anchor distT="0" distB="0" distL="114300" distR="114300" simplePos="0" relativeHeight="251639808" behindDoc="0" locked="0" layoutInCell="1" allowOverlap="1" wp14:anchorId="2F2AAB9F" wp14:editId="1306B8F9">
+          <wp:anchor distT="0" distB="0" distL="114300" distR="114300" simplePos="0" relativeHeight="251639808" behindDoc="0" locked="0" layoutInCell="1" allowOverlap="1" wp14:anchorId="52244E28" wp14:editId="55D745BF">
             <wp:simplePos x="0" y="0"/>
             <wp:positionH relativeFrom="margin">
               <wp:align>center</wp:align>
@@ -9978,7 +10997,7 @@
                     <pic:cNvPicPr/>
                   </pic:nvPicPr>
                   <pic:blipFill>
-                    <a:blip r:embed="rId10">
+                    <a:blip r:embed="rId12">
                       <a:extLst>
                         <a:ext uri="{28A0092B-C50C-407E-A947-70E740481C1C}">
                           <a14:useLocalDpi xmlns:a14="http://schemas.microsoft.com/office/drawing/2010/main" val="0"/>
@@ -10039,7 +11058,7 @@
         </w:rPr>
         <w:lastRenderedPageBreak/>
         <w:drawing>
-          <wp:anchor distT="0" distB="0" distL="114300" distR="114300" simplePos="0" relativeHeight="251661312" behindDoc="0" locked="0" layoutInCell="1" allowOverlap="1">
+          <wp:anchor distT="0" distB="0" distL="114300" distR="114300" simplePos="0" relativeHeight="251661312" behindDoc="0" locked="0" layoutInCell="1" allowOverlap="1" wp14:anchorId="3E9B9BD6" wp14:editId="72B62659">
             <wp:simplePos x="0" y="0"/>
             <wp:positionH relativeFrom="margin">
               <wp:align>center</wp:align>
@@ -10062,7 +11081,7 @@
                     <pic:cNvPicPr/>
                   </pic:nvPicPr>
                   <pic:blipFill>
-                    <a:blip r:embed="rId11">
+                    <a:blip r:embed="rId13">
                       <a:extLst>
                         <a:ext uri="{28A0092B-C50C-407E-A947-70E740481C1C}">
                           <a14:useLocalDpi xmlns:a14="http://schemas.microsoft.com/office/drawing/2010/main" val="0"/>
@@ -10097,12 +11116,14 @@
           <w:numId w:val="4"/>
         </w:numPr>
         <w:spacing w:line="360" w:lineRule="auto"/>
+        <w:outlineLvl w:val="0"/>
         <w:rPr>
           <w:color w:val="00B0F0"/>
           <w:sz w:val="32"/>
           <w:szCs w:val="32"/>
         </w:rPr>
       </w:pPr>
+      <w:bookmarkStart w:id="7" w:name="_Toc34032523"/>
       <w:r>
         <w:rPr>
           <w:noProof/>
@@ -10112,7 +11133,7 @@
           <w:lang w:eastAsia="en-US" w:bidi="ar-SA"/>
         </w:rPr>
         <w:drawing>
-          <wp:anchor distT="0" distB="0" distL="114300" distR="114300" simplePos="0" relativeHeight="251646976" behindDoc="0" locked="0" layoutInCell="1" allowOverlap="1" wp14:anchorId="69A704A1" wp14:editId="476978D1">
+          <wp:anchor distT="0" distB="0" distL="114300" distR="114300" simplePos="0" relativeHeight="251646976" behindDoc="0" locked="0" layoutInCell="1" allowOverlap="1" wp14:anchorId="50EA1AB8" wp14:editId="400FDE62">
             <wp:simplePos x="0" y="0"/>
             <wp:positionH relativeFrom="column">
               <wp:posOffset>0</wp:posOffset>
@@ -10135,7 +11156,7 @@
                     <pic:cNvPicPr/>
                   </pic:nvPicPr>
                   <pic:blipFill>
-                    <a:blip r:embed="rId12">
+                    <a:blip r:embed="rId14">
                       <a:extLst>
                         <a:ext uri="{28A0092B-C50C-407E-A947-70E740481C1C}">
                           <a14:useLocalDpi xmlns:a14="http://schemas.microsoft.com/office/drawing/2010/main" val="0"/>
@@ -10169,6 +11190,7 @@
         </w:rPr>
         <w:t>Class Diagram</w:t>
       </w:r>
+      <w:bookmarkEnd w:id="7"/>
     </w:p>
     <w:p>
       <w:pPr>
@@ -10178,12 +11200,14 @@
           <w:numId w:val="4"/>
         </w:numPr>
         <w:spacing w:line="360" w:lineRule="auto"/>
+        <w:outlineLvl w:val="0"/>
         <w:rPr>
           <w:color w:val="00B0F0"/>
           <w:sz w:val="32"/>
           <w:szCs w:val="32"/>
         </w:rPr>
       </w:pPr>
+      <w:bookmarkStart w:id="8" w:name="_Toc34032524"/>
       <w:r>
         <w:rPr>
           <w:color w:val="00B0F0"/>
@@ -10192,6 +11216,7 @@
         </w:rPr>
         <w:t>Thiết Kế Giao Diện</w:t>
       </w:r>
+      <w:bookmarkEnd w:id="8"/>
     </w:p>
     <w:p>
       <w:pPr>
@@ -10209,9 +11234,11 @@
       </w:pPr>
       <w:r>
         <w:rPr>
+          <w:noProof/>
           <w:color w:val="00B0F0"/>
           <w:sz w:val="32"/>
           <w:szCs w:val="32"/>
+          <w:lang w:eastAsia="en-US" w:bidi="ar-SA"/>
         </w:rPr>
         <w:lastRenderedPageBreak/>
         <w:drawing>
@@ -10238,7 +11265,7 @@
                     <pic:cNvPicPr/>
                   </pic:nvPicPr>
                   <pic:blipFill>
-                    <a:blip r:embed="rId13">
+                    <a:blip r:embed="rId15">
                       <a:extLst>
                         <a:ext uri="{28A0092B-C50C-407E-A947-70E740481C1C}">
                           <a14:useLocalDpi xmlns:a14="http://schemas.microsoft.com/office/drawing/2010/main" val="0"/>
@@ -10315,9 +11342,11 @@
       </w:pPr>
       <w:r>
         <w:rPr>
+          <w:noProof/>
           <w:color w:val="00B0F0"/>
           <w:sz w:val="32"/>
           <w:szCs w:val="32"/>
+          <w:lang w:eastAsia="en-US" w:bidi="ar-SA"/>
         </w:rPr>
         <w:drawing>
           <wp:inline distT="0" distB="0" distL="0" distR="0" wp14:anchorId="321FEEAA" wp14:editId="7F0C5593">
@@ -10335,7 +11364,7 @@
                     <pic:cNvPicPr/>
                   </pic:nvPicPr>
                   <pic:blipFill>
-                    <a:blip r:embed="rId14"/>
+                    <a:blip r:embed="rId16"/>
                     <a:stretch>
                       <a:fillRect/>
                     </a:stretch>
@@ -10372,9 +11401,11 @@
       </w:pPr>
       <w:r>
         <w:rPr>
+          <w:noProof/>
           <w:color w:val="00B0F0"/>
           <w:sz w:val="32"/>
           <w:szCs w:val="32"/>
+          <w:lang w:eastAsia="en-US" w:bidi="ar-SA"/>
         </w:rPr>
         <w:lastRenderedPageBreak/>
         <w:drawing>
@@ -10401,7 +11432,7 @@
                     <pic:cNvPicPr/>
                   </pic:nvPicPr>
                   <pic:blipFill>
-                    <a:blip r:embed="rId15">
+                    <a:blip r:embed="rId17">
                       <a:extLst>
                         <a:ext uri="{28A0092B-C50C-407E-A947-70E740481C1C}">
                           <a14:useLocalDpi xmlns:a14="http://schemas.microsoft.com/office/drawing/2010/main" val="0"/>
@@ -10458,9 +11489,11 @@
       </w:pPr>
       <w:r>
         <w:rPr>
+          <w:noProof/>
           <w:color w:val="00B0F0"/>
           <w:sz w:val="32"/>
           <w:szCs w:val="32"/>
+          <w:lang w:eastAsia="en-US" w:bidi="ar-SA"/>
         </w:rPr>
         <w:drawing>
           <wp:anchor distT="0" distB="0" distL="114300" distR="114300" simplePos="0" relativeHeight="251664384" behindDoc="0" locked="0" layoutInCell="1" allowOverlap="1" wp14:anchorId="600C74D7" wp14:editId="58EB4767">
@@ -10486,7 +11519,7 @@
                     <pic:cNvPicPr/>
                   </pic:nvPicPr>
                   <pic:blipFill>
-                    <a:blip r:embed="rId16">
+                    <a:blip r:embed="rId18">
                       <a:extLst>
                         <a:ext uri="{28A0092B-C50C-407E-A947-70E740481C1C}">
                           <a14:useLocalDpi xmlns:a14="http://schemas.microsoft.com/office/drawing/2010/main" val="0"/>
@@ -10555,9 +11588,11 @@
       </w:pPr>
       <w:r>
         <w:rPr>
+          <w:noProof/>
           <w:color w:val="00B0F0"/>
           <w:sz w:val="32"/>
           <w:szCs w:val="32"/>
+          <w:lang w:eastAsia="en-US" w:bidi="ar-SA"/>
         </w:rPr>
         <w:drawing>
           <wp:anchor distT="0" distB="0" distL="114300" distR="114300" simplePos="0" relativeHeight="251675648" behindDoc="0" locked="0" layoutInCell="1" allowOverlap="1" wp14:anchorId="14861AD7" wp14:editId="77C0761E">
@@ -10583,7 +11618,7 @@
                     <pic:cNvPicPr/>
                   </pic:nvPicPr>
                   <pic:blipFill>
-                    <a:blip r:embed="rId17">
+                    <a:blip r:embed="rId19">
                       <a:extLst>
                         <a:ext uri="{28A0092B-C50C-407E-A947-70E740481C1C}">
                           <a14:useLocalDpi xmlns:a14="http://schemas.microsoft.com/office/drawing/2010/main" val="0"/>
@@ -10640,9 +11675,11 @@
       </w:pPr>
       <w:r>
         <w:rPr>
+          <w:noProof/>
           <w:color w:val="00B0F0"/>
           <w:sz w:val="32"/>
           <w:szCs w:val="32"/>
+          <w:lang w:eastAsia="en-US" w:bidi="ar-SA"/>
         </w:rPr>
         <w:drawing>
           <wp:anchor distT="0" distB="0" distL="114300" distR="114300" simplePos="0" relativeHeight="251679744" behindDoc="0" locked="0" layoutInCell="1" allowOverlap="1" wp14:anchorId="6770FF5A" wp14:editId="75010106">
@@ -10668,7 +11705,7 @@
                     <pic:cNvPicPr/>
                   </pic:nvPicPr>
                   <pic:blipFill>
-                    <a:blip r:embed="rId18">
+                    <a:blip r:embed="rId20">
                       <a:extLst>
                         <a:ext uri="{28A0092B-C50C-407E-A947-70E740481C1C}">
                           <a14:useLocalDpi xmlns:a14="http://schemas.microsoft.com/office/drawing/2010/main" val="0"/>
@@ -10736,9 +11773,11 @@
       </w:pPr>
       <w:r>
         <w:rPr>
+          <w:noProof/>
           <w:color w:val="00B0F0"/>
           <w:sz w:val="32"/>
           <w:szCs w:val="32"/>
+          <w:lang w:eastAsia="en-US" w:bidi="ar-SA"/>
         </w:rPr>
         <w:drawing>
           <wp:anchor distT="0" distB="0" distL="114300" distR="114300" simplePos="0" relativeHeight="251680768" behindDoc="0" locked="0" layoutInCell="1" allowOverlap="1" wp14:anchorId="6D362959" wp14:editId="51DD3D2F">
@@ -10764,7 +11803,7 @@
                     <pic:cNvPicPr/>
                   </pic:nvPicPr>
                   <pic:blipFill>
-                    <a:blip r:embed="rId19">
+                    <a:blip r:embed="rId21">
                       <a:extLst>
                         <a:ext uri="{28A0092B-C50C-407E-A947-70E740481C1C}">
                           <a14:useLocalDpi xmlns:a14="http://schemas.microsoft.com/office/drawing/2010/main" val="0"/>
@@ -10822,12 +11861,12 @@
       </w:pPr>
     </w:p>
     <w:sectPr>
-      <w:headerReference w:type="even" r:id="rId20"/>
-      <w:headerReference w:type="default" r:id="rId21"/>
-      <w:footerReference w:type="even" r:id="rId22"/>
-      <w:footerReference w:type="default" r:id="rId23"/>
-      <w:headerReference w:type="first" r:id="rId24"/>
-      <w:footerReference w:type="first" r:id="rId25"/>
+      <w:headerReference w:type="even" r:id="rId22"/>
+      <w:headerReference w:type="default" r:id="rId23"/>
+      <w:footerReference w:type="even" r:id="rId24"/>
+      <w:footerReference w:type="default" r:id="rId25"/>
+      <w:headerReference w:type="first" r:id="rId26"/>
+      <w:footerReference w:type="first" r:id="rId27"/>
       <w:pgSz w:w="12240" w:h="15840"/>
       <w:pgMar w:top="1440" w:right="1440" w:bottom="1440" w:left="1440" w:header="720" w:footer="720" w:gutter="0"/>
       <w:pgNumType w:start="0"/>
@@ -10840,7 +11879,7 @@
 </file>
 
 <file path=word/endnotes.xml><?xml version="1.0" encoding="utf-8"?>
-<w:endnotes xmlns:wpc="http://schemas.microsoft.com/office/word/2010/wordprocessingCanvas" xmlns:cx="http://schemas.microsoft.com/office/drawing/2014/chartex" xmlns:mc="http://schemas.openxmlformats.org/markup-compatibility/2006" xmlns:o="urn:schemas-microsoft-com:office:office" xmlns:r="http://schemas.openxmlformats.org/officeDocument/2006/relationships" xmlns:m="http://schemas.openxmlformats.org/officeDocument/2006/math" xmlns:v="urn:schemas-microsoft-com:vml" xmlns:wp14="http://schemas.microsoft.com/office/word/2010/wordprocessingDrawing" xmlns:wp="http://schemas.openxmlformats.org/drawingml/2006/wordprocessingDrawing" xmlns:w10="urn:schemas-microsoft-com:office:word" xmlns:w="http://schemas.openxmlformats.org/wordprocessingml/2006/main" xmlns:w14="http://schemas.microsoft.com/office/word/2010/wordml" xmlns:w15="http://schemas.microsoft.com/office/word/2012/wordml" xmlns:w16se="http://schemas.microsoft.com/office/word/2015/wordml/symex" xmlns:wpg="http://schemas.microsoft.com/office/word/2010/wordprocessingGroup" xmlns:wpi="http://schemas.microsoft.com/office/word/2010/wordprocessingInk" xmlns:wne="http://schemas.microsoft.com/office/word/2006/wordml" xmlns:wps="http://schemas.microsoft.com/office/word/2010/wordprocessingShape" mc:Ignorable="w14 w15 w16se wp14">
+<w:endnotes xmlns:wpc="http://schemas.microsoft.com/office/word/2010/wordprocessingCanvas" xmlns:mc="http://schemas.openxmlformats.org/markup-compatibility/2006" xmlns:o="urn:schemas-microsoft-com:office:office" xmlns:r="http://schemas.openxmlformats.org/officeDocument/2006/relationships" xmlns:m="http://schemas.openxmlformats.org/officeDocument/2006/math" xmlns:v="urn:schemas-microsoft-com:vml" xmlns:wp14="http://schemas.microsoft.com/office/word/2010/wordprocessingDrawing" xmlns:wp="http://schemas.openxmlformats.org/drawingml/2006/wordprocessingDrawing" xmlns:w10="urn:schemas-microsoft-com:office:word" xmlns:w="http://schemas.openxmlformats.org/wordprocessingml/2006/main" xmlns:w14="http://schemas.microsoft.com/office/word/2010/wordml" xmlns:wpg="http://schemas.microsoft.com/office/word/2010/wordprocessingGroup" xmlns:wpi="http://schemas.microsoft.com/office/word/2010/wordprocessingInk" xmlns:wne="http://schemas.microsoft.com/office/word/2006/wordml" xmlns:wps="http://schemas.microsoft.com/office/word/2010/wordprocessingShape" mc:Ignorable="w14 wp14">
   <w:endnote w:type="separator" w:id="-1">
     <w:p>
       <w:pPr>
@@ -10865,7 +11904,7 @@
 </file>
 
 <file path=word/footer1.xml><?xml version="1.0" encoding="utf-8"?>
-<w:ftr xmlns:wpc="http://schemas.microsoft.com/office/word/2010/wordprocessingCanvas" xmlns:cx="http://schemas.microsoft.com/office/drawing/2014/chartex" xmlns:mc="http://schemas.openxmlformats.org/markup-compatibility/2006" xmlns:o="urn:schemas-microsoft-com:office:office" xmlns:r="http://schemas.openxmlformats.org/officeDocument/2006/relationships" xmlns:m="http://schemas.openxmlformats.org/officeDocument/2006/math" xmlns:v="urn:schemas-microsoft-com:vml" xmlns:wp14="http://schemas.microsoft.com/office/word/2010/wordprocessingDrawing" xmlns:wp="http://schemas.openxmlformats.org/drawingml/2006/wordprocessingDrawing" xmlns:w10="urn:schemas-microsoft-com:office:word" xmlns:w="http://schemas.openxmlformats.org/wordprocessingml/2006/main" xmlns:w14="http://schemas.microsoft.com/office/word/2010/wordml" xmlns:w15="http://schemas.microsoft.com/office/word/2012/wordml" xmlns:w16se="http://schemas.microsoft.com/office/word/2015/wordml/symex" xmlns:wpg="http://schemas.microsoft.com/office/word/2010/wordprocessingGroup" xmlns:wpi="http://schemas.microsoft.com/office/word/2010/wordprocessingInk" xmlns:wne="http://schemas.microsoft.com/office/word/2006/wordml" xmlns:wps="http://schemas.microsoft.com/office/word/2010/wordprocessingShape" mc:Ignorable="w14 w15 w16se wp14">
+<w:ftr xmlns:wpc="http://schemas.microsoft.com/office/word/2010/wordprocessingCanvas" xmlns:mc="http://schemas.openxmlformats.org/markup-compatibility/2006" xmlns:o="urn:schemas-microsoft-com:office:office" xmlns:r="http://schemas.openxmlformats.org/officeDocument/2006/relationships" xmlns:m="http://schemas.openxmlformats.org/officeDocument/2006/math" xmlns:v="urn:schemas-microsoft-com:vml" xmlns:wp14="http://schemas.microsoft.com/office/word/2010/wordprocessingDrawing" xmlns:wp="http://schemas.openxmlformats.org/drawingml/2006/wordprocessingDrawing" xmlns:w10="urn:schemas-microsoft-com:office:word" xmlns:w="http://schemas.openxmlformats.org/wordprocessingml/2006/main" xmlns:w14="http://schemas.microsoft.com/office/word/2010/wordml" xmlns:wpg="http://schemas.microsoft.com/office/word/2010/wordprocessingGroup" xmlns:wpi="http://schemas.microsoft.com/office/word/2010/wordprocessingInk" xmlns:wne="http://schemas.microsoft.com/office/word/2006/wordml" xmlns:wps="http://schemas.microsoft.com/office/word/2010/wordprocessingShape" mc:Ignorable="w14 wp14">
   <w:p>
     <w:pPr>
       <w:pStyle w:val="Footer"/>
@@ -10875,7 +11914,7 @@
 </file>
 
 <file path=word/footer2.xml><?xml version="1.0" encoding="utf-8"?>
-<w:ftr xmlns:wpc="http://schemas.microsoft.com/office/word/2010/wordprocessingCanvas" xmlns:cx="http://schemas.microsoft.com/office/drawing/2014/chartex" xmlns:mc="http://schemas.openxmlformats.org/markup-compatibility/2006" xmlns:o="urn:schemas-microsoft-com:office:office" xmlns:r="http://schemas.openxmlformats.org/officeDocument/2006/relationships" xmlns:m="http://schemas.openxmlformats.org/officeDocument/2006/math" xmlns:v="urn:schemas-microsoft-com:vml" xmlns:wp14="http://schemas.microsoft.com/office/word/2010/wordprocessingDrawing" xmlns:wp="http://schemas.openxmlformats.org/drawingml/2006/wordprocessingDrawing" xmlns:w10="urn:schemas-microsoft-com:office:word" xmlns:w="http://schemas.openxmlformats.org/wordprocessingml/2006/main" xmlns:w14="http://schemas.microsoft.com/office/word/2010/wordml" xmlns:w15="http://schemas.microsoft.com/office/word/2012/wordml" xmlns:w16se="http://schemas.microsoft.com/office/word/2015/wordml/symex" xmlns:wpg="http://schemas.microsoft.com/office/word/2010/wordprocessingGroup" xmlns:wpi="http://schemas.microsoft.com/office/word/2010/wordprocessingInk" xmlns:wne="http://schemas.microsoft.com/office/word/2006/wordml" xmlns:wps="http://schemas.microsoft.com/office/word/2010/wordprocessingShape" mc:Ignorable="w14 w15 w16se wp14">
+<w:ftr xmlns:wpc="http://schemas.microsoft.com/office/word/2010/wordprocessingCanvas" xmlns:mc="http://schemas.openxmlformats.org/markup-compatibility/2006" xmlns:o="urn:schemas-microsoft-com:office:office" xmlns:r="http://schemas.openxmlformats.org/officeDocument/2006/relationships" xmlns:m="http://schemas.openxmlformats.org/officeDocument/2006/math" xmlns:v="urn:schemas-microsoft-com:vml" xmlns:wp14="http://schemas.microsoft.com/office/word/2010/wordprocessingDrawing" xmlns:wp="http://schemas.openxmlformats.org/drawingml/2006/wordprocessingDrawing" xmlns:w10="urn:schemas-microsoft-com:office:word" xmlns:w="http://schemas.openxmlformats.org/wordprocessingml/2006/main" xmlns:w14="http://schemas.microsoft.com/office/word/2010/wordml" xmlns:wpg="http://schemas.microsoft.com/office/word/2010/wordprocessingGroup" xmlns:wpi="http://schemas.microsoft.com/office/word/2010/wordprocessingInk" xmlns:wne="http://schemas.microsoft.com/office/word/2006/wordml" xmlns:wps="http://schemas.microsoft.com/office/word/2010/wordprocessingShape" mc:Ignorable="w14 wp14">
   <w:p>
     <w:pPr>
       <w:pStyle w:val="Footer"/>
@@ -10889,8 +11928,6 @@
     <w:r>
       <w:t>Nhập Môn Kỹ Thuật Phần Mềm</w:t>
     </w:r>
-    <w:bookmarkStart w:id="0" w:name="_GoBack"/>
-    <w:bookmarkEnd w:id="0"/>
     <w:r>
       <w:ptab w:relativeTo="margin" w:alignment="right" w:leader="none"/>
     </w:r>
@@ -10923,7 +11960,7 @@
 </file>
 
 <file path=word/footer3.xml><?xml version="1.0" encoding="utf-8"?>
-<w:ftr xmlns:wpc="http://schemas.microsoft.com/office/word/2010/wordprocessingCanvas" xmlns:cx="http://schemas.microsoft.com/office/drawing/2014/chartex" xmlns:mc="http://schemas.openxmlformats.org/markup-compatibility/2006" xmlns:o="urn:schemas-microsoft-com:office:office" xmlns:r="http://schemas.openxmlformats.org/officeDocument/2006/relationships" xmlns:m="http://schemas.openxmlformats.org/officeDocument/2006/math" xmlns:v="urn:schemas-microsoft-com:vml" xmlns:wp14="http://schemas.microsoft.com/office/word/2010/wordprocessingDrawing" xmlns:wp="http://schemas.openxmlformats.org/drawingml/2006/wordprocessingDrawing" xmlns:w10="urn:schemas-microsoft-com:office:word" xmlns:w="http://schemas.openxmlformats.org/wordprocessingml/2006/main" xmlns:w14="http://schemas.microsoft.com/office/word/2010/wordml" xmlns:w15="http://schemas.microsoft.com/office/word/2012/wordml" xmlns:w16se="http://schemas.microsoft.com/office/word/2015/wordml/symex" xmlns:wpg="http://schemas.microsoft.com/office/word/2010/wordprocessingGroup" xmlns:wpi="http://schemas.microsoft.com/office/word/2010/wordprocessingInk" xmlns:wne="http://schemas.microsoft.com/office/word/2006/wordml" xmlns:wps="http://schemas.microsoft.com/office/word/2010/wordprocessingShape" mc:Ignorable="w14 w15 w16se wp14">
+<w:ftr xmlns:wpc="http://schemas.microsoft.com/office/word/2010/wordprocessingCanvas" xmlns:mc="http://schemas.openxmlformats.org/markup-compatibility/2006" xmlns:o="urn:schemas-microsoft-com:office:office" xmlns:r="http://schemas.openxmlformats.org/officeDocument/2006/relationships" xmlns:m="http://schemas.openxmlformats.org/officeDocument/2006/math" xmlns:v="urn:schemas-microsoft-com:vml" xmlns:wp14="http://schemas.microsoft.com/office/word/2010/wordprocessingDrawing" xmlns:wp="http://schemas.openxmlformats.org/drawingml/2006/wordprocessingDrawing" xmlns:w10="urn:schemas-microsoft-com:office:word" xmlns:w="http://schemas.openxmlformats.org/wordprocessingml/2006/main" xmlns:w14="http://schemas.microsoft.com/office/word/2010/wordml" xmlns:wpg="http://schemas.microsoft.com/office/word/2010/wordprocessingGroup" xmlns:wpi="http://schemas.microsoft.com/office/word/2010/wordprocessingInk" xmlns:wne="http://schemas.microsoft.com/office/word/2006/wordml" xmlns:wps="http://schemas.microsoft.com/office/word/2010/wordprocessingShape" mc:Ignorable="w14 wp14">
   <w:p>
     <w:pPr>
       <w:pStyle w:val="Footer"/>
@@ -10933,7 +11970,7 @@
 </file>
 
 <file path=word/footnotes.xml><?xml version="1.0" encoding="utf-8"?>
-<w:footnotes xmlns:wpc="http://schemas.microsoft.com/office/word/2010/wordprocessingCanvas" xmlns:cx="http://schemas.microsoft.com/office/drawing/2014/chartex" xmlns:mc="http://schemas.openxmlformats.org/markup-compatibility/2006" xmlns:o="urn:schemas-microsoft-com:office:office" xmlns:r="http://schemas.openxmlformats.org/officeDocument/2006/relationships" xmlns:m="http://schemas.openxmlformats.org/officeDocument/2006/math" xmlns:v="urn:schemas-microsoft-com:vml" xmlns:wp14="http://schemas.microsoft.com/office/word/2010/wordprocessingDrawing" xmlns:wp="http://schemas.openxmlformats.org/drawingml/2006/wordprocessingDrawing" xmlns:w10="urn:schemas-microsoft-com:office:word" xmlns:w="http://schemas.openxmlformats.org/wordprocessingml/2006/main" xmlns:w14="http://schemas.microsoft.com/office/word/2010/wordml" xmlns:w15="http://schemas.microsoft.com/office/word/2012/wordml" xmlns:w16se="http://schemas.microsoft.com/office/word/2015/wordml/symex" xmlns:wpg="http://schemas.microsoft.com/office/word/2010/wordprocessingGroup" xmlns:wpi="http://schemas.microsoft.com/office/word/2010/wordprocessingInk" xmlns:wne="http://schemas.microsoft.com/office/word/2006/wordml" xmlns:wps="http://schemas.microsoft.com/office/word/2010/wordprocessingShape" mc:Ignorable="w14 w15 w16se wp14">
+<w:footnotes xmlns:wpc="http://schemas.microsoft.com/office/word/2010/wordprocessingCanvas" xmlns:mc="http://schemas.openxmlformats.org/markup-compatibility/2006" xmlns:o="urn:schemas-microsoft-com:office:office" xmlns:r="http://schemas.openxmlformats.org/officeDocument/2006/relationships" xmlns:m="http://schemas.openxmlformats.org/officeDocument/2006/math" xmlns:v="urn:schemas-microsoft-com:vml" xmlns:wp14="http://schemas.microsoft.com/office/word/2010/wordprocessingDrawing" xmlns:wp="http://schemas.openxmlformats.org/drawingml/2006/wordprocessingDrawing" xmlns:w10="urn:schemas-microsoft-com:office:word" xmlns:w="http://schemas.openxmlformats.org/wordprocessingml/2006/main" xmlns:w14="http://schemas.microsoft.com/office/word/2010/wordml" xmlns:wpg="http://schemas.microsoft.com/office/word/2010/wordprocessingGroup" xmlns:wpi="http://schemas.microsoft.com/office/word/2010/wordprocessingInk" xmlns:wne="http://schemas.microsoft.com/office/word/2006/wordml" xmlns:wps="http://schemas.microsoft.com/office/word/2010/wordprocessingShape" mc:Ignorable="w14 wp14">
   <w:footnote w:type="separator" w:id="-1">
     <w:p>
       <w:pPr>
@@ -10958,7 +11995,7 @@
 </file>
 
 <file path=word/header1.xml><?xml version="1.0" encoding="utf-8"?>
-<w:hdr xmlns:wpc="http://schemas.microsoft.com/office/word/2010/wordprocessingCanvas" xmlns:cx="http://schemas.microsoft.com/office/drawing/2014/chartex" xmlns:mc="http://schemas.openxmlformats.org/markup-compatibility/2006" xmlns:o="urn:schemas-microsoft-com:office:office" xmlns:r="http://schemas.openxmlformats.org/officeDocument/2006/relationships" xmlns:m="http://schemas.openxmlformats.org/officeDocument/2006/math" xmlns:v="urn:schemas-microsoft-com:vml" xmlns:wp14="http://schemas.microsoft.com/office/word/2010/wordprocessingDrawing" xmlns:wp="http://schemas.openxmlformats.org/drawingml/2006/wordprocessingDrawing" xmlns:w10="urn:schemas-microsoft-com:office:word" xmlns:w="http://schemas.openxmlformats.org/wordprocessingml/2006/main" xmlns:w14="http://schemas.microsoft.com/office/word/2010/wordml" xmlns:w15="http://schemas.microsoft.com/office/word/2012/wordml" xmlns:w16se="http://schemas.microsoft.com/office/word/2015/wordml/symex" xmlns:wpg="http://schemas.microsoft.com/office/word/2010/wordprocessingGroup" xmlns:wpi="http://schemas.microsoft.com/office/word/2010/wordprocessingInk" xmlns:wne="http://schemas.microsoft.com/office/word/2006/wordml" xmlns:wps="http://schemas.microsoft.com/office/word/2010/wordprocessingShape" mc:Ignorable="w14 w15 w16se wp14">
+<w:hdr xmlns:wpc="http://schemas.microsoft.com/office/word/2010/wordprocessingCanvas" xmlns:mc="http://schemas.openxmlformats.org/markup-compatibility/2006" xmlns:o="urn:schemas-microsoft-com:office:office" xmlns:r="http://schemas.openxmlformats.org/officeDocument/2006/relationships" xmlns:m="http://schemas.openxmlformats.org/officeDocument/2006/math" xmlns:v="urn:schemas-microsoft-com:vml" xmlns:wp14="http://schemas.microsoft.com/office/word/2010/wordprocessingDrawing" xmlns:wp="http://schemas.openxmlformats.org/drawingml/2006/wordprocessingDrawing" xmlns:w10="urn:schemas-microsoft-com:office:word" xmlns:w="http://schemas.openxmlformats.org/wordprocessingml/2006/main" xmlns:w14="http://schemas.microsoft.com/office/word/2010/wordml" xmlns:wpg="http://schemas.microsoft.com/office/word/2010/wordprocessingGroup" xmlns:wpi="http://schemas.microsoft.com/office/word/2010/wordprocessingInk" xmlns:wne="http://schemas.microsoft.com/office/word/2006/wordml" xmlns:wps="http://schemas.microsoft.com/office/word/2010/wordprocessingShape" mc:Ignorable="w14 wp14">
   <w:p>
     <w:pPr>
       <w:pStyle w:val="Header"/>
@@ -10968,7 +12005,7 @@
 </file>
 
 <file path=word/header2.xml><?xml version="1.0" encoding="utf-8"?>
-<w:hdr xmlns:wpc="http://schemas.microsoft.com/office/word/2010/wordprocessingCanvas" xmlns:cx="http://schemas.microsoft.com/office/drawing/2014/chartex" xmlns:mc="http://schemas.openxmlformats.org/markup-compatibility/2006" xmlns:o="urn:schemas-microsoft-com:office:office" xmlns:r="http://schemas.openxmlformats.org/officeDocument/2006/relationships" xmlns:m="http://schemas.openxmlformats.org/officeDocument/2006/math" xmlns:v="urn:schemas-microsoft-com:vml" xmlns:wp14="http://schemas.microsoft.com/office/word/2010/wordprocessingDrawing" xmlns:wp="http://schemas.openxmlformats.org/drawingml/2006/wordprocessingDrawing" xmlns:w10="urn:schemas-microsoft-com:office:word" xmlns:w="http://schemas.openxmlformats.org/wordprocessingml/2006/main" xmlns:w14="http://schemas.microsoft.com/office/word/2010/wordml" xmlns:w15="http://schemas.microsoft.com/office/word/2012/wordml" xmlns:w16se="http://schemas.microsoft.com/office/word/2015/wordml/symex" xmlns:wpg="http://schemas.microsoft.com/office/word/2010/wordprocessingGroup" xmlns:wpi="http://schemas.microsoft.com/office/word/2010/wordprocessingInk" xmlns:wne="http://schemas.microsoft.com/office/word/2006/wordml" xmlns:wps="http://schemas.microsoft.com/office/word/2010/wordprocessingShape" mc:Ignorable="w14 w15 w16se wp14">
+<w:hdr xmlns:wpc="http://schemas.microsoft.com/office/word/2010/wordprocessingCanvas" xmlns:mc="http://schemas.openxmlformats.org/markup-compatibility/2006" xmlns:o="urn:schemas-microsoft-com:office:office" xmlns:r="http://schemas.openxmlformats.org/officeDocument/2006/relationships" xmlns:m="http://schemas.openxmlformats.org/officeDocument/2006/math" xmlns:v="urn:schemas-microsoft-com:vml" xmlns:wp14="http://schemas.microsoft.com/office/word/2010/wordprocessingDrawing" xmlns:wp="http://schemas.openxmlformats.org/drawingml/2006/wordprocessingDrawing" xmlns:w10="urn:schemas-microsoft-com:office:word" xmlns:w="http://schemas.openxmlformats.org/wordprocessingml/2006/main" xmlns:w14="http://schemas.microsoft.com/office/word/2010/wordml" xmlns:wpg="http://schemas.microsoft.com/office/word/2010/wordprocessingGroup" xmlns:wpi="http://schemas.microsoft.com/office/word/2010/wordprocessingInk" xmlns:wne="http://schemas.microsoft.com/office/word/2006/wordml" xmlns:wps="http://schemas.microsoft.com/office/word/2010/wordprocessingShape" mc:Ignorable="w14 wp14">
   <w:p>
     <w:pPr>
       <w:pStyle w:val="Header"/>
@@ -11051,6 +12088,7 @@
                             <w:dataBinding w:prefixMappings="xmlns:ns0='http://purl.org/dc/elements/1.1/' xmlns:ns1='http://schemas.openxmlformats.org/package/2006/metadata/core-properties' " w:xpath="/ns1:coreProperties[1]/ns0:title[1]" w:storeItemID="{6C3C8BC8-F283-45AE-878A-BAB7291924A1}"/>
                             <w:text/>
                           </w:sdtPr>
+                          <w:sdtEndPr/>
                           <w:sdtContent>
                             <w:p>
                               <w:pPr>
@@ -11109,6 +12147,7 @@
                       <w:dataBinding w:prefixMappings="xmlns:ns0='http://purl.org/dc/elements/1.1/' xmlns:ns1='http://schemas.openxmlformats.org/package/2006/metadata/core-properties' " w:xpath="/ns1:coreProperties[1]/ns0:title[1]" w:storeItemID="{6C3C8BC8-F283-45AE-878A-BAB7291924A1}"/>
                       <w:text/>
                     </w:sdtPr>
+                    <w:sdtEndPr/>
                     <w:sdtContent>
                       <w:p>
                         <w:pPr>
@@ -11143,7 +12182,7 @@
 </file>
 
 <file path=word/header3.xml><?xml version="1.0" encoding="utf-8"?>
-<w:hdr xmlns:wpc="http://schemas.microsoft.com/office/word/2010/wordprocessingCanvas" xmlns:cx="http://schemas.microsoft.com/office/drawing/2014/chartex" xmlns:mc="http://schemas.openxmlformats.org/markup-compatibility/2006" xmlns:o="urn:schemas-microsoft-com:office:office" xmlns:r="http://schemas.openxmlformats.org/officeDocument/2006/relationships" xmlns:m="http://schemas.openxmlformats.org/officeDocument/2006/math" xmlns:v="urn:schemas-microsoft-com:vml" xmlns:wp14="http://schemas.microsoft.com/office/word/2010/wordprocessingDrawing" xmlns:wp="http://schemas.openxmlformats.org/drawingml/2006/wordprocessingDrawing" xmlns:w10="urn:schemas-microsoft-com:office:word" xmlns:w="http://schemas.openxmlformats.org/wordprocessingml/2006/main" xmlns:w14="http://schemas.microsoft.com/office/word/2010/wordml" xmlns:w15="http://schemas.microsoft.com/office/word/2012/wordml" xmlns:w16se="http://schemas.microsoft.com/office/word/2015/wordml/symex" xmlns:wpg="http://schemas.microsoft.com/office/word/2010/wordprocessingGroup" xmlns:wpi="http://schemas.microsoft.com/office/word/2010/wordprocessingInk" xmlns:wne="http://schemas.microsoft.com/office/word/2006/wordml" xmlns:wps="http://schemas.microsoft.com/office/word/2010/wordprocessingShape" mc:Ignorable="w14 w15 w16se wp14">
+<w:hdr xmlns:wpc="http://schemas.microsoft.com/office/word/2010/wordprocessingCanvas" xmlns:mc="http://schemas.openxmlformats.org/markup-compatibility/2006" xmlns:o="urn:schemas-microsoft-com:office:office" xmlns:r="http://schemas.openxmlformats.org/officeDocument/2006/relationships" xmlns:m="http://schemas.openxmlformats.org/officeDocument/2006/math" xmlns:v="urn:schemas-microsoft-com:vml" xmlns:wp14="http://schemas.microsoft.com/office/word/2010/wordprocessingDrawing" xmlns:wp="http://schemas.openxmlformats.org/drawingml/2006/wordprocessingDrawing" xmlns:w10="urn:schemas-microsoft-com:office:word" xmlns:w="http://schemas.openxmlformats.org/wordprocessingml/2006/main" xmlns:w14="http://schemas.microsoft.com/office/word/2010/wordml" xmlns:wpg="http://schemas.microsoft.com/office/word/2010/wordprocessingGroup" xmlns:wpi="http://schemas.microsoft.com/office/word/2010/wordprocessingInk" xmlns:wne="http://schemas.microsoft.com/office/word/2006/wordml" xmlns:wps="http://schemas.microsoft.com/office/word/2010/wordprocessingShape" mc:Ignorable="w14 wp14">
   <w:p>
     <w:pPr>
       <w:pStyle w:val="Header"/>
@@ -11153,8 +12192,8 @@
 </file>
 
 <file path=word/numbering.xml><?xml version="1.0" encoding="utf-8"?>
-<w:numbering xmlns:wpc="http://schemas.microsoft.com/office/word/2010/wordprocessingCanvas" xmlns:cx="http://schemas.microsoft.com/office/drawing/2014/chartex" xmlns:mc="http://schemas.openxmlformats.org/markup-compatibility/2006" xmlns:o="urn:schemas-microsoft-com:office:office" xmlns:r="http://schemas.openxmlformats.org/officeDocument/2006/relationships" xmlns:m="http://schemas.openxmlformats.org/officeDocument/2006/math" xmlns:v="urn:schemas-microsoft-com:vml" xmlns:wp14="http://schemas.microsoft.com/office/word/2010/wordprocessingDrawing" xmlns:wp="http://schemas.openxmlformats.org/drawingml/2006/wordprocessingDrawing" xmlns:w10="urn:schemas-microsoft-com:office:word" xmlns:w="http://schemas.openxmlformats.org/wordprocessingml/2006/main" xmlns:w14="http://schemas.microsoft.com/office/word/2010/wordml" xmlns:w15="http://schemas.microsoft.com/office/word/2012/wordml" xmlns:w16se="http://schemas.microsoft.com/office/word/2015/wordml/symex" xmlns:wpg="http://schemas.microsoft.com/office/word/2010/wordprocessingGroup" xmlns:wpi="http://schemas.microsoft.com/office/word/2010/wordprocessingInk" xmlns:wne="http://schemas.microsoft.com/office/word/2006/wordml" xmlns:wps="http://schemas.microsoft.com/office/word/2010/wordprocessingShape" mc:Ignorable="w14 w15 w16se wp14">
-  <w:abstractNum w:abstractNumId="0" w15:restartNumberingAfterBreak="0">
+<w:numbering xmlns:wpc="http://schemas.microsoft.com/office/word/2010/wordprocessingCanvas" xmlns:mc="http://schemas.openxmlformats.org/markup-compatibility/2006" xmlns:o="urn:schemas-microsoft-com:office:office" xmlns:r="http://schemas.openxmlformats.org/officeDocument/2006/relationships" xmlns:m="http://schemas.openxmlformats.org/officeDocument/2006/math" xmlns:v="urn:schemas-microsoft-com:vml" xmlns:wp14="http://schemas.microsoft.com/office/word/2010/wordprocessingDrawing" xmlns:wp="http://schemas.openxmlformats.org/drawingml/2006/wordprocessingDrawing" xmlns:w10="urn:schemas-microsoft-com:office:word" xmlns:w="http://schemas.openxmlformats.org/wordprocessingml/2006/main" xmlns:w14="http://schemas.microsoft.com/office/word/2010/wordml" xmlns:wpg="http://schemas.microsoft.com/office/word/2010/wordprocessingGroup" xmlns:wpi="http://schemas.microsoft.com/office/word/2010/wordprocessingInk" xmlns:wne="http://schemas.microsoft.com/office/word/2006/wordml" xmlns:wps="http://schemas.microsoft.com/office/word/2010/wordprocessingShape" mc:Ignorable="w14 wp14">
+  <w:abstractNum w:abstractNumId="0">
     <w:nsid w:val="0C5538B6"/>
     <w:multiLevelType w:val="hybridMultilevel"/>
     <w:tmpl w:val="DF4879B0"/>
@@ -11267,7 +12306,7 @@
       </w:rPr>
     </w:lvl>
   </w:abstractNum>
-  <w:abstractNum w:abstractNumId="1" w15:restartNumberingAfterBreak="0">
+  <w:abstractNum w:abstractNumId="1">
     <w:nsid w:val="12946A06"/>
     <w:multiLevelType w:val="hybridMultilevel"/>
     <w:tmpl w:val="65947B46"/>
@@ -11380,7 +12419,7 @@
       </w:rPr>
     </w:lvl>
   </w:abstractNum>
-  <w:abstractNum w:abstractNumId="2" w15:restartNumberingAfterBreak="0">
+  <w:abstractNum w:abstractNumId="2">
     <w:nsid w:val="169A3CF5"/>
     <w:multiLevelType w:val="hybridMultilevel"/>
     <w:tmpl w:val="B8D8BFA6"/>
@@ -11472,7 +12511,7 @@
       </w:pPr>
     </w:lvl>
   </w:abstractNum>
-  <w:abstractNum w:abstractNumId="3" w15:restartNumberingAfterBreak="0">
+  <w:abstractNum w:abstractNumId="3">
     <w:nsid w:val="46EE4BEA"/>
     <w:multiLevelType w:val="multilevel"/>
     <w:tmpl w:val="4B742838"/>
@@ -11576,7 +12615,7 @@
       </w:rPr>
     </w:lvl>
   </w:abstractNum>
-  <w:abstractNum w:abstractNumId="4" w15:restartNumberingAfterBreak="0">
+  <w:abstractNum w:abstractNumId="4">
     <w:nsid w:val="4B7B6DD2"/>
     <w:multiLevelType w:val="multilevel"/>
     <w:tmpl w:val="D452C5A0"/>
@@ -11680,7 +12719,7 @@
       </w:rPr>
     </w:lvl>
   </w:abstractNum>
-  <w:abstractNum w:abstractNumId="5" w15:restartNumberingAfterBreak="0">
+  <w:abstractNum w:abstractNumId="5">
     <w:nsid w:val="4D1C60F7"/>
     <w:multiLevelType w:val="multilevel"/>
     <w:tmpl w:val="4290E2D8"/>
@@ -11784,7 +12823,7 @@
       </w:rPr>
     </w:lvl>
   </w:abstractNum>
-  <w:abstractNum w:abstractNumId="6" w15:restartNumberingAfterBreak="0">
+  <w:abstractNum w:abstractNumId="6">
     <w:nsid w:val="537C7038"/>
     <w:multiLevelType w:val="hybridMultilevel"/>
     <w:tmpl w:val="1BE472DE"/>
@@ -11897,7 +12936,7 @@
       </w:rPr>
     </w:lvl>
   </w:abstractNum>
-  <w:abstractNum w:abstractNumId="7" w15:restartNumberingAfterBreak="0">
+  <w:abstractNum w:abstractNumId="7">
     <w:nsid w:val="6EE80B0B"/>
     <w:multiLevelType w:val="hybridMultilevel"/>
     <w:tmpl w:val="BF8CE0AE"/>
@@ -12010,7 +13049,7 @@
       </w:rPr>
     </w:lvl>
   </w:abstractNum>
-  <w:abstractNum w:abstractNumId="8" w15:restartNumberingAfterBreak="0">
+  <w:abstractNum w:abstractNumId="8">
     <w:nsid w:val="6EEE7F35"/>
     <w:multiLevelType w:val="hybridMultilevel"/>
     <w:tmpl w:val="0A3CE480"/>
@@ -12154,7 +13193,7 @@
 </file>
 
 <file path=word/styles.xml><?xml version="1.0" encoding="utf-8"?>
-<w:styles xmlns:mc="http://schemas.openxmlformats.org/markup-compatibility/2006" xmlns:r="http://schemas.openxmlformats.org/officeDocument/2006/relationships" xmlns:w="http://schemas.openxmlformats.org/wordprocessingml/2006/main" xmlns:w14="http://schemas.microsoft.com/office/word/2010/wordml" xmlns:w15="http://schemas.microsoft.com/office/word/2012/wordml" xmlns:w16se="http://schemas.microsoft.com/office/word/2015/wordml/symex" mc:Ignorable="w14 w15 w16se">
+<w:styles xmlns:mc="http://schemas.openxmlformats.org/markup-compatibility/2006" xmlns:r="http://schemas.openxmlformats.org/officeDocument/2006/relationships" xmlns:w="http://schemas.openxmlformats.org/wordprocessingml/2006/main" xmlns:w14="http://schemas.microsoft.com/office/word/2010/wordml" mc:Ignorable="w14">
   <w:docDefaults>
     <w:rPrDefault>
       <w:rPr>
@@ -12170,382 +13209,171 @@
       </w:pPr>
     </w:pPrDefault>
   </w:docDefaults>
-  <w:latentStyles w:defLockedState="0" w:defUIPriority="99" w:defSemiHidden="0" w:defUnhideWhenUsed="0" w:defQFormat="0" w:count="371">
-    <w:lsdException w:name="Normal" w:uiPriority="0" w:qFormat="1"/>
-    <w:lsdException w:name="heading 1" w:uiPriority="9" w:qFormat="1"/>
-    <w:lsdException w:name="heading 2" w:semiHidden="1" w:uiPriority="9" w:unhideWhenUsed="1" w:qFormat="1"/>
-    <w:lsdException w:name="heading 3" w:semiHidden="1" w:uiPriority="9" w:unhideWhenUsed="1" w:qFormat="1"/>
-    <w:lsdException w:name="heading 4" w:semiHidden="1" w:uiPriority="9" w:unhideWhenUsed="1" w:qFormat="1"/>
-    <w:lsdException w:name="heading 5" w:semiHidden="1" w:uiPriority="9" w:unhideWhenUsed="1" w:qFormat="1"/>
-    <w:lsdException w:name="heading 6" w:semiHidden="1" w:uiPriority="9" w:unhideWhenUsed="1" w:qFormat="1"/>
-    <w:lsdException w:name="heading 7" w:semiHidden="1" w:uiPriority="9" w:unhideWhenUsed="1" w:qFormat="1"/>
-    <w:lsdException w:name="heading 8" w:semiHidden="1" w:uiPriority="9" w:unhideWhenUsed="1" w:qFormat="1"/>
-    <w:lsdException w:name="heading 9" w:semiHidden="1" w:uiPriority="9" w:unhideWhenUsed="1" w:qFormat="1"/>
-    <w:lsdException w:name="index 1" w:semiHidden="1" w:unhideWhenUsed="1"/>
-    <w:lsdException w:name="index 2" w:semiHidden="1" w:unhideWhenUsed="1"/>
-    <w:lsdException w:name="index 3" w:semiHidden="1" w:unhideWhenUsed="1"/>
-    <w:lsdException w:name="index 4" w:semiHidden="1" w:unhideWhenUsed="1"/>
-    <w:lsdException w:name="index 5" w:semiHidden="1" w:unhideWhenUsed="1"/>
-    <w:lsdException w:name="index 6" w:semiHidden="1" w:unhideWhenUsed="1"/>
-    <w:lsdException w:name="index 7" w:semiHidden="1" w:unhideWhenUsed="1"/>
-    <w:lsdException w:name="index 8" w:semiHidden="1" w:unhideWhenUsed="1"/>
-    <w:lsdException w:name="index 9" w:semiHidden="1" w:unhideWhenUsed="1"/>
-    <w:lsdException w:name="toc 1" w:semiHidden="1" w:uiPriority="39" w:unhideWhenUsed="1"/>
-    <w:lsdException w:name="toc 2" w:semiHidden="1" w:uiPriority="39" w:unhideWhenUsed="1"/>
-    <w:lsdException w:name="toc 3" w:semiHidden="1" w:uiPriority="39" w:unhideWhenUsed="1"/>
-    <w:lsdException w:name="toc 4" w:semiHidden="1" w:uiPriority="39" w:unhideWhenUsed="1"/>
-    <w:lsdException w:name="toc 5" w:semiHidden="1" w:uiPriority="39" w:unhideWhenUsed="1"/>
-    <w:lsdException w:name="toc 6" w:semiHidden="1" w:uiPriority="39" w:unhideWhenUsed="1"/>
-    <w:lsdException w:name="toc 7" w:semiHidden="1" w:uiPriority="39" w:unhideWhenUsed="1"/>
-    <w:lsdException w:name="toc 8" w:semiHidden="1" w:uiPriority="39" w:unhideWhenUsed="1"/>
-    <w:lsdException w:name="toc 9" w:semiHidden="1" w:uiPriority="39" w:unhideWhenUsed="1"/>
-    <w:lsdException w:name="Normal Indent" w:semiHidden="1" w:unhideWhenUsed="1"/>
-    <w:lsdException w:name="footnote text" w:semiHidden="1" w:unhideWhenUsed="1"/>
-    <w:lsdException w:name="annotation text" w:semiHidden="1" w:unhideWhenUsed="1"/>
-    <w:lsdException w:name="header" w:semiHidden="1" w:unhideWhenUsed="1"/>
-    <w:lsdException w:name="footer" w:semiHidden="1" w:unhideWhenUsed="1"/>
-    <w:lsdException w:name="index heading" w:semiHidden="1" w:unhideWhenUsed="1"/>
-    <w:lsdException w:name="caption" w:semiHidden="1" w:uiPriority="35" w:unhideWhenUsed="1" w:qFormat="1"/>
-    <w:lsdException w:name="table of figures" w:semiHidden="1" w:unhideWhenUsed="1"/>
-    <w:lsdException w:name="envelope address" w:semiHidden="1" w:unhideWhenUsed="1"/>
-    <w:lsdException w:name="envelope return" w:semiHidden="1" w:unhideWhenUsed="1"/>
-    <w:lsdException w:name="footnote reference" w:semiHidden="1" w:unhideWhenUsed="1"/>
-    <w:lsdException w:name="annotation reference" w:semiHidden="1" w:unhideWhenUsed="1"/>
-    <w:lsdException w:name="line number" w:semiHidden="1" w:unhideWhenUsed="1"/>
-    <w:lsdException w:name="page number" w:semiHidden="1" w:unhideWhenUsed="1"/>
-    <w:lsdException w:name="endnote reference" w:semiHidden="1" w:unhideWhenUsed="1"/>
-    <w:lsdException w:name="endnote text" w:semiHidden="1" w:unhideWhenUsed="1"/>
-    <w:lsdException w:name="table of authorities" w:semiHidden="1" w:unhideWhenUsed="1"/>
-    <w:lsdException w:name="macro" w:semiHidden="1" w:unhideWhenUsed="1"/>
-    <w:lsdException w:name="toa heading" w:semiHidden="1" w:unhideWhenUsed="1"/>
-    <w:lsdException w:name="List" w:semiHidden="1" w:unhideWhenUsed="1"/>
-    <w:lsdException w:name="List Bullet" w:semiHidden="1" w:unhideWhenUsed="1"/>
-    <w:lsdException w:name="List Number" w:semiHidden="1" w:unhideWhenUsed="1"/>
-    <w:lsdException w:name="List 2" w:semiHidden="1" w:unhideWhenUsed="1"/>
-    <w:lsdException w:name="List 3" w:semiHidden="1" w:unhideWhenUsed="1"/>
-    <w:lsdException w:name="List 4" w:semiHidden="1" w:unhideWhenUsed="1"/>
-    <w:lsdException w:name="List 5" w:semiHidden="1" w:unhideWhenUsed="1"/>
-    <w:lsdException w:name="List Bullet 2" w:semiHidden="1" w:unhideWhenUsed="1"/>
-    <w:lsdException w:name="List Bullet 3" w:semiHidden="1" w:unhideWhenUsed="1"/>
-    <w:lsdException w:name="List Bullet 4" w:semiHidden="1" w:unhideWhenUsed="1"/>
-    <w:lsdException w:name="List Bullet 5" w:semiHidden="1" w:unhideWhenUsed="1"/>
-    <w:lsdException w:name="List Number 2" w:semiHidden="1" w:unhideWhenUsed="1"/>
-    <w:lsdException w:name="List Number 3" w:semiHidden="1" w:unhideWhenUsed="1"/>
-    <w:lsdException w:name="List Number 4" w:semiHidden="1" w:unhideWhenUsed="1"/>
-    <w:lsdException w:name="List Number 5" w:semiHidden="1" w:unhideWhenUsed="1"/>
-    <w:lsdException w:name="Title" w:uiPriority="10" w:qFormat="1"/>
-    <w:lsdException w:name="Closing" w:semiHidden="1" w:unhideWhenUsed="1"/>
-    <w:lsdException w:name="Signature" w:semiHidden="1" w:unhideWhenUsed="1"/>
-    <w:lsdException w:name="Default Paragraph Font" w:semiHidden="1" w:uiPriority="1" w:unhideWhenUsed="1"/>
-    <w:lsdException w:name="Body Text" w:semiHidden="1" w:unhideWhenUsed="1"/>
-    <w:lsdException w:name="Body Text Indent" w:semiHidden="1" w:unhideWhenUsed="1"/>
-    <w:lsdException w:name="List Continue" w:semiHidden="1" w:unhideWhenUsed="1"/>
-    <w:lsdException w:name="List Continue 2" w:semiHidden="1" w:unhideWhenUsed="1"/>
-    <w:lsdException w:name="List Continue 3" w:semiHidden="1" w:unhideWhenUsed="1"/>
-    <w:lsdException w:name="List Continue 4" w:semiHidden="1" w:unhideWhenUsed="1"/>
-    <w:lsdException w:name="List Continue 5" w:semiHidden="1" w:unhideWhenUsed="1"/>
-    <w:lsdException w:name="Message Header" w:semiHidden="1" w:unhideWhenUsed="1"/>
-    <w:lsdException w:name="Subtitle" w:uiPriority="11" w:qFormat="1"/>
-    <w:lsdException w:name="Salutation" w:semiHidden="1" w:unhideWhenUsed="1"/>
-    <w:lsdException w:name="Date" w:semiHidden="1" w:unhideWhenUsed="1"/>
-    <w:lsdException w:name="Body Text First Indent" w:semiHidden="1" w:unhideWhenUsed="1"/>
-    <w:lsdException w:name="Body Text First Indent 2" w:semiHidden="1" w:unhideWhenUsed="1"/>
-    <w:lsdException w:name="Note Heading" w:semiHidden="1" w:unhideWhenUsed="1"/>
-    <w:lsdException w:name="Body Text 2" w:semiHidden="1" w:unhideWhenUsed="1"/>
-    <w:lsdException w:name="Body Text 3" w:semiHidden="1" w:unhideWhenUsed="1"/>
-    <w:lsdException w:name="Body Text Indent 2" w:semiHidden="1" w:unhideWhenUsed="1"/>
-    <w:lsdException w:name="Body Text Indent 3" w:semiHidden="1" w:unhideWhenUsed="1"/>
-    <w:lsdException w:name="Block Text" w:semiHidden="1" w:unhideWhenUsed="1"/>
-    <w:lsdException w:name="Hyperlink" w:semiHidden="1" w:unhideWhenUsed="1"/>
-    <w:lsdException w:name="FollowedHyperlink" w:semiHidden="1" w:unhideWhenUsed="1"/>
-    <w:lsdException w:name="Strong" w:uiPriority="22" w:qFormat="1"/>
-    <w:lsdException w:name="Emphasis" w:uiPriority="20" w:qFormat="1"/>
-    <w:lsdException w:name="Document Map" w:semiHidden="1" w:unhideWhenUsed="1"/>
-    <w:lsdException w:name="Plain Text" w:semiHidden="1" w:unhideWhenUsed="1"/>
-    <w:lsdException w:name="E-mail Signature" w:semiHidden="1" w:unhideWhenUsed="1"/>
-    <w:lsdException w:name="HTML Top of Form" w:semiHidden="1" w:unhideWhenUsed="1"/>
-    <w:lsdException w:name="HTML Bottom of Form" w:semiHidden="1" w:unhideWhenUsed="1"/>
-    <w:lsdException w:name="Normal (Web)" w:semiHidden="1" w:unhideWhenUsed="1"/>
-    <w:lsdException w:name="HTML Acronym" w:semiHidden="1" w:unhideWhenUsed="1"/>
-    <w:lsdException w:name="HTML Address" w:semiHidden="1" w:unhideWhenUsed="1"/>
-    <w:lsdException w:name="HTML Cite" w:semiHidden="1" w:unhideWhenUsed="1"/>
-    <w:lsdException w:name="HTML Code" w:semiHidden="1" w:unhideWhenUsed="1"/>
-    <w:lsdException w:name="HTML Definition" w:semiHidden="1" w:unhideWhenUsed="1"/>
-    <w:lsdException w:name="HTML Keyboard" w:semiHidden="1" w:unhideWhenUsed="1"/>
-    <w:lsdException w:name="HTML Preformatted" w:semiHidden="1" w:unhideWhenUsed="1"/>
-    <w:lsdException w:name="HTML Sample" w:semiHidden="1" w:unhideWhenUsed="1"/>
-    <w:lsdException w:name="HTML Typewriter" w:semiHidden="1" w:unhideWhenUsed="1"/>
-    <w:lsdException w:name="HTML Variable" w:semiHidden="1" w:unhideWhenUsed="1"/>
-    <w:lsdException w:name="Normal Table" w:semiHidden="1" w:unhideWhenUsed="1"/>
-    <w:lsdException w:name="annotation subject" w:semiHidden="1" w:unhideWhenUsed="1"/>
-    <w:lsdException w:name="No List" w:semiHidden="1" w:unhideWhenUsed="1"/>
-    <w:lsdException w:name="Outline List 1" w:semiHidden="1" w:unhideWhenUsed="1"/>
-    <w:lsdException w:name="Outline List 2" w:semiHidden="1" w:unhideWhenUsed="1"/>
-    <w:lsdException w:name="Outline List 3" w:semiHidden="1" w:unhideWhenUsed="1"/>
-    <w:lsdException w:name="Table Simple 1" w:semiHidden="1" w:unhideWhenUsed="1"/>
-    <w:lsdException w:name="Table Simple 2" w:semiHidden="1" w:unhideWhenUsed="1"/>
-    <w:lsdException w:name="Table Simple 3" w:semiHidden="1" w:unhideWhenUsed="1"/>
-    <w:lsdException w:name="Table Classic 1" w:semiHidden="1" w:unhideWhenUsed="1"/>
-    <w:lsdException w:name="Table Classic 2" w:semiHidden="1" w:unhideWhenUsed="1"/>
-    <w:lsdException w:name="Table Classic 3" w:semiHidden="1" w:unhideWhenUsed="1"/>
-    <w:lsdException w:name="Table Classic 4" w:semiHidden="1" w:unhideWhenUsed="1"/>
-    <w:lsdException w:name="Table Colorful 1" w:semiHidden="1" w:unhideWhenUsed="1"/>
-    <w:lsdException w:name="Table Colorful 2" w:semiHidden="1" w:unhideWhenUsed="1"/>
-    <w:lsdException w:name="Table Colorful 3" w:semiHidden="1" w:unhideWhenUsed="1"/>
-    <w:lsdException w:name="Table Columns 1" w:semiHidden="1" w:unhideWhenUsed="1"/>
-    <w:lsdException w:name="Table Columns 2" w:semiHidden="1" w:unhideWhenUsed="1"/>
-    <w:lsdException w:name="Table Columns 3" w:semiHidden="1" w:unhideWhenUsed="1"/>
-    <w:lsdException w:name="Table Columns 4" w:semiHidden="1" w:unhideWhenUsed="1"/>
-    <w:lsdException w:name="Table Columns 5" w:semiHidden="1" w:unhideWhenUsed="1"/>
-    <w:lsdException w:name="Table Grid 1" w:semiHidden="1" w:unhideWhenUsed="1"/>
-    <w:lsdException w:name="Table Grid 2" w:semiHidden="1" w:unhideWhenUsed="1"/>
-    <w:lsdException w:name="Table Grid 3" w:semiHidden="1" w:unhideWhenUsed="1"/>
-    <w:lsdException w:name="Table Grid 4" w:semiHidden="1" w:unhideWhenUsed="1"/>
-    <w:lsdException w:name="Table Grid 5" w:semiHidden="1" w:unhideWhenUsed="1"/>
-    <w:lsdException w:name="Table Grid 6" w:semiHidden="1" w:unhideWhenUsed="1"/>
-    <w:lsdException w:name="Table Grid 7" w:semiHidden="1" w:unhideWhenUsed="1"/>
-    <w:lsdException w:name="Table Grid 8" w:semiHidden="1" w:unhideWhenUsed="1"/>
-    <w:lsdException w:name="Table List 1" w:semiHidden="1" w:unhideWhenUsed="1"/>
-    <w:lsdException w:name="Table List 2" w:semiHidden="1" w:unhideWhenUsed="1"/>
-    <w:lsdException w:name="Table List 3" w:semiHidden="1" w:unhideWhenUsed="1"/>
-    <w:lsdException w:name="Table List 4" w:semiHidden="1" w:unhideWhenUsed="1"/>
-    <w:lsdException w:name="Table List 5" w:semiHidden="1" w:unhideWhenUsed="1"/>
-    <w:lsdException w:name="Table List 6" w:semiHidden="1" w:unhideWhenUsed="1"/>
-    <w:lsdException w:name="Table List 7" w:semiHidden="1" w:unhideWhenUsed="1"/>
-    <w:lsdException w:name="Table List 8" w:semiHidden="1" w:unhideWhenUsed="1"/>
-    <w:lsdException w:name="Table 3D effects 1" w:semiHidden="1" w:unhideWhenUsed="1"/>
-    <w:lsdException w:name="Table 3D effects 2" w:semiHidden="1" w:unhideWhenUsed="1"/>
-    <w:lsdException w:name="Table 3D effects 3" w:semiHidden="1" w:unhideWhenUsed="1"/>
-    <w:lsdException w:name="Table Contemporary" w:semiHidden="1" w:unhideWhenUsed="1"/>
-    <w:lsdException w:name="Table Elegant" w:semiHidden="1" w:unhideWhenUsed="1"/>
-    <w:lsdException w:name="Table Professional" w:semiHidden="1" w:unhideWhenUsed="1"/>
-    <w:lsdException w:name="Table Subtle 1" w:semiHidden="1" w:unhideWhenUsed="1"/>
-    <w:lsdException w:name="Table Subtle 2" w:semiHidden="1" w:unhideWhenUsed="1"/>
-    <w:lsdException w:name="Table Web 1" w:semiHidden="1" w:unhideWhenUsed="1"/>
-    <w:lsdException w:name="Table Web 2" w:semiHidden="1" w:unhideWhenUsed="1"/>
-    <w:lsdException w:name="Table Web 3" w:semiHidden="1" w:unhideWhenUsed="1"/>
-    <w:lsdException w:name="Balloon Text" w:semiHidden="1" w:unhideWhenUsed="1"/>
-    <w:lsdException w:name="Table Grid" w:uiPriority="59"/>
-    <w:lsdException w:name="Table Theme" w:semiHidden="1" w:unhideWhenUsed="1"/>
-    <w:lsdException w:name="Placeholder Text" w:semiHidden="1"/>
-    <w:lsdException w:name="No Spacing" w:uiPriority="1" w:qFormat="1"/>
-    <w:lsdException w:name="Light Shading" w:uiPriority="60"/>
-    <w:lsdException w:name="Light List" w:uiPriority="61"/>
-    <w:lsdException w:name="Light Grid" w:uiPriority="62"/>
-    <w:lsdException w:name="Medium Shading 1" w:uiPriority="63"/>
-    <w:lsdException w:name="Medium Shading 2" w:uiPriority="64"/>
-    <w:lsdException w:name="Medium List 1" w:uiPriority="65"/>
-    <w:lsdException w:name="Medium List 2" w:uiPriority="66"/>
-    <w:lsdException w:name="Medium Grid 1" w:uiPriority="67"/>
-    <w:lsdException w:name="Medium Grid 2" w:uiPriority="68"/>
-    <w:lsdException w:name="Medium Grid 3" w:uiPriority="69"/>
-    <w:lsdException w:name="Dark List" w:uiPriority="70"/>
-    <w:lsdException w:name="Colorful Shading" w:uiPriority="71"/>
-    <w:lsdException w:name="Colorful List" w:uiPriority="72"/>
-    <w:lsdException w:name="Colorful Grid" w:uiPriority="73"/>
-    <w:lsdException w:name="Light Shading Accent 1" w:uiPriority="60"/>
-    <w:lsdException w:name="Light List Accent 1" w:uiPriority="61"/>
-    <w:lsdException w:name="Light Grid Accent 1" w:uiPriority="62"/>
-    <w:lsdException w:name="Medium Shading 1 Accent 1" w:uiPriority="63"/>
-    <w:lsdException w:name="Medium Shading 2 Accent 1" w:uiPriority="64"/>
-    <w:lsdException w:name="Medium List 1 Accent 1" w:uiPriority="65"/>
-    <w:lsdException w:name="Revision" w:semiHidden="1"/>
-    <w:lsdException w:name="List Paragraph" w:uiPriority="34" w:qFormat="1"/>
-    <w:lsdException w:name="Quote" w:uiPriority="29" w:qFormat="1"/>
-    <w:lsdException w:name="Intense Quote" w:uiPriority="30" w:qFormat="1"/>
-    <w:lsdException w:name="Medium List 2 Accent 1" w:uiPriority="66"/>
-    <w:lsdException w:name="Medium Grid 1 Accent 1" w:uiPriority="67"/>
-    <w:lsdException w:name="Medium Grid 2 Accent 1" w:uiPriority="68"/>
-    <w:lsdException w:name="Medium Grid 3 Accent 1" w:uiPriority="69"/>
-    <w:lsdException w:name="Dark List Accent 1" w:uiPriority="70"/>
-    <w:lsdException w:name="Colorful Shading Accent 1" w:uiPriority="71"/>
-    <w:lsdException w:name="Colorful List Accent 1" w:uiPriority="72"/>
-    <w:lsdException w:name="Colorful Grid Accent 1" w:uiPriority="73"/>
-    <w:lsdException w:name="Light Shading Accent 2" w:uiPriority="60"/>
-    <w:lsdException w:name="Light List Accent 2" w:uiPriority="61"/>
-    <w:lsdException w:name="Light Grid Accent 2" w:uiPriority="62"/>
-    <w:lsdException w:name="Medium Shading 1 Accent 2" w:uiPriority="63"/>
-    <w:lsdException w:name="Medium Shading 2 Accent 2" w:uiPriority="64"/>
-    <w:lsdException w:name="Medium List 1 Accent 2" w:uiPriority="65"/>
-    <w:lsdException w:name="Medium List 2 Accent 2" w:uiPriority="66"/>
-    <w:lsdException w:name="Medium Grid 1 Accent 2" w:uiPriority="67"/>
-    <w:lsdException w:name="Medium Grid 2 Accent 2" w:uiPriority="68"/>
-    <w:lsdException w:name="Medium Grid 3 Accent 2" w:uiPriority="69"/>
-    <w:lsdException w:name="Dark List Accent 2" w:uiPriority="70"/>
-    <w:lsdException w:name="Colorful Shading Accent 2" w:uiPriority="71"/>
-    <w:lsdException w:name="Colorful List Accent 2" w:uiPriority="72"/>
-    <w:lsdException w:name="Colorful Grid Accent 2" w:uiPriority="73"/>
-    <w:lsdException w:name="Light Shading Accent 3" w:uiPriority="60"/>
-    <w:lsdException w:name="Light List Accent 3" w:uiPriority="61"/>
-    <w:lsdException w:name="Light Grid Accent 3" w:uiPriority="62"/>
-    <w:lsdException w:name="Medium Shading 1 Accent 3" w:uiPriority="63"/>
-    <w:lsdException w:name="Medium Shading 2 Accent 3" w:uiPriority="64"/>
-    <w:lsdException w:name="Medium List 1 Accent 3" w:uiPriority="65"/>
-    <w:lsdException w:name="Medium List 2 Accent 3" w:uiPriority="66"/>
-    <w:lsdException w:name="Medium Grid 1 Accent 3" w:uiPriority="67"/>
-    <w:lsdException w:name="Medium Grid 2 Accent 3" w:uiPriority="68"/>
-    <w:lsdException w:name="Medium Grid 3 Accent 3" w:uiPriority="69"/>
-    <w:lsdException w:name="Dark List Accent 3" w:uiPriority="70"/>
-    <w:lsdException w:name="Colorful Shading Accent 3" w:uiPriority="71"/>
-    <w:lsdException w:name="Colorful List Accent 3" w:uiPriority="72"/>
-    <w:lsdException w:name="Colorful Grid Accent 3" w:uiPriority="73"/>
-    <w:lsdException w:name="Light Shading Accent 4" w:uiPriority="60"/>
-    <w:lsdException w:name="Light List Accent 4" w:uiPriority="61"/>
-    <w:lsdException w:name="Light Grid Accent 4" w:uiPriority="62"/>
-    <w:lsdException w:name="Medium Shading 1 Accent 4" w:uiPriority="63"/>
-    <w:lsdException w:name="Medium Shading 2 Accent 4" w:uiPriority="64"/>
-    <w:lsdException w:name="Medium List 1 Accent 4" w:uiPriority="65"/>
-    <w:lsdException w:name="Medium List 2 Accent 4" w:uiPriority="66"/>
-    <w:lsdException w:name="Medium Grid 1 Accent 4" w:uiPriority="67"/>
-    <w:lsdException w:name="Medium Grid 2 Accent 4" w:uiPriority="68"/>
-    <w:lsdException w:name="Medium Grid 3 Accent 4" w:uiPriority="69"/>
-    <w:lsdException w:name="Dark List Accent 4" w:uiPriority="70"/>
-    <w:lsdException w:name="Colorful Shading Accent 4" w:uiPriority="71"/>
-    <w:lsdException w:name="Colorful List Accent 4" w:uiPriority="72"/>
-    <w:lsdException w:name="Colorful Grid Accent 4" w:uiPriority="73"/>
-    <w:lsdException w:name="Light Shading Accent 5" w:uiPriority="60"/>
-    <w:lsdException w:name="Light List Accent 5" w:uiPriority="61"/>
-    <w:lsdException w:name="Light Grid Accent 5" w:uiPriority="62"/>
-    <w:lsdException w:name="Medium Shading 1 Accent 5" w:uiPriority="63"/>
-    <w:lsdException w:name="Medium Shading 2 Accent 5" w:uiPriority="64"/>
-    <w:lsdException w:name="Medium List 1 Accent 5" w:uiPriority="65"/>
-    <w:lsdException w:name="Medium List 2 Accent 5" w:uiPriority="66"/>
-    <w:lsdException w:name="Medium Grid 1 Accent 5" w:uiPriority="67"/>
-    <w:lsdException w:name="Medium Grid 2 Accent 5" w:uiPriority="68"/>
-    <w:lsdException w:name="Medium Grid 3 Accent 5" w:uiPriority="69"/>
-    <w:lsdException w:name="Dark List Accent 5" w:uiPriority="70"/>
-    <w:lsdException w:name="Colorful Shading Accent 5" w:uiPriority="71"/>
-    <w:lsdException w:name="Colorful List Accent 5" w:uiPriority="72"/>
-    <w:lsdException w:name="Colorful Grid Accent 5" w:uiPriority="73"/>
-    <w:lsdException w:name="Light Shading Accent 6" w:uiPriority="60"/>
-    <w:lsdException w:name="Light List Accent 6" w:uiPriority="61"/>
-    <w:lsdException w:name="Light Grid Accent 6" w:uiPriority="62"/>
-    <w:lsdException w:name="Medium Shading 1 Accent 6" w:uiPriority="63"/>
-    <w:lsdException w:name="Medium Shading 2 Accent 6" w:uiPriority="64"/>
-    <w:lsdException w:name="Medium List 1 Accent 6" w:uiPriority="65"/>
-    <w:lsdException w:name="Medium List 2 Accent 6" w:uiPriority="66"/>
-    <w:lsdException w:name="Medium Grid 1 Accent 6" w:uiPriority="67"/>
-    <w:lsdException w:name="Medium Grid 2 Accent 6" w:uiPriority="68"/>
-    <w:lsdException w:name="Medium Grid 3 Accent 6" w:uiPriority="69"/>
-    <w:lsdException w:name="Dark List Accent 6" w:uiPriority="70"/>
-    <w:lsdException w:name="Colorful Shading Accent 6" w:uiPriority="71"/>
-    <w:lsdException w:name="Colorful List Accent 6" w:uiPriority="72"/>
-    <w:lsdException w:name="Colorful Grid Accent 6" w:uiPriority="73"/>
-    <w:lsdException w:name="Subtle Emphasis" w:uiPriority="19" w:qFormat="1"/>
-    <w:lsdException w:name="Intense Emphasis" w:uiPriority="21" w:qFormat="1"/>
-    <w:lsdException w:name="Subtle Reference" w:uiPriority="31" w:qFormat="1"/>
-    <w:lsdException w:name="Intense Reference" w:uiPriority="32" w:qFormat="1"/>
-    <w:lsdException w:name="Book Title" w:uiPriority="33" w:qFormat="1"/>
-    <w:lsdException w:name="Bibliography" w:semiHidden="1" w:uiPriority="37" w:unhideWhenUsed="1"/>
-    <w:lsdException w:name="TOC Heading" w:semiHidden="1" w:uiPriority="39" w:unhideWhenUsed="1" w:qFormat="1"/>
-    <w:lsdException w:name="Plain Table 1" w:uiPriority="41"/>
-    <w:lsdException w:name="Plain Table 2" w:uiPriority="42"/>
-    <w:lsdException w:name="Plain Table 3" w:uiPriority="43"/>
-    <w:lsdException w:name="Plain Table 4" w:uiPriority="44"/>
-    <w:lsdException w:name="Plain Table 5" w:uiPriority="45"/>
-    <w:lsdException w:name="Grid Table Light" w:uiPriority="40"/>
-    <w:lsdException w:name="Grid Table 1 Light" w:uiPriority="46"/>
-    <w:lsdException w:name="Grid Table 2" w:uiPriority="47"/>
-    <w:lsdException w:name="Grid Table 3" w:uiPriority="48"/>
-    <w:lsdException w:name="Grid Table 4" w:uiPriority="49"/>
-    <w:lsdException w:name="Grid Table 5 Dark" w:uiPriority="50"/>
-    <w:lsdException w:name="Grid Table 6 Colorful" w:uiPriority="51"/>
-    <w:lsdException w:name="Grid Table 7 Colorful" w:uiPriority="52"/>
-    <w:lsdException w:name="Grid Table 1 Light Accent 1" w:uiPriority="46"/>
-    <w:lsdException w:name="Grid Table 2 Accent 1" w:uiPriority="47"/>
-    <w:lsdException w:name="Grid Table 3 Accent 1" w:uiPriority="48"/>
-    <w:lsdException w:name="Grid Table 4 Accent 1" w:uiPriority="49"/>
-    <w:lsdException w:name="Grid Table 5 Dark Accent 1" w:uiPriority="50"/>
-    <w:lsdException w:name="Grid Table 6 Colorful Accent 1" w:uiPriority="51"/>
-    <w:lsdException w:name="Grid Table 7 Colorful Accent 1" w:uiPriority="52"/>
-    <w:lsdException w:name="Grid Table 1 Light Accent 2" w:uiPriority="46"/>
-    <w:lsdException w:name="Grid Table 2 Accent 2" w:uiPriority="47"/>
-    <w:lsdException w:name="Grid Table 3 Accent 2" w:uiPriority="48"/>
-    <w:lsdException w:name="Grid Table 4 Accent 2" w:uiPriority="49"/>
-    <w:lsdException w:name="Grid Table 5 Dark Accent 2" w:uiPriority="50"/>
-    <w:lsdException w:name="Grid Table 6 Colorful Accent 2" w:uiPriority="51"/>
-    <w:lsdException w:name="Grid Table 7 Colorful Accent 2" w:uiPriority="52"/>
-    <w:lsdException w:name="Grid Table 1 Light Accent 3" w:uiPriority="46"/>
-    <w:lsdException w:name="Grid Table 2 Accent 3" w:uiPriority="47"/>
-    <w:lsdException w:name="Grid Table 3 Accent 3" w:uiPriority="48"/>
-    <w:lsdException w:name="Grid Table 4 Accent 3" w:uiPriority="49"/>
-    <w:lsdException w:name="Grid Table 5 Dark Accent 3" w:uiPriority="50"/>
-    <w:lsdException w:name="Grid Table 6 Colorful Accent 3" w:uiPriority="51"/>
-    <w:lsdException w:name="Grid Table 7 Colorful Accent 3" w:uiPriority="52"/>
-    <w:lsdException w:name="Grid Table 1 Light Accent 4" w:uiPriority="46"/>
-    <w:lsdException w:name="Grid Table 2 Accent 4" w:uiPriority="47"/>
-    <w:lsdException w:name="Grid Table 3 Accent 4" w:uiPriority="48"/>
-    <w:lsdException w:name="Grid Table 4 Accent 4" w:uiPriority="49"/>
-    <w:lsdException w:name="Grid Table 5 Dark Accent 4" w:uiPriority="50"/>
-    <w:lsdException w:name="Grid Table 6 Colorful Accent 4" w:uiPriority="51"/>
-    <w:lsdException w:name="Grid Table 7 Colorful Accent 4" w:uiPriority="52"/>
-    <w:lsdException w:name="Grid Table 1 Light Accent 5" w:uiPriority="46"/>
-    <w:lsdException w:name="Grid Table 2 Accent 5" w:uiPriority="47"/>
-    <w:lsdException w:name="Grid Table 3 Accent 5" w:uiPriority="48"/>
-    <w:lsdException w:name="Grid Table 4 Accent 5" w:uiPriority="49"/>
-    <w:lsdException w:name="Grid Table 5 Dark Accent 5" w:uiPriority="50"/>
-    <w:lsdException w:name="Grid Table 6 Colorful Accent 5" w:uiPriority="51"/>
-    <w:lsdException w:name="Grid Table 7 Colorful Accent 5" w:uiPriority="52"/>
-    <w:lsdException w:name="Grid Table 1 Light Accent 6" w:uiPriority="46"/>
-    <w:lsdException w:name="Grid Table 2 Accent 6" w:uiPriority="47"/>
-    <w:lsdException w:name="Grid Table 3 Accent 6" w:uiPriority="48"/>
-    <w:lsdException w:name="Grid Table 4 Accent 6" w:uiPriority="49"/>
-    <w:lsdException w:name="Grid Table 5 Dark Accent 6" w:uiPriority="50"/>
-    <w:lsdException w:name="Grid Table 6 Colorful Accent 6" w:uiPriority="51"/>
-    <w:lsdException w:name="Grid Table 7 Colorful Accent 6" w:uiPriority="52"/>
-    <w:lsdException w:name="List Table 1 Light" w:uiPriority="46"/>
-    <w:lsdException w:name="List Table 2" w:uiPriority="47"/>
-    <w:lsdException w:name="List Table 3" w:uiPriority="48"/>
-    <w:lsdException w:name="List Table 4" w:uiPriority="49"/>
-    <w:lsdException w:name="List Table 5 Dark" w:uiPriority="50"/>
-    <w:lsdException w:name="List Table 6 Colorful" w:uiPriority="51"/>
-    <w:lsdException w:name="List Table 7 Colorful" w:uiPriority="52"/>
-    <w:lsdException w:name="List Table 1 Light Accent 1" w:uiPriority="46"/>
-    <w:lsdException w:name="List Table 2 Accent 1" w:uiPriority="47"/>
-    <w:lsdException w:name="List Table 3 Accent 1" w:uiPriority="48"/>
-    <w:lsdException w:name="List Table 4 Accent 1" w:uiPriority="49"/>
-    <w:lsdException w:name="List Table 5 Dark Accent 1" w:uiPriority="50"/>
-    <w:lsdException w:name="List Table 6 Colorful Accent 1" w:uiPriority="51"/>
-    <w:lsdException w:name="List Table 7 Colorful Accent 1" w:uiPriority="52"/>
-    <w:lsdException w:name="List Table 1 Light Accent 2" w:uiPriority="46"/>
-    <w:lsdException w:name="List Table 2 Accent 2" w:uiPriority="47"/>
-    <w:lsdException w:name="List Table 3 Accent 2" w:uiPriority="48"/>
-    <w:lsdException w:name="List Table 4 Accent 2" w:uiPriority="49"/>
-    <w:lsdException w:name="List Table 5 Dark Accent 2" w:uiPriority="50"/>
-    <w:lsdException w:name="List Table 6 Colorful Accent 2" w:uiPriority="51"/>
-    <w:lsdException w:name="List Table 7 Colorful Accent 2" w:uiPriority="52"/>
-    <w:lsdException w:name="List Table 1 Light Accent 3" w:uiPriority="46"/>
-    <w:lsdException w:name="List Table 2 Accent 3" w:uiPriority="47"/>
-    <w:lsdException w:name="List Table 3 Accent 3" w:uiPriority="48"/>
-    <w:lsdException w:name="List Table 4 Accent 3" w:uiPriority="49"/>
-    <w:lsdException w:name="List Table 5 Dark Accent 3" w:uiPriority="50"/>
-    <w:lsdException w:name="List Table 6 Colorful Accent 3" w:uiPriority="51"/>
-    <w:lsdException w:name="List Table 7 Colorful Accent 3" w:uiPriority="52"/>
-    <w:lsdException w:name="List Table 1 Light Accent 4" w:uiPriority="46"/>
-    <w:lsdException w:name="List Table 2 Accent 4" w:uiPriority="47"/>
-    <w:lsdException w:name="List Table 3 Accent 4" w:uiPriority="48"/>
-    <w:lsdException w:name="List Table 4 Accent 4" w:uiPriority="49"/>
-    <w:lsdException w:name="List Table 5 Dark Accent 4" w:uiPriority="50"/>
-    <w:lsdException w:name="List Table 6 Colorful Accent 4" w:uiPriority="51"/>
-    <w:lsdException w:name="List Table 7 Colorful Accent 4" w:uiPriority="52"/>
-    <w:lsdException w:name="List Table 1 Light Accent 5" w:uiPriority="46"/>
-    <w:lsdException w:name="List Table 2 Accent 5" w:uiPriority="47"/>
-    <w:lsdException w:name="List Table 3 Accent 5" w:uiPriority="48"/>
-    <w:lsdException w:name="List Table 4 Accent 5" w:uiPriority="49"/>
-    <w:lsdException w:name="List Table 5 Dark Accent 5" w:uiPriority="50"/>
-    <w:lsdException w:name="List Table 6 Colorful Accent 5" w:uiPriority="51"/>
-    <w:lsdException w:name="List Table 7 Colorful Accent 5" w:uiPriority="52"/>
-    <w:lsdException w:name="List Table 1 Light Accent 6" w:uiPriority="46"/>
-    <w:lsdException w:name="List Table 2 Accent 6" w:uiPriority="47"/>
-    <w:lsdException w:name="List Table 3 Accent 6" w:uiPriority="48"/>
-    <w:lsdException w:name="List Table 4 Accent 6" w:uiPriority="49"/>
-    <w:lsdException w:name="List Table 5 Dark Accent 6" w:uiPriority="50"/>
-    <w:lsdException w:name="List Table 6 Colorful Accent 6" w:uiPriority="51"/>
-    <w:lsdException w:name="List Table 7 Colorful Accent 6" w:uiPriority="52"/>
+  <w:latentStyles w:defLockedState="0" w:defUIPriority="99" w:defSemiHidden="1" w:defUnhideWhenUsed="1" w:defQFormat="0" w:count="267">
+    <w:lsdException w:name="Normal" w:semiHidden="0" w:uiPriority="0" w:unhideWhenUsed="0" w:qFormat="1"/>
+    <w:lsdException w:name="heading 1" w:semiHidden="0" w:uiPriority="9" w:unhideWhenUsed="0" w:qFormat="1"/>
+    <w:lsdException w:name="heading 2" w:uiPriority="9" w:qFormat="1"/>
+    <w:lsdException w:name="heading 3" w:uiPriority="9" w:qFormat="1"/>
+    <w:lsdException w:name="heading 4" w:uiPriority="9" w:qFormat="1"/>
+    <w:lsdException w:name="heading 5" w:uiPriority="9" w:qFormat="1"/>
+    <w:lsdException w:name="heading 6" w:uiPriority="9" w:qFormat="1"/>
+    <w:lsdException w:name="heading 7" w:uiPriority="9" w:qFormat="1"/>
+    <w:lsdException w:name="heading 8" w:uiPriority="9" w:qFormat="1"/>
+    <w:lsdException w:name="heading 9" w:uiPriority="9" w:qFormat="1"/>
+    <w:lsdException w:name="toc 1" w:uiPriority="39"/>
+    <w:lsdException w:name="toc 2" w:uiPriority="39"/>
+    <w:lsdException w:name="toc 3" w:uiPriority="39"/>
+    <w:lsdException w:name="toc 4" w:uiPriority="39"/>
+    <w:lsdException w:name="toc 5" w:uiPriority="39"/>
+    <w:lsdException w:name="toc 6" w:uiPriority="39"/>
+    <w:lsdException w:name="toc 7" w:uiPriority="39"/>
+    <w:lsdException w:name="toc 8" w:uiPriority="39"/>
+    <w:lsdException w:name="toc 9" w:uiPriority="39"/>
+    <w:lsdException w:name="caption" w:uiPriority="35" w:qFormat="1"/>
+    <w:lsdException w:name="Title" w:semiHidden="0" w:uiPriority="10" w:unhideWhenUsed="0" w:qFormat="1"/>
+    <w:lsdException w:name="Default Paragraph Font" w:uiPriority="1"/>
+    <w:lsdException w:name="Subtitle" w:semiHidden="0" w:uiPriority="11" w:unhideWhenUsed="0" w:qFormat="1"/>
+    <w:lsdException w:name="Strong" w:semiHidden="0" w:uiPriority="22" w:unhideWhenUsed="0" w:qFormat="1"/>
+    <w:lsdException w:name="Emphasis" w:semiHidden="0" w:uiPriority="20" w:unhideWhenUsed="0" w:qFormat="1"/>
+    <w:lsdException w:name="Table Grid" w:semiHidden="0" w:uiPriority="59" w:unhideWhenUsed="0"/>
+    <w:lsdException w:name="Placeholder Text" w:unhideWhenUsed="0"/>
+    <w:lsdException w:name="No Spacing" w:semiHidden="0" w:uiPriority="1" w:unhideWhenUsed="0" w:qFormat="1"/>
+    <w:lsdException w:name="Light Shading" w:semiHidden="0" w:uiPriority="60" w:unhideWhenUsed="0"/>
+    <w:lsdException w:name="Light List" w:semiHidden="0" w:uiPriority="61" w:unhideWhenUsed="0"/>
+    <w:lsdException w:name="Light Grid" w:semiHidden="0" w:uiPriority="62" w:unhideWhenUsed="0"/>
+    <w:lsdException w:name="Medium Shading 1" w:semiHidden="0" w:uiPriority="63" w:unhideWhenUsed="0"/>
+    <w:lsdException w:name="Medium Shading 2" w:semiHidden="0" w:uiPriority="64" w:unhideWhenUsed="0"/>
+    <w:lsdException w:name="Medium List 1" w:semiHidden="0" w:uiPriority="65" w:unhideWhenUsed="0"/>
+    <w:lsdException w:name="Medium List 2" w:semiHidden="0" w:uiPriority="66" w:unhideWhenUsed="0"/>
+    <w:lsdException w:name="Medium Grid 1" w:semiHidden="0" w:uiPriority="67" w:unhideWhenUsed="0"/>
+    <w:lsdException w:name="Medium Grid 2" w:semiHidden="0" w:uiPriority="68" w:unhideWhenUsed="0"/>
+    <w:lsdException w:name="Medium Grid 3" w:semiHidden="0" w:uiPriority="69" w:unhideWhenUsed="0"/>
+    <w:lsdException w:name="Dark List" w:semiHidden="0" w:uiPriority="70" w:unhideWhenUsed="0"/>
+    <w:lsdException w:name="Colorful Shading" w:semiHidden="0" w:uiPriority="71" w:unhideWhenUsed="0"/>
+    <w:lsdException w:name="Colorful List" w:semiHidden="0" w:uiPriority="72" w:unhideWhenUsed="0"/>
+    <w:lsdException w:name="Colorful Grid" w:semiHidden="0" w:uiPriority="73" w:unhideWhenUsed="0"/>
+    <w:lsdException w:name="Light Shading Accent 1" w:semiHidden="0" w:uiPriority="60" w:unhideWhenUsed="0"/>
+    <w:lsdException w:name="Light List Accent 1" w:semiHidden="0" w:uiPriority="61" w:unhideWhenUsed="0"/>
+    <w:lsdException w:name="Light Grid Accent 1" w:semiHidden="0" w:uiPriority="62" w:unhideWhenUsed="0"/>
+    <w:lsdException w:name="Medium Shading 1 Accent 1" w:semiHidden="0" w:uiPriority="63" w:unhideWhenUsed="0"/>
+    <w:lsdException w:name="Medium Shading 2 Accent 1" w:semiHidden="0" w:uiPriority="64" w:unhideWhenUsed="0"/>
+    <w:lsdException w:name="Medium List 1 Accent 1" w:semiHidden="0" w:uiPriority="65" w:unhideWhenUsed="0"/>
+    <w:lsdException w:name="Revision" w:unhideWhenUsed="0"/>
+    <w:lsdException w:name="List Paragraph" w:semiHidden="0" w:uiPriority="34" w:unhideWhenUsed="0" w:qFormat="1"/>
+    <w:lsdException w:name="Quote" w:semiHidden="0" w:uiPriority="29" w:unhideWhenUsed="0" w:qFormat="1"/>
+    <w:lsdException w:name="Intense Quote" w:semiHidden="0" w:uiPriority="30" w:unhideWhenUsed="0" w:qFormat="1"/>
+    <w:lsdException w:name="Medium List 2 Accent 1" w:semiHidden="0" w:uiPriority="66" w:unhideWhenUsed="0"/>
+    <w:lsdException w:name="Medium Grid 1 Accent 1" w:semiHidden="0" w:uiPriority="67" w:unhideWhenUsed="0"/>
+    <w:lsdException w:name="Medium Grid 2 Accent 1" w:semiHidden="0" w:uiPriority="68" w:unhideWhenUsed="0"/>
+    <w:lsdException w:name="Medium Grid 3 Accent 1" w:semiHidden="0" w:uiPriority="69" w:unhideWhenUsed="0"/>
+    <w:lsdException w:name="Dark List Accent 1" w:semiHidden="0" w:uiPriority="70" w:unhideWhenUsed="0"/>
+    <w:lsdException w:name="Colorful Shading Accent 1" w:semiHidden="0" w:uiPriority="71" w:unhideWhenUsed="0"/>
+    <w:lsdException w:name="Colorful List Accent 1" w:semiHidden="0" w:uiPriority="72" w:unhideWhenUsed="0"/>
+    <w:lsdException w:name="Colorful Grid Accent 1" w:semiHidden="0" w:uiPriority="73" w:unhideWhenUsed="0"/>
+    <w:lsdException w:name="Light Shading Accent 2" w:semiHidden="0" w:uiPriority="60" w:unhideWhenUsed="0"/>
+    <w:lsdException w:name="Light List Accent 2" w:semiHidden="0" w:uiPriority="61" w:unhideWhenUsed="0"/>
+    <w:lsdException w:name="Light Grid Accent 2" w:semiHidden="0" w:uiPriority="62" w:unhideWhenUsed="0"/>
+    <w:lsdException w:name="Medium Shading 1 Accent 2" w:semiHidden="0" w:uiPriority="63" w:unhideWhenUsed="0"/>
+    <w:lsdException w:name="Medium Shading 2 Accent 2" w:semiHidden="0" w:uiPriority="64" w:unhideWhenUsed="0"/>
+    <w:lsdException w:name="Medium List 1 Accent 2" w:semiHidden="0" w:uiPriority="65" w:unhideWhenUsed="0"/>
+    <w:lsdException w:name="Medium List 2 Accent 2" w:semiHidden="0" w:uiPriority="66" w:unhideWhenUsed="0"/>
+    <w:lsdException w:name="Medium Grid 1 Accent 2" w:semiHidden="0" w:uiPriority="67" w:unhideWhenUsed="0"/>
+    <w:lsdException w:name="Medium Grid 2 Accent 2" w:semiHidden="0" w:uiPriority="68" w:unhideWhenUsed="0"/>
+    <w:lsdException w:name="Medium Grid 3 Accent 2" w:semiHidden="0" w:uiPriority="69" w:unhideWhenUsed="0"/>
+    <w:lsdException w:name="Dark List Accent 2" w:semiHidden="0" w:uiPriority="70" w:unhideWhenUsed="0"/>
+    <w:lsdException w:name="Colorful Shading Accent 2" w:semiHidden="0" w:uiPriority="71" w:unhideWhenUsed="0"/>
+    <w:lsdException w:name="Colorful List Accent 2" w:semiHidden="0" w:uiPriority="72" w:unhideWhenUsed="0"/>
+    <w:lsdException w:name="Colorful Grid Accent 2" w:semiHidden="0" w:uiPriority="73" w:unhideWhenUsed="0"/>
+    <w:lsdException w:name="Light Shading Accent 3" w:semiHidden="0" w:uiPriority="60" w:unhideWhenUsed="0"/>
+    <w:lsdException w:name="Light List Accent 3" w:semiHidden="0" w:uiPriority="61" w:unhideWhenUsed="0"/>
+    <w:lsdException w:name="Light Grid Accent 3" w:semiHidden="0" w:uiPriority="62" w:unhideWhenUsed="0"/>
+    <w:lsdException w:name="Medium Shading 1 Accent 3" w:semiHidden="0" w:uiPriority="63" w:unhideWhenUsed="0"/>
+    <w:lsdException w:name="Medium Shading 2 Accent 3" w:semiHidden="0" w:uiPriority="64" w:unhideWhenUsed="0"/>
+    <w:lsdException w:name="Medium List 1 Accent 3" w:semiHidden="0" w:uiPriority="65" w:unhideWhenUsed="0"/>
+    <w:lsdException w:name="Medium List 2 Accent 3" w:semiHidden="0" w:uiPriority="66" w:unhideWhenUsed="0"/>
+    <w:lsdException w:name="Medium Grid 1 Accent 3" w:semiHidden="0" w:uiPriority="67" w:unhideWhenUsed="0"/>
+    <w:lsdException w:name="Medium Grid 2 Accent 3" w:semiHidden="0" w:uiPriority="68" w:unhideWhenUsed="0"/>
+    <w:lsdException w:name="Medium Grid 3 Accent 3" w:semiHidden="0" w:uiPriority="69" w:unhideWhenUsed="0"/>
+    <w:lsdException w:name="Dark List Accent 3" w:semiHidden="0" w:uiPriority="70" w:unhideWhenUsed="0"/>
+    <w:lsdException w:name="Colorful Shading Accent 3" w:semiHidden="0" w:uiPriority="71" w:unhideWhenUsed="0"/>
+    <w:lsdException w:name="Colorful List Accent 3" w:semiHidden="0" w:uiPriority="72" w:unhideWhenUsed="0"/>
+    <w:lsdException w:name="Colorful Grid Accent 3" w:semiHidden="0" w:uiPriority="73" w:unhideWhenUsed="0"/>
+    <w:lsdException w:name="Light Shading Accent 4" w:semiHidden="0" w:uiPriority="60" w:unhideWhenUsed="0"/>
+    <w:lsdException w:name="Light List Accent 4" w:semiHidden="0" w:uiPriority="61" w:unhideWhenUsed="0"/>
+    <w:lsdException w:name="Light Grid Accent 4" w:semiHidden="0" w:uiPriority="62" w:unhideWhenUsed="0"/>
+    <w:lsdException w:name="Medium Shading 1 Accent 4" w:semiHidden="0" w:uiPriority="63" w:unhideWhenUsed="0"/>
+    <w:lsdException w:name="Medium Shading 2 Accent 4" w:semiHidden="0" w:uiPriority="64" w:unhideWhenUsed="0"/>
+    <w:lsdException w:name="Medium List 1 Accent 4" w:semiHidden="0" w:uiPriority="65" w:unhideWhenUsed="0"/>
+    <w:lsdException w:name="Medium List 2 Accent 4" w:semiHidden="0" w:uiPriority="66" w:unhideWhenUsed="0"/>
+    <w:lsdException w:name="Medium Grid 1 Accent 4" w:semiHidden="0" w:uiPriority="67" w:unhideWhenUsed="0"/>
+    <w:lsdException w:name="Medium Grid 2 Accent 4" w:semiHidden="0" w:uiPriority="68" w:unhideWhenUsed="0"/>
+    <w:lsdException w:name="Medium Grid 3 Accent 4" w:semiHidden="0" w:uiPriority="69" w:unhideWhenUsed="0"/>
+    <w:lsdException w:name="Dark List Accent 4" w:semiHidden="0" w:uiPriority="70" w:unhideWhenUsed="0"/>
+    <w:lsdException w:name="Colorful Shading Accent 4" w:semiHidden="0" w:uiPriority="71" w:unhideWhenUsed="0"/>
+    <w:lsdException w:name="Colorful List Accent 4" w:semiHidden="0" w:uiPriority="72" w:unhideWhenUsed="0"/>
+    <w:lsdException w:name="Colorful Grid Accent 4" w:semiHidden="0" w:uiPriority="73" w:unhideWhenUsed="0"/>
+    <w:lsdException w:name="Light Shading Accent 5" w:semiHidden="0" w:uiPriority="60" w:unhideWhenUsed="0"/>
+    <w:lsdException w:name="Light List Accent 5" w:semiHidden="0" w:uiPriority="61" w:unhideWhenUsed="0"/>
+    <w:lsdException w:name="Light Grid Accent 5" w:semiHidden="0" w:uiPriority="62" w:unhideWhenUsed="0"/>
+    <w:lsdException w:name="Medium Shading 1 Accent 5" w:semiHidden="0" w:uiPriority="63" w:unhideWhenUsed="0"/>
+    <w:lsdException w:name="Medium Shading 2 Accent 5" w:semiHidden="0" w:uiPriority="64" w:unhideWhenUsed="0"/>
+    <w:lsdException w:name="Medium List 1 Accent 5" w:semiHidden="0" w:uiPriority="65" w:unhideWhenUsed="0"/>
+    <w:lsdException w:name="Medium List 2 Accent 5" w:semiHidden="0" w:uiPriority="66" w:unhideWhenUsed="0"/>
+    <w:lsdException w:name="Medium Grid 1 Accent 5" w:semiHidden="0" w:uiPriority="67" w:unhideWhenUsed="0"/>
+    <w:lsdException w:name="Medium Grid 2 Accent 5" w:semiHidden="0" w:uiPriority="68" w:unhideWhenUsed="0"/>
+    <w:lsdException w:name="Medium Grid 3 Accent 5" w:semiHidden="0" w:uiPriority="69" w:unhideWhenUsed="0"/>
+    <w:lsdException w:name="Dark List Accent 5" w:semiHidden="0" w:uiPriority="70" w:unhideWhenUsed="0"/>
+    <w:lsdException w:name="Colorful Shading Accent 5" w:semiHidden="0" w:uiPriority="71" w:unhideWhenUsed="0"/>
+    <w:lsdException w:name="Colorful List Accent 5" w:semiHidden="0" w:uiPriority="72" w:unhideWhenUsed="0"/>
+    <w:lsdException w:name="Colorful Grid Accent 5" w:semiHidden="0" w:uiPriority="73" w:unhideWhenUsed="0"/>
+    <w:lsdException w:name="Light Shading Accent 6" w:semiHidden="0" w:uiPriority="60" w:unhideWhenUsed="0"/>
+    <w:lsdException w:name="Light List Accent 6" w:semiHidden="0" w:uiPriority="61" w:unhideWhenUsed="0"/>
+    <w:lsdException w:name="Light Grid Accent 6" w:semiHidden="0" w:uiPriority="62" w:unhideWhenUsed="0"/>
+    <w:lsdException w:name="Medium Shading 1 Accent 6" w:semiHidden="0" w:uiPriority="63" w:unhideWhenUsed="0"/>
+    <w:lsdException w:name="Medium Shading 2 Accent 6" w:semiHidden="0" w:uiPriority="64" w:unhideWhenUsed="0"/>
+    <w:lsdException w:name="Medium List 1 Accent 6" w:semiHidden="0" w:uiPriority="65" w:unhideWhenUsed="0"/>
+    <w:lsdException w:name="Medium List 2 Accent 6" w:semiHidden="0" w:uiPriority="66" w:unhideWhenUsed="0"/>
+    <w:lsdException w:name="Medium Grid 1 Accent 6" w:semiHidden="0" w:uiPriority="67" w:unhideWhenUsed="0"/>
+    <w:lsdException w:name="Medium Grid 2 Accent 6" w:semiHidden="0" w:uiPriority="68" w:unhideWhenUsed="0"/>
+    <w:lsdException w:name="Medium Grid 3 Accent 6" w:semiHidden="0" w:uiPriority="69" w:unhideWhenUsed="0"/>
+    <w:lsdException w:name="Dark List Accent 6" w:semiHidden="0" w:uiPriority="70" w:unhideWhenUsed="0"/>
+    <w:lsdException w:name="Colorful Shading Accent 6" w:semiHidden="0" w:uiPriority="71" w:unhideWhenUsed="0"/>
+    <w:lsdException w:name="Colorful List Accent 6" w:semiHidden="0" w:uiPriority="72" w:unhideWhenUsed="0"/>
+    <w:lsdException w:name="Colorful Grid Accent 6" w:semiHidden="0" w:uiPriority="73" w:unhideWhenUsed="0"/>
+    <w:lsdException w:name="Subtle Emphasis" w:semiHidden="0" w:uiPriority="19" w:unhideWhenUsed="0" w:qFormat="1"/>
+    <w:lsdException w:name="Intense Emphasis" w:semiHidden="0" w:uiPriority="21" w:unhideWhenUsed="0" w:qFormat="1"/>
+    <w:lsdException w:name="Subtle Reference" w:semiHidden="0" w:uiPriority="31" w:unhideWhenUsed="0" w:qFormat="1"/>
+    <w:lsdException w:name="Intense Reference" w:semiHidden="0" w:uiPriority="32" w:unhideWhenUsed="0" w:qFormat="1"/>
+    <w:lsdException w:name="Book Title" w:semiHidden="0" w:uiPriority="33" w:unhideWhenUsed="0" w:qFormat="1"/>
+    <w:lsdException w:name="Bibliography" w:uiPriority="37"/>
+    <w:lsdException w:name="TOC Heading" w:uiPriority="39" w:qFormat="1"/>
   </w:latentStyles>
   <w:style w:type="paragraph" w:default="1" w:styleId="Normal">
     <w:name w:val="Normal"/>
     <w:qFormat/>
+  </w:style>
+  <w:style w:type="paragraph" w:styleId="Heading1">
+    <w:name w:val="heading 1"/>
+    <w:basedOn w:val="Normal"/>
+    <w:next w:val="Normal"/>
+    <w:link w:val="Heading1Char"/>
+    <w:uiPriority w:val="9"/>
+    <w:qFormat/>
+    <w:rsid w:val="00054910"/>
+    <w:pPr>
+      <w:keepNext/>
+      <w:keepLines/>
+      <w:spacing w:before="480" w:after="0"/>
+      <w:outlineLvl w:val="0"/>
+    </w:pPr>
+    <w:rPr>
+      <w:rFonts w:asciiTheme="majorHAnsi" w:eastAsiaTheme="majorEastAsia" w:hAnsiTheme="majorHAnsi" w:cstheme="majorBidi"/>
+      <w:b/>
+      <w:bCs/>
+      <w:color w:val="365F91" w:themeColor="accent1" w:themeShade="BF"/>
+      <w:sz w:val="28"/>
+      <w:szCs w:val="28"/>
+    </w:rPr>
   </w:style>
   <w:style w:type="character" w:default="1" w:styleId="DefaultParagraphFont">
     <w:name w:val="Default Paragraph Font"/>
@@ -12721,7 +13549,7 @@
     <w:uiPriority w:val="99"/>
     <w:rsid w:val="00EE34FE"/>
   </w:style>
-  <w:style w:type="table" w:styleId="GridTable4-Accent3">
+  <w:style w:type="table" w:customStyle="1" w:styleId="GridTable4Accent3">
     <w:name w:val="Grid Table 4 Accent 3"/>
     <w:basedOn w:val="TableNormal"/>
     <w:uiPriority w:val="49"/>
@@ -12808,141 +13636,68 @@
       <w:contextualSpacing/>
     </w:pPr>
   </w:style>
+  <w:style w:type="character" w:customStyle="1" w:styleId="Heading1Char">
+    <w:name w:val="Heading 1 Char"/>
+    <w:basedOn w:val="DefaultParagraphFont"/>
+    <w:link w:val="Heading1"/>
+    <w:uiPriority w:val="9"/>
+    <w:rsid w:val="00054910"/>
+    <w:rPr>
+      <w:rFonts w:asciiTheme="majorHAnsi" w:eastAsiaTheme="majorEastAsia" w:hAnsiTheme="majorHAnsi" w:cstheme="majorBidi"/>
+      <w:b/>
+      <w:bCs/>
+      <w:color w:val="365F91" w:themeColor="accent1" w:themeShade="BF"/>
+      <w:sz w:val="28"/>
+      <w:szCs w:val="28"/>
+    </w:rPr>
+  </w:style>
+  <w:style w:type="paragraph" w:styleId="TOCHeading">
+    <w:name w:val="TOC Heading"/>
+    <w:basedOn w:val="Heading1"/>
+    <w:next w:val="Normal"/>
+    <w:uiPriority w:val="39"/>
+    <w:unhideWhenUsed/>
+    <w:qFormat/>
+    <w:rsid w:val="00054910"/>
+    <w:pPr>
+      <w:outlineLvl w:val="9"/>
+    </w:pPr>
+    <w:rPr>
+      <w:lang w:eastAsia="ja-JP"/>
+    </w:rPr>
+  </w:style>
+  <w:style w:type="paragraph" w:styleId="TOC1">
+    <w:name w:val="toc 1"/>
+    <w:basedOn w:val="Normal"/>
+    <w:next w:val="Normal"/>
+    <w:autoRedefine/>
+    <w:uiPriority w:val="39"/>
+    <w:unhideWhenUsed/>
+    <w:rsid w:val="00054910"/>
+    <w:pPr>
+      <w:spacing w:after="100"/>
+    </w:pPr>
+  </w:style>
+  <w:style w:type="character" w:styleId="Hyperlink">
+    <w:name w:val="Hyperlink"/>
+    <w:basedOn w:val="DefaultParagraphFont"/>
+    <w:uiPriority w:val="99"/>
+    <w:unhideWhenUsed/>
+    <w:rsid w:val="00054910"/>
+    <w:rPr>
+      <w:color w:val="0000FF" w:themeColor="hyperlink"/>
+      <w:u w:val="single"/>
+    </w:rPr>
+  </w:style>
 </w:styles>
 </file>
 
-<file path=word/glossary/document.xml><?xml version="1.0" encoding="utf-8"?>
-<w:glossaryDocument xmlns:wpc="http://schemas.microsoft.com/office/word/2010/wordprocessingCanvas" xmlns:cx="http://schemas.microsoft.com/office/drawing/2014/chartex" xmlns:mc="http://schemas.openxmlformats.org/markup-compatibility/2006" xmlns:o="urn:schemas-microsoft-com:office:office" xmlns:r="http://schemas.openxmlformats.org/officeDocument/2006/relationships" xmlns:m="http://schemas.openxmlformats.org/officeDocument/2006/math" xmlns:v="urn:schemas-microsoft-com:vml" xmlns:wp14="http://schemas.microsoft.com/office/word/2010/wordprocessingDrawing" xmlns:wp="http://schemas.openxmlformats.org/drawingml/2006/wordprocessingDrawing" xmlns:w10="urn:schemas-microsoft-com:office:word" xmlns:w="http://schemas.openxmlformats.org/wordprocessingml/2006/main" xmlns:w14="http://schemas.microsoft.com/office/word/2010/wordml" xmlns:w15="http://schemas.microsoft.com/office/word/2012/wordml" xmlns:w16se="http://schemas.microsoft.com/office/word/2015/wordml/symex" xmlns:wpg="http://schemas.microsoft.com/office/word/2010/wordprocessingGroup" xmlns:wpi="http://schemas.microsoft.com/office/word/2010/wordprocessingInk" xmlns:wne="http://schemas.microsoft.com/office/word/2006/wordml" xmlns:wps="http://schemas.microsoft.com/office/word/2010/wordprocessingShape" mc:Ignorable="w14 w15 w16se wp14"/>
-</file>
-
-<file path=word/glossary/fontTable.xml><?xml version="1.0" encoding="utf-8"?>
-<w:fonts xmlns:mc="http://schemas.openxmlformats.org/markup-compatibility/2006" xmlns:r="http://schemas.openxmlformats.org/officeDocument/2006/relationships" xmlns:w="http://schemas.openxmlformats.org/wordprocessingml/2006/main" xmlns:w14="http://schemas.microsoft.com/office/word/2010/wordml" xmlns:w15="http://schemas.microsoft.com/office/word/2012/wordml" xmlns:w16se="http://schemas.microsoft.com/office/word/2015/wordml/symex" mc:Ignorable="w14 w15 w16se">
-  <w:font w:name="Symbol">
-    <w:panose1 w:val="05050102010706020507"/>
-    <w:charset w:val="02"/>
-    <w:family w:val="roman"/>
-    <w:pitch w:val="variable"/>
-    <w:sig w:usb0="00000000" w:usb1="10000000" w:usb2="00000000" w:usb3="00000000" w:csb0="80000000" w:csb1="00000000"/>
-  </w:font>
-  <w:font w:name="Times New Roman">
-    <w:panose1 w:val="02020603050405020304"/>
-    <w:charset w:val="00"/>
-    <w:family w:val="roman"/>
-    <w:pitch w:val="variable"/>
-    <w:sig w:usb0="E0002AFF" w:usb1="C0007843" w:usb2="00000009" w:usb3="00000000" w:csb0="000001FF" w:csb1="00000000"/>
-  </w:font>
-  <w:font w:name="Courier New">
-    <w:panose1 w:val="02070309020205020404"/>
-    <w:charset w:val="00"/>
-    <w:family w:val="modern"/>
-    <w:pitch w:val="fixed"/>
-    <w:sig w:usb0="E0002EFF" w:usb1="C0007843" w:usb2="00000009" w:usb3="00000000" w:csb0="000001FF" w:csb1="00000000"/>
-  </w:font>
-  <w:font w:name="Wingdings">
-    <w:panose1 w:val="05000000000000000000"/>
-    <w:charset w:val="02"/>
-    <w:family w:val="auto"/>
-    <w:pitch w:val="variable"/>
-    <w:sig w:usb0="00000000" w:usb1="10000000" w:usb2="00000000" w:usb3="00000000" w:csb0="80000000" w:csb1="00000000"/>
-  </w:font>
-  <w:font w:name="OpenSymbol">
-    <w:charset w:val="02"/>
-    <w:family w:val="auto"/>
-    <w:pitch w:val="default"/>
-  </w:font>
-  <w:font w:name="Calibri">
-    <w:panose1 w:val="020F0502020204030204"/>
-    <w:charset w:val="00"/>
-    <w:family w:val="swiss"/>
-    <w:pitch w:val="variable"/>
-    <w:sig w:usb0="E0002AFF" w:usb1="4000ACFF" w:usb2="00000001" w:usb3="00000000" w:csb0="000001FF" w:csb1="00000000"/>
-  </w:font>
-  <w:font w:name="Liberation Serif">
-    <w:altName w:val="Times New Roman"/>
-    <w:charset w:val="00"/>
-    <w:family w:val="roman"/>
-    <w:pitch w:val="variable"/>
-  </w:font>
-  <w:font w:name="Noto Sans CJK SC">
-    <w:charset w:val="00"/>
-    <w:family w:val="auto"/>
-    <w:pitch w:val="variable"/>
-  </w:font>
-  <w:font w:name="Lohit Devanagari">
-    <w:altName w:val="Times New Roman"/>
-    <w:charset w:val="00"/>
-    <w:family w:val="auto"/>
-    <w:pitch w:val="default"/>
-  </w:font>
-  <w:font w:name="Tahoma">
-    <w:panose1 w:val="020B0604030504040204"/>
-    <w:charset w:val="00"/>
-    <w:family w:val="swiss"/>
-    <w:pitch w:val="variable"/>
-    <w:sig w:usb0="E1002EFF" w:usb1="C000605B" w:usb2="00000029" w:usb3="00000000" w:csb0="000101FF" w:csb1="00000000"/>
-  </w:font>
-  <w:font w:name="Cambria">
-    <w:panose1 w:val="02040503050406030204"/>
-    <w:charset w:val="00"/>
-    <w:family w:val="roman"/>
-    <w:pitch w:val="variable"/>
-    <w:sig w:usb0="E00006FF" w:usb1="420024FF" w:usb2="02000000" w:usb3="00000000" w:csb0="0000019F" w:csb1="00000000"/>
-  </w:font>
-  <w:font w:name="Calibri Light">
-    <w:panose1 w:val="020F0302020204030204"/>
-    <w:charset w:val="00"/>
-    <w:family w:val="swiss"/>
-    <w:pitch w:val="variable"/>
-    <w:sig w:usb0="A0002AEF" w:usb1="4000207B" w:usb2="00000000" w:usb3="00000000" w:csb0="000001FF" w:csb1="00000000"/>
-  </w:font>
-</w:fonts>
-</file>
-
-<file path=word/glossary/settings.xml><?xml version="1.0" encoding="utf-8"?>
-<w:settings xmlns:mc="http://schemas.openxmlformats.org/markup-compatibility/2006" xmlns:o="urn:schemas-microsoft-com:office:office" xmlns:r="http://schemas.openxmlformats.org/officeDocument/2006/relationships" xmlns:m="http://schemas.openxmlformats.org/officeDocument/2006/math" xmlns:v="urn:schemas-microsoft-com:vml" xmlns:w10="urn:schemas-microsoft-com:office:word" xmlns:w="http://schemas.openxmlformats.org/wordprocessingml/2006/main" xmlns:w14="http://schemas.microsoft.com/office/word/2010/wordml" xmlns:w15="http://schemas.microsoft.com/office/word/2012/wordml" xmlns:w16se="http://schemas.microsoft.com/office/word/2015/wordml/symex" xmlns:sl="http://schemas.openxmlformats.org/schemaLibrary/2006/main" mc:Ignorable="w14 w15 w16se">
-  <w:view w:val="normal"/>
-  <w:defaultTabStop w:val="720"/>
-  <w:characterSpacingControl w:val="doNotCompress"/>
-  <w:compat>
-    <w:useFELayout/>
-    <w:compatSetting w:name="compatibilityMode" w:uri="http://schemas.microsoft.com/office/word" w:val="15"/>
-    <w:compatSetting w:name="overrideTableStyleFontSizeAndJustification" w:uri="http://schemas.microsoft.com/office/word" w:val="1"/>
-    <w:compatSetting w:name="enableOpenTypeFeatures" w:uri="http://schemas.microsoft.com/office/word" w:val="1"/>
-    <w:compatSetting w:name="doNotFlipMirrorIndents" w:uri="http://schemas.microsoft.com/office/word" w:val="1"/>
-    <w:compatSetting w:name="differentiateMultirowTableHeaders" w:uri="http://schemas.microsoft.com/office/word" w:val="1"/>
-  </w:compat>
-  <w:rsids>
-    <w:rsidRoot w:val="009B36CB"/>
-    <w:rsid w:val="009B36CB"/>
-    <w:rsid w:val="00A86690"/>
-  </w:rsids>
-  <m:mathPr>
-    <m:mathFont m:val="Cambria Math"/>
-    <m:brkBin m:val="before"/>
-    <m:brkBinSub m:val="--"/>
-    <m:smallFrac m:val="0"/>
-    <m:dispDef/>
-    <m:lMargin m:val="0"/>
-    <m:rMargin m:val="0"/>
-    <m:defJc m:val="centerGroup"/>
-    <m:wrapIndent m:val="1440"/>
-    <m:intLim m:val="subSup"/>
-    <m:naryLim m:val="undOvr"/>
-  </m:mathPr>
-  <w:themeFontLang w:val="en-US"/>
-  <w:clrSchemeMapping w:bg1="light1" w:t1="dark1" w:bg2="light2" w:t2="dark2" w:accent1="accent1" w:accent2="accent2" w:accent3="accent3" w:accent4="accent4" w:accent5="accent5" w:accent6="accent6" w:hyperlink="hyperlink" w:followedHyperlink="followedHyperlink"/>
-  <w:decimalSymbol w:val="."/>
-  <w:listSeparator w:val=","/>
-  <w15:chartTrackingRefBased/>
-</w:settings>
-</file>
-
-<file path=word/glossary/styles.xml><?xml version="1.0" encoding="utf-8"?>
-<w:styles xmlns:mc="http://schemas.openxmlformats.org/markup-compatibility/2006" xmlns:r="http://schemas.openxmlformats.org/officeDocument/2006/relationships" xmlns:w="http://schemas.openxmlformats.org/wordprocessingml/2006/main" xmlns:w14="http://schemas.microsoft.com/office/word/2010/wordml" xmlns:w15="http://schemas.microsoft.com/office/word/2012/wordml" xmlns:w16se="http://schemas.microsoft.com/office/word/2015/wordml/symex" mc:Ignorable="w14 w15 w16se">
+<file path=word/stylesWithEffects.xml><?xml version="1.0" encoding="utf-8"?>
+<w:styles xmlns:wpc="http://schemas.microsoft.com/office/word/2010/wordprocessingCanvas" xmlns:mc="http://schemas.openxmlformats.org/markup-compatibility/2006" xmlns:o="urn:schemas-microsoft-com:office:office" xmlns:r="http://schemas.openxmlformats.org/officeDocument/2006/relationships" xmlns:m="http://schemas.openxmlformats.org/officeDocument/2006/math" xmlns:v="urn:schemas-microsoft-com:vml" xmlns:wp14="http://schemas.microsoft.com/office/word/2010/wordprocessingDrawing" xmlns:wp="http://schemas.openxmlformats.org/drawingml/2006/wordprocessingDrawing" xmlns:w10="urn:schemas-microsoft-com:office:word" xmlns:w="http://schemas.openxmlformats.org/wordprocessingml/2006/main" xmlns:w14="http://schemas.microsoft.com/office/word/2010/wordml" xmlns:wpg="http://schemas.microsoft.com/office/word/2010/wordprocessingGroup" xmlns:wpi="http://schemas.microsoft.com/office/word/2010/wordprocessingInk" xmlns:wne="http://schemas.microsoft.com/office/word/2006/wordml" xmlns:wps="http://schemas.microsoft.com/office/word/2010/wordprocessingShape" mc:Ignorable="w14 wp14">
   <w:docDefaults>
     <w:rPrDefault>
       <w:rPr>
-        <w:rFonts w:asciiTheme="minorHAnsi" w:eastAsiaTheme="minorEastAsia" w:hAnsiTheme="minorHAnsi" w:cstheme="minorBidi"/>
+        <w:rFonts w:asciiTheme="minorHAnsi" w:eastAsiaTheme="minorHAnsi" w:hAnsiTheme="minorHAnsi" w:cstheme="minorBidi"/>
         <w:sz w:val="22"/>
         <w:szCs w:val="22"/>
         <w:lang w:val="en-US" w:eastAsia="en-US" w:bidi="ar-SA"/>
@@ -12950,386 +13705,175 @@
     </w:rPrDefault>
     <w:pPrDefault>
       <w:pPr>
-        <w:spacing w:after="160" w:line="259" w:lineRule="auto"/>
+        <w:spacing w:after="200" w:line="276" w:lineRule="auto"/>
       </w:pPr>
     </w:pPrDefault>
   </w:docDefaults>
-  <w:latentStyles w:defLockedState="0" w:defUIPriority="99" w:defSemiHidden="0" w:defUnhideWhenUsed="0" w:defQFormat="0" w:count="371">
-    <w:lsdException w:name="Normal" w:uiPriority="0" w:qFormat="1"/>
-    <w:lsdException w:name="heading 1" w:uiPriority="9" w:qFormat="1"/>
-    <w:lsdException w:name="heading 2" w:semiHidden="1" w:uiPriority="9" w:unhideWhenUsed="1" w:qFormat="1"/>
-    <w:lsdException w:name="heading 3" w:semiHidden="1" w:uiPriority="9" w:unhideWhenUsed="1" w:qFormat="1"/>
-    <w:lsdException w:name="heading 4" w:semiHidden="1" w:uiPriority="9" w:unhideWhenUsed="1" w:qFormat="1"/>
-    <w:lsdException w:name="heading 5" w:semiHidden="1" w:uiPriority="9" w:unhideWhenUsed="1" w:qFormat="1"/>
-    <w:lsdException w:name="heading 6" w:semiHidden="1" w:uiPriority="9" w:unhideWhenUsed="1" w:qFormat="1"/>
-    <w:lsdException w:name="heading 7" w:semiHidden="1" w:uiPriority="9" w:unhideWhenUsed="1" w:qFormat="1"/>
-    <w:lsdException w:name="heading 8" w:semiHidden="1" w:uiPriority="9" w:unhideWhenUsed="1" w:qFormat="1"/>
-    <w:lsdException w:name="heading 9" w:semiHidden="1" w:uiPriority="9" w:unhideWhenUsed="1" w:qFormat="1"/>
-    <w:lsdException w:name="index 1" w:semiHidden="1" w:unhideWhenUsed="1"/>
-    <w:lsdException w:name="index 2" w:semiHidden="1" w:unhideWhenUsed="1"/>
-    <w:lsdException w:name="index 3" w:semiHidden="1" w:unhideWhenUsed="1"/>
-    <w:lsdException w:name="index 4" w:semiHidden="1" w:unhideWhenUsed="1"/>
-    <w:lsdException w:name="index 5" w:semiHidden="1" w:unhideWhenUsed="1"/>
-    <w:lsdException w:name="index 6" w:semiHidden="1" w:unhideWhenUsed="1"/>
-    <w:lsdException w:name="index 7" w:semiHidden="1" w:unhideWhenUsed="1"/>
-    <w:lsdException w:name="index 8" w:semiHidden="1" w:unhideWhenUsed="1"/>
-    <w:lsdException w:name="index 9" w:semiHidden="1" w:unhideWhenUsed="1"/>
-    <w:lsdException w:name="toc 1" w:semiHidden="1" w:uiPriority="39" w:unhideWhenUsed="1"/>
-    <w:lsdException w:name="toc 2" w:semiHidden="1" w:uiPriority="39" w:unhideWhenUsed="1"/>
-    <w:lsdException w:name="toc 3" w:semiHidden="1" w:uiPriority="39" w:unhideWhenUsed="1"/>
-    <w:lsdException w:name="toc 4" w:semiHidden="1" w:uiPriority="39" w:unhideWhenUsed="1"/>
-    <w:lsdException w:name="toc 5" w:semiHidden="1" w:uiPriority="39" w:unhideWhenUsed="1"/>
-    <w:lsdException w:name="toc 6" w:semiHidden="1" w:uiPriority="39" w:unhideWhenUsed="1"/>
-    <w:lsdException w:name="toc 7" w:semiHidden="1" w:uiPriority="39" w:unhideWhenUsed="1"/>
-    <w:lsdException w:name="toc 8" w:semiHidden="1" w:uiPriority="39" w:unhideWhenUsed="1"/>
-    <w:lsdException w:name="toc 9" w:semiHidden="1" w:uiPriority="39" w:unhideWhenUsed="1"/>
-    <w:lsdException w:name="Normal Indent" w:semiHidden="1" w:unhideWhenUsed="1"/>
-    <w:lsdException w:name="footnote text" w:semiHidden="1" w:unhideWhenUsed="1"/>
-    <w:lsdException w:name="annotation text" w:semiHidden="1" w:unhideWhenUsed="1"/>
-    <w:lsdException w:name="header" w:semiHidden="1" w:unhideWhenUsed="1"/>
-    <w:lsdException w:name="footer" w:semiHidden="1" w:unhideWhenUsed="1"/>
-    <w:lsdException w:name="index heading" w:semiHidden="1" w:unhideWhenUsed="1"/>
-    <w:lsdException w:name="caption" w:semiHidden="1" w:uiPriority="35" w:unhideWhenUsed="1" w:qFormat="1"/>
-    <w:lsdException w:name="table of figures" w:semiHidden="1" w:unhideWhenUsed="1"/>
-    <w:lsdException w:name="envelope address" w:semiHidden="1" w:unhideWhenUsed="1"/>
-    <w:lsdException w:name="envelope return" w:semiHidden="1" w:unhideWhenUsed="1"/>
-    <w:lsdException w:name="footnote reference" w:semiHidden="1" w:unhideWhenUsed="1"/>
-    <w:lsdException w:name="annotation reference" w:semiHidden="1" w:unhideWhenUsed="1"/>
-    <w:lsdException w:name="line number" w:semiHidden="1" w:unhideWhenUsed="1"/>
-    <w:lsdException w:name="page number" w:semiHidden="1" w:unhideWhenUsed="1"/>
-    <w:lsdException w:name="endnote reference" w:semiHidden="1" w:unhideWhenUsed="1"/>
-    <w:lsdException w:name="endnote text" w:semiHidden="1" w:unhideWhenUsed="1"/>
-    <w:lsdException w:name="table of authorities" w:semiHidden="1" w:unhideWhenUsed="1"/>
-    <w:lsdException w:name="macro" w:semiHidden="1" w:unhideWhenUsed="1"/>
-    <w:lsdException w:name="toa heading" w:semiHidden="1" w:unhideWhenUsed="1"/>
-    <w:lsdException w:name="List" w:semiHidden="1" w:unhideWhenUsed="1"/>
-    <w:lsdException w:name="List Bullet" w:semiHidden="1" w:unhideWhenUsed="1"/>
-    <w:lsdException w:name="List Number" w:semiHidden="1" w:unhideWhenUsed="1"/>
-    <w:lsdException w:name="List 2" w:semiHidden="1" w:unhideWhenUsed="1"/>
-    <w:lsdException w:name="List 3" w:semiHidden="1" w:unhideWhenUsed="1"/>
-    <w:lsdException w:name="List 4" w:semiHidden="1" w:unhideWhenUsed="1"/>
-    <w:lsdException w:name="List 5" w:semiHidden="1" w:unhideWhenUsed="1"/>
-    <w:lsdException w:name="List Bullet 2" w:semiHidden="1" w:unhideWhenUsed="1"/>
-    <w:lsdException w:name="List Bullet 3" w:semiHidden="1" w:unhideWhenUsed="1"/>
-    <w:lsdException w:name="List Bullet 4" w:semiHidden="1" w:unhideWhenUsed="1"/>
-    <w:lsdException w:name="List Bullet 5" w:semiHidden="1" w:unhideWhenUsed="1"/>
-    <w:lsdException w:name="List Number 2" w:semiHidden="1" w:unhideWhenUsed="1"/>
-    <w:lsdException w:name="List Number 3" w:semiHidden="1" w:unhideWhenUsed="1"/>
-    <w:lsdException w:name="List Number 4" w:semiHidden="1" w:unhideWhenUsed="1"/>
-    <w:lsdException w:name="List Number 5" w:semiHidden="1" w:unhideWhenUsed="1"/>
-    <w:lsdException w:name="Title" w:uiPriority="10" w:qFormat="1"/>
-    <w:lsdException w:name="Closing" w:semiHidden="1" w:unhideWhenUsed="1"/>
-    <w:lsdException w:name="Signature" w:semiHidden="1" w:unhideWhenUsed="1"/>
-    <w:lsdException w:name="Default Paragraph Font" w:semiHidden="1" w:uiPriority="1" w:unhideWhenUsed="1"/>
-    <w:lsdException w:name="Body Text" w:semiHidden="1" w:unhideWhenUsed="1"/>
-    <w:lsdException w:name="Body Text Indent" w:semiHidden="1" w:unhideWhenUsed="1"/>
-    <w:lsdException w:name="List Continue" w:semiHidden="1" w:unhideWhenUsed="1"/>
-    <w:lsdException w:name="List Continue 2" w:semiHidden="1" w:unhideWhenUsed="1"/>
-    <w:lsdException w:name="List Continue 3" w:semiHidden="1" w:unhideWhenUsed="1"/>
-    <w:lsdException w:name="List Continue 4" w:semiHidden="1" w:unhideWhenUsed="1"/>
-    <w:lsdException w:name="List Continue 5" w:semiHidden="1" w:unhideWhenUsed="1"/>
-    <w:lsdException w:name="Message Header" w:semiHidden="1" w:unhideWhenUsed="1"/>
-    <w:lsdException w:name="Subtitle" w:uiPriority="11" w:qFormat="1"/>
-    <w:lsdException w:name="Salutation" w:semiHidden="1" w:unhideWhenUsed="1"/>
-    <w:lsdException w:name="Date" w:semiHidden="1" w:unhideWhenUsed="1"/>
-    <w:lsdException w:name="Body Text First Indent" w:semiHidden="1" w:unhideWhenUsed="1"/>
-    <w:lsdException w:name="Body Text First Indent 2" w:semiHidden="1" w:unhideWhenUsed="1"/>
-    <w:lsdException w:name="Note Heading" w:semiHidden="1" w:unhideWhenUsed="1"/>
-    <w:lsdException w:name="Body Text 2" w:semiHidden="1" w:unhideWhenUsed="1"/>
-    <w:lsdException w:name="Body Text 3" w:semiHidden="1" w:unhideWhenUsed="1"/>
-    <w:lsdException w:name="Body Text Indent 2" w:semiHidden="1" w:unhideWhenUsed="1"/>
-    <w:lsdException w:name="Body Text Indent 3" w:semiHidden="1" w:unhideWhenUsed="1"/>
-    <w:lsdException w:name="Block Text" w:semiHidden="1" w:unhideWhenUsed="1"/>
-    <w:lsdException w:name="Hyperlink" w:semiHidden="1" w:unhideWhenUsed="1"/>
-    <w:lsdException w:name="FollowedHyperlink" w:semiHidden="1" w:unhideWhenUsed="1"/>
-    <w:lsdException w:name="Strong" w:uiPriority="22" w:qFormat="1"/>
-    <w:lsdException w:name="Emphasis" w:uiPriority="20" w:qFormat="1"/>
-    <w:lsdException w:name="Document Map" w:semiHidden="1" w:unhideWhenUsed="1"/>
-    <w:lsdException w:name="Plain Text" w:semiHidden="1" w:unhideWhenUsed="1"/>
-    <w:lsdException w:name="E-mail Signature" w:semiHidden="1" w:unhideWhenUsed="1"/>
-    <w:lsdException w:name="HTML Top of Form" w:semiHidden="1" w:unhideWhenUsed="1"/>
-    <w:lsdException w:name="HTML Bottom of Form" w:semiHidden="1" w:unhideWhenUsed="1"/>
-    <w:lsdException w:name="Normal (Web)" w:semiHidden="1" w:unhideWhenUsed="1"/>
-    <w:lsdException w:name="HTML Acronym" w:semiHidden="1" w:unhideWhenUsed="1"/>
-    <w:lsdException w:name="HTML Address" w:semiHidden="1" w:unhideWhenUsed="1"/>
-    <w:lsdException w:name="HTML Cite" w:semiHidden="1" w:unhideWhenUsed="1"/>
-    <w:lsdException w:name="HTML Code" w:semiHidden="1" w:unhideWhenUsed="1"/>
-    <w:lsdException w:name="HTML Definition" w:semiHidden="1" w:unhideWhenUsed="1"/>
-    <w:lsdException w:name="HTML Keyboard" w:semiHidden="1" w:unhideWhenUsed="1"/>
-    <w:lsdException w:name="HTML Preformatted" w:semiHidden="1" w:unhideWhenUsed="1"/>
-    <w:lsdException w:name="HTML Sample" w:semiHidden="1" w:unhideWhenUsed="1"/>
-    <w:lsdException w:name="HTML Typewriter" w:semiHidden="1" w:unhideWhenUsed="1"/>
-    <w:lsdException w:name="HTML Variable" w:semiHidden="1" w:unhideWhenUsed="1"/>
-    <w:lsdException w:name="Normal Table" w:semiHidden="1" w:unhideWhenUsed="1"/>
-    <w:lsdException w:name="annotation subject" w:semiHidden="1" w:unhideWhenUsed="1"/>
-    <w:lsdException w:name="No List" w:semiHidden="1" w:unhideWhenUsed="1"/>
-    <w:lsdException w:name="Outline List 1" w:semiHidden="1" w:unhideWhenUsed="1"/>
-    <w:lsdException w:name="Outline List 2" w:semiHidden="1" w:unhideWhenUsed="1"/>
-    <w:lsdException w:name="Outline List 3" w:semiHidden="1" w:unhideWhenUsed="1"/>
-    <w:lsdException w:name="Table Simple 1" w:semiHidden="1" w:unhideWhenUsed="1"/>
-    <w:lsdException w:name="Table Simple 2" w:semiHidden="1" w:unhideWhenUsed="1"/>
-    <w:lsdException w:name="Table Simple 3" w:semiHidden="1" w:unhideWhenUsed="1"/>
-    <w:lsdException w:name="Table Classic 1" w:semiHidden="1" w:unhideWhenUsed="1"/>
-    <w:lsdException w:name="Table Classic 2" w:semiHidden="1" w:unhideWhenUsed="1"/>
-    <w:lsdException w:name="Table Classic 3" w:semiHidden="1" w:unhideWhenUsed="1"/>
-    <w:lsdException w:name="Table Classic 4" w:semiHidden="1" w:unhideWhenUsed="1"/>
-    <w:lsdException w:name="Table Colorful 1" w:semiHidden="1" w:unhideWhenUsed="1"/>
-    <w:lsdException w:name="Table Colorful 2" w:semiHidden="1" w:unhideWhenUsed="1"/>
-    <w:lsdException w:name="Table Colorful 3" w:semiHidden="1" w:unhideWhenUsed="1"/>
-    <w:lsdException w:name="Table Columns 1" w:semiHidden="1" w:unhideWhenUsed="1"/>
-    <w:lsdException w:name="Table Columns 2" w:semiHidden="1" w:unhideWhenUsed="1"/>
-    <w:lsdException w:name="Table Columns 3" w:semiHidden="1" w:unhideWhenUsed="1"/>
-    <w:lsdException w:name="Table Columns 4" w:semiHidden="1" w:unhideWhenUsed="1"/>
-    <w:lsdException w:name="Table Columns 5" w:semiHidden="1" w:unhideWhenUsed="1"/>
-    <w:lsdException w:name="Table Grid 1" w:semiHidden="1" w:unhideWhenUsed="1"/>
-    <w:lsdException w:name="Table Grid 2" w:semiHidden="1" w:unhideWhenUsed="1"/>
-    <w:lsdException w:name="Table Grid 3" w:semiHidden="1" w:unhideWhenUsed="1"/>
-    <w:lsdException w:name="Table Grid 4" w:semiHidden="1" w:unhideWhenUsed="1"/>
-    <w:lsdException w:name="Table Grid 5" w:semiHidden="1" w:unhideWhenUsed="1"/>
-    <w:lsdException w:name="Table Grid 6" w:semiHidden="1" w:unhideWhenUsed="1"/>
-    <w:lsdException w:name="Table Grid 7" w:semiHidden="1" w:unhideWhenUsed="1"/>
-    <w:lsdException w:name="Table Grid 8" w:semiHidden="1" w:unhideWhenUsed="1"/>
-    <w:lsdException w:name="Table List 1" w:semiHidden="1" w:unhideWhenUsed="1"/>
-    <w:lsdException w:name="Table List 2" w:semiHidden="1" w:unhideWhenUsed="1"/>
-    <w:lsdException w:name="Table List 3" w:semiHidden="1" w:unhideWhenUsed="1"/>
-    <w:lsdException w:name="Table List 4" w:semiHidden="1" w:unhideWhenUsed="1"/>
-    <w:lsdException w:name="Table List 5" w:semiHidden="1" w:unhideWhenUsed="1"/>
-    <w:lsdException w:name="Table List 6" w:semiHidden="1" w:unhideWhenUsed="1"/>
-    <w:lsdException w:name="Table List 7" w:semiHidden="1" w:unhideWhenUsed="1"/>
-    <w:lsdException w:name="Table List 8" w:semiHidden="1" w:unhideWhenUsed="1"/>
-    <w:lsdException w:name="Table 3D effects 1" w:semiHidden="1" w:unhideWhenUsed="1"/>
-    <w:lsdException w:name="Table 3D effects 2" w:semiHidden="1" w:unhideWhenUsed="1"/>
-    <w:lsdException w:name="Table 3D effects 3" w:semiHidden="1" w:unhideWhenUsed="1"/>
-    <w:lsdException w:name="Table Contemporary" w:semiHidden="1" w:unhideWhenUsed="1"/>
-    <w:lsdException w:name="Table Elegant" w:semiHidden="1" w:unhideWhenUsed="1"/>
-    <w:lsdException w:name="Table Professional" w:semiHidden="1" w:unhideWhenUsed="1"/>
-    <w:lsdException w:name="Table Subtle 1" w:semiHidden="1" w:unhideWhenUsed="1"/>
-    <w:lsdException w:name="Table Subtle 2" w:semiHidden="1" w:unhideWhenUsed="1"/>
-    <w:lsdException w:name="Table Web 1" w:semiHidden="1" w:unhideWhenUsed="1"/>
-    <w:lsdException w:name="Table Web 2" w:semiHidden="1" w:unhideWhenUsed="1"/>
-    <w:lsdException w:name="Table Web 3" w:semiHidden="1" w:unhideWhenUsed="1"/>
-    <w:lsdException w:name="Balloon Text" w:semiHidden="1" w:unhideWhenUsed="1"/>
-    <w:lsdException w:name="Table Grid" w:uiPriority="39"/>
-    <w:lsdException w:name="Table Theme" w:semiHidden="1" w:unhideWhenUsed="1"/>
-    <w:lsdException w:name="Placeholder Text" w:semiHidden="1"/>
-    <w:lsdException w:name="No Spacing" w:uiPriority="1" w:qFormat="1"/>
-    <w:lsdException w:name="Light Shading" w:uiPriority="60"/>
-    <w:lsdException w:name="Light List" w:uiPriority="61"/>
-    <w:lsdException w:name="Light Grid" w:uiPriority="62"/>
-    <w:lsdException w:name="Medium Shading 1" w:uiPriority="63"/>
-    <w:lsdException w:name="Medium Shading 2" w:uiPriority="64"/>
-    <w:lsdException w:name="Medium List 1" w:uiPriority="65"/>
-    <w:lsdException w:name="Medium List 2" w:uiPriority="66"/>
-    <w:lsdException w:name="Medium Grid 1" w:uiPriority="67"/>
-    <w:lsdException w:name="Medium Grid 2" w:uiPriority="68"/>
-    <w:lsdException w:name="Medium Grid 3" w:uiPriority="69"/>
-    <w:lsdException w:name="Dark List" w:uiPriority="70"/>
-    <w:lsdException w:name="Colorful Shading" w:uiPriority="71"/>
-    <w:lsdException w:name="Colorful List" w:uiPriority="72"/>
-    <w:lsdException w:name="Colorful Grid" w:uiPriority="73"/>
-    <w:lsdException w:name="Light Shading Accent 1" w:uiPriority="60"/>
-    <w:lsdException w:name="Light List Accent 1" w:uiPriority="61"/>
-    <w:lsdException w:name="Light Grid Accent 1" w:uiPriority="62"/>
-    <w:lsdException w:name="Medium Shading 1 Accent 1" w:uiPriority="63"/>
-    <w:lsdException w:name="Medium Shading 2 Accent 1" w:uiPriority="64"/>
-    <w:lsdException w:name="Medium List 1 Accent 1" w:uiPriority="65"/>
-    <w:lsdException w:name="Revision" w:semiHidden="1"/>
-    <w:lsdException w:name="List Paragraph" w:uiPriority="34" w:qFormat="1"/>
-    <w:lsdException w:name="Quote" w:uiPriority="29" w:qFormat="1"/>
-    <w:lsdException w:name="Intense Quote" w:uiPriority="30" w:qFormat="1"/>
-    <w:lsdException w:name="Medium List 2 Accent 1" w:uiPriority="66"/>
-    <w:lsdException w:name="Medium Grid 1 Accent 1" w:uiPriority="67"/>
-    <w:lsdException w:name="Medium Grid 2 Accent 1" w:uiPriority="68"/>
-    <w:lsdException w:name="Medium Grid 3 Accent 1" w:uiPriority="69"/>
-    <w:lsdException w:name="Dark List Accent 1" w:uiPriority="70"/>
-    <w:lsdException w:name="Colorful Shading Accent 1" w:uiPriority="71"/>
-    <w:lsdException w:name="Colorful List Accent 1" w:uiPriority="72"/>
-    <w:lsdException w:name="Colorful Grid Accent 1" w:uiPriority="73"/>
-    <w:lsdException w:name="Light Shading Accent 2" w:uiPriority="60"/>
-    <w:lsdException w:name="Light List Accent 2" w:uiPriority="61"/>
-    <w:lsdException w:name="Light Grid Accent 2" w:uiPriority="62"/>
-    <w:lsdException w:name="Medium Shading 1 Accent 2" w:uiPriority="63"/>
-    <w:lsdException w:name="Medium Shading 2 Accent 2" w:uiPriority="64"/>
-    <w:lsdException w:name="Medium List 1 Accent 2" w:uiPriority="65"/>
-    <w:lsdException w:name="Medium List 2 Accent 2" w:uiPriority="66"/>
-    <w:lsdException w:name="Medium Grid 1 Accent 2" w:uiPriority="67"/>
-    <w:lsdException w:name="Medium Grid 2 Accent 2" w:uiPriority="68"/>
-    <w:lsdException w:name="Medium Grid 3 Accent 2" w:uiPriority="69"/>
-    <w:lsdException w:name="Dark List Accent 2" w:uiPriority="70"/>
-    <w:lsdException w:name="Colorful Shading Accent 2" w:uiPriority="71"/>
-    <w:lsdException w:name="Colorful List Accent 2" w:uiPriority="72"/>
-    <w:lsdException w:name="Colorful Grid Accent 2" w:uiPriority="73"/>
-    <w:lsdException w:name="Light Shading Accent 3" w:uiPriority="60"/>
-    <w:lsdException w:name="Light List Accent 3" w:uiPriority="61"/>
-    <w:lsdException w:name="Light Grid Accent 3" w:uiPriority="62"/>
-    <w:lsdException w:name="Medium Shading 1 Accent 3" w:uiPriority="63"/>
-    <w:lsdException w:name="Medium Shading 2 Accent 3" w:uiPriority="64"/>
-    <w:lsdException w:name="Medium List 1 Accent 3" w:uiPriority="65"/>
-    <w:lsdException w:name="Medium List 2 Accent 3" w:uiPriority="66"/>
-    <w:lsdException w:name="Medium Grid 1 Accent 3" w:uiPriority="67"/>
-    <w:lsdException w:name="Medium Grid 2 Accent 3" w:uiPriority="68"/>
-    <w:lsdException w:name="Medium Grid 3 Accent 3" w:uiPriority="69"/>
-    <w:lsdException w:name="Dark List Accent 3" w:uiPriority="70"/>
-    <w:lsdException w:name="Colorful Shading Accent 3" w:uiPriority="71"/>
-    <w:lsdException w:name="Colorful List Accent 3" w:uiPriority="72"/>
-    <w:lsdException w:name="Colorful Grid Accent 3" w:uiPriority="73"/>
-    <w:lsdException w:name="Light Shading Accent 4" w:uiPriority="60"/>
-    <w:lsdException w:name="Light List Accent 4" w:uiPriority="61"/>
-    <w:lsdException w:name="Light Grid Accent 4" w:uiPriority="62"/>
-    <w:lsdException w:name="Medium Shading 1 Accent 4" w:uiPriority="63"/>
-    <w:lsdException w:name="Medium Shading 2 Accent 4" w:uiPriority="64"/>
-    <w:lsdException w:name="Medium List 1 Accent 4" w:uiPriority="65"/>
-    <w:lsdException w:name="Medium List 2 Accent 4" w:uiPriority="66"/>
-    <w:lsdException w:name="Medium Grid 1 Accent 4" w:uiPriority="67"/>
-    <w:lsdException w:name="Medium Grid 2 Accent 4" w:uiPriority="68"/>
-    <w:lsdException w:name="Medium Grid 3 Accent 4" w:uiPriority="69"/>
-    <w:lsdException w:name="Dark List Accent 4" w:uiPriority="70"/>
-    <w:lsdException w:name="Colorful Shading Accent 4" w:uiPriority="71"/>
-    <w:lsdException w:name="Colorful List Accent 4" w:uiPriority="72"/>
-    <w:lsdException w:name="Colorful Grid Accent 4" w:uiPriority="73"/>
-    <w:lsdException w:name="Light Shading Accent 5" w:uiPriority="60"/>
-    <w:lsdException w:name="Light List Accent 5" w:uiPriority="61"/>
-    <w:lsdException w:name="Light Grid Accent 5" w:uiPriority="62"/>
-    <w:lsdException w:name="Medium Shading 1 Accent 5" w:uiPriority="63"/>
-    <w:lsdException w:name="Medium Shading 2 Accent 5" w:uiPriority="64"/>
-    <w:lsdException w:name="Medium List 1 Accent 5" w:uiPriority="65"/>
-    <w:lsdException w:name="Medium List 2 Accent 5" w:uiPriority="66"/>
-    <w:lsdException w:name="Medium Grid 1 Accent 5" w:uiPriority="67"/>
-    <w:lsdException w:name="Medium Grid 2 Accent 5" w:uiPriority="68"/>
-    <w:lsdException w:name="Medium Grid 3 Accent 5" w:uiPriority="69"/>
-    <w:lsdException w:name="Dark List Accent 5" w:uiPriority="70"/>
-    <w:lsdException w:name="Colorful Shading Accent 5" w:uiPriority="71"/>
-    <w:lsdException w:name="Colorful List Accent 5" w:uiPriority="72"/>
-    <w:lsdException w:name="Colorful Grid Accent 5" w:uiPriority="73"/>
-    <w:lsdException w:name="Light Shading Accent 6" w:uiPriority="60"/>
-    <w:lsdException w:name="Light List Accent 6" w:uiPriority="61"/>
-    <w:lsdException w:name="Light Grid Accent 6" w:uiPriority="62"/>
-    <w:lsdException w:name="Medium Shading 1 Accent 6" w:uiPriority="63"/>
-    <w:lsdException w:name="Medium Shading 2 Accent 6" w:uiPriority="64"/>
-    <w:lsdException w:name="Medium List 1 Accent 6" w:uiPriority="65"/>
-    <w:lsdException w:name="Medium List 2 Accent 6" w:uiPriority="66"/>
-    <w:lsdException w:name="Medium Grid 1 Accent 6" w:uiPriority="67"/>
-    <w:lsdException w:name="Medium Grid 2 Accent 6" w:uiPriority="68"/>
-    <w:lsdException w:name="Medium Grid 3 Accent 6" w:uiPriority="69"/>
-    <w:lsdException w:name="Dark List Accent 6" w:uiPriority="70"/>
-    <w:lsdException w:name="Colorful Shading Accent 6" w:uiPriority="71"/>
-    <w:lsdException w:name="Colorful List Accent 6" w:uiPriority="72"/>
-    <w:lsdException w:name="Colorful Grid Accent 6" w:uiPriority="73"/>
-    <w:lsdException w:name="Subtle Emphasis" w:uiPriority="19" w:qFormat="1"/>
-    <w:lsdException w:name="Intense Emphasis" w:uiPriority="21" w:qFormat="1"/>
-    <w:lsdException w:name="Subtle Reference" w:uiPriority="31" w:qFormat="1"/>
-    <w:lsdException w:name="Intense Reference" w:uiPriority="32" w:qFormat="1"/>
-    <w:lsdException w:name="Book Title" w:uiPriority="33" w:qFormat="1"/>
-    <w:lsdException w:name="Bibliography" w:semiHidden="1" w:uiPriority="37" w:unhideWhenUsed="1"/>
-    <w:lsdException w:name="TOC Heading" w:semiHidden="1" w:uiPriority="39" w:unhideWhenUsed="1" w:qFormat="1"/>
-    <w:lsdException w:name="Plain Table 1" w:uiPriority="41"/>
-    <w:lsdException w:name="Plain Table 2" w:uiPriority="42"/>
-    <w:lsdException w:name="Plain Table 3" w:uiPriority="43"/>
-    <w:lsdException w:name="Plain Table 4" w:uiPriority="44"/>
-    <w:lsdException w:name="Plain Table 5" w:uiPriority="45"/>
-    <w:lsdException w:name="Grid Table Light" w:uiPriority="40"/>
-    <w:lsdException w:name="Grid Table 1 Light" w:uiPriority="46"/>
-    <w:lsdException w:name="Grid Table 2" w:uiPriority="47"/>
-    <w:lsdException w:name="Grid Table 3" w:uiPriority="48"/>
-    <w:lsdException w:name="Grid Table 4" w:uiPriority="49"/>
-    <w:lsdException w:name="Grid Table 5 Dark" w:uiPriority="50"/>
-    <w:lsdException w:name="Grid Table 6 Colorful" w:uiPriority="51"/>
-    <w:lsdException w:name="Grid Table 7 Colorful" w:uiPriority="52"/>
-    <w:lsdException w:name="Grid Table 1 Light Accent 1" w:uiPriority="46"/>
-    <w:lsdException w:name="Grid Table 2 Accent 1" w:uiPriority="47"/>
-    <w:lsdException w:name="Grid Table 3 Accent 1" w:uiPriority="48"/>
-    <w:lsdException w:name="Grid Table 4 Accent 1" w:uiPriority="49"/>
-    <w:lsdException w:name="Grid Table 5 Dark Accent 1" w:uiPriority="50"/>
-    <w:lsdException w:name="Grid Table 6 Colorful Accent 1" w:uiPriority="51"/>
-    <w:lsdException w:name="Grid Table 7 Colorful Accent 1" w:uiPriority="52"/>
-    <w:lsdException w:name="Grid Table 1 Light Accent 2" w:uiPriority="46"/>
-    <w:lsdException w:name="Grid Table 2 Accent 2" w:uiPriority="47"/>
-    <w:lsdException w:name="Grid Table 3 Accent 2" w:uiPriority="48"/>
-    <w:lsdException w:name="Grid Table 4 Accent 2" w:uiPriority="49"/>
-    <w:lsdException w:name="Grid Table 5 Dark Accent 2" w:uiPriority="50"/>
-    <w:lsdException w:name="Grid Table 6 Colorful Accent 2" w:uiPriority="51"/>
-    <w:lsdException w:name="Grid Table 7 Colorful Accent 2" w:uiPriority="52"/>
-    <w:lsdException w:name="Grid Table 1 Light Accent 3" w:uiPriority="46"/>
-    <w:lsdException w:name="Grid Table 2 Accent 3" w:uiPriority="47"/>
-    <w:lsdException w:name="Grid Table 3 Accent 3" w:uiPriority="48"/>
-    <w:lsdException w:name="Grid Table 4 Accent 3" w:uiPriority="49"/>
-    <w:lsdException w:name="Grid Table 5 Dark Accent 3" w:uiPriority="50"/>
-    <w:lsdException w:name="Grid Table 6 Colorful Accent 3" w:uiPriority="51"/>
-    <w:lsdException w:name="Grid Table 7 Colorful Accent 3" w:uiPriority="52"/>
-    <w:lsdException w:name="Grid Table 1 Light Accent 4" w:uiPriority="46"/>
-    <w:lsdException w:name="Grid Table 2 Accent 4" w:uiPriority="47"/>
-    <w:lsdException w:name="Grid Table 3 Accent 4" w:uiPriority="48"/>
-    <w:lsdException w:name="Grid Table 4 Accent 4" w:uiPriority="49"/>
-    <w:lsdException w:name="Grid Table 5 Dark Accent 4" w:uiPriority="50"/>
-    <w:lsdException w:name="Grid Table 6 Colorful Accent 4" w:uiPriority="51"/>
-    <w:lsdException w:name="Grid Table 7 Colorful Accent 4" w:uiPriority="52"/>
-    <w:lsdException w:name="Grid Table 1 Light Accent 5" w:uiPriority="46"/>
-    <w:lsdException w:name="Grid Table 2 Accent 5" w:uiPriority="47"/>
-    <w:lsdException w:name="Grid Table 3 Accent 5" w:uiPriority="48"/>
-    <w:lsdException w:name="Grid Table 4 Accent 5" w:uiPriority="49"/>
-    <w:lsdException w:name="Grid Table 5 Dark Accent 5" w:uiPriority="50"/>
-    <w:lsdException w:name="Grid Table 6 Colorful Accent 5" w:uiPriority="51"/>
-    <w:lsdException w:name="Grid Table 7 Colorful Accent 5" w:uiPriority="52"/>
-    <w:lsdException w:name="Grid Table 1 Light Accent 6" w:uiPriority="46"/>
-    <w:lsdException w:name="Grid Table 2 Accent 6" w:uiPriority="47"/>
-    <w:lsdException w:name="Grid Table 3 Accent 6" w:uiPriority="48"/>
-    <w:lsdException w:name="Grid Table 4 Accent 6" w:uiPriority="49"/>
-    <w:lsdException w:name="Grid Table 5 Dark Accent 6" w:uiPriority="50"/>
-    <w:lsdException w:name="Grid Table 6 Colorful Accent 6" w:uiPriority="51"/>
-    <w:lsdException w:name="Grid Table 7 Colorful Accent 6" w:uiPriority="52"/>
-    <w:lsdException w:name="List Table 1 Light" w:uiPriority="46"/>
-    <w:lsdException w:name="List Table 2" w:uiPriority="47"/>
-    <w:lsdException w:name="List Table 3" w:uiPriority="48"/>
-    <w:lsdException w:name="List Table 4" w:uiPriority="49"/>
-    <w:lsdException w:name="List Table 5 Dark" w:uiPriority="50"/>
-    <w:lsdException w:name="List Table 6 Colorful" w:uiPriority="51"/>
-    <w:lsdException w:name="List Table 7 Colorful" w:uiPriority="52"/>
-    <w:lsdException w:name="List Table 1 Light Accent 1" w:uiPriority="46"/>
-    <w:lsdException w:name="List Table 2 Accent 1" w:uiPriority="47"/>
-    <w:lsdException w:name="List Table 3 Accent 1" w:uiPriority="48"/>
-    <w:lsdException w:name="List Table 4 Accent 1" w:uiPriority="49"/>
-    <w:lsdException w:name="List Table 5 Dark Accent 1" w:uiPriority="50"/>
-    <w:lsdException w:name="List Table 6 Colorful Accent 1" w:uiPriority="51"/>
-    <w:lsdException w:name="List Table 7 Colorful Accent 1" w:uiPriority="52"/>
-    <w:lsdException w:name="List Table 1 Light Accent 2" w:uiPriority="46"/>
-    <w:lsdException w:name="List Table 2 Accent 2" w:uiPriority="47"/>
-    <w:lsdException w:name="List Table 3 Accent 2" w:uiPriority="48"/>
-    <w:lsdException w:name="List Table 4 Accent 2" w:uiPriority="49"/>
-    <w:lsdException w:name="List Table 5 Dark Accent 2" w:uiPriority="50"/>
-    <w:lsdException w:name="List Table 6 Colorful Accent 2" w:uiPriority="51"/>
-    <w:lsdException w:name="List Table 7 Colorful Accent 2" w:uiPriority="52"/>
-    <w:lsdException w:name="List Table 1 Light Accent 3" w:uiPriority="46"/>
-    <w:lsdException w:name="List Table 2 Accent 3" w:uiPriority="47"/>
-    <w:lsdException w:name="List Table 3 Accent 3" w:uiPriority="48"/>
-    <w:lsdException w:name="List Table 4 Accent 3" w:uiPriority="49"/>
-    <w:lsdException w:name="List Table 5 Dark Accent 3" w:uiPriority="50"/>
-    <w:lsdException w:name="List Table 6 Colorful Accent 3" w:uiPriority="51"/>
-    <w:lsdException w:name="List Table 7 Colorful Accent 3" w:uiPriority="52"/>
-    <w:lsdException w:name="List Table 1 Light Accent 4" w:uiPriority="46"/>
-    <w:lsdException w:name="List Table 2 Accent 4" w:uiPriority="47"/>
-    <w:lsdException w:name="List Table 3 Accent 4" w:uiPriority="48"/>
-    <w:lsdException w:name="List Table 4 Accent 4" w:uiPriority="49"/>
-    <w:lsdException w:name="List Table 5 Dark Accent 4" w:uiPriority="50"/>
-    <w:lsdException w:name="List Table 6 Colorful Accent 4" w:uiPriority="51"/>
-    <w:lsdException w:name="List Table 7 Colorful Accent 4" w:uiPriority="52"/>
-    <w:lsdException w:name="List Table 1 Light Accent 5" w:uiPriority="46"/>
-    <w:lsdException w:name="List Table 2 Accent 5" w:uiPriority="47"/>
-    <w:lsdException w:name="List Table 3 Accent 5" w:uiPriority="48"/>
-    <w:lsdException w:name="List Table 4 Accent 5" w:uiPriority="49"/>
-    <w:lsdException w:name="List Table 5 Dark Accent 5" w:uiPriority="50"/>
-    <w:lsdException w:name="List Table 6 Colorful Accent 5" w:uiPriority="51"/>
-    <w:lsdException w:name="List Table 7 Colorful Accent 5" w:uiPriority="52"/>
-    <w:lsdException w:name="List Table 1 Light Accent 6" w:uiPriority="46"/>
-    <w:lsdException w:name="List Table 2 Accent 6" w:uiPriority="47"/>
-    <w:lsdException w:name="List Table 3 Accent 6" w:uiPriority="48"/>
-    <w:lsdException w:name="List Table 4 Accent 6" w:uiPriority="49"/>
-    <w:lsdException w:name="List Table 5 Dark Accent 6" w:uiPriority="50"/>
-    <w:lsdException w:name="List Table 6 Colorful Accent 6" w:uiPriority="51"/>
-    <w:lsdException w:name="List Table 7 Colorful Accent 6" w:uiPriority="52"/>
+  <w:latentStyles w:defLockedState="0" w:defUIPriority="99" w:defSemiHidden="1" w:defUnhideWhenUsed="1" w:defQFormat="0" w:count="267">
+    <w:lsdException w:name="Normal" w:semiHidden="0" w:uiPriority="0" w:unhideWhenUsed="0" w:qFormat="1"/>
+    <w:lsdException w:name="heading 1" w:semiHidden="0" w:uiPriority="9" w:unhideWhenUsed="0" w:qFormat="1"/>
+    <w:lsdException w:name="heading 2" w:uiPriority="9" w:qFormat="1"/>
+    <w:lsdException w:name="heading 3" w:uiPriority="9" w:qFormat="1"/>
+    <w:lsdException w:name="heading 4" w:uiPriority="9" w:qFormat="1"/>
+    <w:lsdException w:name="heading 5" w:uiPriority="9" w:qFormat="1"/>
+    <w:lsdException w:name="heading 6" w:uiPriority="9" w:qFormat="1"/>
+    <w:lsdException w:name="heading 7" w:uiPriority="9" w:qFormat="1"/>
+    <w:lsdException w:name="heading 8" w:uiPriority="9" w:qFormat="1"/>
+    <w:lsdException w:name="heading 9" w:uiPriority="9" w:qFormat="1"/>
+    <w:lsdException w:name="toc 1" w:uiPriority="39"/>
+    <w:lsdException w:name="toc 2" w:uiPriority="39"/>
+    <w:lsdException w:name="toc 3" w:uiPriority="39"/>
+    <w:lsdException w:name="toc 4" w:uiPriority="39"/>
+    <w:lsdException w:name="toc 5" w:uiPriority="39"/>
+    <w:lsdException w:name="toc 6" w:uiPriority="39"/>
+    <w:lsdException w:name="toc 7" w:uiPriority="39"/>
+    <w:lsdException w:name="toc 8" w:uiPriority="39"/>
+    <w:lsdException w:name="toc 9" w:uiPriority="39"/>
+    <w:lsdException w:name="caption" w:uiPriority="35" w:qFormat="1"/>
+    <w:lsdException w:name="Title" w:semiHidden="0" w:uiPriority="10" w:unhideWhenUsed="0" w:qFormat="1"/>
+    <w:lsdException w:name="Default Paragraph Font" w:uiPriority="1"/>
+    <w:lsdException w:name="Subtitle" w:semiHidden="0" w:uiPriority="11" w:unhideWhenUsed="0" w:qFormat="1"/>
+    <w:lsdException w:name="Strong" w:semiHidden="0" w:uiPriority="22" w:unhideWhenUsed="0" w:qFormat="1"/>
+    <w:lsdException w:name="Emphasis" w:semiHidden="0" w:uiPriority="20" w:unhideWhenUsed="0" w:qFormat="1"/>
+    <w:lsdException w:name="Table Grid" w:semiHidden="0" w:uiPriority="59" w:unhideWhenUsed="0"/>
+    <w:lsdException w:name="Placeholder Text" w:unhideWhenUsed="0"/>
+    <w:lsdException w:name="No Spacing" w:semiHidden="0" w:uiPriority="1" w:unhideWhenUsed="0" w:qFormat="1"/>
+    <w:lsdException w:name="Light Shading" w:semiHidden="0" w:uiPriority="60" w:unhideWhenUsed="0"/>
+    <w:lsdException w:name="Light List" w:semiHidden="0" w:uiPriority="61" w:unhideWhenUsed="0"/>
+    <w:lsdException w:name="Light Grid" w:semiHidden="0" w:uiPriority="62" w:unhideWhenUsed="0"/>
+    <w:lsdException w:name="Medium Shading 1" w:semiHidden="0" w:uiPriority="63" w:unhideWhenUsed="0"/>
+    <w:lsdException w:name="Medium Shading 2" w:semiHidden="0" w:uiPriority="64" w:unhideWhenUsed="0"/>
+    <w:lsdException w:name="Medium List 1" w:semiHidden="0" w:uiPriority="65" w:unhideWhenUsed="0"/>
+    <w:lsdException w:name="Medium List 2" w:semiHidden="0" w:uiPriority="66" w:unhideWhenUsed="0"/>
+    <w:lsdException w:name="Medium Grid 1" w:semiHidden="0" w:uiPriority="67" w:unhideWhenUsed="0"/>
+    <w:lsdException w:name="Medium Grid 2" w:semiHidden="0" w:uiPriority="68" w:unhideWhenUsed="0"/>
+    <w:lsdException w:name="Medium Grid 3" w:semiHidden="0" w:uiPriority="69" w:unhideWhenUsed="0"/>
+    <w:lsdException w:name="Dark List" w:semiHidden="0" w:uiPriority="70" w:unhideWhenUsed="0"/>
+    <w:lsdException w:name="Colorful Shading" w:semiHidden="0" w:uiPriority="71" w:unhideWhenUsed="0"/>
+    <w:lsdException w:name="Colorful List" w:semiHidden="0" w:uiPriority="72" w:unhideWhenUsed="0"/>
+    <w:lsdException w:name="Colorful Grid" w:semiHidden="0" w:uiPriority="73" w:unhideWhenUsed="0"/>
+    <w:lsdException w:name="Light Shading Accent 1" w:semiHidden="0" w:uiPriority="60" w:unhideWhenUsed="0"/>
+    <w:lsdException w:name="Light List Accent 1" w:semiHidden="0" w:uiPriority="61" w:unhideWhenUsed="0"/>
+    <w:lsdException w:name="Light Grid Accent 1" w:semiHidden="0" w:uiPriority="62" w:unhideWhenUsed="0"/>
+    <w:lsdException w:name="Medium Shading 1 Accent 1" w:semiHidden="0" w:uiPriority="63" w:unhideWhenUsed="0"/>
+    <w:lsdException w:name="Medium Shading 2 Accent 1" w:semiHidden="0" w:uiPriority="64" w:unhideWhenUsed="0"/>
+    <w:lsdException w:name="Medium List 1 Accent 1" w:semiHidden="0" w:uiPriority="65" w:unhideWhenUsed="0"/>
+    <w:lsdException w:name="Revision" w:unhideWhenUsed="0"/>
+    <w:lsdException w:name="List Paragraph" w:semiHidden="0" w:uiPriority="34" w:unhideWhenUsed="0" w:qFormat="1"/>
+    <w:lsdException w:name="Quote" w:semiHidden="0" w:uiPriority="29" w:unhideWhenUsed="0" w:qFormat="1"/>
+    <w:lsdException w:name="Intense Quote" w:semiHidden="0" w:uiPriority="30" w:unhideWhenUsed="0" w:qFormat="1"/>
+    <w:lsdException w:name="Medium List 2 Accent 1" w:semiHidden="0" w:uiPriority="66" w:unhideWhenUsed="0"/>
+    <w:lsdException w:name="Medium Grid 1 Accent 1" w:semiHidden="0" w:uiPriority="67" w:unhideWhenUsed="0"/>
+    <w:lsdException w:name="Medium Grid 2 Accent 1" w:semiHidden="0" w:uiPriority="68" w:unhideWhenUsed="0"/>
+    <w:lsdException w:name="Medium Grid 3 Accent 1" w:semiHidden="0" w:uiPriority="69" w:unhideWhenUsed="0"/>
+    <w:lsdException w:name="Dark List Accent 1" w:semiHidden="0" w:uiPriority="70" w:unhideWhenUsed="0"/>
+    <w:lsdException w:name="Colorful Shading Accent 1" w:semiHidden="0" w:uiPriority="71" w:unhideWhenUsed="0"/>
+    <w:lsdException w:name="Colorful List Accent 1" w:semiHidden="0" w:uiPriority="72" w:unhideWhenUsed="0"/>
+    <w:lsdException w:name="Colorful Grid Accent 1" w:semiHidden="0" w:uiPriority="73" w:unhideWhenUsed="0"/>
+    <w:lsdException w:name="Light Shading Accent 2" w:semiHidden="0" w:uiPriority="60" w:unhideWhenUsed="0"/>
+    <w:lsdException w:name="Light List Accent 2" w:semiHidden="0" w:uiPriority="61" w:unhideWhenUsed="0"/>
+    <w:lsdException w:name="Light Grid Accent 2" w:semiHidden="0" w:uiPriority="62" w:unhideWhenUsed="0"/>
+    <w:lsdException w:name="Medium Shading 1 Accent 2" w:semiHidden="0" w:uiPriority="63" w:unhideWhenUsed="0"/>
+    <w:lsdException w:name="Medium Shading 2 Accent 2" w:semiHidden="0" w:uiPriority="64" w:unhideWhenUsed="0"/>
+    <w:lsdException w:name="Medium List 1 Accent 2" w:semiHidden="0" w:uiPriority="65" w:unhideWhenUsed="0"/>
+    <w:lsdException w:name="Medium List 2 Accent 2" w:semiHidden="0" w:uiPriority="66" w:unhideWhenUsed="0"/>
+    <w:lsdException w:name="Medium Grid 1 Accent 2" w:semiHidden="0" w:uiPriority="67" w:unhideWhenUsed="0"/>
+    <w:lsdException w:name="Medium Grid 2 Accent 2" w:semiHidden="0" w:uiPriority="68" w:unhideWhenUsed="0"/>
+    <w:lsdException w:name="Medium Grid 3 Accent 2" w:semiHidden="0" w:uiPriority="69" w:unhideWhenUsed="0"/>
+    <w:lsdException w:name="Dark List Accent 2" w:semiHidden="0" w:uiPriority="70" w:unhideWhenUsed="0"/>
+    <w:lsdException w:name="Colorful Shading Accent 2" w:semiHidden="0" w:uiPriority="71" w:unhideWhenUsed="0"/>
+    <w:lsdException w:name="Colorful List Accent 2" w:semiHidden="0" w:uiPriority="72" w:unhideWhenUsed="0"/>
+    <w:lsdException w:name="Colorful Grid Accent 2" w:semiHidden="0" w:uiPriority="73" w:unhideWhenUsed="0"/>
+    <w:lsdException w:name="Light Shading Accent 3" w:semiHidden="0" w:uiPriority="60" w:unhideWhenUsed="0"/>
+    <w:lsdException w:name="Light List Accent 3" w:semiHidden="0" w:uiPriority="61" w:unhideWhenUsed="0"/>
+    <w:lsdException w:name="Light Grid Accent 3" w:semiHidden="0" w:uiPriority="62" w:unhideWhenUsed="0"/>
+    <w:lsdException w:name="Medium Shading 1 Accent 3" w:semiHidden="0" w:uiPriority="63" w:unhideWhenUsed="0"/>
+    <w:lsdException w:name="Medium Shading 2 Accent 3" w:semiHidden="0" w:uiPriority="64" w:unhideWhenUsed="0"/>
+    <w:lsdException w:name="Medium List 1 Accent 3" w:semiHidden="0" w:uiPriority="65" w:unhideWhenUsed="0"/>
+    <w:lsdException w:name="Medium List 2 Accent 3" w:semiHidden="0" w:uiPriority="66" w:unhideWhenUsed="0"/>
+    <w:lsdException w:name="Medium Grid 1 Accent 3" w:semiHidden="0" w:uiPriority="67" w:unhideWhenUsed="0"/>
+    <w:lsdException w:name="Medium Grid 2 Accent 3" w:semiHidden="0" w:uiPriority="68" w:unhideWhenUsed="0"/>
+    <w:lsdException w:name="Medium Grid 3 Accent 3" w:semiHidden="0" w:uiPriority="69" w:unhideWhenUsed="0"/>
+    <w:lsdException w:name="Dark List Accent 3" w:semiHidden="0" w:uiPriority="70" w:unhideWhenUsed="0"/>
+    <w:lsdException w:name="Colorful Shading Accent 3" w:semiHidden="0" w:uiPriority="71" w:unhideWhenUsed="0"/>
+    <w:lsdException w:name="Colorful List Accent 3" w:semiHidden="0" w:uiPriority="72" w:unhideWhenUsed="0"/>
+    <w:lsdException w:name="Colorful Grid Accent 3" w:semiHidden="0" w:uiPriority="73" w:unhideWhenUsed="0"/>
+    <w:lsdException w:name="Light Shading Accent 4" w:semiHidden="0" w:uiPriority="60" w:unhideWhenUsed="0"/>
+    <w:lsdException w:name="Light List Accent 4" w:semiHidden="0" w:uiPriority="61" w:unhideWhenUsed="0"/>
+    <w:lsdException w:name="Light Grid Accent 4" w:semiHidden="0" w:uiPriority="62" w:unhideWhenUsed="0"/>
+    <w:lsdException w:name="Medium Shading 1 Accent 4" w:semiHidden="0" w:uiPriority="63" w:unhideWhenUsed="0"/>
+    <w:lsdException w:name="Medium Shading 2 Accent 4" w:semiHidden="0" w:uiPriority="64" w:unhideWhenUsed="0"/>
+    <w:lsdException w:name="Medium List 1 Accent 4" w:semiHidden="0" w:uiPriority="65" w:unhideWhenUsed="0"/>
+    <w:lsdException w:name="Medium List 2 Accent 4" w:semiHidden="0" w:uiPriority="66" w:unhideWhenUsed="0"/>
+    <w:lsdException w:name="Medium Grid 1 Accent 4" w:semiHidden="0" w:uiPriority="67" w:unhideWhenUsed="0"/>
+    <w:lsdException w:name="Medium Grid 2 Accent 4" w:semiHidden="0" w:uiPriority="68" w:unhideWhenUsed="0"/>
+    <w:lsdException w:name="Medium Grid 3 Accent 4" w:semiHidden="0" w:uiPriority="69" w:unhideWhenUsed="0"/>
+    <w:lsdException w:name="Dark List Accent 4" w:semiHidden="0" w:uiPriority="70" w:unhideWhenUsed="0"/>
+    <w:lsdException w:name="Colorful Shading Accent 4" w:semiHidden="0" w:uiPriority="71" w:unhideWhenUsed="0"/>
+    <w:lsdException w:name="Colorful List Accent 4" w:semiHidden="0" w:uiPriority="72" w:unhideWhenUsed="0"/>
+    <w:lsdException w:name="Colorful Grid Accent 4" w:semiHidden="0" w:uiPriority="73" w:unhideWhenUsed="0"/>
+    <w:lsdException w:name="Light Shading Accent 5" w:semiHidden="0" w:uiPriority="60" w:unhideWhenUsed="0"/>
+    <w:lsdException w:name="Light List Accent 5" w:semiHidden="0" w:uiPriority="61" w:unhideWhenUsed="0"/>
+    <w:lsdException w:name="Light Grid Accent 5" w:semiHidden="0" w:uiPriority="62" w:unhideWhenUsed="0"/>
+    <w:lsdException w:name="Medium Shading 1 Accent 5" w:semiHidden="0" w:uiPriority="63" w:unhideWhenUsed="0"/>
+    <w:lsdException w:name="Medium Shading 2 Accent 5" w:semiHidden="0" w:uiPriority="64" w:unhideWhenUsed="0"/>
+    <w:lsdException w:name="Medium List 1 Accent 5" w:semiHidden="0" w:uiPriority="65" w:unhideWhenUsed="0"/>
+    <w:lsdException w:name="Medium List 2 Accent 5" w:semiHidden="0" w:uiPriority="66" w:unhideWhenUsed="0"/>
+    <w:lsdException w:name="Medium Grid 1 Accent 5" w:semiHidden="0" w:uiPriority="67" w:unhideWhenUsed="0"/>
+    <w:lsdException w:name="Medium Grid 2 Accent 5" w:semiHidden="0" w:uiPriority="68" w:unhideWhenUsed="0"/>
+    <w:lsdException w:name="Medium Grid 3 Accent 5" w:semiHidden="0" w:uiPriority="69" w:unhideWhenUsed="0"/>
+    <w:lsdException w:name="Dark List Accent 5" w:semiHidden="0" w:uiPriority="70" w:unhideWhenUsed="0"/>
+    <w:lsdException w:name="Colorful Shading Accent 5" w:semiHidden="0" w:uiPriority="71" w:unhideWhenUsed="0"/>
+    <w:lsdException w:name="Colorful List Accent 5" w:semiHidden="0" w:uiPriority="72" w:unhideWhenUsed="0"/>
+    <w:lsdException w:name="Colorful Grid Accent 5" w:semiHidden="0" w:uiPriority="73" w:unhideWhenUsed="0"/>
+    <w:lsdException w:name="Light Shading Accent 6" w:semiHidden="0" w:uiPriority="60" w:unhideWhenUsed="0"/>
+    <w:lsdException w:name="Light List Accent 6" w:semiHidden="0" w:uiPriority="61" w:unhideWhenUsed="0"/>
+    <w:lsdException w:name="Light Grid Accent 6" w:semiHidden="0" w:uiPriority="62" w:unhideWhenUsed="0"/>
+    <w:lsdException w:name="Medium Shading 1 Accent 6" w:semiHidden="0" w:uiPriority="63" w:unhideWhenUsed="0"/>
+    <w:lsdException w:name="Medium Shading 2 Accent 6" w:semiHidden="0" w:uiPriority="64" w:unhideWhenUsed="0"/>
+    <w:lsdException w:name="Medium List 1 Accent 6" w:semiHidden="0" w:uiPriority="65" w:unhideWhenUsed="0"/>
+    <w:lsdException w:name="Medium List 2 Accent 6" w:semiHidden="0" w:uiPriority="66" w:unhideWhenUsed="0"/>
+    <w:lsdException w:name="Medium Grid 1 Accent 6" w:semiHidden="0" w:uiPriority="67" w:unhideWhenUsed="0"/>
+    <w:lsdException w:name="Medium Grid 2 Accent 6" w:semiHidden="0" w:uiPriority="68" w:unhideWhenUsed="0"/>
+    <w:lsdException w:name="Medium Grid 3 Accent 6" w:semiHidden="0" w:uiPriority="69" w:unhideWhenUsed="0"/>
+    <w:lsdException w:name="Dark List Accent 6" w:semiHidden="0" w:uiPriority="70" w:unhideWhenUsed="0"/>
+    <w:lsdException w:name="Colorful Shading Accent 6" w:semiHidden="0" w:uiPriority="71" w:unhideWhenUsed="0"/>
+    <w:lsdException w:name="Colorful List Accent 6" w:semiHidden="0" w:uiPriority="72" w:unhideWhenUsed="0"/>
+    <w:lsdException w:name="Colorful Grid Accent 6" w:semiHidden="0" w:uiPriority="73" w:unhideWhenUsed="0"/>
+    <w:lsdException w:name="Subtle Emphasis" w:semiHidden="0" w:uiPriority="19" w:unhideWhenUsed="0" w:qFormat="1"/>
+    <w:lsdException w:name="Intense Emphasis" w:semiHidden="0" w:uiPriority="21" w:unhideWhenUsed="0" w:qFormat="1"/>
+    <w:lsdException w:name="Subtle Reference" w:semiHidden="0" w:uiPriority="31" w:unhideWhenUsed="0" w:qFormat="1"/>
+    <w:lsdException w:name="Intense Reference" w:semiHidden="0" w:uiPriority="32" w:unhideWhenUsed="0" w:qFormat="1"/>
+    <w:lsdException w:name="Book Title" w:semiHidden="0" w:uiPriority="33" w:unhideWhenUsed="0" w:qFormat="1"/>
+    <w:lsdException w:name="Bibliography" w:uiPriority="37"/>
+    <w:lsdException w:name="TOC Heading" w:uiPriority="39" w:qFormat="1"/>
   </w:latentStyles>
   <w:style w:type="paragraph" w:default="1" w:styleId="Normal">
     <w:name w:val="Normal"/>
     <w:qFormat/>
+  </w:style>
+  <w:style w:type="paragraph" w:styleId="Heading1">
+    <w:name w:val="heading 1"/>
+    <w:basedOn w:val="Normal"/>
+    <w:next w:val="Normal"/>
+    <w:link w:val="Heading1Char"/>
+    <w:uiPriority w:val="9"/>
+    <w:qFormat/>
+    <w:rsid w:val="00054910"/>
+    <w:pPr>
+      <w:keepNext/>
+      <w:keepLines/>
+      <w:spacing w:before="480" w:after="0"/>
+      <w:outlineLvl w:val="0"/>
+    </w:pPr>
+    <w:rPr>
+      <w:rFonts w:asciiTheme="majorHAnsi" w:eastAsiaTheme="majorEastAsia" w:hAnsiTheme="majorHAnsi" w:cstheme="majorBidi"/>
+      <w:b/>
+      <w:bCs/>
+      <w:color w:val="365F91" w:themeColor="accent1" w:themeShade="BF"/>
+      <w:sz w:val="28"/>
+      <w:szCs w:val="28"/>
+    </w:rPr>
   </w:style>
   <w:style w:type="character" w:default="1" w:styleId="DefaultParagraphFont">
     <w:name w:val="Default Paragraph Font"/>
@@ -13358,18 +13902,294 @@
     <w:semiHidden/>
     <w:unhideWhenUsed/>
   </w:style>
-  <w:style w:type="paragraph" w:customStyle="1" w:styleId="F2CECBA99B134E61B7461C0BBF84CEDF">
-    <w:name w:val="F2CECBA99B134E61B7461C0BBF84CEDF"/>
-    <w:rsid w:val="009B36CB"/>
+  <w:style w:type="paragraph" w:customStyle="1" w:styleId="Standard">
+    <w:name w:val="Standard"/>
+    <w:rsid w:val="009F2ADA"/>
+    <w:pPr>
+      <w:suppressAutoHyphens/>
+      <w:autoSpaceDN w:val="0"/>
+      <w:spacing w:after="0" w:line="240" w:lineRule="auto"/>
+    </w:pPr>
+    <w:rPr>
+      <w:rFonts w:ascii="Liberation Serif" w:eastAsia="Noto Sans CJK SC" w:hAnsi="Liberation Serif" w:cs="Lohit Devanagari"/>
+      <w:kern w:val="3"/>
+      <w:sz w:val="24"/>
+      <w:szCs w:val="24"/>
+      <w:lang w:eastAsia="zh-CN" w:bidi="hi-IN"/>
+    </w:rPr>
+  </w:style>
+  <w:style w:type="paragraph" w:styleId="NormalWeb">
+    <w:name w:val="Normal (Web)"/>
+    <w:basedOn w:val="Normal"/>
+    <w:uiPriority w:val="99"/>
+    <w:semiHidden/>
+    <w:unhideWhenUsed/>
+    <w:rsid w:val="003A0414"/>
+    <w:pPr>
+      <w:spacing w:before="100" w:beforeAutospacing="1" w:after="100" w:afterAutospacing="1" w:line="240" w:lineRule="auto"/>
+    </w:pPr>
+    <w:rPr>
+      <w:rFonts w:ascii="Times New Roman" w:eastAsia="Times New Roman" w:hAnsi="Times New Roman" w:cs="Times New Roman"/>
+      <w:sz w:val="24"/>
+      <w:szCs w:val="24"/>
+    </w:rPr>
+  </w:style>
+  <w:style w:type="paragraph" w:customStyle="1" w:styleId="title-child">
+    <w:name w:val="title-child"/>
+    <w:basedOn w:val="Normal"/>
+    <w:rsid w:val="003A0414"/>
+    <w:pPr>
+      <w:spacing w:before="100" w:beforeAutospacing="1" w:after="100" w:afterAutospacing="1" w:line="240" w:lineRule="auto"/>
+    </w:pPr>
+    <w:rPr>
+      <w:rFonts w:ascii="Times New Roman" w:eastAsia="Times New Roman" w:hAnsi="Times New Roman" w:cs="Times New Roman"/>
+      <w:sz w:val="24"/>
+      <w:szCs w:val="24"/>
+    </w:rPr>
+  </w:style>
+  <w:style w:type="character" w:customStyle="1" w:styleId="number-content">
+    <w:name w:val="number-content"/>
+    <w:basedOn w:val="DefaultParagraphFont"/>
+    <w:rsid w:val="003A0414"/>
+  </w:style>
+  <w:style w:type="paragraph" w:styleId="BalloonText">
+    <w:name w:val="Balloon Text"/>
+    <w:basedOn w:val="Normal"/>
+    <w:link w:val="BalloonTextChar"/>
+    <w:uiPriority w:val="99"/>
+    <w:semiHidden/>
+    <w:unhideWhenUsed/>
+    <w:rsid w:val="000A030D"/>
+    <w:pPr>
+      <w:spacing w:after="0" w:line="240" w:lineRule="auto"/>
+    </w:pPr>
+    <w:rPr>
+      <w:rFonts w:ascii="Tahoma" w:hAnsi="Tahoma" w:cs="Tahoma"/>
+      <w:sz w:val="16"/>
+      <w:szCs w:val="16"/>
+    </w:rPr>
+  </w:style>
+  <w:style w:type="character" w:customStyle="1" w:styleId="BalloonTextChar">
+    <w:name w:val="Balloon Text Char"/>
+    <w:basedOn w:val="DefaultParagraphFont"/>
+    <w:link w:val="BalloonText"/>
+    <w:uiPriority w:val="99"/>
+    <w:semiHidden/>
+    <w:rsid w:val="000A030D"/>
+    <w:rPr>
+      <w:rFonts w:ascii="Tahoma" w:hAnsi="Tahoma" w:cs="Tahoma"/>
+      <w:sz w:val="16"/>
+      <w:szCs w:val="16"/>
+    </w:rPr>
+  </w:style>
+  <w:style w:type="paragraph" w:styleId="NoSpacing">
+    <w:name w:val="No Spacing"/>
+    <w:link w:val="NoSpacingChar"/>
+    <w:uiPriority w:val="1"/>
+    <w:qFormat/>
+    <w:rsid w:val="002B2D24"/>
+    <w:pPr>
+      <w:spacing w:after="0" w:line="240" w:lineRule="auto"/>
+    </w:pPr>
+    <w:rPr>
+      <w:rFonts w:eastAsiaTheme="minorEastAsia"/>
+    </w:rPr>
+  </w:style>
+  <w:style w:type="character" w:customStyle="1" w:styleId="NoSpacingChar">
+    <w:name w:val="No Spacing Char"/>
+    <w:basedOn w:val="DefaultParagraphFont"/>
+    <w:link w:val="NoSpacing"/>
+    <w:uiPriority w:val="1"/>
+    <w:rsid w:val="002B2D24"/>
+    <w:rPr>
+      <w:rFonts w:eastAsiaTheme="minorEastAsia"/>
+    </w:rPr>
+  </w:style>
+  <w:style w:type="paragraph" w:styleId="Header">
+    <w:name w:val="header"/>
+    <w:basedOn w:val="Normal"/>
+    <w:link w:val="HeaderChar"/>
+    <w:uiPriority w:val="99"/>
+    <w:unhideWhenUsed/>
+    <w:rsid w:val="00EE34FE"/>
+    <w:pPr>
+      <w:tabs>
+        <w:tab w:val="center" w:pos="4513"/>
+        <w:tab w:val="right" w:pos="9026"/>
+      </w:tabs>
+      <w:spacing w:after="0" w:line="240" w:lineRule="auto"/>
+    </w:pPr>
+  </w:style>
+  <w:style w:type="character" w:customStyle="1" w:styleId="HeaderChar">
+    <w:name w:val="Header Char"/>
+    <w:basedOn w:val="DefaultParagraphFont"/>
+    <w:link w:val="Header"/>
+    <w:uiPriority w:val="99"/>
+    <w:rsid w:val="00EE34FE"/>
+  </w:style>
+  <w:style w:type="paragraph" w:styleId="Footer">
+    <w:name w:val="footer"/>
+    <w:basedOn w:val="Normal"/>
+    <w:link w:val="FooterChar"/>
+    <w:uiPriority w:val="99"/>
+    <w:unhideWhenUsed/>
+    <w:rsid w:val="00EE34FE"/>
+    <w:pPr>
+      <w:tabs>
+        <w:tab w:val="center" w:pos="4513"/>
+        <w:tab w:val="right" w:pos="9026"/>
+      </w:tabs>
+      <w:spacing w:after="0" w:line="240" w:lineRule="auto"/>
+    </w:pPr>
+  </w:style>
+  <w:style w:type="character" w:customStyle="1" w:styleId="FooterChar">
+    <w:name w:val="Footer Char"/>
+    <w:basedOn w:val="DefaultParagraphFont"/>
+    <w:link w:val="Footer"/>
+    <w:uiPriority w:val="99"/>
+    <w:rsid w:val="00EE34FE"/>
+  </w:style>
+  <w:style w:type="table" w:customStyle="1" w:styleId="GridTable4Accent3">
+    <w:name w:val="Grid Table 4 Accent 3"/>
+    <w:basedOn w:val="TableNormal"/>
+    <w:uiPriority w:val="49"/>
+    <w:rsid w:val="00972A84"/>
+    <w:pPr>
+      <w:spacing w:after="0" w:line="240" w:lineRule="auto"/>
+    </w:pPr>
+    <w:tblPr>
+      <w:tblStyleRowBandSize w:val="1"/>
+      <w:tblStyleColBandSize w:val="1"/>
+      <w:tblBorders>
+        <w:top w:val="single" w:sz="4" w:space="0" w:color="C2D69B" w:themeColor="accent3" w:themeTint="99"/>
+        <w:left w:val="single" w:sz="4" w:space="0" w:color="C2D69B" w:themeColor="accent3" w:themeTint="99"/>
+        <w:bottom w:val="single" w:sz="4" w:space="0" w:color="C2D69B" w:themeColor="accent3" w:themeTint="99"/>
+        <w:right w:val="single" w:sz="4" w:space="0" w:color="C2D69B" w:themeColor="accent3" w:themeTint="99"/>
+        <w:insideH w:val="single" w:sz="4" w:space="0" w:color="C2D69B" w:themeColor="accent3" w:themeTint="99"/>
+        <w:insideV w:val="single" w:sz="4" w:space="0" w:color="C2D69B" w:themeColor="accent3" w:themeTint="99"/>
+      </w:tblBorders>
+    </w:tblPr>
+    <w:tblStylePr w:type="firstRow">
+      <w:rPr>
+        <w:b/>
+        <w:bCs/>
+        <w:color w:val="FFFFFF" w:themeColor="background1"/>
+      </w:rPr>
+      <w:tblPr/>
+      <w:tcPr>
+        <w:tcBorders>
+          <w:top w:val="single" w:sz="4" w:space="0" w:color="9BBB59" w:themeColor="accent3"/>
+          <w:left w:val="single" w:sz="4" w:space="0" w:color="9BBB59" w:themeColor="accent3"/>
+          <w:bottom w:val="single" w:sz="4" w:space="0" w:color="9BBB59" w:themeColor="accent3"/>
+          <w:right w:val="single" w:sz="4" w:space="0" w:color="9BBB59" w:themeColor="accent3"/>
+          <w:insideH w:val="nil"/>
+          <w:insideV w:val="nil"/>
+        </w:tcBorders>
+        <w:shd w:val="clear" w:color="auto" w:fill="9BBB59" w:themeFill="accent3"/>
+      </w:tcPr>
+    </w:tblStylePr>
+    <w:tblStylePr w:type="lastRow">
+      <w:rPr>
+        <w:b/>
+        <w:bCs/>
+      </w:rPr>
+      <w:tblPr/>
+      <w:tcPr>
+        <w:tcBorders>
+          <w:top w:val="double" w:sz="4" w:space="0" w:color="9BBB59" w:themeColor="accent3"/>
+        </w:tcBorders>
+      </w:tcPr>
+    </w:tblStylePr>
+    <w:tblStylePr w:type="firstCol">
+      <w:rPr>
+        <w:b/>
+        <w:bCs/>
+      </w:rPr>
+    </w:tblStylePr>
+    <w:tblStylePr w:type="lastCol">
+      <w:rPr>
+        <w:b/>
+        <w:bCs/>
+      </w:rPr>
+    </w:tblStylePr>
+    <w:tblStylePr w:type="band1Vert">
+      <w:tblPr/>
+      <w:tcPr>
+        <w:shd w:val="clear" w:color="auto" w:fill="EAF1DD" w:themeFill="accent3" w:themeFillTint="33"/>
+      </w:tcPr>
+    </w:tblStylePr>
+    <w:tblStylePr w:type="band1Horz">
+      <w:tblPr/>
+      <w:tcPr>
+        <w:shd w:val="clear" w:color="auto" w:fill="EAF1DD" w:themeFill="accent3" w:themeFillTint="33"/>
+      </w:tcPr>
+    </w:tblStylePr>
+  </w:style>
+  <w:style w:type="paragraph" w:styleId="ListParagraph">
+    <w:name w:val="List Paragraph"/>
+    <w:basedOn w:val="Normal"/>
+    <w:uiPriority w:val="34"/>
+    <w:qFormat/>
+    <w:rsid w:val="001B4522"/>
+    <w:pPr>
+      <w:ind w:left="720"/>
+      <w:contextualSpacing/>
+    </w:pPr>
+  </w:style>
+  <w:style w:type="character" w:customStyle="1" w:styleId="Heading1Char">
+    <w:name w:val="Heading 1 Char"/>
+    <w:basedOn w:val="DefaultParagraphFont"/>
+    <w:link w:val="Heading1"/>
+    <w:uiPriority w:val="9"/>
+    <w:rsid w:val="00054910"/>
+    <w:rPr>
+      <w:rFonts w:asciiTheme="majorHAnsi" w:eastAsiaTheme="majorEastAsia" w:hAnsiTheme="majorHAnsi" w:cstheme="majorBidi"/>
+      <w:b/>
+      <w:bCs/>
+      <w:color w:val="365F91" w:themeColor="accent1" w:themeShade="BF"/>
+      <w:sz w:val="28"/>
+      <w:szCs w:val="28"/>
+    </w:rPr>
+  </w:style>
+  <w:style w:type="paragraph" w:styleId="TOCHeading">
+    <w:name w:val="TOC Heading"/>
+    <w:basedOn w:val="Heading1"/>
+    <w:next w:val="Normal"/>
+    <w:uiPriority w:val="39"/>
+    <w:unhideWhenUsed/>
+    <w:qFormat/>
+    <w:rsid w:val="00054910"/>
+    <w:pPr>
+      <w:outlineLvl w:val="9"/>
+    </w:pPr>
+    <w:rPr>
+      <w:lang w:eastAsia="ja-JP"/>
+    </w:rPr>
+  </w:style>
+  <w:style w:type="paragraph" w:styleId="TOC1">
+    <w:name w:val="toc 1"/>
+    <w:basedOn w:val="Normal"/>
+    <w:next w:val="Normal"/>
+    <w:autoRedefine/>
+    <w:uiPriority w:val="39"/>
+    <w:unhideWhenUsed/>
+    <w:rsid w:val="00054910"/>
+    <w:pPr>
+      <w:spacing w:after="100"/>
+    </w:pPr>
+  </w:style>
+  <w:style w:type="character" w:styleId="Hyperlink">
+    <w:name w:val="Hyperlink"/>
+    <w:basedOn w:val="DefaultParagraphFont"/>
+    <w:uiPriority w:val="99"/>
+    <w:unhideWhenUsed/>
+    <w:rsid w:val="00054910"/>
+    <w:rPr>
+      <w:color w:val="0000FF" w:themeColor="hyperlink"/>
+      <w:u w:val="single"/>
+    </w:rPr>
   </w:style>
 </w:styles>
-</file>
-
-<file path=word/glossary/webSettings.xml><?xml version="1.0" encoding="utf-8"?>
-<w:webSettings xmlns:mc="http://schemas.openxmlformats.org/markup-compatibility/2006" xmlns:r="http://schemas.openxmlformats.org/officeDocument/2006/relationships" xmlns:w="http://schemas.openxmlformats.org/wordprocessingml/2006/main" xmlns:w14="http://schemas.microsoft.com/office/word/2010/wordml" xmlns:w15="http://schemas.microsoft.com/office/word/2012/wordml" xmlns:w16se="http://schemas.microsoft.com/office/word/2015/wordml/symex" mc:Ignorable="w14 w15 w16se">
-  <w:optimizeForBrowser/>
-  <w:allowPNG/>
-</w:webSettings>
 </file>
 
 <file path=word/theme/theme1.xml><?xml version="1.0" encoding="utf-8"?>
@@ -13655,4 +14475,16 @@
   <a:objectDefaults/>
   <a:extraClrSchemeLst/>
 </a:theme>
+</file>
+
+<file path=customXml/item1.xml><?xml version="1.0" encoding="utf-8"?>
+<b:Sources xmlns:b="http://schemas.openxmlformats.org/officeDocument/2006/bibliography" xmlns="http://schemas.openxmlformats.org/officeDocument/2006/bibliography" SelectedStyle="" StyleName=""/>
+</file>
+
+<file path=customXml/itemProps1.xml><?xml version="1.0" encoding="utf-8"?>
+<ds:datastoreItem xmlns:ds="http://schemas.openxmlformats.org/officeDocument/2006/customXml" ds:itemID="{4B929C2F-973B-47B9-95E2-51781D336AFA}">
+  <ds:schemaRefs>
+    <ds:schemaRef ds:uri="http://schemas.openxmlformats.org/officeDocument/2006/bibliography"/>
+  </ds:schemaRefs>
+</ds:datastoreItem>
 </file>
</xml_diff>

<commit_message>
Update file Doc 'English hoá'
</commit_message>
<xml_diff>
--- a/PhanTich - Thiet Ke - CarPoly/CarPoly.docx
+++ b/PhanTich - Thiet Ke - CarPoly/CarPoly.docx
@@ -1,6 +1,6 @@
 
 <file path=word/document.xml><?xml version="1.0" encoding="utf-8"?>
-<w:document xmlns:wpc="http://schemas.microsoft.com/office/word/2010/wordprocessingCanvas" xmlns:mc="http://schemas.openxmlformats.org/markup-compatibility/2006" xmlns:o="urn:schemas-microsoft-com:office:office" xmlns:r="http://schemas.openxmlformats.org/officeDocument/2006/relationships" xmlns:m="http://schemas.openxmlformats.org/officeDocument/2006/math" xmlns:v="urn:schemas-microsoft-com:vml" xmlns:wp14="http://schemas.microsoft.com/office/word/2010/wordprocessingDrawing" xmlns:wp="http://schemas.openxmlformats.org/drawingml/2006/wordprocessingDrawing" xmlns:w10="urn:schemas-microsoft-com:office:word" xmlns:w="http://schemas.openxmlformats.org/wordprocessingml/2006/main" xmlns:w14="http://schemas.microsoft.com/office/word/2010/wordml" xmlns:wpg="http://schemas.microsoft.com/office/word/2010/wordprocessingGroup" xmlns:wpi="http://schemas.microsoft.com/office/word/2010/wordprocessingInk" xmlns:wne="http://schemas.microsoft.com/office/word/2006/wordml" xmlns:wps="http://schemas.microsoft.com/office/word/2010/wordprocessingShape" mc:Ignorable="w14 wp14">
+<w:document xmlns:wpc="http://schemas.microsoft.com/office/word/2010/wordprocessingCanvas" xmlns:cx="http://schemas.microsoft.com/office/drawing/2014/chartex" xmlns:mc="http://schemas.openxmlformats.org/markup-compatibility/2006" xmlns:o="urn:schemas-microsoft-com:office:office" xmlns:r="http://schemas.openxmlformats.org/officeDocument/2006/relationships" xmlns:m="http://schemas.openxmlformats.org/officeDocument/2006/math" xmlns:v="urn:schemas-microsoft-com:vml" xmlns:wp14="http://schemas.microsoft.com/office/word/2010/wordprocessingDrawing" xmlns:wp="http://schemas.openxmlformats.org/drawingml/2006/wordprocessingDrawing" xmlns:w10="urn:schemas-microsoft-com:office:word" xmlns:w="http://schemas.openxmlformats.org/wordprocessingml/2006/main" xmlns:w14="http://schemas.microsoft.com/office/word/2010/wordml" xmlns:w15="http://schemas.microsoft.com/office/word/2012/wordml" xmlns:w16se="http://schemas.microsoft.com/office/word/2015/wordml/symex" xmlns:wpg="http://schemas.microsoft.com/office/word/2010/wordprocessingGroup" xmlns:wpi="http://schemas.microsoft.com/office/word/2010/wordprocessingInk" xmlns:wne="http://schemas.microsoft.com/office/word/2006/wordml" xmlns:wps="http://schemas.microsoft.com/office/word/2010/wordprocessingShape" mc:Ignorable="w14 w15 w16se wp14">
   <w:body>
     <w:sdt>
       <w:sdtPr>
@@ -3438,7 +3438,7 @@
               <mc:Fallback>
                 <w:pict>
                   <v:group id="Group 7" o:spid="_x0000_s1026" style="position:absolute;margin-left:0;margin-top:0;width:172.8pt;height:718.55pt;z-index:-251681792;mso-width-percent:330;mso-height-percent:950;mso-left-percent:40;mso-position-horizontal-relative:page;mso-position-vertical:center;mso-position-vertical-relative:page;mso-width-percent:330;mso-height-percent:950;mso-left-percent:40" coordsize="21945,91257" o:gfxdata="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">
-                    <v:rect id="Rectangle 8" o:spid="_x0000_s1027" style="position:absolute;width:1945;height:91257;visibility:visible;mso-wrap-style:square;v-text-anchor:middle" o:gfxdata="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" fillcolor="#1f497d [3215]" stroked="f" strokeweight="2pt"/>
+                    <v:rect id="Rectangle 8" o:spid="_x0000_s1027" style="position:absolute;width:1945;height:91257;visibility:visible;mso-wrap-style:square;v-text-anchor:middle" o:gfxdata="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" fillcolor="#1f497d [3215]" stroked="f" strokeweight="2pt"/>
                     <v:shapetype id="_x0000_t15" coordsize="21600,21600" o:spt="15" adj="16200" path="m@0,l,,,21600@0,21600,21600,10800xe">
                       <v:stroke joinstyle="miter"/>
                       <v:formulas>
@@ -3450,7 +3450,7 @@
                         <v:h position="#0,topLeft" xrange="0,21600"/>
                       </v:handles>
                     </v:shapetype>
-                    <v:shape id="Pentagon 9" o:spid="_x0000_s1028" type="#_x0000_t15" style="position:absolute;top:14668;width:21945;height:5521;visibility:visible;mso-wrap-style:square;v-text-anchor:middle" o:gfxdata="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" adj="18883" fillcolor="#4f81bd [3204]" stroked="f" strokeweight="2pt">
+                    <v:shape id="Pentagon 9" o:spid="_x0000_s1028" type="#_x0000_t15" style="position:absolute;top:14668;width:21945;height:5521;visibility:visible;mso-wrap-style:square;v-text-anchor:middle" o:gfxdata="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" adj="18883" fillcolor="#4f81bd [3204]" stroked="f" strokeweight="2pt">
                       <v:textbox inset=",0,14.4pt,0">
                         <w:txbxContent>
                           <w:sdt>
@@ -3498,99 +3498,99 @@
                         </w:txbxContent>
                       </v:textbox>
                     </v:shape>
-                    <v:group id="Group 10" o:spid="_x0000_s1029" style="position:absolute;left:762;top:42100;width:20574;height:49103" coordorigin="806,42118" coordsize="13062,31210" o:gfxdata="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">
-                      <v:group id="Group 11" o:spid="_x0000_s1030" style="position:absolute;left:1410;top:42118;width:10478;height:31210" coordorigin="1410,42118" coordsize="10477,31210" o:gfxdata="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">
+                    <v:group id="Group 10" o:spid="_x0000_s1029" style="position:absolute;left:762;top:42100;width:20574;height:49103" coordorigin="806,42118" coordsize="13062,31210" o:gfxdata="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">
+                      <v:group id="Group 11" o:spid="_x0000_s1030" style="position:absolute;left:1410;top:42118;width:10478;height:31210" coordorigin="1410,42118" coordsize="10477,31210" o:gfxdata="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">
                         <o:lock v:ext="edit" aspectratio="t"/>
-                        <v:shape id="Freeform 12" o:spid="_x0000_s1031" style="position:absolute;left:3696;top:62168;width:1937;height:6985;visibility:visible;mso-wrap-style:square;v-text-anchor:top" coordsize="122,440" o:gfxdata="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" path="m,l39,152,84,304r38,113l122,440,76,306,39,180,6,53,,xe" fillcolor="#1f497d [3215]" strokecolor="#1f497d [3215]" strokeweight="0">
+                        <v:shape id="Freeform 12" o:spid="_x0000_s1031" style="position:absolute;left:3696;top:62168;width:1937;height:6985;visibility:visible;mso-wrap-style:square;v-text-anchor:top" coordsize="122,440" o:gfxdata="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" path="m,l39,152,84,304r38,113l122,440,76,306,39,180,6,53,,xe" fillcolor="#1f497d [3215]" strokecolor="#1f497d [3215]" strokeweight="0">
                           <v:path arrowok="t" o:connecttype="custom" o:connectlocs="0,0;61913,241300;133350,482600;193675,661988;193675,698500;120650,485775;61913,285750;9525,84138;0,0" o:connectangles="0,0,0,0,0,0,0,0,0"/>
                         </v:shape>
-                        <v:shape id="Freeform 13" o:spid="_x0000_s1032" style="position:absolute;left:5728;top:69058;width:1842;height:4270;visibility:visible;mso-wrap-style:square;v-text-anchor:top" coordsize="116,269" o:gfxdata="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" path="m,l8,19,37,93r30,74l116,269r-8,l60,169,30,98,1,25,,xe" fillcolor="#1f497d [3215]" strokecolor="#1f497d [3215]" strokeweight="0">
+                        <v:shape id="Freeform 13" o:spid="_x0000_s1032" style="position:absolute;left:5728;top:69058;width:1842;height:4270;visibility:visible;mso-wrap-style:square;v-text-anchor:top" coordsize="116,269" o:gfxdata="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" path="m,l8,19,37,93r30,74l116,269r-8,l60,169,30,98,1,25,,xe" fillcolor="#1f497d [3215]" strokecolor="#1f497d [3215]" strokeweight="0">
                           <v:path arrowok="t" o:connecttype="custom" o:connectlocs="0,0;12700,30163;58738,147638;106363,265113;184150,427038;171450,427038;95250,268288;47625,155575;1588,39688;0,0" o:connectangles="0,0,0,0,0,0,0,0,0,0"/>
                         </v:shape>
-                        <v:shape id="Freeform 14" o:spid="_x0000_s1033" style="position:absolute;left:1410;top:42118;width:2223;height:20193;visibility:visible;mso-wrap-style:square;v-text-anchor:top" coordsize="140,1272" o:gfxdata="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" path="m,l,,1,79r2,80l12,317,23,476,39,634,58,792,83,948r24,138l135,1223r5,49l138,1262,105,1106,77,949,53,792,35,634,20,476,9,317,2,159,,79,,xe" fillcolor="#1f497d [3215]" strokecolor="#1f497d [3215]" strokeweight="0">
+                        <v:shape id="Freeform 14" o:spid="_x0000_s1033" style="position:absolute;left:1410;top:42118;width:2223;height:20193;visibility:visible;mso-wrap-style:square;v-text-anchor:top" coordsize="140,1272" o:gfxdata="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" path="m,l,,1,79r2,80l12,317,23,476,39,634,58,792,83,948r24,138l135,1223r5,49l138,1262,105,1106,77,949,53,792,35,634,20,476,9,317,2,159,,79,,xe" fillcolor="#1f497d [3215]" strokecolor="#1f497d [3215]" strokeweight="0">
                           <v:path arrowok="t" o:connecttype="custom" o:connectlocs="0,0;0,0;1588,125413;4763,252413;19050,503238;36513,755650;61913,1006475;92075,1257300;131763,1504950;169863,1724025;214313,1941513;222250,2019300;219075,2003425;166688,1755775;122238,1506538;84138,1257300;55563,1006475;31750,755650;14288,503238;3175,252413;0,125413;0,0" o:connectangles="0,0,0,0,0,0,0,0,0,0,0,0,0,0,0,0,0,0,0,0,0,0"/>
                         </v:shape>
-                        <v:shape id="Freeform 15" o:spid="_x0000_s1034" style="position:absolute;left:3410;top:48611;width:715;height:13557;visibility:visible;mso-wrap-style:square;v-text-anchor:top" coordsize="45,854" o:gfxdata="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" path="m45,r,l35,66r-9,67l14,267,6,401,3,534,6,669r8,134l18,854r,-3l9,814,8,803,1,669,,534,3,401,12,267,25,132,34,66,45,xe" fillcolor="#1f497d [3215]" strokecolor="#1f497d [3215]" strokeweight="0">
+                        <v:shape id="Freeform 15" o:spid="_x0000_s1034" style="position:absolute;left:3410;top:48611;width:715;height:13557;visibility:visible;mso-wrap-style:square;v-text-anchor:top" coordsize="45,854" o:gfxdata="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" path="m45,r,l35,66r-9,67l14,267,6,401,3,534,6,669r8,134l18,854r,-3l9,814,8,803,1,669,,534,3,401,12,267,25,132,34,66,45,xe" fillcolor="#1f497d [3215]" strokecolor="#1f497d [3215]" strokeweight="0">
                           <v:path arrowok="t" o:connecttype="custom" o:connectlocs="71438,0;71438,0;55563,104775;41275,211138;22225,423863;9525,636588;4763,847725;9525,1062038;22225,1274763;28575,1355725;28575,1350963;14288,1292225;12700,1274763;1588,1062038;0,847725;4763,636588;19050,423863;39688,209550;53975,104775;71438,0" o:connectangles="0,0,0,0,0,0,0,0,0,0,0,0,0,0,0,0,0,0,0,0"/>
                         </v:shape>
-                        <v:shape id="Freeform 16" o:spid="_x0000_s1035" style="position:absolute;left:3633;top:62311;width:2444;height:9985;visibility:visible;mso-wrap-style:square;v-text-anchor:top" coordsize="154,629" o:gfxdata="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" path="m,l10,44r11,82l34,207r19,86l75,380r25,86l120,521r21,55l152,618r2,11l140,595,115,532,93,468,67,383,47,295,28,207,12,104,,xe" fillcolor="#1f497d [3215]" strokecolor="#1f497d [3215]" strokeweight="0">
+                        <v:shape id="Freeform 16" o:spid="_x0000_s1035" style="position:absolute;left:3633;top:62311;width:2444;height:9985;visibility:visible;mso-wrap-style:square;v-text-anchor:top" coordsize="154,629" o:gfxdata="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" path="m,l10,44r11,82l34,207r19,86l75,380r25,86l120,521r21,55l152,618r2,11l140,595,115,532,93,468,67,383,47,295,28,207,12,104,,xe" fillcolor="#1f497d [3215]" strokecolor="#1f497d [3215]" strokeweight="0">
                           <v:path arrowok="t" o:connecttype="custom" o:connectlocs="0,0;15875,69850;33338,200025;53975,328613;84138,465138;119063,603250;158750,739775;190500,827088;223838,914400;241300,981075;244475,998538;222250,944563;182563,844550;147638,742950;106363,608013;74613,468313;44450,328613;19050,165100;0,0" o:connectangles="0,0,0,0,0,0,0,0,0,0,0,0,0,0,0,0,0,0,0"/>
                         </v:shape>
-                        <v:shape id="Freeform 17" o:spid="_x0000_s1036" style="position:absolute;left:6204;top:72233;width:524;height:1095;visibility:visible;mso-wrap-style:square;v-text-anchor:top" coordsize="33,69" o:gfxdata="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" path="m,l33,69r-9,l12,35,,xe" fillcolor="#1f497d [3215]" strokecolor="#1f497d [3215]" strokeweight="0">
+                        <v:shape id="Freeform 17" o:spid="_x0000_s1036" style="position:absolute;left:6204;top:72233;width:524;height:1095;visibility:visible;mso-wrap-style:square;v-text-anchor:top" coordsize="33,69" o:gfxdata="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" path="m,l33,69r-9,l12,35,,xe" fillcolor="#1f497d [3215]" strokecolor="#1f497d [3215]" strokeweight="0">
                           <v:path arrowok="t" o:connecttype="custom" o:connectlocs="0,0;52388,109538;38100,109538;19050,55563;0,0" o:connectangles="0,0,0,0,0"/>
                         </v:shape>
-                        <v:shape id="Freeform 18" o:spid="_x0000_s1037" style="position:absolute;left:3553;top:61533;width:238;height:1476;visibility:visible;mso-wrap-style:square;v-text-anchor:top" coordsize="15,93" o:gfxdata="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" path="m,l9,37r,3l15,93,5,49,,xe" fillcolor="#1f497d [3215]" strokecolor="#1f497d [3215]" strokeweight="0">
+                        <v:shape id="Freeform 18" o:spid="_x0000_s1037" style="position:absolute;left:3553;top:61533;width:238;height:1476;visibility:visible;mso-wrap-style:square;v-text-anchor:top" coordsize="15,93" o:gfxdata="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" path="m,l9,37r,3l15,93,5,49,,xe" fillcolor="#1f497d [3215]" strokecolor="#1f497d [3215]" strokeweight="0">
                           <v:path arrowok="t" o:connecttype="custom" o:connectlocs="0,0;14288,58738;14288,63500;23813,147638;7938,77788;0,0" o:connectangles="0,0,0,0,0,0"/>
                         </v:shape>
-                        <v:shape id="Freeform 19" o:spid="_x0000_s1038" style="position:absolute;left:5633;top:56897;width:6255;height:12161;visibility:visible;mso-wrap-style:square;v-text-anchor:top" coordsize="394,766" o:gfxdata="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" path="m394,r,l356,38,319,77r-35,40l249,160r-42,58l168,276r-37,63l98,402,69,467,45,535,26,604,14,673,7,746,6,766,,749r1,-5l7,673,21,603,40,533,65,466,94,400r33,-64l164,275r40,-60l248,158r34,-42l318,76,354,37,394,xe" fillcolor="#1f497d [3215]" strokecolor="#1f497d [3215]" strokeweight="0">
+                        <v:shape id="Freeform 19" o:spid="_x0000_s1038" style="position:absolute;left:5633;top:56897;width:6255;height:12161;visibility:visible;mso-wrap-style:square;v-text-anchor:top" coordsize="394,766" o:gfxdata="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" path="m394,r,l356,38,319,77r-35,40l249,160r-42,58l168,276r-37,63l98,402,69,467,45,535,26,604,14,673,7,746,6,766,,749r1,-5l7,673,21,603,40,533,65,466,94,400r33,-64l164,275r40,-60l248,158r34,-42l318,76,354,37,394,xe" fillcolor="#1f497d [3215]" strokecolor="#1f497d [3215]" strokeweight="0">
                           <v:path arrowok="t" o:connecttype="custom" o:connectlocs="625475,0;625475,0;565150,60325;506413,122238;450850,185738;395288,254000;328613,346075;266700,438150;207963,538163;155575,638175;109538,741363;71438,849313;41275,958850;22225,1068388;11113,1184275;9525,1216025;0,1189038;1588,1181100;11113,1068388;33338,957263;63500,846138;103188,739775;149225,635000;201613,533400;260350,436563;323850,341313;393700,250825;447675,184150;504825,120650;561975,58738;625475,0" o:connectangles="0,0,0,0,0,0,0,0,0,0,0,0,0,0,0,0,0,0,0,0,0,0,0,0,0,0,0,0,0,0,0"/>
                         </v:shape>
-                        <v:shape id="Freeform 20" o:spid="_x0000_s1039" style="position:absolute;left:5633;top:69153;width:571;height:3080;visibility:visible;mso-wrap-style:square;v-text-anchor:top" coordsize="36,194" o:gfxdata="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" path="m,l6,16r1,3l11,80r9,52l33,185r3,9l21,161,15,145,5,81,1,41,,xe" fillcolor="#1f497d [3215]" strokecolor="#1f497d [3215]" strokeweight="0">
+                        <v:shape id="Freeform 20" o:spid="_x0000_s1039" style="position:absolute;left:5633;top:69153;width:571;height:3080;visibility:visible;mso-wrap-style:square;v-text-anchor:top" coordsize="36,194" o:gfxdata="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" path="m,l6,16r1,3l11,80r9,52l33,185r3,9l21,161,15,145,5,81,1,41,,xe" fillcolor="#1f497d [3215]" strokecolor="#1f497d [3215]" strokeweight="0">
                           <v:path arrowok="t" o:connecttype="custom" o:connectlocs="0,0;9525,25400;11113,30163;17463,127000;31750,209550;52388,293688;57150,307975;33338,255588;23813,230188;7938,128588;1588,65088;0,0" o:connectangles="0,0,0,0,0,0,0,0,0,0,0,0"/>
                         </v:shape>
-                        <v:shape id="Freeform 21" o:spid="_x0000_s1040" style="position:absolute;left:6077;top:72296;width:493;height:1032;visibility:visible;mso-wrap-style:square;v-text-anchor:top" coordsize="31,65" o:gfxdata="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" path="m,l31,65r-8,l,xe" fillcolor="#1f497d [3215]" strokecolor="#1f497d [3215]" strokeweight="0">
+                        <v:shape id="Freeform 21" o:spid="_x0000_s1040" style="position:absolute;left:6077;top:72296;width:493;height:1032;visibility:visible;mso-wrap-style:square;v-text-anchor:top" coordsize="31,65" o:gfxdata="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" path="m,l31,65r-8,l,xe" fillcolor="#1f497d [3215]" strokecolor="#1f497d [3215]" strokeweight="0">
                           <v:path arrowok="t" o:connecttype="custom" o:connectlocs="0,0;49213,103188;36513,103188;0,0" o:connectangles="0,0,0,0"/>
                         </v:shape>
-                        <v:shape id="Freeform 22" o:spid="_x0000_s1041" style="position:absolute;left:5633;top:68788;width:111;height:666;visibility:visible;mso-wrap-style:square;v-text-anchor:top" coordsize="7,42" o:gfxdata="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" path="m,l6,17,7,42,6,39,,23,,xe" fillcolor="#1f497d [3215]" strokecolor="#1f497d [3215]" strokeweight="0">
+                        <v:shape id="Freeform 22" o:spid="_x0000_s1041" style="position:absolute;left:5633;top:68788;width:111;height:666;visibility:visible;mso-wrap-style:square;v-text-anchor:top" coordsize="7,42" o:gfxdata="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" path="m,l6,17,7,42,6,39,,23,,xe" fillcolor="#1f497d [3215]" strokecolor="#1f497d [3215]" strokeweight="0">
                           <v:path arrowok="t" o:connecttype="custom" o:connectlocs="0,0;9525,26988;11113,66675;9525,61913;0,36513;0,0" o:connectangles="0,0,0,0,0,0"/>
                         </v:shape>
-                        <v:shape id="Freeform 23" o:spid="_x0000_s1042" style="position:absolute;left:5871;top:71455;width:714;height:1873;visibility:visible;mso-wrap-style:square;v-text-anchor:top" coordsize="45,118" o:gfxdata="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" path="m,l6,16,21,49,33,84r12,34l44,118,13,53,11,42,,xe" fillcolor="#1f497d [3215]" strokecolor="#1f497d [3215]" strokeweight="0">
+                        <v:shape id="Freeform 23" o:spid="_x0000_s1042" style="position:absolute;left:5871;top:71455;width:714;height:1873;visibility:visible;mso-wrap-style:square;v-text-anchor:top" coordsize="45,118" o:gfxdata="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" path="m,l6,16,21,49,33,84r12,34l44,118,13,53,11,42,,xe" fillcolor="#1f497d [3215]" strokecolor="#1f497d [3215]" strokeweight="0">
                           <v:path arrowok="t" o:connecttype="custom" o:connectlocs="0,0;9525,25400;33338,77788;52388,133350;71438,187325;69850,187325;20638,84138;17463,66675;0,0" o:connectangles="0,0,0,0,0,0,0,0,0"/>
                         </v:shape>
                       </v:group>
-                      <v:group id="Group 24" o:spid="_x0000_s1043" style="position:absolute;left:806;top:48269;width:13063;height:25059" coordorigin="806,46499" coordsize="8747,16779" o:gfxdata="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">
+                      <v:group id="Group 24" o:spid="_x0000_s1043" style="position:absolute;left:806;top:48269;width:13063;height:25059" coordorigin="806,46499" coordsize="8747,16779" o:gfxdata="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">
                         <o:lock v:ext="edit" aspectratio="t"/>
-                        <v:shape id="Freeform 25" o:spid="_x0000_s1044" style="position:absolute;left:1187;top:51897;width:1984;height:7143;visibility:visible;mso-wrap-style:square;v-text-anchor:top" coordsize="125,450" o:gfxdata="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" path="m,l41,155,86,309r39,116l125,450,79,311,41,183,7,54,,xe" fillcolor="#1f497d [3215]" strokecolor="#1f497d [3215]" strokeweight="0">
+                        <v:shape id="Freeform 25" o:spid="_x0000_s1044" style="position:absolute;left:1187;top:51897;width:1984;height:7143;visibility:visible;mso-wrap-style:square;v-text-anchor:top" coordsize="125,450" o:gfxdata="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" path="m,l41,155,86,309r39,116l125,450,79,311,41,183,7,54,,xe" fillcolor="#1f497d [3215]" strokecolor="#1f497d [3215]" strokeweight="0">
                           <v:fill opacity="13107f"/>
                           <v:stroke opacity="13107f"/>
                           <v:path arrowok="t" o:connecttype="custom" o:connectlocs="0,0;65088,246063;136525,490538;198438,674688;198438,714375;125413,493713;65088,290513;11113,85725;0,0" o:connectangles="0,0,0,0,0,0,0,0,0"/>
                         </v:shape>
-                        <v:shape id="Freeform 26" o:spid="_x0000_s1045" style="position:absolute;left:3282;top:58913;width:1874;height:4366;visibility:visible;mso-wrap-style:square;v-text-anchor:top" coordsize="118,275" o:gfxdata="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" path="m,l8,20,37,96r32,74l118,275r-9,l61,174,30,100,,26,,xe" fillcolor="#1f497d [3215]" strokecolor="#1f497d [3215]" strokeweight="0">
+                        <v:shape id="Freeform 26" o:spid="_x0000_s1045" style="position:absolute;left:3282;top:58913;width:1874;height:4366;visibility:visible;mso-wrap-style:square;v-text-anchor:top" coordsize="118,275" o:gfxdata="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" path="m,l8,20,37,96r32,74l118,275r-9,l61,174,30,100,,26,,xe" fillcolor="#1f497d [3215]" strokecolor="#1f497d [3215]" strokeweight="0">
                           <v:fill opacity="13107f"/>
                           <v:stroke opacity="13107f"/>
                           <v:path arrowok="t" o:connecttype="custom" o:connectlocs="0,0;12700,31750;58738,152400;109538,269875;187325,436563;173038,436563;96838,276225;47625,158750;0,41275;0,0" o:connectangles="0,0,0,0,0,0,0,0,0,0"/>
                         </v:shape>
-                        <v:shape id="Freeform 27" o:spid="_x0000_s1046" style="position:absolute;left:806;top:50103;width:317;height:1921;visibility:visible;mso-wrap-style:square;v-text-anchor:top" coordsize="20,121" o:gfxdata="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" path="m,l16,72r4,49l18,112,,31,,xe" fillcolor="#1f497d [3215]" strokecolor="#1f497d [3215]" strokeweight="0">
+                        <v:shape id="Freeform 27" o:spid="_x0000_s1046" style="position:absolute;left:806;top:50103;width:317;height:1921;visibility:visible;mso-wrap-style:square;v-text-anchor:top" coordsize="20,121" o:gfxdata="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" path="m,l16,72r4,49l18,112,,31,,xe" fillcolor="#1f497d [3215]" strokecolor="#1f497d [3215]" strokeweight="0">
                           <v:fill opacity="13107f"/>
                           <v:stroke opacity="13107f"/>
                           <v:path arrowok="t" o:connecttype="custom" o:connectlocs="0,0;25400,114300;31750,192088;28575,177800;0,49213;0,0" o:connectangles="0,0,0,0,0,0"/>
                         </v:shape>
-                        <v:shape id="Freeform 28" o:spid="_x0000_s1047" style="position:absolute;left:1123;top:52024;width:2509;height:10207;visibility:visible;mso-wrap-style:square;v-text-anchor:top" coordsize="158,643" o:gfxdata="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" path="m,l11,46r11,83l36,211r19,90l76,389r27,87l123,533r21,55l155,632r3,11l142,608,118,544,95,478,69,391,47,302,29,212,13,107,,xe" fillcolor="#1f497d [3215]" strokecolor="#1f497d [3215]" strokeweight="0">
+                        <v:shape id="Freeform 28" o:spid="_x0000_s1047" style="position:absolute;left:1123;top:52024;width:2509;height:10207;visibility:visible;mso-wrap-style:square;v-text-anchor:top" coordsize="158,643" o:gfxdata="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" path="m,l11,46r11,83l36,211r19,90l76,389r27,87l123,533r21,55l155,632r3,11l142,608,118,544,95,478,69,391,47,302,29,212,13,107,,xe" fillcolor="#1f497d [3215]" strokecolor="#1f497d [3215]" strokeweight="0">
                           <v:fill opacity="13107f"/>
                           <v:stroke opacity="13107f"/>
                           <v:path arrowok="t" o:connecttype="custom" o:connectlocs="0,0;17463,73025;34925,204788;57150,334963;87313,477838;120650,617538;163513,755650;195263,846138;228600,933450;246063,1003300;250825,1020763;225425,965200;187325,863600;150813,758825;109538,620713;74613,479425;46038,336550;20638,169863;0,0" o:connectangles="0,0,0,0,0,0,0,0,0,0,0,0,0,0,0,0,0,0,0"/>
                         </v:shape>
-                        <v:shape id="Freeform 29" o:spid="_x0000_s1048" style="position:absolute;left:3759;top:62152;width:524;height:1127;visibility:visible;mso-wrap-style:square;v-text-anchor:top" coordsize="33,71" o:gfxdata="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" path="m,l33,71r-9,l11,36,,xe" fillcolor="#1f497d [3215]" strokecolor="#1f497d [3215]" strokeweight="0">
+                        <v:shape id="Freeform 29" o:spid="_x0000_s1048" style="position:absolute;left:3759;top:62152;width:524;height:1127;visibility:visible;mso-wrap-style:square;v-text-anchor:top" coordsize="33,71" o:gfxdata="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" path="m,l33,71r-9,l11,36,,xe" fillcolor="#1f497d [3215]" strokecolor="#1f497d [3215]" strokeweight="0">
                           <v:fill opacity="13107f"/>
                           <v:stroke opacity="13107f"/>
                           <v:path arrowok="t" o:connecttype="custom" o:connectlocs="0,0;52388,112713;38100,112713;17463,57150;0,0" o:connectangles="0,0,0,0,0"/>
                         </v:shape>
-                        <v:shape id="Freeform 30" o:spid="_x0000_s1049" style="position:absolute;left:1060;top:51246;width:238;height:1508;visibility:visible;mso-wrap-style:square;v-text-anchor:top" coordsize="15,95" o:gfxdata="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" path="m,l8,37r,4l15,95,4,49,,xe" fillcolor="#1f497d [3215]" strokecolor="#1f497d [3215]" strokeweight="0">
+                        <v:shape id="Freeform 30" o:spid="_x0000_s1049" style="position:absolute;left:1060;top:51246;width:238;height:1508;visibility:visible;mso-wrap-style:square;v-text-anchor:top" coordsize="15,95" o:gfxdata="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" path="m,l8,37r,4l15,95,4,49,,xe" fillcolor="#1f497d [3215]" strokecolor="#1f497d [3215]" strokeweight="0">
                           <v:fill opacity="13107f"/>
                           <v:stroke opacity="13107f"/>
                           <v:path arrowok="t" o:connecttype="custom" o:connectlocs="0,0;12700,58738;12700,65088;23813,150813;6350,77788;0,0" o:connectangles="0,0,0,0,0,0"/>
                         </v:shape>
-                        <v:shape id="Freeform 31" o:spid="_x0000_s1050" style="position:absolute;left:3171;top:46499;width:6382;height:12414;visibility:visible;mso-wrap-style:square;v-text-anchor:top" coordsize="402,782" o:gfxdata="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" path="m402,r,1l363,39,325,79r-35,42l255,164r-44,58l171,284r-38,62l100,411,71,478,45,546,27,617,13,689,7,761r,21l,765r1,-4l7,688,21,616,40,545,66,475,95,409r35,-66l167,281r42,-61l253,163r34,-43l324,78,362,38,402,xe" fillcolor="#1f497d [3215]" strokecolor="#1f497d [3215]" strokeweight="0">
+                        <v:shape id="Freeform 31" o:spid="_x0000_s1050" style="position:absolute;left:3171;top:46499;width:6382;height:12414;visibility:visible;mso-wrap-style:square;v-text-anchor:top" coordsize="402,782" o:gfxdata="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" path="m402,r,1l363,39,325,79r-35,42l255,164r-44,58l171,284r-38,62l100,411,71,478,45,546,27,617,13,689,7,761r,21l,765r1,-4l7,688,21,616,40,545,66,475,95,409r35,-66l167,281r42,-61l253,163r34,-43l324,78,362,38,402,xe" fillcolor="#1f497d [3215]" strokecolor="#1f497d [3215]" strokeweight="0">
                           <v:fill opacity="13107f"/>
                           <v:stroke opacity="13107f"/>
                           <v:path arrowok="t" o:connecttype="custom" o:connectlocs="638175,0;638175,1588;576263,61913;515938,125413;460375,192088;404813,260350;334963,352425;271463,450850;211138,549275;158750,652463;112713,758825;71438,866775;42863,979488;20638,1093788;11113,1208088;11113,1241425;0,1214438;1588,1208088;11113,1092200;33338,977900;63500,865188;104775,754063;150813,649288;206375,544513;265113,446088;331788,349250;401638,258763;455613,190500;514350,123825;574675,60325;638175,0" o:connectangles="0,0,0,0,0,0,0,0,0,0,0,0,0,0,0,0,0,0,0,0,0,0,0,0,0,0,0,0,0,0,0"/>
                         </v:shape>
-                        <v:shape id="Freeform 32" o:spid="_x0000_s1051" style="position:absolute;left:3171;top:59040;width:588;height:3112;visibility:visible;mso-wrap-style:square;v-text-anchor:top" coordsize="37,196" o:gfxdata="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" path="m,l6,15r1,3l12,80r9,54l33,188r4,8l22,162,15,146,5,81,1,40,,xe" fillcolor="#1f497d [3215]" strokecolor="#1f497d [3215]" strokeweight="0">
+                        <v:shape id="Freeform 32" o:spid="_x0000_s1051" style="position:absolute;left:3171;top:59040;width:588;height:3112;visibility:visible;mso-wrap-style:square;v-text-anchor:top" coordsize="37,196" o:gfxdata="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" path="m,l6,15r1,3l12,80r9,54l33,188r4,8l22,162,15,146,5,81,1,40,,xe" fillcolor="#1f497d [3215]" strokecolor="#1f497d [3215]" strokeweight="0">
                           <v:fill opacity="13107f"/>
                           <v:stroke opacity="13107f"/>
                           <v:path arrowok="t" o:connecttype="custom" o:connectlocs="0,0;9525,23813;11113,28575;19050,127000;33338,212725;52388,298450;58738,311150;34925,257175;23813,231775;7938,128588;1588,63500;0,0" o:connectangles="0,0,0,0,0,0,0,0,0,0,0,0"/>
                         </v:shape>
-                        <v:shape id="Freeform 33" o:spid="_x0000_s1052" style="position:absolute;left:3632;top:62231;width:492;height:1048;visibility:visible;mso-wrap-style:square;v-text-anchor:top" coordsize="31,66" o:gfxdata="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" path="m,l31,66r-7,l,xe" fillcolor="#1f497d [3215]" strokecolor="#1f497d [3215]" strokeweight="0">
+                        <v:shape id="Freeform 33" o:spid="_x0000_s1052" style="position:absolute;left:3632;top:62231;width:492;height:1048;visibility:visible;mso-wrap-style:square;v-text-anchor:top" coordsize="31,66" o:gfxdata="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" path="m,l31,66r-7,l,xe" fillcolor="#1f497d [3215]" strokecolor="#1f497d [3215]" strokeweight="0">
                           <v:fill opacity="13107f"/>
                           <v:stroke opacity="13107f"/>
                           <v:path arrowok="t" o:connecttype="custom" o:connectlocs="0,0;49213,104775;38100,104775;0,0" o:connectangles="0,0,0,0"/>
                         </v:shape>
-                        <v:shape id="Freeform 34" o:spid="_x0000_s1053" style="position:absolute;left:3171;top:58644;width:111;height:682;visibility:visible;mso-wrap-style:square;v-text-anchor:top" coordsize="7,43" o:gfxdata="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" path="m,l7,17r,26l6,40,,25,,xe" fillcolor="#1f497d [3215]" strokecolor="#1f497d [3215]" strokeweight="0">
+                        <v:shape id="Freeform 34" o:spid="_x0000_s1053" style="position:absolute;left:3171;top:58644;width:111;height:682;visibility:visible;mso-wrap-style:square;v-text-anchor:top" coordsize="7,43" o:gfxdata="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" path="m,l7,17r,26l6,40,,25,,xe" fillcolor="#1f497d [3215]" strokecolor="#1f497d [3215]" strokeweight="0">
                           <v:fill opacity="13107f"/>
                           <v:stroke opacity="13107f"/>
                           <v:path arrowok="t" o:connecttype="custom" o:connectlocs="0,0;11113,26988;11113,68263;9525,63500;0,39688;0,0" o:connectangles="0,0,0,0,0,0"/>
                         </v:shape>
-                        <v:shape id="Freeform 35" o:spid="_x0000_s1054" style="position:absolute;left:3409;top:61358;width:731;height:1921;visibility:visible;mso-wrap-style:square;v-text-anchor:top" coordsize="46,121" o:gfxdata="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" path="m,l7,16,22,50,33,86r13,35l45,121,14,55,11,44,,xe" fillcolor="#1f497d [3215]" strokecolor="#1f497d [3215]" strokeweight="0">
+                        <v:shape id="Freeform 35" o:spid="_x0000_s1054" style="position:absolute;left:3409;top:61358;width:731;height:1921;visibility:visible;mso-wrap-style:square;v-text-anchor:top" coordsize="46,121" o:gfxdata="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" path="m,l7,16,22,50,33,86r13,35l45,121,14,55,11,44,,xe" fillcolor="#1f497d [3215]" strokecolor="#1f497d [3215]" strokeweight="0">
                           <v:fill opacity="13107f"/>
                           <v:stroke opacity="13107f"/>
                           <v:path arrowok="t" o:connecttype="custom" o:connectlocs="0,0;11113,25400;34925,79375;52388,136525;73025,192088;71438,192088;22225,87313;17463,69850;0,0" o:connectangles="0,0,0,0,0,0,0,0,0"/>
@@ -4018,7 +4018,7 @@
               </mc:Choice>
               <mc:Fallback>
                 <w:pict>
-                  <v:shape id="Text Box 36" o:spid="_x0000_s1056" type="#_x0000_t202" style="position:absolute;margin-left:256.8pt;margin-top:709.2pt;width:4in;height:16.6pt;z-index:251638784;visibility:visible;mso-wrap-style:square;mso-width-percent:450;mso-height-percent:0;mso-wrap-distance-left:9pt;mso-wrap-distance-top:0;mso-wrap-distance-right:9pt;mso-wrap-distance-bottom:0;mso-position-horizontal:absolute;mso-position-horizontal-relative:page;mso-position-vertical:absolute;mso-position-vertical-relative:page;mso-width-percent:450;mso-height-percent:0;mso-width-relative:page;mso-height-relative:margin;v-text-anchor:bottom" o:gfxdata="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" filled="f" stroked="f" strokeweight=".5pt">
+                  <v:shape w14:anchorId="66851DD4" id="Text Box 36" o:spid="_x0000_s1056" type="#_x0000_t202" style="position:absolute;margin-left:256.8pt;margin-top:709.2pt;width:4in;height:16.6pt;z-index:251638784;visibility:visible;mso-wrap-style:square;mso-width-percent:450;mso-height-percent:0;mso-wrap-distance-left:9pt;mso-wrap-distance-top:0;mso-wrap-distance-right:9pt;mso-wrap-distance-bottom:0;mso-position-horizontal:absolute;mso-position-horizontal-relative:page;mso-position-vertical:absolute;mso-position-vertical-relative:page;mso-width-percent:450;mso-height-percent:0;mso-width-relative:page;mso-height-relative:margin;v-text-anchor:bottom" o:gfxdata="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" filled="f" stroked="f" strokeweight=".5pt">
                     <v:textbox inset="0,0,0,0">
                       <w:txbxContent>
                         <w:p>
@@ -4214,7 +4214,7 @@
               </mc:Choice>
               <mc:Fallback>
                 <w:pict>
-                  <v:shape id="Text Box 37" o:spid="_x0000_s1057" type="#_x0000_t202" style="position:absolute;margin-left:238.2pt;margin-top:138.6pt;width:369.6pt;height:120.6pt;z-index:251636736;visibility:visible;mso-wrap-style:square;mso-width-percent:0;mso-height-percent:0;mso-wrap-distance-left:9pt;mso-wrap-distance-top:0;mso-wrap-distance-right:9pt;mso-wrap-distance-bottom:0;mso-position-horizontal:absolute;mso-position-horizontal-relative:page;mso-position-vertical:absolute;mso-position-vertical-relative:page;mso-width-percent:0;mso-height-percent:0;mso-width-relative:page;mso-height-relative:margin;v-text-anchor:top" o:gfxdata="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" filled="f" stroked="f" strokeweight=".5pt">
+                  <v:shape w14:anchorId="33012703" id="Text Box 37" o:spid="_x0000_s1057" type="#_x0000_t202" style="position:absolute;margin-left:238.2pt;margin-top:138.6pt;width:369.6pt;height:120.6pt;z-index:251636736;visibility:visible;mso-wrap-style:square;mso-width-percent:0;mso-height-percent:0;mso-wrap-distance-left:9pt;mso-wrap-distance-top:0;mso-wrap-distance-right:9pt;mso-wrap-distance-bottom:0;mso-position-horizontal:absolute;mso-position-horizontal-relative:page;mso-position-vertical:absolute;mso-position-vertical-relative:page;mso-width-percent:0;mso-height-percent:0;mso-width-relative:page;mso-height-relative:margin;v-text-anchor:top" o:gfxdata="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" filled="f" stroked="f" strokeweight=".5pt">
                     <v:textbox inset="0,0,0,0">
                       <w:txbxContent>
                         <w:p>
@@ -4309,6 +4309,15 @@
     </w:sdt>
     <w:sdt>
       <w:sdtPr>
+        <w:rPr>
+          <w:rFonts w:asciiTheme="minorHAnsi" w:eastAsiaTheme="minorHAnsi" w:hAnsiTheme="minorHAnsi" w:cstheme="minorBidi"/>
+          <w:b w:val="0"/>
+          <w:bCs w:val="0"/>
+          <w:color w:val="auto"/>
+          <w:sz w:val="22"/>
+          <w:szCs w:val="22"/>
+          <w:lang w:eastAsia="en-US"/>
+        </w:rPr>
         <w:id w:val="1379431764"/>
         <w:docPartObj>
           <w:docPartGallery w:val="Table of Contents"/>
@@ -4317,12 +4326,7 @@
       </w:sdtPr>
       <w:sdtEndPr>
         <w:rPr>
-          <w:rFonts w:asciiTheme="minorHAnsi" w:eastAsiaTheme="minorHAnsi" w:hAnsiTheme="minorHAnsi" w:cstheme="minorBidi"/>
           <w:noProof/>
-          <w:color w:val="auto"/>
-          <w:sz w:val="22"/>
-          <w:szCs w:val="22"/>
-          <w:lang w:eastAsia="en-US"/>
         </w:rPr>
       </w:sdtEndPr>
       <w:sdtContent>
@@ -4339,8 +4343,6 @@
             </w:rPr>
             <w:t>Mục lục</w:t>
           </w:r>
-          <w:bookmarkStart w:id="0" w:name="_GoBack"/>
-          <w:bookmarkEnd w:id="0"/>
         </w:p>
         <w:p>
           <w:pPr>
@@ -5281,7 +5283,7 @@
           <w:szCs w:val="32"/>
         </w:rPr>
       </w:pPr>
-      <w:bookmarkStart w:id="1" w:name="_Toc34032517"/>
+      <w:bookmarkStart w:id="0" w:name="_Toc34032517"/>
       <w:r>
         <w:rPr>
           <w:color w:val="00B0F0"/>
@@ -5291,7 +5293,7 @@
         <w:lastRenderedPageBreak/>
         <w:t>Yêu cầu chức năng nghiệp vụ:</w:t>
       </w:r>
-      <w:bookmarkEnd w:id="1"/>
+      <w:bookmarkEnd w:id="0"/>
     </w:p>
     <w:p>
       <w:pPr>
@@ -5595,7 +5597,7 @@
           <w:szCs w:val="32"/>
         </w:rPr>
       </w:pPr>
-      <w:bookmarkStart w:id="2" w:name="_Toc34032518"/>
+      <w:bookmarkStart w:id="1" w:name="_Toc34032518"/>
       <w:r>
         <w:rPr>
           <w:color w:val="00B0F0"/>
@@ -5604,7 +5606,7 @@
         </w:rPr>
         <w:t>Yêu cầu bảo mật:</w:t>
       </w:r>
-      <w:bookmarkEnd w:id="2"/>
+      <w:bookmarkEnd w:id="1"/>
     </w:p>
     <w:p>
       <w:pPr>
@@ -5653,7 +5655,7 @@
           <w:szCs w:val="32"/>
         </w:rPr>
       </w:pPr>
-      <w:bookmarkStart w:id="3" w:name="_Toc34032519"/>
+      <w:bookmarkStart w:id="2" w:name="_Toc34032519"/>
       <w:r>
         <w:rPr>
           <w:color w:val="00B0F0"/>
@@ -5662,7 +5664,7 @@
         </w:rPr>
         <w:t>Use case:</w:t>
       </w:r>
-      <w:bookmarkEnd w:id="3"/>
+      <w:bookmarkEnd w:id="2"/>
     </w:p>
     <w:p>
       <w:pPr>
@@ -7199,7 +7201,7 @@
           <w:szCs w:val="32"/>
         </w:rPr>
       </w:pPr>
-      <w:bookmarkStart w:id="4" w:name="_Toc34032520"/>
+      <w:bookmarkStart w:id="3" w:name="_Toc34032520"/>
       <w:r>
         <w:rPr>
           <w:noProof/>
@@ -7233,7 +7235,7 @@
                     <pic:cNvPicPr/>
                   </pic:nvPicPr>
                   <pic:blipFill>
-                    <a:blip r:embed="rId9">
+                    <a:blip r:embed="rId8">
                       <a:extLst>
                         <a:ext uri="{28A0092B-C50C-407E-A947-70E740481C1C}">
                           <a14:useLocalDpi xmlns:a14="http://schemas.microsoft.com/office/drawing/2010/main" val="0"/>
@@ -7273,7 +7275,7 @@
         </w:rPr>
         <w:t>ERD level 1</w:t>
       </w:r>
-      <w:bookmarkEnd w:id="4"/>
+      <w:bookmarkEnd w:id="3"/>
     </w:p>
     <w:p>
       <w:pPr>
@@ -7301,7 +7303,7 @@
           <w:szCs w:val="32"/>
         </w:rPr>
       </w:pPr>
-      <w:bookmarkStart w:id="5" w:name="_Toc34032521"/>
+      <w:bookmarkStart w:id="4" w:name="_Toc34032521"/>
       <w:r>
         <w:rPr>
           <w:noProof/>
@@ -7334,7 +7336,7 @@
                     <pic:cNvPicPr/>
                   </pic:nvPicPr>
                   <pic:blipFill>
-                    <a:blip r:embed="rId10">
+                    <a:blip r:embed="rId9">
                       <a:extLst>
                         <a:ext uri="{28A0092B-C50C-407E-A947-70E740481C1C}">
                           <a14:useLocalDpi xmlns:a14="http://schemas.microsoft.com/office/drawing/2010/main" val="0"/>
@@ -7374,7 +7376,7 @@
         </w:rPr>
         <w:t>ERD Level 2</w:t>
       </w:r>
-      <w:bookmarkEnd w:id="5"/>
+      <w:bookmarkEnd w:id="4"/>
     </w:p>
     <w:p>
       <w:pPr>
@@ -7395,12 +7397,12 @@
           <w:sz w:val="32"/>
           <w:szCs w:val="32"/>
         </w:rPr>
-        <w:t>NhaCungCap</w:t>
+        <w:t>Supply</w:t>
       </w:r>
     </w:p>
     <w:tbl>
       <w:tblPr>
-        <w:tblStyle w:val="GridTable4Accent3"/>
+        <w:tblStyle w:val="GridTable4-Accent31"/>
         <w:tblW w:w="0" w:type="auto"/>
         <w:tblLook w:val="04A0" w:firstRow="1" w:lastRow="0" w:firstColumn="1" w:lastColumn="0" w:noHBand="0" w:noVBand="1"/>
       </w:tblPr>
@@ -7546,7 +7548,7 @@
                 <w:sz w:val="26"/>
                 <w:szCs w:val="26"/>
               </w:rPr>
-              <w:t>MaNhaCungCap</w:t>
+              <w:t>SupplyId</w:t>
             </w:r>
           </w:p>
         </w:tc>
@@ -7623,7 +7625,15 @@
                 <w:sz w:val="26"/>
                 <w:szCs w:val="26"/>
               </w:rPr>
-              <w:t>TenNhaCungCap</w:t>
+              <w:t>Supply</w:t>
+            </w:r>
+            <w:r>
+              <w:rPr>
+                <w:rFonts w:ascii="Times New Roman" w:hAnsi="Times New Roman" w:cs="Times New Roman"/>
+                <w:sz w:val="26"/>
+                <w:szCs w:val="26"/>
+              </w:rPr>
+              <w:t>Name</w:t>
             </w:r>
           </w:p>
         </w:tc>
@@ -7695,7 +7705,7 @@
                 <w:sz w:val="26"/>
                 <w:szCs w:val="26"/>
               </w:rPr>
-              <w:t>DiaChi</w:t>
+              <w:t>Address</w:t>
             </w:r>
           </w:p>
         </w:tc>
@@ -7808,12 +7818,12 @@
           <w:sz w:val="26"/>
           <w:szCs w:val="26"/>
         </w:rPr>
-        <w:t>SanPham</w:t>
+        <w:t>Product</w:t>
       </w:r>
     </w:p>
     <w:tbl>
       <w:tblPr>
-        <w:tblStyle w:val="GridTable4Accent3"/>
+        <w:tblStyle w:val="GridTable4-Accent31"/>
         <w:tblW w:w="0" w:type="auto"/>
         <w:tblLook w:val="04A0" w:firstRow="1" w:lastRow="0" w:firstColumn="1" w:lastColumn="0" w:noHBand="0" w:noVBand="1"/>
       </w:tblPr>
@@ -7958,7 +7968,7 @@
                 <w:sz w:val="26"/>
                 <w:szCs w:val="26"/>
               </w:rPr>
-              <w:t>MaXe</w:t>
+              <w:t>ProductID</w:t>
             </w:r>
           </w:p>
         </w:tc>
@@ -8035,164 +8045,7 @@
                 <w:sz w:val="26"/>
                 <w:szCs w:val="26"/>
               </w:rPr>
-              <w:t>MaLoaiXe</w:t>
-            </w:r>
-          </w:p>
-        </w:tc>
-        <w:tc>
-          <w:tcPr>
-            <w:tcW w:w="3192" w:type="dxa"/>
-          </w:tcPr>
-          <w:p>
-            <w:pPr>
-              <w:pStyle w:val="Standard"/>
-              <w:spacing w:line="360" w:lineRule="auto"/>
-              <w:cnfStyle w:val="000000000000" w:firstRow="0" w:lastRow="0" w:firstColumn="0" w:lastColumn="0" w:oddVBand="0" w:evenVBand="0" w:oddHBand="0" w:evenHBand="0" w:firstRowFirstColumn="0" w:firstRowLastColumn="0" w:lastRowFirstColumn="0" w:lastRowLastColumn="0"/>
-              <w:rPr>
-                <w:rFonts w:ascii="Times New Roman" w:hAnsi="Times New Roman" w:cs="Times New Roman"/>
-                <w:sz w:val="26"/>
-                <w:szCs w:val="26"/>
-              </w:rPr>
-            </w:pPr>
-            <w:r>
-              <w:rPr>
-                <w:rFonts w:ascii="Times New Roman" w:hAnsi="Times New Roman" w:cs="Times New Roman"/>
-                <w:sz w:val="26"/>
-                <w:szCs w:val="26"/>
-              </w:rPr>
-              <w:t>FK</w:t>
-            </w:r>
-          </w:p>
-        </w:tc>
-      </w:tr>
-      <w:tr>
-        <w:trPr>
-          <w:cnfStyle w:val="000000100000" w:firstRow="0" w:lastRow="0" w:firstColumn="0" w:lastColumn="0" w:oddVBand="0" w:evenVBand="0" w:oddHBand="1" w:evenHBand="0" w:firstRowFirstColumn="0" w:firstRowLastColumn="0" w:lastRowFirstColumn="0" w:lastRowLastColumn="0"/>
-        </w:trPr>
-        <w:tc>
-          <w:tcPr>
-            <w:cnfStyle w:val="001000000000" w:firstRow="0" w:lastRow="0" w:firstColumn="1" w:lastColumn="0" w:oddVBand="0" w:evenVBand="0" w:oddHBand="0" w:evenHBand="0" w:firstRowFirstColumn="0" w:firstRowLastColumn="0" w:lastRowFirstColumn="0" w:lastRowLastColumn="0"/>
-            <w:tcW w:w="3192" w:type="dxa"/>
-          </w:tcPr>
-          <w:p>
-            <w:pPr>
-              <w:pStyle w:val="Standard"/>
-              <w:spacing w:line="360" w:lineRule="auto"/>
-              <w:rPr>
-                <w:rFonts w:ascii="Times New Roman" w:hAnsi="Times New Roman" w:cs="Times New Roman"/>
-                <w:sz w:val="26"/>
-                <w:szCs w:val="26"/>
-              </w:rPr>
-            </w:pPr>
-            <w:r>
-              <w:rPr>
-                <w:rFonts w:ascii="Times New Roman" w:hAnsi="Times New Roman" w:cs="Times New Roman"/>
-                <w:sz w:val="26"/>
-                <w:szCs w:val="26"/>
-              </w:rPr>
-              <w:t>3</w:t>
-            </w:r>
-          </w:p>
-        </w:tc>
-        <w:tc>
-          <w:tcPr>
-            <w:tcW w:w="3192" w:type="dxa"/>
-          </w:tcPr>
-          <w:p>
-            <w:pPr>
-              <w:pStyle w:val="Standard"/>
-              <w:spacing w:line="360" w:lineRule="auto"/>
-              <w:cnfStyle w:val="000000100000" w:firstRow="0" w:lastRow="0" w:firstColumn="0" w:lastColumn="0" w:oddVBand="0" w:evenVBand="0" w:oddHBand="1" w:evenHBand="0" w:firstRowFirstColumn="0" w:firstRowLastColumn="0" w:lastRowFirstColumn="0" w:lastRowLastColumn="0"/>
-              <w:rPr>
-                <w:rFonts w:ascii="Times New Roman" w:hAnsi="Times New Roman" w:cs="Times New Roman"/>
-                <w:sz w:val="26"/>
-                <w:szCs w:val="26"/>
-              </w:rPr>
-            </w:pPr>
-            <w:r>
-              <w:rPr>
-                <w:rFonts w:ascii="Times New Roman" w:hAnsi="Times New Roman" w:cs="Times New Roman"/>
-                <w:sz w:val="26"/>
-                <w:szCs w:val="26"/>
-              </w:rPr>
-              <w:t>MaNhaCungCap</w:t>
-            </w:r>
-          </w:p>
-        </w:tc>
-        <w:tc>
-          <w:tcPr>
-            <w:tcW w:w="3192" w:type="dxa"/>
-          </w:tcPr>
-          <w:p>
-            <w:pPr>
-              <w:pStyle w:val="Standard"/>
-              <w:spacing w:line="360" w:lineRule="auto"/>
-              <w:cnfStyle w:val="000000100000" w:firstRow="0" w:lastRow="0" w:firstColumn="0" w:lastColumn="0" w:oddVBand="0" w:evenVBand="0" w:oddHBand="1" w:evenHBand="0" w:firstRowFirstColumn="0" w:firstRowLastColumn="0" w:lastRowFirstColumn="0" w:lastRowLastColumn="0"/>
-              <w:rPr>
-                <w:rFonts w:ascii="Times New Roman" w:hAnsi="Times New Roman" w:cs="Times New Roman"/>
-                <w:sz w:val="26"/>
-                <w:szCs w:val="26"/>
-              </w:rPr>
-            </w:pPr>
-            <w:r>
-              <w:rPr>
-                <w:rFonts w:ascii="Times New Roman" w:hAnsi="Times New Roman" w:cs="Times New Roman"/>
-                <w:sz w:val="26"/>
-                <w:szCs w:val="26"/>
-              </w:rPr>
-              <w:t>FK</w:t>
-            </w:r>
-          </w:p>
-        </w:tc>
-      </w:tr>
-      <w:tr>
-        <w:tc>
-          <w:tcPr>
-            <w:cnfStyle w:val="001000000000" w:firstRow="0" w:lastRow="0" w:firstColumn="1" w:lastColumn="0" w:oddVBand="0" w:evenVBand="0" w:oddHBand="0" w:evenHBand="0" w:firstRowFirstColumn="0" w:firstRowLastColumn="0" w:lastRowFirstColumn="0" w:lastRowLastColumn="0"/>
-            <w:tcW w:w="3192" w:type="dxa"/>
-          </w:tcPr>
-          <w:p>
-            <w:pPr>
-              <w:pStyle w:val="Standard"/>
-              <w:spacing w:line="360" w:lineRule="auto"/>
-              <w:rPr>
-                <w:rFonts w:ascii="Times New Roman" w:hAnsi="Times New Roman" w:cs="Times New Roman"/>
-                <w:sz w:val="26"/>
-                <w:szCs w:val="26"/>
-              </w:rPr>
-            </w:pPr>
-            <w:r>
-              <w:rPr>
-                <w:rFonts w:ascii="Times New Roman" w:hAnsi="Times New Roman" w:cs="Times New Roman"/>
-                <w:sz w:val="26"/>
-                <w:szCs w:val="26"/>
-              </w:rPr>
-              <w:t>4</w:t>
-            </w:r>
-          </w:p>
-        </w:tc>
-        <w:tc>
-          <w:tcPr>
-            <w:tcW w:w="3192" w:type="dxa"/>
-          </w:tcPr>
-          <w:p>
-            <w:pPr>
-              <w:pStyle w:val="Standard"/>
-              <w:spacing w:line="360" w:lineRule="auto"/>
-              <w:cnfStyle w:val="000000000000" w:firstRow="0" w:lastRow="0" w:firstColumn="0" w:lastColumn="0" w:oddVBand="0" w:evenVBand="0" w:oddHBand="0" w:evenHBand="0" w:firstRowFirstColumn="0" w:firstRowLastColumn="0" w:lastRowFirstColumn="0" w:lastRowLastColumn="0"/>
-              <w:rPr>
-                <w:rFonts w:ascii="Times New Roman" w:hAnsi="Times New Roman" w:cs="Times New Roman"/>
-                <w:sz w:val="26"/>
-                <w:szCs w:val="26"/>
-              </w:rPr>
-            </w:pPr>
-            <w:r>
-              <w:rPr>
-                <w:rFonts w:ascii="Times New Roman" w:hAnsi="Times New Roman" w:cs="Times New Roman"/>
-                <w:sz w:val="26"/>
-                <w:szCs w:val="26"/>
-              </w:rPr>
-              <w:t>TenXe</w:t>
+              <w:t>ProductName</w:t>
             </w:r>
           </w:p>
         </w:tc>
@@ -8239,7 +8092,7 @@
                 <w:sz w:val="26"/>
                 <w:szCs w:val="26"/>
               </w:rPr>
-              <w:t>5</w:t>
+              <w:t>3</w:t>
             </w:r>
           </w:p>
         </w:tc>
@@ -8264,7 +8117,7 @@
                 <w:sz w:val="26"/>
                 <w:szCs w:val="26"/>
               </w:rPr>
-              <w:t>Gia</w:t>
+              <w:t>SupplyID</w:t>
             </w:r>
           </w:p>
         </w:tc>
@@ -8283,6 +8136,163 @@
                 <w:szCs w:val="26"/>
               </w:rPr>
             </w:pPr>
+            <w:r>
+              <w:rPr>
+                <w:rFonts w:ascii="Times New Roman" w:hAnsi="Times New Roman" w:cs="Times New Roman"/>
+                <w:sz w:val="26"/>
+                <w:szCs w:val="26"/>
+              </w:rPr>
+              <w:t>FK</w:t>
+            </w:r>
+          </w:p>
+        </w:tc>
+      </w:tr>
+      <w:tr>
+        <w:tc>
+          <w:tcPr>
+            <w:cnfStyle w:val="001000000000" w:firstRow="0" w:lastRow="0" w:firstColumn="1" w:lastColumn="0" w:oddVBand="0" w:evenVBand="0" w:oddHBand="0" w:evenHBand="0" w:firstRowFirstColumn="0" w:firstRowLastColumn="0" w:lastRowFirstColumn="0" w:lastRowLastColumn="0"/>
+            <w:tcW w:w="3192" w:type="dxa"/>
+          </w:tcPr>
+          <w:p>
+            <w:pPr>
+              <w:pStyle w:val="Standard"/>
+              <w:spacing w:line="360" w:lineRule="auto"/>
+              <w:rPr>
+                <w:rFonts w:ascii="Times New Roman" w:hAnsi="Times New Roman" w:cs="Times New Roman"/>
+                <w:sz w:val="26"/>
+                <w:szCs w:val="26"/>
+              </w:rPr>
+            </w:pPr>
+            <w:r>
+              <w:rPr>
+                <w:rFonts w:ascii="Times New Roman" w:hAnsi="Times New Roman" w:cs="Times New Roman"/>
+                <w:sz w:val="26"/>
+                <w:szCs w:val="26"/>
+              </w:rPr>
+              <w:t>4</w:t>
+            </w:r>
+          </w:p>
+        </w:tc>
+        <w:tc>
+          <w:tcPr>
+            <w:tcW w:w="3192" w:type="dxa"/>
+          </w:tcPr>
+          <w:p>
+            <w:pPr>
+              <w:pStyle w:val="Standard"/>
+              <w:spacing w:line="360" w:lineRule="auto"/>
+              <w:cnfStyle w:val="000000000000" w:firstRow="0" w:lastRow="0" w:firstColumn="0" w:lastColumn="0" w:oddVBand="0" w:evenVBand="0" w:oddHBand="0" w:evenHBand="0" w:firstRowFirstColumn="0" w:firstRowLastColumn="0" w:lastRowFirstColumn="0" w:lastRowLastColumn="0"/>
+              <w:rPr>
+                <w:rFonts w:ascii="Times New Roman" w:hAnsi="Times New Roman" w:cs="Times New Roman"/>
+                <w:sz w:val="26"/>
+                <w:szCs w:val="26"/>
+              </w:rPr>
+            </w:pPr>
+            <w:r>
+              <w:rPr>
+                <w:rFonts w:ascii="Times New Roman" w:hAnsi="Times New Roman" w:cs="Times New Roman"/>
+                <w:sz w:val="26"/>
+                <w:szCs w:val="26"/>
+              </w:rPr>
+              <w:t>CategoryID</w:t>
+            </w:r>
+          </w:p>
+        </w:tc>
+        <w:tc>
+          <w:tcPr>
+            <w:tcW w:w="3192" w:type="dxa"/>
+          </w:tcPr>
+          <w:p>
+            <w:pPr>
+              <w:pStyle w:val="Standard"/>
+              <w:spacing w:line="360" w:lineRule="auto"/>
+              <w:cnfStyle w:val="000000000000" w:firstRow="0" w:lastRow="0" w:firstColumn="0" w:lastColumn="0" w:oddVBand="0" w:evenVBand="0" w:oddHBand="0" w:evenHBand="0" w:firstRowFirstColumn="0" w:firstRowLastColumn="0" w:lastRowFirstColumn="0" w:lastRowLastColumn="0"/>
+              <w:rPr>
+                <w:rFonts w:ascii="Times New Roman" w:hAnsi="Times New Roman" w:cs="Times New Roman"/>
+                <w:sz w:val="26"/>
+                <w:szCs w:val="26"/>
+              </w:rPr>
+            </w:pPr>
+            <w:r>
+              <w:rPr>
+                <w:rFonts w:ascii="Times New Roman" w:hAnsi="Times New Roman" w:cs="Times New Roman"/>
+                <w:sz w:val="26"/>
+                <w:szCs w:val="26"/>
+              </w:rPr>
+              <w:t>FK</w:t>
+            </w:r>
+          </w:p>
+        </w:tc>
+      </w:tr>
+      <w:tr>
+        <w:trPr>
+          <w:cnfStyle w:val="000000100000" w:firstRow="0" w:lastRow="0" w:firstColumn="0" w:lastColumn="0" w:oddVBand="0" w:evenVBand="0" w:oddHBand="1" w:evenHBand="0" w:firstRowFirstColumn="0" w:firstRowLastColumn="0" w:lastRowFirstColumn="0" w:lastRowLastColumn="0"/>
+        </w:trPr>
+        <w:tc>
+          <w:tcPr>
+            <w:cnfStyle w:val="001000000000" w:firstRow="0" w:lastRow="0" w:firstColumn="1" w:lastColumn="0" w:oddVBand="0" w:evenVBand="0" w:oddHBand="0" w:evenHBand="0" w:firstRowFirstColumn="0" w:firstRowLastColumn="0" w:lastRowFirstColumn="0" w:lastRowLastColumn="0"/>
+            <w:tcW w:w="3192" w:type="dxa"/>
+          </w:tcPr>
+          <w:p>
+            <w:pPr>
+              <w:pStyle w:val="Standard"/>
+              <w:spacing w:line="360" w:lineRule="auto"/>
+              <w:rPr>
+                <w:rFonts w:ascii="Times New Roman" w:hAnsi="Times New Roman" w:cs="Times New Roman"/>
+                <w:sz w:val="26"/>
+                <w:szCs w:val="26"/>
+              </w:rPr>
+            </w:pPr>
+            <w:r>
+              <w:rPr>
+                <w:rFonts w:ascii="Times New Roman" w:hAnsi="Times New Roman" w:cs="Times New Roman"/>
+                <w:sz w:val="26"/>
+                <w:szCs w:val="26"/>
+              </w:rPr>
+              <w:t>5</w:t>
+            </w:r>
+          </w:p>
+        </w:tc>
+        <w:tc>
+          <w:tcPr>
+            <w:tcW w:w="3192" w:type="dxa"/>
+          </w:tcPr>
+          <w:p>
+            <w:pPr>
+              <w:pStyle w:val="Standard"/>
+              <w:spacing w:line="360" w:lineRule="auto"/>
+              <w:cnfStyle w:val="000000100000" w:firstRow="0" w:lastRow="0" w:firstColumn="0" w:lastColumn="0" w:oddVBand="0" w:evenVBand="0" w:oddHBand="1" w:evenHBand="0" w:firstRowFirstColumn="0" w:firstRowLastColumn="0" w:lastRowFirstColumn="0" w:lastRowLastColumn="0"/>
+              <w:rPr>
+                <w:rFonts w:ascii="Times New Roman" w:hAnsi="Times New Roman" w:cs="Times New Roman"/>
+                <w:sz w:val="26"/>
+                <w:szCs w:val="26"/>
+              </w:rPr>
+            </w:pPr>
+            <w:r>
+              <w:rPr>
+                <w:rFonts w:ascii="Times New Roman" w:hAnsi="Times New Roman" w:cs="Times New Roman"/>
+                <w:sz w:val="26"/>
+                <w:szCs w:val="26"/>
+              </w:rPr>
+              <w:t>Price</w:t>
+            </w:r>
+          </w:p>
+        </w:tc>
+        <w:tc>
+          <w:tcPr>
+            <w:tcW w:w="3192" w:type="dxa"/>
+          </w:tcPr>
+          <w:p>
+            <w:pPr>
+              <w:pStyle w:val="Standard"/>
+              <w:spacing w:line="360" w:lineRule="auto"/>
+              <w:cnfStyle w:val="000000100000" w:firstRow="0" w:lastRow="0" w:firstColumn="0" w:lastColumn="0" w:oddVBand="0" w:evenVBand="0" w:oddHBand="1" w:evenHBand="0" w:firstRowFirstColumn="0" w:firstRowLastColumn="0" w:lastRowFirstColumn="0" w:lastRowLastColumn="0"/>
+              <w:rPr>
+                <w:rFonts w:ascii="Times New Roman" w:hAnsi="Times New Roman" w:cs="Times New Roman"/>
+                <w:sz w:val="26"/>
+                <w:szCs w:val="26"/>
+              </w:rPr>
+            </w:pPr>
           </w:p>
         </w:tc>
       </w:tr>
@@ -8309,12 +8319,12 @@
           <w:sz w:val="26"/>
           <w:szCs w:val="26"/>
         </w:rPr>
-        <w:t>LoaiXe</w:t>
+        <w:t>Category</w:t>
       </w:r>
     </w:p>
     <w:tbl>
       <w:tblPr>
-        <w:tblStyle w:val="GridTable4Accent3"/>
+        <w:tblStyle w:val="GridTable4-Accent31"/>
         <w:tblW w:w="0" w:type="auto"/>
         <w:tblLook w:val="04A0" w:firstRow="1" w:lastRow="0" w:firstColumn="1" w:lastColumn="0" w:noHBand="0" w:noVBand="1"/>
       </w:tblPr>
@@ -8459,7 +8469,7 @@
                 <w:sz w:val="26"/>
                 <w:szCs w:val="26"/>
               </w:rPr>
-              <w:t>MaLoaiXe</w:t>
+              <w:t>CaregoryId</w:t>
             </w:r>
           </w:p>
         </w:tc>
@@ -8536,7 +8546,7 @@
                 <w:sz w:val="26"/>
                 <w:szCs w:val="26"/>
               </w:rPr>
-              <w:t>TenLoaiXe</w:t>
+              <w:t>CategoryName</w:t>
             </w:r>
           </w:p>
         </w:tc>
@@ -8581,12 +8591,12 @@
           <w:sz w:val="26"/>
           <w:szCs w:val="26"/>
         </w:rPr>
-        <w:t>KhachHang</w:t>
+        <w:t>Customer</w:t>
       </w:r>
     </w:p>
     <w:tbl>
       <w:tblPr>
-        <w:tblStyle w:val="GridTable4Accent3"/>
+        <w:tblStyle w:val="GridTable4-Accent31"/>
         <w:tblW w:w="0" w:type="auto"/>
         <w:tblLook w:val="04A0" w:firstRow="1" w:lastRow="0" w:firstColumn="1" w:lastColumn="0" w:noHBand="0" w:noVBand="1"/>
       </w:tblPr>
@@ -8731,7 +8741,7 @@
                 <w:sz w:val="26"/>
                 <w:szCs w:val="26"/>
               </w:rPr>
-              <w:t>MaKhachHang</w:t>
+              <w:t>CustomerId</w:t>
             </w:r>
           </w:p>
         </w:tc>
@@ -8808,7 +8818,15 @@
                 <w:sz w:val="26"/>
                 <w:szCs w:val="26"/>
               </w:rPr>
-              <w:t>TenKhachHang</w:t>
+              <w:t>Customer</w:t>
+            </w:r>
+            <w:r>
+              <w:rPr>
+                <w:rFonts w:ascii="Times New Roman" w:hAnsi="Times New Roman" w:cs="Times New Roman"/>
+                <w:sz w:val="26"/>
+                <w:szCs w:val="26"/>
+              </w:rPr>
+              <w:t>Name</w:t>
             </w:r>
           </w:p>
         </w:tc>
@@ -8880,7 +8898,7 @@
                 <w:sz w:val="26"/>
                 <w:szCs w:val="26"/>
               </w:rPr>
-              <w:t>GioiTinh</w:t>
+              <w:t>Gender</w:t>
             </w:r>
           </w:p>
         </w:tc>
@@ -8949,7 +8967,7 @@
                 <w:sz w:val="26"/>
                 <w:szCs w:val="26"/>
               </w:rPr>
-              <w:t>SoDienThoai</w:t>
+              <w:t>Phone</w:t>
             </w:r>
           </w:p>
         </w:tc>
@@ -9131,14 +9149,6 @@
                 <w:szCs w:val="26"/>
               </w:rPr>
             </w:pPr>
-            <w:r>
-              <w:rPr>
-                <w:rFonts w:ascii="Times New Roman" w:hAnsi="Times New Roman" w:cs="Times New Roman"/>
-                <w:sz w:val="26"/>
-                <w:szCs w:val="26"/>
-              </w:rPr>
-              <w:t>7</w:t>
-            </w:r>
           </w:p>
         </w:tc>
         <w:tc>
@@ -9156,14 +9166,6 @@
                 <w:szCs w:val="26"/>
               </w:rPr>
             </w:pPr>
-            <w:r>
-              <w:rPr>
-                <w:rFonts w:ascii="Times New Roman" w:hAnsi="Times New Roman" w:cs="Times New Roman"/>
-                <w:sz w:val="26"/>
-                <w:szCs w:val="26"/>
-              </w:rPr>
-              <w:t>SoCMND</w:t>
-            </w:r>
           </w:p>
         </w:tc>
         <w:tc>
@@ -9207,12 +9209,12 @@
           <w:sz w:val="26"/>
           <w:szCs w:val="26"/>
         </w:rPr>
-        <w:t>NhanVien</w:t>
+        <w:t>Staff</w:t>
       </w:r>
     </w:p>
     <w:tbl>
       <w:tblPr>
-        <w:tblStyle w:val="GridTable4Accent3"/>
+        <w:tblStyle w:val="GridTable4-Accent31"/>
         <w:tblW w:w="0" w:type="auto"/>
         <w:tblLook w:val="04A0" w:firstRow="1" w:lastRow="0" w:firstColumn="1" w:lastColumn="0" w:noHBand="0" w:noVBand="1"/>
       </w:tblPr>
@@ -9357,7 +9359,7 @@
                 <w:sz w:val="26"/>
                 <w:szCs w:val="26"/>
               </w:rPr>
-              <w:t>MaNhanVien</w:t>
+              <w:t>StaffId</w:t>
             </w:r>
           </w:p>
         </w:tc>
@@ -9435,7 +9437,7 @@
                 <w:sz w:val="26"/>
                 <w:szCs w:val="26"/>
               </w:rPr>
-              <w:t>TenNhanVien</w:t>
+              <w:t>StaffName</w:t>
             </w:r>
           </w:p>
         </w:tc>
@@ -9507,7 +9509,7 @@
                 <w:sz w:val="26"/>
                 <w:szCs w:val="26"/>
               </w:rPr>
-              <w:t>MatKhau</w:t>
+              <w:t>Password</w:t>
             </w:r>
           </w:p>
         </w:tc>
@@ -9576,7 +9578,7 @@
                 <w:sz w:val="26"/>
                 <w:szCs w:val="26"/>
               </w:rPr>
-              <w:t>GioiTinh</w:t>
+              <w:t>Gender</w:t>
             </w:r>
           </w:p>
         </w:tc>
@@ -9648,7 +9650,7 @@
                 <w:sz w:val="26"/>
                 <w:szCs w:val="26"/>
               </w:rPr>
-              <w:t>SoDienThoai</w:t>
+              <w:t>Phone</w:t>
             </w:r>
           </w:p>
         </w:tc>
@@ -9789,7 +9791,7 @@
                 <w:sz w:val="26"/>
                 <w:szCs w:val="26"/>
               </w:rPr>
-              <w:t>Hinh</w:t>
+              <w:t>Photo</w:t>
             </w:r>
           </w:p>
         </w:tc>
@@ -9858,7 +9860,7 @@
                 <w:sz w:val="26"/>
                 <w:szCs w:val="26"/>
               </w:rPr>
-              <w:t>VaiTro</w:t>
+              <w:t>Role</w:t>
             </w:r>
           </w:p>
         </w:tc>
@@ -9903,12 +9905,12 @@
           <w:sz w:val="26"/>
           <w:szCs w:val="26"/>
         </w:rPr>
-        <w:t>HoaDon</w:t>
+        <w:t>Invoice</w:t>
       </w:r>
     </w:p>
     <w:tbl>
       <w:tblPr>
-        <w:tblStyle w:val="GridTable4Accent3"/>
+        <w:tblStyle w:val="GridTable4-Accent31"/>
         <w:tblW w:w="0" w:type="auto"/>
         <w:tblLook w:val="04A0" w:firstRow="1" w:lastRow="0" w:firstColumn="1" w:lastColumn="0" w:noHBand="0" w:noVBand="1"/>
       </w:tblPr>
@@ -10053,7 +10055,7 @@
                 <w:sz w:val="26"/>
                 <w:szCs w:val="26"/>
               </w:rPr>
-              <w:t>MaHD</w:t>
+              <w:t>InvoiceId</w:t>
             </w:r>
           </w:p>
         </w:tc>
@@ -10130,7 +10132,7 @@
                 <w:sz w:val="26"/>
                 <w:szCs w:val="26"/>
               </w:rPr>
-              <w:t>MaKhachHang</w:t>
+              <w:t>CustomerId</w:t>
             </w:r>
           </w:p>
         </w:tc>
@@ -10210,7 +10212,7 @@
                 <w:sz w:val="26"/>
                 <w:szCs w:val="26"/>
               </w:rPr>
-              <w:t>MaNhanVien</w:t>
+              <w:t>StaffId</w:t>
             </w:r>
           </w:p>
         </w:tc>
@@ -10287,7 +10289,7 @@
                 <w:sz w:val="26"/>
                 <w:szCs w:val="26"/>
               </w:rPr>
-              <w:t>NgayXuat</w:t>
+              <w:t>Date</w:t>
             </w:r>
           </w:p>
         </w:tc>
@@ -10359,7 +10361,7 @@
                 <w:sz w:val="26"/>
                 <w:szCs w:val="26"/>
               </w:rPr>
-              <w:t>TrangThai</w:t>
+              <w:t>Status</w:t>
             </w:r>
           </w:p>
         </w:tc>
@@ -10428,7 +10430,7 @@
                 <w:sz w:val="26"/>
                 <w:szCs w:val="26"/>
               </w:rPr>
-              <w:t>GhiChu</w:t>
+              <w:t>Notes</w:t>
             </w:r>
           </w:p>
         </w:tc>
@@ -10473,12 +10475,12 @@
           <w:sz w:val="26"/>
           <w:szCs w:val="26"/>
         </w:rPr>
-        <w:t>HoaDonChiTiet</w:t>
+        <w:t>InvoiceDetail</w:t>
       </w:r>
     </w:p>
     <w:tbl>
       <w:tblPr>
-        <w:tblStyle w:val="GridTable4Accent3"/>
+        <w:tblStyle w:val="GridTable4-Accent31"/>
         <w:tblW w:w="0" w:type="auto"/>
         <w:tblLook w:val="04A0" w:firstRow="1" w:lastRow="0" w:firstColumn="1" w:lastColumn="0" w:noHBand="0" w:noVBand="1"/>
       </w:tblPr>
@@ -10623,7 +10625,7 @@
                 <w:sz w:val="26"/>
                 <w:szCs w:val="26"/>
               </w:rPr>
-              <w:t>MaXe</w:t>
+              <w:t>InvoiceId</w:t>
             </w:r>
           </w:p>
         </w:tc>
@@ -10700,7 +10702,7 @@
                 <w:sz w:val="26"/>
                 <w:szCs w:val="26"/>
               </w:rPr>
-              <w:t>MaHD</w:t>
+              <w:t>ProductId</w:t>
             </w:r>
           </w:p>
         </w:tc>
@@ -10780,8 +10782,10 @@
                 <w:sz w:val="26"/>
                 <w:szCs w:val="26"/>
               </w:rPr>
-              <w:t>SoLuong</w:t>
-            </w:r>
+              <w:t>Quntity</w:t>
+            </w:r>
+            <w:bookmarkStart w:id="5" w:name="_GoBack"/>
+            <w:bookmarkEnd w:id="5"/>
           </w:p>
         </w:tc>
         <w:tc>
@@ -10887,7 +10891,7 @@
                     <pic:cNvPicPr/>
                   </pic:nvPicPr>
                   <pic:blipFill>
-                    <a:blip r:embed="rId11">
+                    <a:blip r:embed="rId10">
                       <a:extLst>
                         <a:ext uri="{28A0092B-C50C-407E-A947-70E740481C1C}">
                           <a14:useLocalDpi xmlns:a14="http://schemas.microsoft.com/office/drawing/2010/main" val="0"/>
@@ -10997,7 +11001,7 @@
                     <pic:cNvPicPr/>
                   </pic:nvPicPr>
                   <pic:blipFill>
-                    <a:blip r:embed="rId12">
+                    <a:blip r:embed="rId11">
                       <a:extLst>
                         <a:ext uri="{28A0092B-C50C-407E-A947-70E740481C1C}">
                           <a14:useLocalDpi xmlns:a14="http://schemas.microsoft.com/office/drawing/2010/main" val="0"/>
@@ -11081,7 +11085,7 @@
                     <pic:cNvPicPr/>
                   </pic:nvPicPr>
                   <pic:blipFill>
-                    <a:blip r:embed="rId13">
+                    <a:blip r:embed="rId12">
                       <a:extLst>
                         <a:ext uri="{28A0092B-C50C-407E-A947-70E740481C1C}">
                           <a14:useLocalDpi xmlns:a14="http://schemas.microsoft.com/office/drawing/2010/main" val="0"/>
@@ -11156,7 +11160,7 @@
                     <pic:cNvPicPr/>
                   </pic:nvPicPr>
                   <pic:blipFill>
-                    <a:blip r:embed="rId14">
+                    <a:blip r:embed="rId13">
                       <a:extLst>
                         <a:ext uri="{28A0092B-C50C-407E-A947-70E740481C1C}">
                           <a14:useLocalDpi xmlns:a14="http://schemas.microsoft.com/office/drawing/2010/main" val="0"/>
@@ -11265,7 +11269,7 @@
                     <pic:cNvPicPr/>
                   </pic:nvPicPr>
                   <pic:blipFill>
-                    <a:blip r:embed="rId15">
+                    <a:blip r:embed="rId14">
                       <a:extLst>
                         <a:ext uri="{28A0092B-C50C-407E-A947-70E740481C1C}">
                           <a14:useLocalDpi xmlns:a14="http://schemas.microsoft.com/office/drawing/2010/main" val="0"/>
@@ -11364,7 +11368,7 @@
                     <pic:cNvPicPr/>
                   </pic:nvPicPr>
                   <pic:blipFill>
-                    <a:blip r:embed="rId16"/>
+                    <a:blip r:embed="rId15"/>
                     <a:stretch>
                       <a:fillRect/>
                     </a:stretch>
@@ -11432,7 +11436,7 @@
                     <pic:cNvPicPr/>
                   </pic:nvPicPr>
                   <pic:blipFill>
-                    <a:blip r:embed="rId17">
+                    <a:blip r:embed="rId16">
                       <a:extLst>
                         <a:ext uri="{28A0092B-C50C-407E-A947-70E740481C1C}">
                           <a14:useLocalDpi xmlns:a14="http://schemas.microsoft.com/office/drawing/2010/main" val="0"/>
@@ -11519,7 +11523,7 @@
                     <pic:cNvPicPr/>
                   </pic:nvPicPr>
                   <pic:blipFill>
-                    <a:blip r:embed="rId18">
+                    <a:blip r:embed="rId17">
                       <a:extLst>
                         <a:ext uri="{28A0092B-C50C-407E-A947-70E740481C1C}">
                           <a14:useLocalDpi xmlns:a14="http://schemas.microsoft.com/office/drawing/2010/main" val="0"/>
@@ -11618,7 +11622,7 @@
                     <pic:cNvPicPr/>
                   </pic:nvPicPr>
                   <pic:blipFill>
-                    <a:blip r:embed="rId19">
+                    <a:blip r:embed="rId18">
                       <a:extLst>
                         <a:ext uri="{28A0092B-C50C-407E-A947-70E740481C1C}">
                           <a14:useLocalDpi xmlns:a14="http://schemas.microsoft.com/office/drawing/2010/main" val="0"/>
@@ -11705,7 +11709,7 @@
                     <pic:cNvPicPr/>
                   </pic:nvPicPr>
                   <pic:blipFill>
-                    <a:blip r:embed="rId20">
+                    <a:blip r:embed="rId19">
                       <a:extLst>
                         <a:ext uri="{28A0092B-C50C-407E-A947-70E740481C1C}">
                           <a14:useLocalDpi xmlns:a14="http://schemas.microsoft.com/office/drawing/2010/main" val="0"/>
@@ -11803,7 +11807,7 @@
                     <pic:cNvPicPr/>
                   </pic:nvPicPr>
                   <pic:blipFill>
-                    <a:blip r:embed="rId21">
+                    <a:blip r:embed="rId20">
                       <a:extLst>
                         <a:ext uri="{28A0092B-C50C-407E-A947-70E740481C1C}">
                           <a14:useLocalDpi xmlns:a14="http://schemas.microsoft.com/office/drawing/2010/main" val="0"/>
@@ -11861,12 +11865,12 @@
       </w:pPr>
     </w:p>
     <w:sectPr>
-      <w:headerReference w:type="even" r:id="rId22"/>
-      <w:headerReference w:type="default" r:id="rId23"/>
-      <w:footerReference w:type="even" r:id="rId24"/>
-      <w:footerReference w:type="default" r:id="rId25"/>
-      <w:headerReference w:type="first" r:id="rId26"/>
-      <w:footerReference w:type="first" r:id="rId27"/>
+      <w:headerReference w:type="even" r:id="rId21"/>
+      <w:headerReference w:type="default" r:id="rId22"/>
+      <w:footerReference w:type="even" r:id="rId23"/>
+      <w:footerReference w:type="default" r:id="rId24"/>
+      <w:headerReference w:type="first" r:id="rId25"/>
+      <w:footerReference w:type="first" r:id="rId26"/>
       <w:pgSz w:w="12240" w:h="15840"/>
       <w:pgMar w:top="1440" w:right="1440" w:bottom="1440" w:left="1440" w:header="720" w:footer="720" w:gutter="0"/>
       <w:pgNumType w:start="0"/>
@@ -11879,7 +11883,7 @@
 </file>
 
 <file path=word/endnotes.xml><?xml version="1.0" encoding="utf-8"?>
-<w:endnotes xmlns:wpc="http://schemas.microsoft.com/office/word/2010/wordprocessingCanvas" xmlns:mc="http://schemas.openxmlformats.org/markup-compatibility/2006" xmlns:o="urn:schemas-microsoft-com:office:office" xmlns:r="http://schemas.openxmlformats.org/officeDocument/2006/relationships" xmlns:m="http://schemas.openxmlformats.org/officeDocument/2006/math" xmlns:v="urn:schemas-microsoft-com:vml" xmlns:wp14="http://schemas.microsoft.com/office/word/2010/wordprocessingDrawing" xmlns:wp="http://schemas.openxmlformats.org/drawingml/2006/wordprocessingDrawing" xmlns:w10="urn:schemas-microsoft-com:office:word" xmlns:w="http://schemas.openxmlformats.org/wordprocessingml/2006/main" xmlns:w14="http://schemas.microsoft.com/office/word/2010/wordml" xmlns:wpg="http://schemas.microsoft.com/office/word/2010/wordprocessingGroup" xmlns:wpi="http://schemas.microsoft.com/office/word/2010/wordprocessingInk" xmlns:wne="http://schemas.microsoft.com/office/word/2006/wordml" xmlns:wps="http://schemas.microsoft.com/office/word/2010/wordprocessingShape" mc:Ignorable="w14 wp14">
+<w:endnotes xmlns:wpc="http://schemas.microsoft.com/office/word/2010/wordprocessingCanvas" xmlns:cx="http://schemas.microsoft.com/office/drawing/2014/chartex" xmlns:mc="http://schemas.openxmlformats.org/markup-compatibility/2006" xmlns:o="urn:schemas-microsoft-com:office:office" xmlns:r="http://schemas.openxmlformats.org/officeDocument/2006/relationships" xmlns:m="http://schemas.openxmlformats.org/officeDocument/2006/math" xmlns:v="urn:schemas-microsoft-com:vml" xmlns:wp14="http://schemas.microsoft.com/office/word/2010/wordprocessingDrawing" xmlns:wp="http://schemas.openxmlformats.org/drawingml/2006/wordprocessingDrawing" xmlns:w10="urn:schemas-microsoft-com:office:word" xmlns:w="http://schemas.openxmlformats.org/wordprocessingml/2006/main" xmlns:w14="http://schemas.microsoft.com/office/word/2010/wordml" xmlns:w15="http://schemas.microsoft.com/office/word/2012/wordml" xmlns:w16se="http://schemas.microsoft.com/office/word/2015/wordml/symex" xmlns:wpg="http://schemas.microsoft.com/office/word/2010/wordprocessingGroup" xmlns:wpi="http://schemas.microsoft.com/office/word/2010/wordprocessingInk" xmlns:wne="http://schemas.microsoft.com/office/word/2006/wordml" xmlns:wps="http://schemas.microsoft.com/office/word/2010/wordprocessingShape" mc:Ignorable="w14 w15 w16se wp14">
   <w:endnote w:type="separator" w:id="-1">
     <w:p>
       <w:pPr>
@@ -11904,7 +11908,7 @@
 </file>
 
 <file path=word/footer1.xml><?xml version="1.0" encoding="utf-8"?>
-<w:ftr xmlns:wpc="http://schemas.microsoft.com/office/word/2010/wordprocessingCanvas" xmlns:mc="http://schemas.openxmlformats.org/markup-compatibility/2006" xmlns:o="urn:schemas-microsoft-com:office:office" xmlns:r="http://schemas.openxmlformats.org/officeDocument/2006/relationships" xmlns:m="http://schemas.openxmlformats.org/officeDocument/2006/math" xmlns:v="urn:schemas-microsoft-com:vml" xmlns:wp14="http://schemas.microsoft.com/office/word/2010/wordprocessingDrawing" xmlns:wp="http://schemas.openxmlformats.org/drawingml/2006/wordprocessingDrawing" xmlns:w10="urn:schemas-microsoft-com:office:word" xmlns:w="http://schemas.openxmlformats.org/wordprocessingml/2006/main" xmlns:w14="http://schemas.microsoft.com/office/word/2010/wordml" xmlns:wpg="http://schemas.microsoft.com/office/word/2010/wordprocessingGroup" xmlns:wpi="http://schemas.microsoft.com/office/word/2010/wordprocessingInk" xmlns:wne="http://schemas.microsoft.com/office/word/2006/wordml" xmlns:wps="http://schemas.microsoft.com/office/word/2010/wordprocessingShape" mc:Ignorable="w14 wp14">
+<w:ftr xmlns:wpc="http://schemas.microsoft.com/office/word/2010/wordprocessingCanvas" xmlns:cx="http://schemas.microsoft.com/office/drawing/2014/chartex" xmlns:mc="http://schemas.openxmlformats.org/markup-compatibility/2006" xmlns:o="urn:schemas-microsoft-com:office:office" xmlns:r="http://schemas.openxmlformats.org/officeDocument/2006/relationships" xmlns:m="http://schemas.openxmlformats.org/officeDocument/2006/math" xmlns:v="urn:schemas-microsoft-com:vml" xmlns:wp14="http://schemas.microsoft.com/office/word/2010/wordprocessingDrawing" xmlns:wp="http://schemas.openxmlformats.org/drawingml/2006/wordprocessingDrawing" xmlns:w10="urn:schemas-microsoft-com:office:word" xmlns:w="http://schemas.openxmlformats.org/wordprocessingml/2006/main" xmlns:w14="http://schemas.microsoft.com/office/word/2010/wordml" xmlns:w15="http://schemas.microsoft.com/office/word/2012/wordml" xmlns:w16se="http://schemas.microsoft.com/office/word/2015/wordml/symex" xmlns:wpg="http://schemas.microsoft.com/office/word/2010/wordprocessingGroup" xmlns:wpi="http://schemas.microsoft.com/office/word/2010/wordprocessingInk" xmlns:wne="http://schemas.microsoft.com/office/word/2006/wordml" xmlns:wps="http://schemas.microsoft.com/office/word/2010/wordprocessingShape" mc:Ignorable="w14 w15 w16se wp14">
   <w:p>
     <w:pPr>
       <w:pStyle w:val="Footer"/>
@@ -11914,7 +11918,7 @@
 </file>
 
 <file path=word/footer2.xml><?xml version="1.0" encoding="utf-8"?>
-<w:ftr xmlns:wpc="http://schemas.microsoft.com/office/word/2010/wordprocessingCanvas" xmlns:mc="http://schemas.openxmlformats.org/markup-compatibility/2006" xmlns:o="urn:schemas-microsoft-com:office:office" xmlns:r="http://schemas.openxmlformats.org/officeDocument/2006/relationships" xmlns:m="http://schemas.openxmlformats.org/officeDocument/2006/math" xmlns:v="urn:schemas-microsoft-com:vml" xmlns:wp14="http://schemas.microsoft.com/office/word/2010/wordprocessingDrawing" xmlns:wp="http://schemas.openxmlformats.org/drawingml/2006/wordprocessingDrawing" xmlns:w10="urn:schemas-microsoft-com:office:word" xmlns:w="http://schemas.openxmlformats.org/wordprocessingml/2006/main" xmlns:w14="http://schemas.microsoft.com/office/word/2010/wordml" xmlns:wpg="http://schemas.microsoft.com/office/word/2010/wordprocessingGroup" xmlns:wpi="http://schemas.microsoft.com/office/word/2010/wordprocessingInk" xmlns:wne="http://schemas.microsoft.com/office/word/2006/wordml" xmlns:wps="http://schemas.microsoft.com/office/word/2010/wordprocessingShape" mc:Ignorable="w14 wp14">
+<w:ftr xmlns:wpc="http://schemas.microsoft.com/office/word/2010/wordprocessingCanvas" xmlns:cx="http://schemas.microsoft.com/office/drawing/2014/chartex" xmlns:mc="http://schemas.openxmlformats.org/markup-compatibility/2006" xmlns:o="urn:schemas-microsoft-com:office:office" xmlns:r="http://schemas.openxmlformats.org/officeDocument/2006/relationships" xmlns:m="http://schemas.openxmlformats.org/officeDocument/2006/math" xmlns:v="urn:schemas-microsoft-com:vml" xmlns:wp14="http://schemas.microsoft.com/office/word/2010/wordprocessingDrawing" xmlns:wp="http://schemas.openxmlformats.org/drawingml/2006/wordprocessingDrawing" xmlns:w10="urn:schemas-microsoft-com:office:word" xmlns:w="http://schemas.openxmlformats.org/wordprocessingml/2006/main" xmlns:w14="http://schemas.microsoft.com/office/word/2010/wordml" xmlns:w15="http://schemas.microsoft.com/office/word/2012/wordml" xmlns:w16se="http://schemas.microsoft.com/office/word/2015/wordml/symex" xmlns:wpg="http://schemas.microsoft.com/office/word/2010/wordprocessingGroup" xmlns:wpi="http://schemas.microsoft.com/office/word/2010/wordprocessingInk" xmlns:wne="http://schemas.microsoft.com/office/word/2006/wordml" xmlns:wps="http://schemas.microsoft.com/office/word/2010/wordprocessingShape" mc:Ignorable="w14 w15 w16se wp14">
   <w:p>
     <w:pPr>
       <w:pStyle w:val="Footer"/>
@@ -11947,7 +11951,7 @@
       <w:rPr>
         <w:noProof/>
       </w:rPr>
-      <w:t>1</w:t>
+      <w:t>7</w:t>
     </w:r>
     <w:r>
       <w:rPr>
@@ -11960,7 +11964,7 @@
 </file>
 
 <file path=word/footer3.xml><?xml version="1.0" encoding="utf-8"?>
-<w:ftr xmlns:wpc="http://schemas.microsoft.com/office/word/2010/wordprocessingCanvas" xmlns:mc="http://schemas.openxmlformats.org/markup-compatibility/2006" xmlns:o="urn:schemas-microsoft-com:office:office" xmlns:r="http://schemas.openxmlformats.org/officeDocument/2006/relationships" xmlns:m="http://schemas.openxmlformats.org/officeDocument/2006/math" xmlns:v="urn:schemas-microsoft-com:vml" xmlns:wp14="http://schemas.microsoft.com/office/word/2010/wordprocessingDrawing" xmlns:wp="http://schemas.openxmlformats.org/drawingml/2006/wordprocessingDrawing" xmlns:w10="urn:schemas-microsoft-com:office:word" xmlns:w="http://schemas.openxmlformats.org/wordprocessingml/2006/main" xmlns:w14="http://schemas.microsoft.com/office/word/2010/wordml" xmlns:wpg="http://schemas.microsoft.com/office/word/2010/wordprocessingGroup" xmlns:wpi="http://schemas.microsoft.com/office/word/2010/wordprocessingInk" xmlns:wne="http://schemas.microsoft.com/office/word/2006/wordml" xmlns:wps="http://schemas.microsoft.com/office/word/2010/wordprocessingShape" mc:Ignorable="w14 wp14">
+<w:ftr xmlns:wpc="http://schemas.microsoft.com/office/word/2010/wordprocessingCanvas" xmlns:cx="http://schemas.microsoft.com/office/drawing/2014/chartex" xmlns:mc="http://schemas.openxmlformats.org/markup-compatibility/2006" xmlns:o="urn:schemas-microsoft-com:office:office" xmlns:r="http://schemas.openxmlformats.org/officeDocument/2006/relationships" xmlns:m="http://schemas.openxmlformats.org/officeDocument/2006/math" xmlns:v="urn:schemas-microsoft-com:vml" xmlns:wp14="http://schemas.microsoft.com/office/word/2010/wordprocessingDrawing" xmlns:wp="http://schemas.openxmlformats.org/drawingml/2006/wordprocessingDrawing" xmlns:w10="urn:schemas-microsoft-com:office:word" xmlns:w="http://schemas.openxmlformats.org/wordprocessingml/2006/main" xmlns:w14="http://schemas.microsoft.com/office/word/2010/wordml" xmlns:w15="http://schemas.microsoft.com/office/word/2012/wordml" xmlns:w16se="http://schemas.microsoft.com/office/word/2015/wordml/symex" xmlns:wpg="http://schemas.microsoft.com/office/word/2010/wordprocessingGroup" xmlns:wpi="http://schemas.microsoft.com/office/word/2010/wordprocessingInk" xmlns:wne="http://schemas.microsoft.com/office/word/2006/wordml" xmlns:wps="http://schemas.microsoft.com/office/word/2010/wordprocessingShape" mc:Ignorable="w14 w15 w16se wp14">
   <w:p>
     <w:pPr>
       <w:pStyle w:val="Footer"/>
@@ -11970,7 +11974,7 @@
 </file>
 
 <file path=word/footnotes.xml><?xml version="1.0" encoding="utf-8"?>
-<w:footnotes xmlns:wpc="http://schemas.microsoft.com/office/word/2010/wordprocessingCanvas" xmlns:mc="http://schemas.openxmlformats.org/markup-compatibility/2006" xmlns:o="urn:schemas-microsoft-com:office:office" xmlns:r="http://schemas.openxmlformats.org/officeDocument/2006/relationships" xmlns:m="http://schemas.openxmlformats.org/officeDocument/2006/math" xmlns:v="urn:schemas-microsoft-com:vml" xmlns:wp14="http://schemas.microsoft.com/office/word/2010/wordprocessingDrawing" xmlns:wp="http://schemas.openxmlformats.org/drawingml/2006/wordprocessingDrawing" xmlns:w10="urn:schemas-microsoft-com:office:word" xmlns:w="http://schemas.openxmlformats.org/wordprocessingml/2006/main" xmlns:w14="http://schemas.microsoft.com/office/word/2010/wordml" xmlns:wpg="http://schemas.microsoft.com/office/word/2010/wordprocessingGroup" xmlns:wpi="http://schemas.microsoft.com/office/word/2010/wordprocessingInk" xmlns:wne="http://schemas.microsoft.com/office/word/2006/wordml" xmlns:wps="http://schemas.microsoft.com/office/word/2010/wordprocessingShape" mc:Ignorable="w14 wp14">
+<w:footnotes xmlns:wpc="http://schemas.microsoft.com/office/word/2010/wordprocessingCanvas" xmlns:cx="http://schemas.microsoft.com/office/drawing/2014/chartex" xmlns:mc="http://schemas.openxmlformats.org/markup-compatibility/2006" xmlns:o="urn:schemas-microsoft-com:office:office" xmlns:r="http://schemas.openxmlformats.org/officeDocument/2006/relationships" xmlns:m="http://schemas.openxmlformats.org/officeDocument/2006/math" xmlns:v="urn:schemas-microsoft-com:vml" xmlns:wp14="http://schemas.microsoft.com/office/word/2010/wordprocessingDrawing" xmlns:wp="http://schemas.openxmlformats.org/drawingml/2006/wordprocessingDrawing" xmlns:w10="urn:schemas-microsoft-com:office:word" xmlns:w="http://schemas.openxmlformats.org/wordprocessingml/2006/main" xmlns:w14="http://schemas.microsoft.com/office/word/2010/wordml" xmlns:w15="http://schemas.microsoft.com/office/word/2012/wordml" xmlns:w16se="http://schemas.microsoft.com/office/word/2015/wordml/symex" xmlns:wpg="http://schemas.microsoft.com/office/word/2010/wordprocessingGroup" xmlns:wpi="http://schemas.microsoft.com/office/word/2010/wordprocessingInk" xmlns:wne="http://schemas.microsoft.com/office/word/2006/wordml" xmlns:wps="http://schemas.microsoft.com/office/word/2010/wordprocessingShape" mc:Ignorable="w14 w15 w16se wp14">
   <w:footnote w:type="separator" w:id="-1">
     <w:p>
       <w:pPr>
@@ -11995,7 +11999,7 @@
 </file>
 
 <file path=word/header1.xml><?xml version="1.0" encoding="utf-8"?>
-<w:hdr xmlns:wpc="http://schemas.microsoft.com/office/word/2010/wordprocessingCanvas" xmlns:mc="http://schemas.openxmlformats.org/markup-compatibility/2006" xmlns:o="urn:schemas-microsoft-com:office:office" xmlns:r="http://schemas.openxmlformats.org/officeDocument/2006/relationships" xmlns:m="http://schemas.openxmlformats.org/officeDocument/2006/math" xmlns:v="urn:schemas-microsoft-com:vml" xmlns:wp14="http://schemas.microsoft.com/office/word/2010/wordprocessingDrawing" xmlns:wp="http://schemas.openxmlformats.org/drawingml/2006/wordprocessingDrawing" xmlns:w10="urn:schemas-microsoft-com:office:word" xmlns:w="http://schemas.openxmlformats.org/wordprocessingml/2006/main" xmlns:w14="http://schemas.microsoft.com/office/word/2010/wordml" xmlns:wpg="http://schemas.microsoft.com/office/word/2010/wordprocessingGroup" xmlns:wpi="http://schemas.microsoft.com/office/word/2010/wordprocessingInk" xmlns:wne="http://schemas.microsoft.com/office/word/2006/wordml" xmlns:wps="http://schemas.microsoft.com/office/word/2010/wordprocessingShape" mc:Ignorable="w14 wp14">
+<w:hdr xmlns:wpc="http://schemas.microsoft.com/office/word/2010/wordprocessingCanvas" xmlns:cx="http://schemas.microsoft.com/office/drawing/2014/chartex" xmlns:mc="http://schemas.openxmlformats.org/markup-compatibility/2006" xmlns:o="urn:schemas-microsoft-com:office:office" xmlns:r="http://schemas.openxmlformats.org/officeDocument/2006/relationships" xmlns:m="http://schemas.openxmlformats.org/officeDocument/2006/math" xmlns:v="urn:schemas-microsoft-com:vml" xmlns:wp14="http://schemas.microsoft.com/office/word/2010/wordprocessingDrawing" xmlns:wp="http://schemas.openxmlformats.org/drawingml/2006/wordprocessingDrawing" xmlns:w10="urn:schemas-microsoft-com:office:word" xmlns:w="http://schemas.openxmlformats.org/wordprocessingml/2006/main" xmlns:w14="http://schemas.microsoft.com/office/word/2010/wordml" xmlns:w15="http://schemas.microsoft.com/office/word/2012/wordml" xmlns:w16se="http://schemas.microsoft.com/office/word/2015/wordml/symex" xmlns:wpg="http://schemas.microsoft.com/office/word/2010/wordprocessingGroup" xmlns:wpi="http://schemas.microsoft.com/office/word/2010/wordprocessingInk" xmlns:wne="http://schemas.microsoft.com/office/word/2006/wordml" xmlns:wps="http://schemas.microsoft.com/office/word/2010/wordprocessingShape" mc:Ignorable="w14 w15 w16se wp14">
   <w:p>
     <w:pPr>
       <w:pStyle w:val="Header"/>
@@ -12005,7 +12009,7 @@
 </file>
 
 <file path=word/header2.xml><?xml version="1.0" encoding="utf-8"?>
-<w:hdr xmlns:wpc="http://schemas.microsoft.com/office/word/2010/wordprocessingCanvas" xmlns:mc="http://schemas.openxmlformats.org/markup-compatibility/2006" xmlns:o="urn:schemas-microsoft-com:office:office" xmlns:r="http://schemas.openxmlformats.org/officeDocument/2006/relationships" xmlns:m="http://schemas.openxmlformats.org/officeDocument/2006/math" xmlns:v="urn:schemas-microsoft-com:vml" xmlns:wp14="http://schemas.microsoft.com/office/word/2010/wordprocessingDrawing" xmlns:wp="http://schemas.openxmlformats.org/drawingml/2006/wordprocessingDrawing" xmlns:w10="urn:schemas-microsoft-com:office:word" xmlns:w="http://schemas.openxmlformats.org/wordprocessingml/2006/main" xmlns:w14="http://schemas.microsoft.com/office/word/2010/wordml" xmlns:wpg="http://schemas.microsoft.com/office/word/2010/wordprocessingGroup" xmlns:wpi="http://schemas.microsoft.com/office/word/2010/wordprocessingInk" xmlns:wne="http://schemas.microsoft.com/office/word/2006/wordml" xmlns:wps="http://schemas.microsoft.com/office/word/2010/wordprocessingShape" mc:Ignorable="w14 wp14">
+<w:hdr xmlns:wpc="http://schemas.microsoft.com/office/word/2010/wordprocessingCanvas" xmlns:cx="http://schemas.microsoft.com/office/drawing/2014/chartex" xmlns:mc="http://schemas.openxmlformats.org/markup-compatibility/2006" xmlns:o="urn:schemas-microsoft-com:office:office" xmlns:r="http://schemas.openxmlformats.org/officeDocument/2006/relationships" xmlns:m="http://schemas.openxmlformats.org/officeDocument/2006/math" xmlns:v="urn:schemas-microsoft-com:vml" xmlns:wp14="http://schemas.microsoft.com/office/word/2010/wordprocessingDrawing" xmlns:wp="http://schemas.openxmlformats.org/drawingml/2006/wordprocessingDrawing" xmlns:w10="urn:schemas-microsoft-com:office:word" xmlns:w="http://schemas.openxmlformats.org/wordprocessingml/2006/main" xmlns:w14="http://schemas.microsoft.com/office/word/2010/wordml" xmlns:w15="http://schemas.microsoft.com/office/word/2012/wordml" xmlns:w16se="http://schemas.microsoft.com/office/word/2015/wordml/symex" xmlns:wpg="http://schemas.microsoft.com/office/word/2010/wordprocessingGroup" xmlns:wpi="http://schemas.microsoft.com/office/word/2010/wordprocessingInk" xmlns:wne="http://schemas.microsoft.com/office/word/2006/wordml" xmlns:wps="http://schemas.microsoft.com/office/word/2010/wordprocessingShape" mc:Ignorable="w14 w15 w16se wp14">
   <w:p>
     <w:pPr>
       <w:pStyle w:val="Header"/>
@@ -12182,7 +12186,7 @@
 </file>
 
 <file path=word/header3.xml><?xml version="1.0" encoding="utf-8"?>
-<w:hdr xmlns:wpc="http://schemas.microsoft.com/office/word/2010/wordprocessingCanvas" xmlns:mc="http://schemas.openxmlformats.org/markup-compatibility/2006" xmlns:o="urn:schemas-microsoft-com:office:office" xmlns:r="http://schemas.openxmlformats.org/officeDocument/2006/relationships" xmlns:m="http://schemas.openxmlformats.org/officeDocument/2006/math" xmlns:v="urn:schemas-microsoft-com:vml" xmlns:wp14="http://schemas.microsoft.com/office/word/2010/wordprocessingDrawing" xmlns:wp="http://schemas.openxmlformats.org/drawingml/2006/wordprocessingDrawing" xmlns:w10="urn:schemas-microsoft-com:office:word" xmlns:w="http://schemas.openxmlformats.org/wordprocessingml/2006/main" xmlns:w14="http://schemas.microsoft.com/office/word/2010/wordml" xmlns:wpg="http://schemas.microsoft.com/office/word/2010/wordprocessingGroup" xmlns:wpi="http://schemas.microsoft.com/office/word/2010/wordprocessingInk" xmlns:wne="http://schemas.microsoft.com/office/word/2006/wordml" xmlns:wps="http://schemas.microsoft.com/office/word/2010/wordprocessingShape" mc:Ignorable="w14 wp14">
+<w:hdr xmlns:wpc="http://schemas.microsoft.com/office/word/2010/wordprocessingCanvas" xmlns:cx="http://schemas.microsoft.com/office/drawing/2014/chartex" xmlns:mc="http://schemas.openxmlformats.org/markup-compatibility/2006" xmlns:o="urn:schemas-microsoft-com:office:office" xmlns:r="http://schemas.openxmlformats.org/officeDocument/2006/relationships" xmlns:m="http://schemas.openxmlformats.org/officeDocument/2006/math" xmlns:v="urn:schemas-microsoft-com:vml" xmlns:wp14="http://schemas.microsoft.com/office/word/2010/wordprocessingDrawing" xmlns:wp="http://schemas.openxmlformats.org/drawingml/2006/wordprocessingDrawing" xmlns:w10="urn:schemas-microsoft-com:office:word" xmlns:w="http://schemas.openxmlformats.org/wordprocessingml/2006/main" xmlns:w14="http://schemas.microsoft.com/office/word/2010/wordml" xmlns:w15="http://schemas.microsoft.com/office/word/2012/wordml" xmlns:w16se="http://schemas.microsoft.com/office/word/2015/wordml/symex" xmlns:wpg="http://schemas.microsoft.com/office/word/2010/wordprocessingGroup" xmlns:wpi="http://schemas.microsoft.com/office/word/2010/wordprocessingInk" xmlns:wne="http://schemas.microsoft.com/office/word/2006/wordml" xmlns:wps="http://schemas.microsoft.com/office/word/2010/wordprocessingShape" mc:Ignorable="w14 w15 w16se wp14">
   <w:p>
     <w:pPr>
       <w:pStyle w:val="Header"/>
@@ -12192,8 +12196,8 @@
 </file>
 
 <file path=word/numbering.xml><?xml version="1.0" encoding="utf-8"?>
-<w:numbering xmlns:wpc="http://schemas.microsoft.com/office/word/2010/wordprocessingCanvas" xmlns:mc="http://schemas.openxmlformats.org/markup-compatibility/2006" xmlns:o="urn:schemas-microsoft-com:office:office" xmlns:r="http://schemas.openxmlformats.org/officeDocument/2006/relationships" xmlns:m="http://schemas.openxmlformats.org/officeDocument/2006/math" xmlns:v="urn:schemas-microsoft-com:vml" xmlns:wp14="http://schemas.microsoft.com/office/word/2010/wordprocessingDrawing" xmlns:wp="http://schemas.openxmlformats.org/drawingml/2006/wordprocessingDrawing" xmlns:w10="urn:schemas-microsoft-com:office:word" xmlns:w="http://schemas.openxmlformats.org/wordprocessingml/2006/main" xmlns:w14="http://schemas.microsoft.com/office/word/2010/wordml" xmlns:wpg="http://schemas.microsoft.com/office/word/2010/wordprocessingGroup" xmlns:wpi="http://schemas.microsoft.com/office/word/2010/wordprocessingInk" xmlns:wne="http://schemas.microsoft.com/office/word/2006/wordml" xmlns:wps="http://schemas.microsoft.com/office/word/2010/wordprocessingShape" mc:Ignorable="w14 wp14">
-  <w:abstractNum w:abstractNumId="0">
+<w:numbering xmlns:wpc="http://schemas.microsoft.com/office/word/2010/wordprocessingCanvas" xmlns:cx="http://schemas.microsoft.com/office/drawing/2014/chartex" xmlns:mc="http://schemas.openxmlformats.org/markup-compatibility/2006" xmlns:o="urn:schemas-microsoft-com:office:office" xmlns:r="http://schemas.openxmlformats.org/officeDocument/2006/relationships" xmlns:m="http://schemas.openxmlformats.org/officeDocument/2006/math" xmlns:v="urn:schemas-microsoft-com:vml" xmlns:wp14="http://schemas.microsoft.com/office/word/2010/wordprocessingDrawing" xmlns:wp="http://schemas.openxmlformats.org/drawingml/2006/wordprocessingDrawing" xmlns:w10="urn:schemas-microsoft-com:office:word" xmlns:w="http://schemas.openxmlformats.org/wordprocessingml/2006/main" xmlns:w14="http://schemas.microsoft.com/office/word/2010/wordml" xmlns:w15="http://schemas.microsoft.com/office/word/2012/wordml" xmlns:w16se="http://schemas.microsoft.com/office/word/2015/wordml/symex" xmlns:wpg="http://schemas.microsoft.com/office/word/2010/wordprocessingGroup" xmlns:wpi="http://schemas.microsoft.com/office/word/2010/wordprocessingInk" xmlns:wne="http://schemas.microsoft.com/office/word/2006/wordml" xmlns:wps="http://schemas.microsoft.com/office/word/2010/wordprocessingShape" mc:Ignorable="w14 w15 w16se wp14">
+  <w:abstractNum w:abstractNumId="0" w15:restartNumberingAfterBreak="0">
     <w:nsid w:val="0C5538B6"/>
     <w:multiLevelType w:val="hybridMultilevel"/>
     <w:tmpl w:val="DF4879B0"/>
@@ -12306,7 +12310,7 @@
       </w:rPr>
     </w:lvl>
   </w:abstractNum>
-  <w:abstractNum w:abstractNumId="1">
+  <w:abstractNum w:abstractNumId="1" w15:restartNumberingAfterBreak="0">
     <w:nsid w:val="12946A06"/>
     <w:multiLevelType w:val="hybridMultilevel"/>
     <w:tmpl w:val="65947B46"/>
@@ -12419,7 +12423,7 @@
       </w:rPr>
     </w:lvl>
   </w:abstractNum>
-  <w:abstractNum w:abstractNumId="2">
+  <w:abstractNum w:abstractNumId="2" w15:restartNumberingAfterBreak="0">
     <w:nsid w:val="169A3CF5"/>
     <w:multiLevelType w:val="hybridMultilevel"/>
     <w:tmpl w:val="B8D8BFA6"/>
@@ -12511,7 +12515,7 @@
       </w:pPr>
     </w:lvl>
   </w:abstractNum>
-  <w:abstractNum w:abstractNumId="3">
+  <w:abstractNum w:abstractNumId="3" w15:restartNumberingAfterBreak="0">
     <w:nsid w:val="46EE4BEA"/>
     <w:multiLevelType w:val="multilevel"/>
     <w:tmpl w:val="4B742838"/>
@@ -12615,7 +12619,7 @@
       </w:rPr>
     </w:lvl>
   </w:abstractNum>
-  <w:abstractNum w:abstractNumId="4">
+  <w:abstractNum w:abstractNumId="4" w15:restartNumberingAfterBreak="0">
     <w:nsid w:val="4B7B6DD2"/>
     <w:multiLevelType w:val="multilevel"/>
     <w:tmpl w:val="D452C5A0"/>
@@ -12719,7 +12723,7 @@
       </w:rPr>
     </w:lvl>
   </w:abstractNum>
-  <w:abstractNum w:abstractNumId="5">
+  <w:abstractNum w:abstractNumId="5" w15:restartNumberingAfterBreak="0">
     <w:nsid w:val="4D1C60F7"/>
     <w:multiLevelType w:val="multilevel"/>
     <w:tmpl w:val="4290E2D8"/>
@@ -12823,7 +12827,7 @@
       </w:rPr>
     </w:lvl>
   </w:abstractNum>
-  <w:abstractNum w:abstractNumId="6">
+  <w:abstractNum w:abstractNumId="6" w15:restartNumberingAfterBreak="0">
     <w:nsid w:val="537C7038"/>
     <w:multiLevelType w:val="hybridMultilevel"/>
     <w:tmpl w:val="1BE472DE"/>
@@ -12936,7 +12940,7 @@
       </w:rPr>
     </w:lvl>
   </w:abstractNum>
-  <w:abstractNum w:abstractNumId="7">
+  <w:abstractNum w:abstractNumId="7" w15:restartNumberingAfterBreak="0">
     <w:nsid w:val="6EE80B0B"/>
     <w:multiLevelType w:val="hybridMultilevel"/>
     <w:tmpl w:val="BF8CE0AE"/>
@@ -13049,7 +13053,7 @@
       </w:rPr>
     </w:lvl>
   </w:abstractNum>
-  <w:abstractNum w:abstractNumId="8">
+  <w:abstractNum w:abstractNumId="8" w15:restartNumberingAfterBreak="0">
     <w:nsid w:val="6EEE7F35"/>
     <w:multiLevelType w:val="hybridMultilevel"/>
     <w:tmpl w:val="0A3CE480"/>
@@ -13193,7 +13197,7 @@
 </file>
 
 <file path=word/styles.xml><?xml version="1.0" encoding="utf-8"?>
-<w:styles xmlns:mc="http://schemas.openxmlformats.org/markup-compatibility/2006" xmlns:r="http://schemas.openxmlformats.org/officeDocument/2006/relationships" xmlns:w="http://schemas.openxmlformats.org/wordprocessingml/2006/main" xmlns:w14="http://schemas.microsoft.com/office/word/2010/wordml" mc:Ignorable="w14">
+<w:styles xmlns:mc="http://schemas.openxmlformats.org/markup-compatibility/2006" xmlns:r="http://schemas.openxmlformats.org/officeDocument/2006/relationships" xmlns:w="http://schemas.openxmlformats.org/wordprocessingml/2006/main" xmlns:w14="http://schemas.microsoft.com/office/word/2010/wordml" xmlns:w15="http://schemas.microsoft.com/office/word/2012/wordml" xmlns:w16se="http://schemas.microsoft.com/office/word/2015/wordml/symex" mc:Ignorable="w14 w15 w16se">
   <w:docDefaults>
     <w:rPrDefault>
       <w:rPr>
@@ -13209,144 +13213,378 @@
       </w:pPr>
     </w:pPrDefault>
   </w:docDefaults>
-  <w:latentStyles w:defLockedState="0" w:defUIPriority="99" w:defSemiHidden="1" w:defUnhideWhenUsed="1" w:defQFormat="0" w:count="267">
-    <w:lsdException w:name="Normal" w:semiHidden="0" w:uiPriority="0" w:unhideWhenUsed="0" w:qFormat="1"/>
-    <w:lsdException w:name="heading 1" w:semiHidden="0" w:uiPriority="9" w:unhideWhenUsed="0" w:qFormat="1"/>
-    <w:lsdException w:name="heading 2" w:uiPriority="9" w:qFormat="1"/>
-    <w:lsdException w:name="heading 3" w:uiPriority="9" w:qFormat="1"/>
-    <w:lsdException w:name="heading 4" w:uiPriority="9" w:qFormat="1"/>
-    <w:lsdException w:name="heading 5" w:uiPriority="9" w:qFormat="1"/>
-    <w:lsdException w:name="heading 6" w:uiPriority="9" w:qFormat="1"/>
-    <w:lsdException w:name="heading 7" w:uiPriority="9" w:qFormat="1"/>
-    <w:lsdException w:name="heading 8" w:uiPriority="9" w:qFormat="1"/>
-    <w:lsdException w:name="heading 9" w:uiPriority="9" w:qFormat="1"/>
-    <w:lsdException w:name="toc 1" w:uiPriority="39"/>
-    <w:lsdException w:name="toc 2" w:uiPriority="39"/>
-    <w:lsdException w:name="toc 3" w:uiPriority="39"/>
-    <w:lsdException w:name="toc 4" w:uiPriority="39"/>
-    <w:lsdException w:name="toc 5" w:uiPriority="39"/>
-    <w:lsdException w:name="toc 6" w:uiPriority="39"/>
-    <w:lsdException w:name="toc 7" w:uiPriority="39"/>
-    <w:lsdException w:name="toc 8" w:uiPriority="39"/>
-    <w:lsdException w:name="toc 9" w:uiPriority="39"/>
-    <w:lsdException w:name="caption" w:uiPriority="35" w:qFormat="1"/>
-    <w:lsdException w:name="Title" w:semiHidden="0" w:uiPriority="10" w:unhideWhenUsed="0" w:qFormat="1"/>
-    <w:lsdException w:name="Default Paragraph Font" w:uiPriority="1"/>
-    <w:lsdException w:name="Subtitle" w:semiHidden="0" w:uiPriority="11" w:unhideWhenUsed="0" w:qFormat="1"/>
-    <w:lsdException w:name="Strong" w:semiHidden="0" w:uiPriority="22" w:unhideWhenUsed="0" w:qFormat="1"/>
-    <w:lsdException w:name="Emphasis" w:semiHidden="0" w:uiPriority="20" w:unhideWhenUsed="0" w:qFormat="1"/>
-    <w:lsdException w:name="Table Grid" w:semiHidden="0" w:uiPriority="59" w:unhideWhenUsed="0"/>
-    <w:lsdException w:name="Placeholder Text" w:unhideWhenUsed="0"/>
-    <w:lsdException w:name="No Spacing" w:semiHidden="0" w:uiPriority="1" w:unhideWhenUsed="0" w:qFormat="1"/>
-    <w:lsdException w:name="Light Shading" w:semiHidden="0" w:uiPriority="60" w:unhideWhenUsed="0"/>
-    <w:lsdException w:name="Light List" w:semiHidden="0" w:uiPriority="61" w:unhideWhenUsed="0"/>
-    <w:lsdException w:name="Light Grid" w:semiHidden="0" w:uiPriority="62" w:unhideWhenUsed="0"/>
-    <w:lsdException w:name="Medium Shading 1" w:semiHidden="0" w:uiPriority="63" w:unhideWhenUsed="0"/>
-    <w:lsdException w:name="Medium Shading 2" w:semiHidden="0" w:uiPriority="64" w:unhideWhenUsed="0"/>
-    <w:lsdException w:name="Medium List 1" w:semiHidden="0" w:uiPriority="65" w:unhideWhenUsed="0"/>
-    <w:lsdException w:name="Medium List 2" w:semiHidden="0" w:uiPriority="66" w:unhideWhenUsed="0"/>
-    <w:lsdException w:name="Medium Grid 1" w:semiHidden="0" w:uiPriority="67" w:unhideWhenUsed="0"/>
-    <w:lsdException w:name="Medium Grid 2" w:semiHidden="0" w:uiPriority="68" w:unhideWhenUsed="0"/>
-    <w:lsdException w:name="Medium Grid 3" w:semiHidden="0" w:uiPriority="69" w:unhideWhenUsed="0"/>
-    <w:lsdException w:name="Dark List" w:semiHidden="0" w:uiPriority="70" w:unhideWhenUsed="0"/>
-    <w:lsdException w:name="Colorful Shading" w:semiHidden="0" w:uiPriority="71" w:unhideWhenUsed="0"/>
-    <w:lsdException w:name="Colorful List" w:semiHidden="0" w:uiPriority="72" w:unhideWhenUsed="0"/>
-    <w:lsdException w:name="Colorful Grid" w:semiHidden="0" w:uiPriority="73" w:unhideWhenUsed="0"/>
-    <w:lsdException w:name="Light Shading Accent 1" w:semiHidden="0" w:uiPriority="60" w:unhideWhenUsed="0"/>
-    <w:lsdException w:name="Light List Accent 1" w:semiHidden="0" w:uiPriority="61" w:unhideWhenUsed="0"/>
-    <w:lsdException w:name="Light Grid Accent 1" w:semiHidden="0" w:uiPriority="62" w:unhideWhenUsed="0"/>
-    <w:lsdException w:name="Medium Shading 1 Accent 1" w:semiHidden="0" w:uiPriority="63" w:unhideWhenUsed="0"/>
-    <w:lsdException w:name="Medium Shading 2 Accent 1" w:semiHidden="0" w:uiPriority="64" w:unhideWhenUsed="0"/>
-    <w:lsdException w:name="Medium List 1 Accent 1" w:semiHidden="0" w:uiPriority="65" w:unhideWhenUsed="0"/>
-    <w:lsdException w:name="Revision" w:unhideWhenUsed="0"/>
-    <w:lsdException w:name="List Paragraph" w:semiHidden="0" w:uiPriority="34" w:unhideWhenUsed="0" w:qFormat="1"/>
-    <w:lsdException w:name="Quote" w:semiHidden="0" w:uiPriority="29" w:unhideWhenUsed="0" w:qFormat="1"/>
-    <w:lsdException w:name="Intense Quote" w:semiHidden="0" w:uiPriority="30" w:unhideWhenUsed="0" w:qFormat="1"/>
-    <w:lsdException w:name="Medium List 2 Accent 1" w:semiHidden="0" w:uiPriority="66" w:unhideWhenUsed="0"/>
-    <w:lsdException w:name="Medium Grid 1 Accent 1" w:semiHidden="0" w:uiPriority="67" w:unhideWhenUsed="0"/>
-    <w:lsdException w:name="Medium Grid 2 Accent 1" w:semiHidden="0" w:uiPriority="68" w:unhideWhenUsed="0"/>
-    <w:lsdException w:name="Medium Grid 3 Accent 1" w:semiHidden="0" w:uiPriority="69" w:unhideWhenUsed="0"/>
-    <w:lsdException w:name="Dark List Accent 1" w:semiHidden="0" w:uiPriority="70" w:unhideWhenUsed="0"/>
-    <w:lsdException w:name="Colorful Shading Accent 1" w:semiHidden="0" w:uiPriority="71" w:unhideWhenUsed="0"/>
-    <w:lsdException w:name="Colorful List Accent 1" w:semiHidden="0" w:uiPriority="72" w:unhideWhenUsed="0"/>
-    <w:lsdException w:name="Colorful Grid Accent 1" w:semiHidden="0" w:uiPriority="73" w:unhideWhenUsed="0"/>
-    <w:lsdException w:name="Light Shading Accent 2" w:semiHidden="0" w:uiPriority="60" w:unhideWhenUsed="0"/>
-    <w:lsdException w:name="Light List Accent 2" w:semiHidden="0" w:uiPriority="61" w:unhideWhenUsed="0"/>
-    <w:lsdException w:name="Light Grid Accent 2" w:semiHidden="0" w:uiPriority="62" w:unhideWhenUsed="0"/>
-    <w:lsdException w:name="Medium Shading 1 Accent 2" w:semiHidden="0" w:uiPriority="63" w:unhideWhenUsed="0"/>
-    <w:lsdException w:name="Medium Shading 2 Accent 2" w:semiHidden="0" w:uiPriority="64" w:unhideWhenUsed="0"/>
-    <w:lsdException w:name="Medium List 1 Accent 2" w:semiHidden="0" w:uiPriority="65" w:unhideWhenUsed="0"/>
-    <w:lsdException w:name="Medium List 2 Accent 2" w:semiHidden="0" w:uiPriority="66" w:unhideWhenUsed="0"/>
-    <w:lsdException w:name="Medium Grid 1 Accent 2" w:semiHidden="0" w:uiPriority="67" w:unhideWhenUsed="0"/>
-    <w:lsdException w:name="Medium Grid 2 Accent 2" w:semiHidden="0" w:uiPriority="68" w:unhideWhenUsed="0"/>
-    <w:lsdException w:name="Medium Grid 3 Accent 2" w:semiHidden="0" w:uiPriority="69" w:unhideWhenUsed="0"/>
-    <w:lsdException w:name="Dark List Accent 2" w:semiHidden="0" w:uiPriority="70" w:unhideWhenUsed="0"/>
-    <w:lsdException w:name="Colorful Shading Accent 2" w:semiHidden="0" w:uiPriority="71" w:unhideWhenUsed="0"/>
-    <w:lsdException w:name="Colorful List Accent 2" w:semiHidden="0" w:uiPriority="72" w:unhideWhenUsed="0"/>
-    <w:lsdException w:name="Colorful Grid Accent 2" w:semiHidden="0" w:uiPriority="73" w:unhideWhenUsed="0"/>
-    <w:lsdException w:name="Light Shading Accent 3" w:semiHidden="0" w:uiPriority="60" w:unhideWhenUsed="0"/>
-    <w:lsdException w:name="Light List Accent 3" w:semiHidden="0" w:uiPriority="61" w:unhideWhenUsed="0"/>
-    <w:lsdException w:name="Light Grid Accent 3" w:semiHidden="0" w:uiPriority="62" w:unhideWhenUsed="0"/>
-    <w:lsdException w:name="Medium Shading 1 Accent 3" w:semiHidden="0" w:uiPriority="63" w:unhideWhenUsed="0"/>
-    <w:lsdException w:name="Medium Shading 2 Accent 3" w:semiHidden="0" w:uiPriority="64" w:unhideWhenUsed="0"/>
-    <w:lsdException w:name="Medium List 1 Accent 3" w:semiHidden="0" w:uiPriority="65" w:unhideWhenUsed="0"/>
-    <w:lsdException w:name="Medium List 2 Accent 3" w:semiHidden="0" w:uiPriority="66" w:unhideWhenUsed="0"/>
-    <w:lsdException w:name="Medium Grid 1 Accent 3" w:semiHidden="0" w:uiPriority="67" w:unhideWhenUsed="0"/>
-    <w:lsdException w:name="Medium Grid 2 Accent 3" w:semiHidden="0" w:uiPriority="68" w:unhideWhenUsed="0"/>
-    <w:lsdException w:name="Medium Grid 3 Accent 3" w:semiHidden="0" w:uiPriority="69" w:unhideWhenUsed="0"/>
-    <w:lsdException w:name="Dark List Accent 3" w:semiHidden="0" w:uiPriority="70" w:unhideWhenUsed="0"/>
-    <w:lsdException w:name="Colorful Shading Accent 3" w:semiHidden="0" w:uiPriority="71" w:unhideWhenUsed="0"/>
-    <w:lsdException w:name="Colorful List Accent 3" w:semiHidden="0" w:uiPriority="72" w:unhideWhenUsed="0"/>
-    <w:lsdException w:name="Colorful Grid Accent 3" w:semiHidden="0" w:uiPriority="73" w:unhideWhenUsed="0"/>
-    <w:lsdException w:name="Light Shading Accent 4" w:semiHidden="0" w:uiPriority="60" w:unhideWhenUsed="0"/>
-    <w:lsdException w:name="Light List Accent 4" w:semiHidden="0" w:uiPriority="61" w:unhideWhenUsed="0"/>
-    <w:lsdException w:name="Light Grid Accent 4" w:semiHidden="0" w:uiPriority="62" w:unhideWhenUsed="0"/>
-    <w:lsdException w:name="Medium Shading 1 Accent 4" w:semiHidden="0" w:uiPriority="63" w:unhideWhenUsed="0"/>
-    <w:lsdException w:name="Medium Shading 2 Accent 4" w:semiHidden="0" w:uiPriority="64" w:unhideWhenUsed="0"/>
-    <w:lsdException w:name="Medium List 1 Accent 4" w:semiHidden="0" w:uiPriority="65" w:unhideWhenUsed="0"/>
-    <w:lsdException w:name="Medium List 2 Accent 4" w:semiHidden="0" w:uiPriority="66" w:unhideWhenUsed="0"/>
-    <w:lsdException w:name="Medium Grid 1 Accent 4" w:semiHidden="0" w:uiPriority="67" w:unhideWhenUsed="0"/>
-    <w:lsdException w:name="Medium Grid 2 Accent 4" w:semiHidden="0" w:uiPriority="68" w:unhideWhenUsed="0"/>
-    <w:lsdException w:name="Medium Grid 3 Accent 4" w:semiHidden="0" w:uiPriority="69" w:unhideWhenUsed="0"/>
-    <w:lsdException w:name="Dark List Accent 4" w:semiHidden="0" w:uiPriority="70" w:unhideWhenUsed="0"/>
-    <w:lsdException w:name="Colorful Shading Accent 4" w:semiHidden="0" w:uiPriority="71" w:unhideWhenUsed="0"/>
-    <w:lsdException w:name="Colorful List Accent 4" w:semiHidden="0" w:uiPriority="72" w:unhideWhenUsed="0"/>
-    <w:lsdException w:name="Colorful Grid Accent 4" w:semiHidden="0" w:uiPriority="73" w:unhideWhenUsed="0"/>
-    <w:lsdException w:name="Light Shading Accent 5" w:semiHidden="0" w:uiPriority="60" w:unhideWhenUsed="0"/>
-    <w:lsdException w:name="Light List Accent 5" w:semiHidden="0" w:uiPriority="61" w:unhideWhenUsed="0"/>
-    <w:lsdException w:name="Light Grid Accent 5" w:semiHidden="0" w:uiPriority="62" w:unhideWhenUsed="0"/>
-    <w:lsdException w:name="Medium Shading 1 Accent 5" w:semiHidden="0" w:uiPriority="63" w:unhideWhenUsed="0"/>
-    <w:lsdException w:name="Medium Shading 2 Accent 5" w:semiHidden="0" w:uiPriority="64" w:unhideWhenUsed="0"/>
-    <w:lsdException w:name="Medium List 1 Accent 5" w:semiHidden="0" w:uiPriority="65" w:unhideWhenUsed="0"/>
-    <w:lsdException w:name="Medium List 2 Accent 5" w:semiHidden="0" w:uiPriority="66" w:unhideWhenUsed="0"/>
-    <w:lsdException w:name="Medium Grid 1 Accent 5" w:semiHidden="0" w:uiPriority="67" w:unhideWhenUsed="0"/>
-    <w:lsdException w:name="Medium Grid 2 Accent 5" w:semiHidden="0" w:uiPriority="68" w:unhideWhenUsed="0"/>
-    <w:lsdException w:name="Medium Grid 3 Accent 5" w:semiHidden="0" w:uiPriority="69" w:unhideWhenUsed="0"/>
-    <w:lsdException w:name="Dark List Accent 5" w:semiHidden="0" w:uiPriority="70" w:unhideWhenUsed="0"/>
-    <w:lsdException w:name="Colorful Shading Accent 5" w:semiHidden="0" w:uiPriority="71" w:unhideWhenUsed="0"/>
-    <w:lsdException w:name="Colorful List Accent 5" w:semiHidden="0" w:uiPriority="72" w:unhideWhenUsed="0"/>
-    <w:lsdException w:name="Colorful Grid Accent 5" w:semiHidden="0" w:uiPriority="73" w:unhideWhenUsed="0"/>
-    <w:lsdException w:name="Light Shading Accent 6" w:semiHidden="0" w:uiPriority="60" w:unhideWhenUsed="0"/>
-    <w:lsdException w:name="Light List Accent 6" w:semiHidden="0" w:uiPriority="61" w:unhideWhenUsed="0"/>
-    <w:lsdException w:name="Light Grid Accent 6" w:semiHidden="0" w:uiPriority="62" w:unhideWhenUsed="0"/>
-    <w:lsdException w:name="Medium Shading 1 Accent 6" w:semiHidden="0" w:uiPriority="63" w:unhideWhenUsed="0"/>
-    <w:lsdException w:name="Medium Shading 2 Accent 6" w:semiHidden="0" w:uiPriority="64" w:unhideWhenUsed="0"/>
-    <w:lsdException w:name="Medium List 1 Accent 6" w:semiHidden="0" w:uiPriority="65" w:unhideWhenUsed="0"/>
-    <w:lsdException w:name="Medium List 2 Accent 6" w:semiHidden="0" w:uiPriority="66" w:unhideWhenUsed="0"/>
-    <w:lsdException w:name="Medium Grid 1 Accent 6" w:semiHidden="0" w:uiPriority="67" w:unhideWhenUsed="0"/>
-    <w:lsdException w:name="Medium Grid 2 Accent 6" w:semiHidden="0" w:uiPriority="68" w:unhideWhenUsed="0"/>
-    <w:lsdException w:name="Medium Grid 3 Accent 6" w:semiHidden="0" w:uiPriority="69" w:unhideWhenUsed="0"/>
-    <w:lsdException w:name="Dark List Accent 6" w:semiHidden="0" w:uiPriority="70" w:unhideWhenUsed="0"/>
-    <w:lsdException w:name="Colorful Shading Accent 6" w:semiHidden="0" w:uiPriority="71" w:unhideWhenUsed="0"/>
-    <w:lsdException w:name="Colorful List Accent 6" w:semiHidden="0" w:uiPriority="72" w:unhideWhenUsed="0"/>
-    <w:lsdException w:name="Colorful Grid Accent 6" w:semiHidden="0" w:uiPriority="73" w:unhideWhenUsed="0"/>
-    <w:lsdException w:name="Subtle Emphasis" w:semiHidden="0" w:uiPriority="19" w:unhideWhenUsed="0" w:qFormat="1"/>
-    <w:lsdException w:name="Intense Emphasis" w:semiHidden="0" w:uiPriority="21" w:unhideWhenUsed="0" w:qFormat="1"/>
-    <w:lsdException w:name="Subtle Reference" w:semiHidden="0" w:uiPriority="31" w:unhideWhenUsed="0" w:qFormat="1"/>
-    <w:lsdException w:name="Intense Reference" w:semiHidden="0" w:uiPriority="32" w:unhideWhenUsed="0" w:qFormat="1"/>
-    <w:lsdException w:name="Book Title" w:semiHidden="0" w:uiPriority="33" w:unhideWhenUsed="0" w:qFormat="1"/>
-    <w:lsdException w:name="Bibliography" w:uiPriority="37"/>
-    <w:lsdException w:name="TOC Heading" w:uiPriority="39" w:qFormat="1"/>
+  <w:latentStyles w:defLockedState="0" w:defUIPriority="99" w:defSemiHidden="0" w:defUnhideWhenUsed="0" w:defQFormat="0" w:count="371">
+    <w:lsdException w:name="Normal" w:uiPriority="0" w:qFormat="1"/>
+    <w:lsdException w:name="heading 1" w:uiPriority="9" w:qFormat="1"/>
+    <w:lsdException w:name="heading 2" w:semiHidden="1" w:uiPriority="9" w:unhideWhenUsed="1" w:qFormat="1"/>
+    <w:lsdException w:name="heading 3" w:semiHidden="1" w:uiPriority="9" w:unhideWhenUsed="1" w:qFormat="1"/>
+    <w:lsdException w:name="heading 4" w:semiHidden="1" w:uiPriority="9" w:unhideWhenUsed="1" w:qFormat="1"/>
+    <w:lsdException w:name="heading 5" w:semiHidden="1" w:uiPriority="9" w:unhideWhenUsed="1" w:qFormat="1"/>
+    <w:lsdException w:name="heading 6" w:semiHidden="1" w:uiPriority="9" w:unhideWhenUsed="1" w:qFormat="1"/>
+    <w:lsdException w:name="heading 7" w:semiHidden="1" w:uiPriority="9" w:unhideWhenUsed="1" w:qFormat="1"/>
+    <w:lsdException w:name="heading 8" w:semiHidden="1" w:uiPriority="9" w:unhideWhenUsed="1" w:qFormat="1"/>
+    <w:lsdException w:name="heading 9" w:semiHidden="1" w:uiPriority="9" w:unhideWhenUsed="1" w:qFormat="1"/>
+    <w:lsdException w:name="index 1" w:semiHidden="1" w:unhideWhenUsed="1"/>
+    <w:lsdException w:name="index 2" w:semiHidden="1" w:unhideWhenUsed="1"/>
+    <w:lsdException w:name="index 3" w:semiHidden="1" w:unhideWhenUsed="1"/>
+    <w:lsdException w:name="index 4" w:semiHidden="1" w:unhideWhenUsed="1"/>
+    <w:lsdException w:name="index 5" w:semiHidden="1" w:unhideWhenUsed="1"/>
+    <w:lsdException w:name="index 6" w:semiHidden="1" w:unhideWhenUsed="1"/>
+    <w:lsdException w:name="index 7" w:semiHidden="1" w:unhideWhenUsed="1"/>
+    <w:lsdException w:name="index 8" w:semiHidden="1" w:unhideWhenUsed="1"/>
+    <w:lsdException w:name="index 9" w:semiHidden="1" w:unhideWhenUsed="1"/>
+    <w:lsdException w:name="toc 1" w:semiHidden="1" w:uiPriority="39" w:unhideWhenUsed="1"/>
+    <w:lsdException w:name="toc 2" w:semiHidden="1" w:uiPriority="39" w:unhideWhenUsed="1"/>
+    <w:lsdException w:name="toc 3" w:semiHidden="1" w:uiPriority="39" w:unhideWhenUsed="1"/>
+    <w:lsdException w:name="toc 4" w:semiHidden="1" w:uiPriority="39" w:unhideWhenUsed="1"/>
+    <w:lsdException w:name="toc 5" w:semiHidden="1" w:uiPriority="39" w:unhideWhenUsed="1"/>
+    <w:lsdException w:name="toc 6" w:semiHidden="1" w:uiPriority="39" w:unhideWhenUsed="1"/>
+    <w:lsdException w:name="toc 7" w:semiHidden="1" w:uiPriority="39" w:unhideWhenUsed="1"/>
+    <w:lsdException w:name="toc 8" w:semiHidden="1" w:uiPriority="39" w:unhideWhenUsed="1"/>
+    <w:lsdException w:name="toc 9" w:semiHidden="1" w:uiPriority="39" w:unhideWhenUsed="1"/>
+    <w:lsdException w:name="Normal Indent" w:semiHidden="1" w:unhideWhenUsed="1"/>
+    <w:lsdException w:name="footnote text" w:semiHidden="1" w:unhideWhenUsed="1"/>
+    <w:lsdException w:name="annotation text" w:semiHidden="1" w:unhideWhenUsed="1"/>
+    <w:lsdException w:name="header" w:semiHidden="1" w:unhideWhenUsed="1"/>
+    <w:lsdException w:name="footer" w:semiHidden="1" w:unhideWhenUsed="1"/>
+    <w:lsdException w:name="index heading" w:semiHidden="1" w:unhideWhenUsed="1"/>
+    <w:lsdException w:name="caption" w:semiHidden="1" w:uiPriority="35" w:unhideWhenUsed="1" w:qFormat="1"/>
+    <w:lsdException w:name="table of figures" w:semiHidden="1" w:unhideWhenUsed="1"/>
+    <w:lsdException w:name="envelope address" w:semiHidden="1" w:unhideWhenUsed="1"/>
+    <w:lsdException w:name="envelope return" w:semiHidden="1" w:unhideWhenUsed="1"/>
+    <w:lsdException w:name="footnote reference" w:semiHidden="1" w:unhideWhenUsed="1"/>
+    <w:lsdException w:name="annotation reference" w:semiHidden="1" w:unhideWhenUsed="1"/>
+    <w:lsdException w:name="line number" w:semiHidden="1" w:unhideWhenUsed="1"/>
+    <w:lsdException w:name="page number" w:semiHidden="1" w:unhideWhenUsed="1"/>
+    <w:lsdException w:name="endnote reference" w:semiHidden="1" w:unhideWhenUsed="1"/>
+    <w:lsdException w:name="endnote text" w:semiHidden="1" w:unhideWhenUsed="1"/>
+    <w:lsdException w:name="table of authorities" w:semiHidden="1" w:unhideWhenUsed="1"/>
+    <w:lsdException w:name="macro" w:semiHidden="1" w:unhideWhenUsed="1"/>
+    <w:lsdException w:name="toa heading" w:semiHidden="1" w:unhideWhenUsed="1"/>
+    <w:lsdException w:name="List" w:semiHidden="1" w:unhideWhenUsed="1"/>
+    <w:lsdException w:name="List Bullet" w:semiHidden="1" w:unhideWhenUsed="1"/>
+    <w:lsdException w:name="List Number" w:semiHidden="1" w:unhideWhenUsed="1"/>
+    <w:lsdException w:name="List 2" w:semiHidden="1" w:unhideWhenUsed="1"/>
+    <w:lsdException w:name="List 3" w:semiHidden="1" w:unhideWhenUsed="1"/>
+    <w:lsdException w:name="List 4" w:semiHidden="1" w:unhideWhenUsed="1"/>
+    <w:lsdException w:name="List 5" w:semiHidden="1" w:unhideWhenUsed="1"/>
+    <w:lsdException w:name="List Bullet 2" w:semiHidden="1" w:unhideWhenUsed="1"/>
+    <w:lsdException w:name="List Bullet 3" w:semiHidden="1" w:unhideWhenUsed="1"/>
+    <w:lsdException w:name="List Bullet 4" w:semiHidden="1" w:unhideWhenUsed="1"/>
+    <w:lsdException w:name="List Bullet 5" w:semiHidden="1" w:unhideWhenUsed="1"/>
+    <w:lsdException w:name="List Number 2" w:semiHidden="1" w:unhideWhenUsed="1"/>
+    <w:lsdException w:name="List Number 3" w:semiHidden="1" w:unhideWhenUsed="1"/>
+    <w:lsdException w:name="List Number 4" w:semiHidden="1" w:unhideWhenUsed="1"/>
+    <w:lsdException w:name="List Number 5" w:semiHidden="1" w:unhideWhenUsed="1"/>
+    <w:lsdException w:name="Title" w:uiPriority="10" w:qFormat="1"/>
+    <w:lsdException w:name="Closing" w:semiHidden="1" w:unhideWhenUsed="1"/>
+    <w:lsdException w:name="Signature" w:semiHidden="1" w:unhideWhenUsed="1"/>
+    <w:lsdException w:name="Default Paragraph Font" w:semiHidden="1" w:uiPriority="1" w:unhideWhenUsed="1"/>
+    <w:lsdException w:name="Body Text" w:semiHidden="1" w:unhideWhenUsed="1"/>
+    <w:lsdException w:name="Body Text Indent" w:semiHidden="1" w:unhideWhenUsed="1"/>
+    <w:lsdException w:name="List Continue" w:semiHidden="1" w:unhideWhenUsed="1"/>
+    <w:lsdException w:name="List Continue 2" w:semiHidden="1" w:unhideWhenUsed="1"/>
+    <w:lsdException w:name="List Continue 3" w:semiHidden="1" w:unhideWhenUsed="1"/>
+    <w:lsdException w:name="List Continue 4" w:semiHidden="1" w:unhideWhenUsed="1"/>
+    <w:lsdException w:name="List Continue 5" w:semiHidden="1" w:unhideWhenUsed="1"/>
+    <w:lsdException w:name="Message Header" w:semiHidden="1" w:unhideWhenUsed="1"/>
+    <w:lsdException w:name="Subtitle" w:uiPriority="11" w:qFormat="1"/>
+    <w:lsdException w:name="Salutation" w:semiHidden="1" w:unhideWhenUsed="1"/>
+    <w:lsdException w:name="Date" w:semiHidden="1" w:unhideWhenUsed="1"/>
+    <w:lsdException w:name="Body Text First Indent" w:semiHidden="1" w:unhideWhenUsed="1"/>
+    <w:lsdException w:name="Body Text First Indent 2" w:semiHidden="1" w:unhideWhenUsed="1"/>
+    <w:lsdException w:name="Note Heading" w:semiHidden="1" w:unhideWhenUsed="1"/>
+    <w:lsdException w:name="Body Text 2" w:semiHidden="1" w:unhideWhenUsed="1"/>
+    <w:lsdException w:name="Body Text 3" w:semiHidden="1" w:unhideWhenUsed="1"/>
+    <w:lsdException w:name="Body Text Indent 2" w:semiHidden="1" w:unhideWhenUsed="1"/>
+    <w:lsdException w:name="Body Text Indent 3" w:semiHidden="1" w:unhideWhenUsed="1"/>
+    <w:lsdException w:name="Block Text" w:semiHidden="1" w:unhideWhenUsed="1"/>
+    <w:lsdException w:name="Hyperlink" w:semiHidden="1" w:unhideWhenUsed="1"/>
+    <w:lsdException w:name="FollowedHyperlink" w:semiHidden="1" w:unhideWhenUsed="1"/>
+    <w:lsdException w:name="Strong" w:uiPriority="22" w:qFormat="1"/>
+    <w:lsdException w:name="Emphasis" w:uiPriority="20" w:qFormat="1"/>
+    <w:lsdException w:name="Document Map" w:semiHidden="1" w:unhideWhenUsed="1"/>
+    <w:lsdException w:name="Plain Text" w:semiHidden="1" w:unhideWhenUsed="1"/>
+    <w:lsdException w:name="E-mail Signature" w:semiHidden="1" w:unhideWhenUsed="1"/>
+    <w:lsdException w:name="HTML Top of Form" w:semiHidden="1" w:unhideWhenUsed="1"/>
+    <w:lsdException w:name="HTML Bottom of Form" w:semiHidden="1" w:unhideWhenUsed="1"/>
+    <w:lsdException w:name="Normal (Web)" w:semiHidden="1" w:unhideWhenUsed="1"/>
+    <w:lsdException w:name="HTML Acronym" w:semiHidden="1" w:unhideWhenUsed="1"/>
+    <w:lsdException w:name="HTML Address" w:semiHidden="1" w:unhideWhenUsed="1"/>
+    <w:lsdException w:name="HTML Cite" w:semiHidden="1" w:unhideWhenUsed="1"/>
+    <w:lsdException w:name="HTML Code" w:semiHidden="1" w:unhideWhenUsed="1"/>
+    <w:lsdException w:name="HTML Definition" w:semiHidden="1" w:unhideWhenUsed="1"/>
+    <w:lsdException w:name="HTML Keyboard" w:semiHidden="1" w:unhideWhenUsed="1"/>
+    <w:lsdException w:name="HTML Preformatted" w:semiHidden="1" w:unhideWhenUsed="1"/>
+    <w:lsdException w:name="HTML Sample" w:semiHidden="1" w:unhideWhenUsed="1"/>
+    <w:lsdException w:name="HTML Typewriter" w:semiHidden="1" w:unhideWhenUsed="1"/>
+    <w:lsdException w:name="HTML Variable" w:semiHidden="1" w:unhideWhenUsed="1"/>
+    <w:lsdException w:name="Normal Table" w:semiHidden="1" w:unhideWhenUsed="1"/>
+    <w:lsdException w:name="annotation subject" w:semiHidden="1" w:unhideWhenUsed="1"/>
+    <w:lsdException w:name="No List" w:semiHidden="1" w:unhideWhenUsed="1"/>
+    <w:lsdException w:name="Outline List 1" w:semiHidden="1" w:unhideWhenUsed="1"/>
+    <w:lsdException w:name="Outline List 2" w:semiHidden="1" w:unhideWhenUsed="1"/>
+    <w:lsdException w:name="Outline List 3" w:semiHidden="1" w:unhideWhenUsed="1"/>
+    <w:lsdException w:name="Table Simple 1" w:semiHidden="1" w:unhideWhenUsed="1"/>
+    <w:lsdException w:name="Table Simple 2" w:semiHidden="1" w:unhideWhenUsed="1"/>
+    <w:lsdException w:name="Table Simple 3" w:semiHidden="1" w:unhideWhenUsed="1"/>
+    <w:lsdException w:name="Table Classic 1" w:semiHidden="1" w:unhideWhenUsed="1"/>
+    <w:lsdException w:name="Table Classic 2" w:semiHidden="1" w:unhideWhenUsed="1"/>
+    <w:lsdException w:name="Table Classic 3" w:semiHidden="1" w:unhideWhenUsed="1"/>
+    <w:lsdException w:name="Table Classic 4" w:semiHidden="1" w:unhideWhenUsed="1"/>
+    <w:lsdException w:name="Table Colorful 1" w:semiHidden="1" w:unhideWhenUsed="1"/>
+    <w:lsdException w:name="Table Colorful 2" w:semiHidden="1" w:unhideWhenUsed="1"/>
+    <w:lsdException w:name="Table Colorful 3" w:semiHidden="1" w:unhideWhenUsed="1"/>
+    <w:lsdException w:name="Table Columns 1" w:semiHidden="1" w:unhideWhenUsed="1"/>
+    <w:lsdException w:name="Table Columns 2" w:semiHidden="1" w:unhideWhenUsed="1"/>
+    <w:lsdException w:name="Table Columns 3" w:semiHidden="1" w:unhideWhenUsed="1"/>
+    <w:lsdException w:name="Table Columns 4" w:semiHidden="1" w:unhideWhenUsed="1"/>
+    <w:lsdException w:name="Table Columns 5" w:semiHidden="1" w:unhideWhenUsed="1"/>
+    <w:lsdException w:name="Table Grid 1" w:semiHidden="1" w:unhideWhenUsed="1"/>
+    <w:lsdException w:name="Table Grid 2" w:semiHidden="1" w:unhideWhenUsed="1"/>
+    <w:lsdException w:name="Table Grid 3" w:semiHidden="1" w:unhideWhenUsed="1"/>
+    <w:lsdException w:name="Table Grid 4" w:semiHidden="1" w:unhideWhenUsed="1"/>
+    <w:lsdException w:name="Table Grid 5" w:semiHidden="1" w:unhideWhenUsed="1"/>
+    <w:lsdException w:name="Table Grid 6" w:semiHidden="1" w:unhideWhenUsed="1"/>
+    <w:lsdException w:name="Table Grid 7" w:semiHidden="1" w:unhideWhenUsed="1"/>
+    <w:lsdException w:name="Table Grid 8" w:semiHidden="1" w:unhideWhenUsed="1"/>
+    <w:lsdException w:name="Table List 1" w:semiHidden="1" w:unhideWhenUsed="1"/>
+    <w:lsdException w:name="Table List 2" w:semiHidden="1" w:unhideWhenUsed="1"/>
+    <w:lsdException w:name="Table List 3" w:semiHidden="1" w:unhideWhenUsed="1"/>
+    <w:lsdException w:name="Table List 4" w:semiHidden="1" w:unhideWhenUsed="1"/>
+    <w:lsdException w:name="Table List 5" w:semiHidden="1" w:unhideWhenUsed="1"/>
+    <w:lsdException w:name="Table List 6" w:semiHidden="1" w:unhideWhenUsed="1"/>
+    <w:lsdException w:name="Table List 7" w:semiHidden="1" w:unhideWhenUsed="1"/>
+    <w:lsdException w:name="Table List 8" w:semiHidden="1" w:unhideWhenUsed="1"/>
+    <w:lsdException w:name="Table 3D effects 1" w:semiHidden="1" w:unhideWhenUsed="1"/>
+    <w:lsdException w:name="Table 3D effects 2" w:semiHidden="1" w:unhideWhenUsed="1"/>
+    <w:lsdException w:name="Table 3D effects 3" w:semiHidden="1" w:unhideWhenUsed="1"/>
+    <w:lsdException w:name="Table Contemporary" w:semiHidden="1" w:unhideWhenUsed="1"/>
+    <w:lsdException w:name="Table Elegant" w:semiHidden="1" w:unhideWhenUsed="1"/>
+    <w:lsdException w:name="Table Professional" w:semiHidden="1" w:unhideWhenUsed="1"/>
+    <w:lsdException w:name="Table Subtle 1" w:semiHidden="1" w:unhideWhenUsed="1"/>
+    <w:lsdException w:name="Table Subtle 2" w:semiHidden="1" w:unhideWhenUsed="1"/>
+    <w:lsdException w:name="Table Web 1" w:semiHidden="1" w:unhideWhenUsed="1"/>
+    <w:lsdException w:name="Table Web 2" w:semiHidden="1" w:unhideWhenUsed="1"/>
+    <w:lsdException w:name="Table Web 3" w:semiHidden="1" w:unhideWhenUsed="1"/>
+    <w:lsdException w:name="Balloon Text" w:semiHidden="1" w:unhideWhenUsed="1"/>
+    <w:lsdException w:name="Table Grid" w:uiPriority="59"/>
+    <w:lsdException w:name="Table Theme" w:semiHidden="1" w:unhideWhenUsed="1"/>
+    <w:lsdException w:name="Placeholder Text" w:semiHidden="1"/>
+    <w:lsdException w:name="No Spacing" w:uiPriority="1" w:qFormat="1"/>
+    <w:lsdException w:name="Light Shading" w:uiPriority="60"/>
+    <w:lsdException w:name="Light List" w:uiPriority="61"/>
+    <w:lsdException w:name="Light Grid" w:uiPriority="62"/>
+    <w:lsdException w:name="Medium Shading 1" w:uiPriority="63"/>
+    <w:lsdException w:name="Medium Shading 2" w:uiPriority="64"/>
+    <w:lsdException w:name="Medium List 1" w:uiPriority="65"/>
+    <w:lsdException w:name="Medium List 2" w:uiPriority="66"/>
+    <w:lsdException w:name="Medium Grid 1" w:uiPriority="67"/>
+    <w:lsdException w:name="Medium Grid 2" w:uiPriority="68"/>
+    <w:lsdException w:name="Medium Grid 3" w:uiPriority="69"/>
+    <w:lsdException w:name="Dark List" w:uiPriority="70"/>
+    <w:lsdException w:name="Colorful Shading" w:uiPriority="71"/>
+    <w:lsdException w:name="Colorful List" w:uiPriority="72"/>
+    <w:lsdException w:name="Colorful Grid" w:uiPriority="73"/>
+    <w:lsdException w:name="Light Shading Accent 1" w:uiPriority="60"/>
+    <w:lsdException w:name="Light List Accent 1" w:uiPriority="61"/>
+    <w:lsdException w:name="Light Grid Accent 1" w:uiPriority="62"/>
+    <w:lsdException w:name="Medium Shading 1 Accent 1" w:uiPriority="63"/>
+    <w:lsdException w:name="Medium Shading 2 Accent 1" w:uiPriority="64"/>
+    <w:lsdException w:name="Medium List 1 Accent 1" w:uiPriority="65"/>
+    <w:lsdException w:name="Revision" w:semiHidden="1"/>
+    <w:lsdException w:name="List Paragraph" w:uiPriority="34" w:qFormat="1"/>
+    <w:lsdException w:name="Quote" w:uiPriority="29" w:qFormat="1"/>
+    <w:lsdException w:name="Intense Quote" w:uiPriority="30" w:qFormat="1"/>
+    <w:lsdException w:name="Medium List 2 Accent 1" w:uiPriority="66"/>
+    <w:lsdException w:name="Medium Grid 1 Accent 1" w:uiPriority="67"/>
+    <w:lsdException w:name="Medium Grid 2 Accent 1" w:uiPriority="68"/>
+    <w:lsdException w:name="Medium Grid 3 Accent 1" w:uiPriority="69"/>
+    <w:lsdException w:name="Dark List Accent 1" w:uiPriority="70"/>
+    <w:lsdException w:name="Colorful Shading Accent 1" w:uiPriority="71"/>
+    <w:lsdException w:name="Colorful List Accent 1" w:uiPriority="72"/>
+    <w:lsdException w:name="Colorful Grid Accent 1" w:uiPriority="73"/>
+    <w:lsdException w:name="Light Shading Accent 2" w:uiPriority="60"/>
+    <w:lsdException w:name="Light List Accent 2" w:uiPriority="61"/>
+    <w:lsdException w:name="Light Grid Accent 2" w:uiPriority="62"/>
+    <w:lsdException w:name="Medium Shading 1 Accent 2" w:uiPriority="63"/>
+    <w:lsdException w:name="Medium Shading 2 Accent 2" w:uiPriority="64"/>
+    <w:lsdException w:name="Medium List 1 Accent 2" w:uiPriority="65"/>
+    <w:lsdException w:name="Medium List 2 Accent 2" w:uiPriority="66"/>
+    <w:lsdException w:name="Medium Grid 1 Accent 2" w:uiPriority="67"/>
+    <w:lsdException w:name="Medium Grid 2 Accent 2" w:uiPriority="68"/>
+    <w:lsdException w:name="Medium Grid 3 Accent 2" w:uiPriority="69"/>
+    <w:lsdException w:name="Dark List Accent 2" w:uiPriority="70"/>
+    <w:lsdException w:name="Colorful Shading Accent 2" w:uiPriority="71"/>
+    <w:lsdException w:name="Colorful List Accent 2" w:uiPriority="72"/>
+    <w:lsdException w:name="Colorful Grid Accent 2" w:uiPriority="73"/>
+    <w:lsdException w:name="Light Shading Accent 3" w:uiPriority="60"/>
+    <w:lsdException w:name="Light List Accent 3" w:uiPriority="61"/>
+    <w:lsdException w:name="Light Grid Accent 3" w:uiPriority="62"/>
+    <w:lsdException w:name="Medium Shading 1 Accent 3" w:uiPriority="63"/>
+    <w:lsdException w:name="Medium Shading 2 Accent 3" w:uiPriority="64"/>
+    <w:lsdException w:name="Medium List 1 Accent 3" w:uiPriority="65"/>
+    <w:lsdException w:name="Medium List 2 Accent 3" w:uiPriority="66"/>
+    <w:lsdException w:name="Medium Grid 1 Accent 3" w:uiPriority="67"/>
+    <w:lsdException w:name="Medium Grid 2 Accent 3" w:uiPriority="68"/>
+    <w:lsdException w:name="Medium Grid 3 Accent 3" w:uiPriority="69"/>
+    <w:lsdException w:name="Dark List Accent 3" w:uiPriority="70"/>
+    <w:lsdException w:name="Colorful Shading Accent 3" w:uiPriority="71"/>
+    <w:lsdException w:name="Colorful List Accent 3" w:uiPriority="72"/>
+    <w:lsdException w:name="Colorful Grid Accent 3" w:uiPriority="73"/>
+    <w:lsdException w:name="Light Shading Accent 4" w:uiPriority="60"/>
+    <w:lsdException w:name="Light List Accent 4" w:uiPriority="61"/>
+    <w:lsdException w:name="Light Grid Accent 4" w:uiPriority="62"/>
+    <w:lsdException w:name="Medium Shading 1 Accent 4" w:uiPriority="63"/>
+    <w:lsdException w:name="Medium Shading 2 Accent 4" w:uiPriority="64"/>
+    <w:lsdException w:name="Medium List 1 Accent 4" w:uiPriority="65"/>
+    <w:lsdException w:name="Medium List 2 Accent 4" w:uiPriority="66"/>
+    <w:lsdException w:name="Medium Grid 1 Accent 4" w:uiPriority="67"/>
+    <w:lsdException w:name="Medium Grid 2 Accent 4" w:uiPriority="68"/>
+    <w:lsdException w:name="Medium Grid 3 Accent 4" w:uiPriority="69"/>
+    <w:lsdException w:name="Dark List Accent 4" w:uiPriority="70"/>
+    <w:lsdException w:name="Colorful Shading Accent 4" w:uiPriority="71"/>
+    <w:lsdException w:name="Colorful List Accent 4" w:uiPriority="72"/>
+    <w:lsdException w:name="Colorful Grid Accent 4" w:uiPriority="73"/>
+    <w:lsdException w:name="Light Shading Accent 5" w:uiPriority="60"/>
+    <w:lsdException w:name="Light List Accent 5" w:uiPriority="61"/>
+    <w:lsdException w:name="Light Grid Accent 5" w:uiPriority="62"/>
+    <w:lsdException w:name="Medium Shading 1 Accent 5" w:uiPriority="63"/>
+    <w:lsdException w:name="Medium Shading 2 Accent 5" w:uiPriority="64"/>
+    <w:lsdException w:name="Medium List 1 Accent 5" w:uiPriority="65"/>
+    <w:lsdException w:name="Medium List 2 Accent 5" w:uiPriority="66"/>
+    <w:lsdException w:name="Medium Grid 1 Accent 5" w:uiPriority="67"/>
+    <w:lsdException w:name="Medium Grid 2 Accent 5" w:uiPriority="68"/>
+    <w:lsdException w:name="Medium Grid 3 Accent 5" w:uiPriority="69"/>
+    <w:lsdException w:name="Dark List Accent 5" w:uiPriority="70"/>
+    <w:lsdException w:name="Colorful Shading Accent 5" w:uiPriority="71"/>
+    <w:lsdException w:name="Colorful List Accent 5" w:uiPriority="72"/>
+    <w:lsdException w:name="Colorful Grid Accent 5" w:uiPriority="73"/>
+    <w:lsdException w:name="Light Shading Accent 6" w:uiPriority="60"/>
+    <w:lsdException w:name="Light List Accent 6" w:uiPriority="61"/>
+    <w:lsdException w:name="Light Grid Accent 6" w:uiPriority="62"/>
+    <w:lsdException w:name="Medium Shading 1 Accent 6" w:uiPriority="63"/>
+    <w:lsdException w:name="Medium Shading 2 Accent 6" w:uiPriority="64"/>
+    <w:lsdException w:name="Medium List 1 Accent 6" w:uiPriority="65"/>
+    <w:lsdException w:name="Medium List 2 Accent 6" w:uiPriority="66"/>
+    <w:lsdException w:name="Medium Grid 1 Accent 6" w:uiPriority="67"/>
+    <w:lsdException w:name="Medium Grid 2 Accent 6" w:uiPriority="68"/>
+    <w:lsdException w:name="Medium Grid 3 Accent 6" w:uiPriority="69"/>
+    <w:lsdException w:name="Dark List Accent 6" w:uiPriority="70"/>
+    <w:lsdException w:name="Colorful Shading Accent 6" w:uiPriority="71"/>
+    <w:lsdException w:name="Colorful List Accent 6" w:uiPriority="72"/>
+    <w:lsdException w:name="Colorful Grid Accent 6" w:uiPriority="73"/>
+    <w:lsdException w:name="Subtle Emphasis" w:uiPriority="19" w:qFormat="1"/>
+    <w:lsdException w:name="Intense Emphasis" w:uiPriority="21" w:qFormat="1"/>
+    <w:lsdException w:name="Subtle Reference" w:uiPriority="31" w:qFormat="1"/>
+    <w:lsdException w:name="Intense Reference" w:uiPriority="32" w:qFormat="1"/>
+    <w:lsdException w:name="Book Title" w:uiPriority="33" w:qFormat="1"/>
+    <w:lsdException w:name="Bibliography" w:semiHidden="1" w:uiPriority="37" w:unhideWhenUsed="1"/>
+    <w:lsdException w:name="TOC Heading" w:semiHidden="1" w:uiPriority="39" w:unhideWhenUsed="1" w:qFormat="1"/>
+    <w:lsdException w:name="Plain Table 1" w:uiPriority="41"/>
+    <w:lsdException w:name="Plain Table 2" w:uiPriority="42"/>
+    <w:lsdException w:name="Plain Table 3" w:uiPriority="43"/>
+    <w:lsdException w:name="Plain Table 4" w:uiPriority="44"/>
+    <w:lsdException w:name="Plain Table 5" w:uiPriority="45"/>
+    <w:lsdException w:name="Grid Table Light" w:uiPriority="40"/>
+    <w:lsdException w:name="Grid Table 1 Light" w:uiPriority="46"/>
+    <w:lsdException w:name="Grid Table 2" w:uiPriority="47"/>
+    <w:lsdException w:name="Grid Table 3" w:uiPriority="48"/>
+    <w:lsdException w:name="Grid Table 4" w:uiPriority="49"/>
+    <w:lsdException w:name="Grid Table 5 Dark" w:uiPriority="50"/>
+    <w:lsdException w:name="Grid Table 6 Colorful" w:uiPriority="51"/>
+    <w:lsdException w:name="Grid Table 7 Colorful" w:uiPriority="52"/>
+    <w:lsdException w:name="Grid Table 1 Light Accent 1" w:uiPriority="46"/>
+    <w:lsdException w:name="Grid Table 2 Accent 1" w:uiPriority="47"/>
+    <w:lsdException w:name="Grid Table 3 Accent 1" w:uiPriority="48"/>
+    <w:lsdException w:name="Grid Table 4 Accent 1" w:uiPriority="49"/>
+    <w:lsdException w:name="Grid Table 5 Dark Accent 1" w:uiPriority="50"/>
+    <w:lsdException w:name="Grid Table 6 Colorful Accent 1" w:uiPriority="51"/>
+    <w:lsdException w:name="Grid Table 7 Colorful Accent 1" w:uiPriority="52"/>
+    <w:lsdException w:name="Grid Table 1 Light Accent 2" w:uiPriority="46"/>
+    <w:lsdException w:name="Grid Table 2 Accent 2" w:uiPriority="47"/>
+    <w:lsdException w:name="Grid Table 3 Accent 2" w:uiPriority="48"/>
+    <w:lsdException w:name="Grid Table 4 Accent 2" w:uiPriority="49"/>
+    <w:lsdException w:name="Grid Table 5 Dark Accent 2" w:uiPriority="50"/>
+    <w:lsdException w:name="Grid Table 6 Colorful Accent 2" w:uiPriority="51"/>
+    <w:lsdException w:name="Grid Table 7 Colorful Accent 2" w:uiPriority="52"/>
+    <w:lsdException w:name="Grid Table 1 Light Accent 3" w:uiPriority="46"/>
+    <w:lsdException w:name="Grid Table 2 Accent 3" w:uiPriority="47"/>
+    <w:lsdException w:name="Grid Table 3 Accent 3" w:uiPriority="48"/>
+    <w:lsdException w:name="Grid Table 4 Accent 3" w:uiPriority="49"/>
+    <w:lsdException w:name="Grid Table 5 Dark Accent 3" w:uiPriority="50"/>
+    <w:lsdException w:name="Grid Table 6 Colorful Accent 3" w:uiPriority="51"/>
+    <w:lsdException w:name="Grid Table 7 Colorful Accent 3" w:uiPriority="52"/>
+    <w:lsdException w:name="Grid Table 1 Light Accent 4" w:uiPriority="46"/>
+    <w:lsdException w:name="Grid Table 2 Accent 4" w:uiPriority="47"/>
+    <w:lsdException w:name="Grid Table 3 Accent 4" w:uiPriority="48"/>
+    <w:lsdException w:name="Grid Table 4 Accent 4" w:uiPriority="49"/>
+    <w:lsdException w:name="Grid Table 5 Dark Accent 4" w:uiPriority="50"/>
+    <w:lsdException w:name="Grid Table 6 Colorful Accent 4" w:uiPriority="51"/>
+    <w:lsdException w:name="Grid Table 7 Colorful Accent 4" w:uiPriority="52"/>
+    <w:lsdException w:name="Grid Table 1 Light Accent 5" w:uiPriority="46"/>
+    <w:lsdException w:name="Grid Table 2 Accent 5" w:uiPriority="47"/>
+    <w:lsdException w:name="Grid Table 3 Accent 5" w:uiPriority="48"/>
+    <w:lsdException w:name="Grid Table 4 Accent 5" w:uiPriority="49"/>
+    <w:lsdException w:name="Grid Table 5 Dark Accent 5" w:uiPriority="50"/>
+    <w:lsdException w:name="Grid Table 6 Colorful Accent 5" w:uiPriority="51"/>
+    <w:lsdException w:name="Grid Table 7 Colorful Accent 5" w:uiPriority="52"/>
+    <w:lsdException w:name="Grid Table 1 Light Accent 6" w:uiPriority="46"/>
+    <w:lsdException w:name="Grid Table 2 Accent 6" w:uiPriority="47"/>
+    <w:lsdException w:name="Grid Table 3 Accent 6" w:uiPriority="48"/>
+    <w:lsdException w:name="Grid Table 4 Accent 6" w:uiPriority="49"/>
+    <w:lsdException w:name="Grid Table 5 Dark Accent 6" w:uiPriority="50"/>
+    <w:lsdException w:name="Grid Table 6 Colorful Accent 6" w:uiPriority="51"/>
+    <w:lsdException w:name="Grid Table 7 Colorful Accent 6" w:uiPriority="52"/>
+    <w:lsdException w:name="List Table 1 Light" w:uiPriority="46"/>
+    <w:lsdException w:name="List Table 2" w:uiPriority="47"/>
+    <w:lsdException w:name="List Table 3" w:uiPriority="48"/>
+    <w:lsdException w:name="List Table 4" w:uiPriority="49"/>
+    <w:lsdException w:name="List Table 5 Dark" w:uiPriority="50"/>
+    <w:lsdException w:name="List Table 6 Colorful" w:uiPriority="51"/>
+    <w:lsdException w:name="List Table 7 Colorful" w:uiPriority="52"/>
+    <w:lsdException w:name="List Table 1 Light Accent 1" w:uiPriority="46"/>
+    <w:lsdException w:name="List Table 2 Accent 1" w:uiPriority="47"/>
+    <w:lsdException w:name="List Table 3 Accent 1" w:uiPriority="48"/>
+    <w:lsdException w:name="List Table 4 Accent 1" w:uiPriority="49"/>
+    <w:lsdException w:name="List Table 5 Dark Accent 1" w:uiPriority="50"/>
+    <w:lsdException w:name="List Table 6 Colorful Accent 1" w:uiPriority="51"/>
+    <w:lsdException w:name="List Table 7 Colorful Accent 1" w:uiPriority="52"/>
+    <w:lsdException w:name="List Table 1 Light Accent 2" w:uiPriority="46"/>
+    <w:lsdException w:name="List Table 2 Accent 2" w:uiPriority="47"/>
+    <w:lsdException w:name="List Table 3 Accent 2" w:uiPriority="48"/>
+    <w:lsdException w:name="List Table 4 Accent 2" w:uiPriority="49"/>
+    <w:lsdException w:name="List Table 5 Dark Accent 2" w:uiPriority="50"/>
+    <w:lsdException w:name="List Table 6 Colorful Accent 2" w:uiPriority="51"/>
+    <w:lsdException w:name="List Table 7 Colorful Accent 2" w:uiPriority="52"/>
+    <w:lsdException w:name="List Table 1 Light Accent 3" w:uiPriority="46"/>
+    <w:lsdException w:name="List Table 2 Accent 3" w:uiPriority="47"/>
+    <w:lsdException w:name="List Table 3 Accent 3" w:uiPriority="48"/>
+    <w:lsdException w:name="List Table 4 Accent 3" w:uiPriority="49"/>
+    <w:lsdException w:name="List Table 5 Dark Accent 3" w:uiPriority="50"/>
+    <w:lsdException w:name="List Table 6 Colorful Accent 3" w:uiPriority="51"/>
+    <w:lsdException w:name="List Table 7 Colorful Accent 3" w:uiPriority="52"/>
+    <w:lsdException w:name="List Table 1 Light Accent 4" w:uiPriority="46"/>
+    <w:lsdException w:name="List Table 2 Accent 4" w:uiPriority="47"/>
+    <w:lsdException w:name="List Table 3 Accent 4" w:uiPriority="48"/>
+    <w:lsdException w:name="List Table 4 Accent 4" w:uiPriority="49"/>
+    <w:lsdException w:name="List Table 5 Dark Accent 4" w:uiPriority="50"/>
+    <w:lsdException w:name="List Table 6 Colorful Accent 4" w:uiPriority="51"/>
+    <w:lsdException w:name="List Table 7 Colorful Accent 4" w:uiPriority="52"/>
+    <w:lsdException w:name="List Table 1 Light Accent 5" w:uiPriority="46"/>
+    <w:lsdException w:name="List Table 2 Accent 5" w:uiPriority="47"/>
+    <w:lsdException w:name="List Table 3 Accent 5" w:uiPriority="48"/>
+    <w:lsdException w:name="List Table 4 Accent 5" w:uiPriority="49"/>
+    <w:lsdException w:name="List Table 5 Dark Accent 5" w:uiPriority="50"/>
+    <w:lsdException w:name="List Table 6 Colorful Accent 5" w:uiPriority="51"/>
+    <w:lsdException w:name="List Table 7 Colorful Accent 5" w:uiPriority="52"/>
+    <w:lsdException w:name="List Table 1 Light Accent 6" w:uiPriority="46"/>
+    <w:lsdException w:name="List Table 2 Accent 6" w:uiPriority="47"/>
+    <w:lsdException w:name="List Table 3 Accent 6" w:uiPriority="48"/>
+    <w:lsdException w:name="List Table 4 Accent 6" w:uiPriority="49"/>
+    <w:lsdException w:name="List Table 5 Dark Accent 6" w:uiPriority="50"/>
+    <w:lsdException w:name="List Table 6 Colorful Accent 6" w:uiPriority="51"/>
+    <w:lsdException w:name="List Table 7 Colorful Accent 6" w:uiPriority="52"/>
   </w:latentStyles>
   <w:style w:type="paragraph" w:default="1" w:styleId="Normal">
     <w:name w:val="Normal"/>
@@ -13549,508 +13787,8 @@
     <w:uiPriority w:val="99"/>
     <w:rsid w:val="00EE34FE"/>
   </w:style>
-  <w:style w:type="table" w:customStyle="1" w:styleId="GridTable4Accent3">
-    <w:name w:val="Grid Table 4 Accent 3"/>
-    <w:basedOn w:val="TableNormal"/>
-    <w:uiPriority w:val="49"/>
-    <w:rsid w:val="00972A84"/>
-    <w:pPr>
-      <w:spacing w:after="0" w:line="240" w:lineRule="auto"/>
-    </w:pPr>
-    <w:tblPr>
-      <w:tblStyleRowBandSize w:val="1"/>
-      <w:tblStyleColBandSize w:val="1"/>
-      <w:tblBorders>
-        <w:top w:val="single" w:sz="4" w:space="0" w:color="C2D69B" w:themeColor="accent3" w:themeTint="99"/>
-        <w:left w:val="single" w:sz="4" w:space="0" w:color="C2D69B" w:themeColor="accent3" w:themeTint="99"/>
-        <w:bottom w:val="single" w:sz="4" w:space="0" w:color="C2D69B" w:themeColor="accent3" w:themeTint="99"/>
-        <w:right w:val="single" w:sz="4" w:space="0" w:color="C2D69B" w:themeColor="accent3" w:themeTint="99"/>
-        <w:insideH w:val="single" w:sz="4" w:space="0" w:color="C2D69B" w:themeColor="accent3" w:themeTint="99"/>
-        <w:insideV w:val="single" w:sz="4" w:space="0" w:color="C2D69B" w:themeColor="accent3" w:themeTint="99"/>
-      </w:tblBorders>
-    </w:tblPr>
-    <w:tblStylePr w:type="firstRow">
-      <w:rPr>
-        <w:b/>
-        <w:bCs/>
-        <w:color w:val="FFFFFF" w:themeColor="background1"/>
-      </w:rPr>
-      <w:tblPr/>
-      <w:tcPr>
-        <w:tcBorders>
-          <w:top w:val="single" w:sz="4" w:space="0" w:color="9BBB59" w:themeColor="accent3"/>
-          <w:left w:val="single" w:sz="4" w:space="0" w:color="9BBB59" w:themeColor="accent3"/>
-          <w:bottom w:val="single" w:sz="4" w:space="0" w:color="9BBB59" w:themeColor="accent3"/>
-          <w:right w:val="single" w:sz="4" w:space="0" w:color="9BBB59" w:themeColor="accent3"/>
-          <w:insideH w:val="nil"/>
-          <w:insideV w:val="nil"/>
-        </w:tcBorders>
-        <w:shd w:val="clear" w:color="auto" w:fill="9BBB59" w:themeFill="accent3"/>
-      </w:tcPr>
-    </w:tblStylePr>
-    <w:tblStylePr w:type="lastRow">
-      <w:rPr>
-        <w:b/>
-        <w:bCs/>
-      </w:rPr>
-      <w:tblPr/>
-      <w:tcPr>
-        <w:tcBorders>
-          <w:top w:val="double" w:sz="4" w:space="0" w:color="9BBB59" w:themeColor="accent3"/>
-        </w:tcBorders>
-      </w:tcPr>
-    </w:tblStylePr>
-    <w:tblStylePr w:type="firstCol">
-      <w:rPr>
-        <w:b/>
-        <w:bCs/>
-      </w:rPr>
-    </w:tblStylePr>
-    <w:tblStylePr w:type="lastCol">
-      <w:rPr>
-        <w:b/>
-        <w:bCs/>
-      </w:rPr>
-    </w:tblStylePr>
-    <w:tblStylePr w:type="band1Vert">
-      <w:tblPr/>
-      <w:tcPr>
-        <w:shd w:val="clear" w:color="auto" w:fill="EAF1DD" w:themeFill="accent3" w:themeFillTint="33"/>
-      </w:tcPr>
-    </w:tblStylePr>
-    <w:tblStylePr w:type="band1Horz">
-      <w:tblPr/>
-      <w:tcPr>
-        <w:shd w:val="clear" w:color="auto" w:fill="EAF1DD" w:themeFill="accent3" w:themeFillTint="33"/>
-      </w:tcPr>
-    </w:tblStylePr>
-  </w:style>
-  <w:style w:type="paragraph" w:styleId="ListParagraph">
-    <w:name w:val="List Paragraph"/>
-    <w:basedOn w:val="Normal"/>
-    <w:uiPriority w:val="34"/>
-    <w:qFormat/>
-    <w:rsid w:val="001B4522"/>
-    <w:pPr>
-      <w:ind w:left="720"/>
-      <w:contextualSpacing/>
-    </w:pPr>
-  </w:style>
-  <w:style w:type="character" w:customStyle="1" w:styleId="Heading1Char">
-    <w:name w:val="Heading 1 Char"/>
-    <w:basedOn w:val="DefaultParagraphFont"/>
-    <w:link w:val="Heading1"/>
-    <w:uiPriority w:val="9"/>
-    <w:rsid w:val="00054910"/>
-    <w:rPr>
-      <w:rFonts w:asciiTheme="majorHAnsi" w:eastAsiaTheme="majorEastAsia" w:hAnsiTheme="majorHAnsi" w:cstheme="majorBidi"/>
-      <w:b/>
-      <w:bCs/>
-      <w:color w:val="365F91" w:themeColor="accent1" w:themeShade="BF"/>
-      <w:sz w:val="28"/>
-      <w:szCs w:val="28"/>
-    </w:rPr>
-  </w:style>
-  <w:style w:type="paragraph" w:styleId="TOCHeading">
-    <w:name w:val="TOC Heading"/>
-    <w:basedOn w:val="Heading1"/>
-    <w:next w:val="Normal"/>
-    <w:uiPriority w:val="39"/>
-    <w:unhideWhenUsed/>
-    <w:qFormat/>
-    <w:rsid w:val="00054910"/>
-    <w:pPr>
-      <w:outlineLvl w:val="9"/>
-    </w:pPr>
-    <w:rPr>
-      <w:lang w:eastAsia="ja-JP"/>
-    </w:rPr>
-  </w:style>
-  <w:style w:type="paragraph" w:styleId="TOC1">
-    <w:name w:val="toc 1"/>
-    <w:basedOn w:val="Normal"/>
-    <w:next w:val="Normal"/>
-    <w:autoRedefine/>
-    <w:uiPriority w:val="39"/>
-    <w:unhideWhenUsed/>
-    <w:rsid w:val="00054910"/>
-    <w:pPr>
-      <w:spacing w:after="100"/>
-    </w:pPr>
-  </w:style>
-  <w:style w:type="character" w:styleId="Hyperlink">
-    <w:name w:val="Hyperlink"/>
-    <w:basedOn w:val="DefaultParagraphFont"/>
-    <w:uiPriority w:val="99"/>
-    <w:unhideWhenUsed/>
-    <w:rsid w:val="00054910"/>
-    <w:rPr>
-      <w:color w:val="0000FF" w:themeColor="hyperlink"/>
-      <w:u w:val="single"/>
-    </w:rPr>
-  </w:style>
-</w:styles>
-</file>
-
-<file path=word/stylesWithEffects.xml><?xml version="1.0" encoding="utf-8"?>
-<w:styles xmlns:wpc="http://schemas.microsoft.com/office/word/2010/wordprocessingCanvas" xmlns:mc="http://schemas.openxmlformats.org/markup-compatibility/2006" xmlns:o="urn:schemas-microsoft-com:office:office" xmlns:r="http://schemas.openxmlformats.org/officeDocument/2006/relationships" xmlns:m="http://schemas.openxmlformats.org/officeDocument/2006/math" xmlns:v="urn:schemas-microsoft-com:vml" xmlns:wp14="http://schemas.microsoft.com/office/word/2010/wordprocessingDrawing" xmlns:wp="http://schemas.openxmlformats.org/drawingml/2006/wordprocessingDrawing" xmlns:w10="urn:schemas-microsoft-com:office:word" xmlns:w="http://schemas.openxmlformats.org/wordprocessingml/2006/main" xmlns:w14="http://schemas.microsoft.com/office/word/2010/wordml" xmlns:wpg="http://schemas.microsoft.com/office/word/2010/wordprocessingGroup" xmlns:wpi="http://schemas.microsoft.com/office/word/2010/wordprocessingInk" xmlns:wne="http://schemas.microsoft.com/office/word/2006/wordml" xmlns:wps="http://schemas.microsoft.com/office/word/2010/wordprocessingShape" mc:Ignorable="w14 wp14">
-  <w:docDefaults>
-    <w:rPrDefault>
-      <w:rPr>
-        <w:rFonts w:asciiTheme="minorHAnsi" w:eastAsiaTheme="minorHAnsi" w:hAnsiTheme="minorHAnsi" w:cstheme="minorBidi"/>
-        <w:sz w:val="22"/>
-        <w:szCs w:val="22"/>
-        <w:lang w:val="en-US" w:eastAsia="en-US" w:bidi="ar-SA"/>
-      </w:rPr>
-    </w:rPrDefault>
-    <w:pPrDefault>
-      <w:pPr>
-        <w:spacing w:after="200" w:line="276" w:lineRule="auto"/>
-      </w:pPr>
-    </w:pPrDefault>
-  </w:docDefaults>
-  <w:latentStyles w:defLockedState="0" w:defUIPriority="99" w:defSemiHidden="1" w:defUnhideWhenUsed="1" w:defQFormat="0" w:count="267">
-    <w:lsdException w:name="Normal" w:semiHidden="0" w:uiPriority="0" w:unhideWhenUsed="0" w:qFormat="1"/>
-    <w:lsdException w:name="heading 1" w:semiHidden="0" w:uiPriority="9" w:unhideWhenUsed="0" w:qFormat="1"/>
-    <w:lsdException w:name="heading 2" w:uiPriority="9" w:qFormat="1"/>
-    <w:lsdException w:name="heading 3" w:uiPriority="9" w:qFormat="1"/>
-    <w:lsdException w:name="heading 4" w:uiPriority="9" w:qFormat="1"/>
-    <w:lsdException w:name="heading 5" w:uiPriority="9" w:qFormat="1"/>
-    <w:lsdException w:name="heading 6" w:uiPriority="9" w:qFormat="1"/>
-    <w:lsdException w:name="heading 7" w:uiPriority="9" w:qFormat="1"/>
-    <w:lsdException w:name="heading 8" w:uiPriority="9" w:qFormat="1"/>
-    <w:lsdException w:name="heading 9" w:uiPriority="9" w:qFormat="1"/>
-    <w:lsdException w:name="toc 1" w:uiPriority="39"/>
-    <w:lsdException w:name="toc 2" w:uiPriority="39"/>
-    <w:lsdException w:name="toc 3" w:uiPriority="39"/>
-    <w:lsdException w:name="toc 4" w:uiPriority="39"/>
-    <w:lsdException w:name="toc 5" w:uiPriority="39"/>
-    <w:lsdException w:name="toc 6" w:uiPriority="39"/>
-    <w:lsdException w:name="toc 7" w:uiPriority="39"/>
-    <w:lsdException w:name="toc 8" w:uiPriority="39"/>
-    <w:lsdException w:name="toc 9" w:uiPriority="39"/>
-    <w:lsdException w:name="caption" w:uiPriority="35" w:qFormat="1"/>
-    <w:lsdException w:name="Title" w:semiHidden="0" w:uiPriority="10" w:unhideWhenUsed="0" w:qFormat="1"/>
-    <w:lsdException w:name="Default Paragraph Font" w:uiPriority="1"/>
-    <w:lsdException w:name="Subtitle" w:semiHidden="0" w:uiPriority="11" w:unhideWhenUsed="0" w:qFormat="1"/>
-    <w:lsdException w:name="Strong" w:semiHidden="0" w:uiPriority="22" w:unhideWhenUsed="0" w:qFormat="1"/>
-    <w:lsdException w:name="Emphasis" w:semiHidden="0" w:uiPriority="20" w:unhideWhenUsed="0" w:qFormat="1"/>
-    <w:lsdException w:name="Table Grid" w:semiHidden="0" w:uiPriority="59" w:unhideWhenUsed="0"/>
-    <w:lsdException w:name="Placeholder Text" w:unhideWhenUsed="0"/>
-    <w:lsdException w:name="No Spacing" w:semiHidden="0" w:uiPriority="1" w:unhideWhenUsed="0" w:qFormat="1"/>
-    <w:lsdException w:name="Light Shading" w:semiHidden="0" w:uiPriority="60" w:unhideWhenUsed="0"/>
-    <w:lsdException w:name="Light List" w:semiHidden="0" w:uiPriority="61" w:unhideWhenUsed="0"/>
-    <w:lsdException w:name="Light Grid" w:semiHidden="0" w:uiPriority="62" w:unhideWhenUsed="0"/>
-    <w:lsdException w:name="Medium Shading 1" w:semiHidden="0" w:uiPriority="63" w:unhideWhenUsed="0"/>
-    <w:lsdException w:name="Medium Shading 2" w:semiHidden="0" w:uiPriority="64" w:unhideWhenUsed="0"/>
-    <w:lsdException w:name="Medium List 1" w:semiHidden="0" w:uiPriority="65" w:unhideWhenUsed="0"/>
-    <w:lsdException w:name="Medium List 2" w:semiHidden="0" w:uiPriority="66" w:unhideWhenUsed="0"/>
-    <w:lsdException w:name="Medium Grid 1" w:semiHidden="0" w:uiPriority="67" w:unhideWhenUsed="0"/>
-    <w:lsdException w:name="Medium Grid 2" w:semiHidden="0" w:uiPriority="68" w:unhideWhenUsed="0"/>
-    <w:lsdException w:name="Medium Grid 3" w:semiHidden="0" w:uiPriority="69" w:unhideWhenUsed="0"/>
-    <w:lsdException w:name="Dark List" w:semiHidden="0" w:uiPriority="70" w:unhideWhenUsed="0"/>
-    <w:lsdException w:name="Colorful Shading" w:semiHidden="0" w:uiPriority="71" w:unhideWhenUsed="0"/>
-    <w:lsdException w:name="Colorful List" w:semiHidden="0" w:uiPriority="72" w:unhideWhenUsed="0"/>
-    <w:lsdException w:name="Colorful Grid" w:semiHidden="0" w:uiPriority="73" w:unhideWhenUsed="0"/>
-    <w:lsdException w:name="Light Shading Accent 1" w:semiHidden="0" w:uiPriority="60" w:unhideWhenUsed="0"/>
-    <w:lsdException w:name="Light List Accent 1" w:semiHidden="0" w:uiPriority="61" w:unhideWhenUsed="0"/>
-    <w:lsdException w:name="Light Grid Accent 1" w:semiHidden="0" w:uiPriority="62" w:unhideWhenUsed="0"/>
-    <w:lsdException w:name="Medium Shading 1 Accent 1" w:semiHidden="0" w:uiPriority="63" w:unhideWhenUsed="0"/>
-    <w:lsdException w:name="Medium Shading 2 Accent 1" w:semiHidden="0" w:uiPriority="64" w:unhideWhenUsed="0"/>
-    <w:lsdException w:name="Medium List 1 Accent 1" w:semiHidden="0" w:uiPriority="65" w:unhideWhenUsed="0"/>
-    <w:lsdException w:name="Revision" w:unhideWhenUsed="0"/>
-    <w:lsdException w:name="List Paragraph" w:semiHidden="0" w:uiPriority="34" w:unhideWhenUsed="0" w:qFormat="1"/>
-    <w:lsdException w:name="Quote" w:semiHidden="0" w:uiPriority="29" w:unhideWhenUsed="0" w:qFormat="1"/>
-    <w:lsdException w:name="Intense Quote" w:semiHidden="0" w:uiPriority="30" w:unhideWhenUsed="0" w:qFormat="1"/>
-    <w:lsdException w:name="Medium List 2 Accent 1" w:semiHidden="0" w:uiPriority="66" w:unhideWhenUsed="0"/>
-    <w:lsdException w:name="Medium Grid 1 Accent 1" w:semiHidden="0" w:uiPriority="67" w:unhideWhenUsed="0"/>
-    <w:lsdException w:name="Medium Grid 2 Accent 1" w:semiHidden="0" w:uiPriority="68" w:unhideWhenUsed="0"/>
-    <w:lsdException w:name="Medium Grid 3 Accent 1" w:semiHidden="0" w:uiPriority="69" w:unhideWhenUsed="0"/>
-    <w:lsdException w:name="Dark List Accent 1" w:semiHidden="0" w:uiPriority="70" w:unhideWhenUsed="0"/>
-    <w:lsdException w:name="Colorful Shading Accent 1" w:semiHidden="0" w:uiPriority="71" w:unhideWhenUsed="0"/>
-    <w:lsdException w:name="Colorful List Accent 1" w:semiHidden="0" w:uiPriority="72" w:unhideWhenUsed="0"/>
-    <w:lsdException w:name="Colorful Grid Accent 1" w:semiHidden="0" w:uiPriority="73" w:unhideWhenUsed="0"/>
-    <w:lsdException w:name="Light Shading Accent 2" w:semiHidden="0" w:uiPriority="60" w:unhideWhenUsed="0"/>
-    <w:lsdException w:name="Light List Accent 2" w:semiHidden="0" w:uiPriority="61" w:unhideWhenUsed="0"/>
-    <w:lsdException w:name="Light Grid Accent 2" w:semiHidden="0" w:uiPriority="62" w:unhideWhenUsed="0"/>
-    <w:lsdException w:name="Medium Shading 1 Accent 2" w:semiHidden="0" w:uiPriority="63" w:unhideWhenUsed="0"/>
-    <w:lsdException w:name="Medium Shading 2 Accent 2" w:semiHidden="0" w:uiPriority="64" w:unhideWhenUsed="0"/>
-    <w:lsdException w:name="Medium List 1 Accent 2" w:semiHidden="0" w:uiPriority="65" w:unhideWhenUsed="0"/>
-    <w:lsdException w:name="Medium List 2 Accent 2" w:semiHidden="0" w:uiPriority="66" w:unhideWhenUsed="0"/>
-    <w:lsdException w:name="Medium Grid 1 Accent 2" w:semiHidden="0" w:uiPriority="67" w:unhideWhenUsed="0"/>
-    <w:lsdException w:name="Medium Grid 2 Accent 2" w:semiHidden="0" w:uiPriority="68" w:unhideWhenUsed="0"/>
-    <w:lsdException w:name="Medium Grid 3 Accent 2" w:semiHidden="0" w:uiPriority="69" w:unhideWhenUsed="0"/>
-    <w:lsdException w:name="Dark List Accent 2" w:semiHidden="0" w:uiPriority="70" w:unhideWhenUsed="0"/>
-    <w:lsdException w:name="Colorful Shading Accent 2" w:semiHidden="0" w:uiPriority="71" w:unhideWhenUsed="0"/>
-    <w:lsdException w:name="Colorful List Accent 2" w:semiHidden="0" w:uiPriority="72" w:unhideWhenUsed="0"/>
-    <w:lsdException w:name="Colorful Grid Accent 2" w:semiHidden="0" w:uiPriority="73" w:unhideWhenUsed="0"/>
-    <w:lsdException w:name="Light Shading Accent 3" w:semiHidden="0" w:uiPriority="60" w:unhideWhenUsed="0"/>
-    <w:lsdException w:name="Light List Accent 3" w:semiHidden="0" w:uiPriority="61" w:unhideWhenUsed="0"/>
-    <w:lsdException w:name="Light Grid Accent 3" w:semiHidden="0" w:uiPriority="62" w:unhideWhenUsed="0"/>
-    <w:lsdException w:name="Medium Shading 1 Accent 3" w:semiHidden="0" w:uiPriority="63" w:unhideWhenUsed="0"/>
-    <w:lsdException w:name="Medium Shading 2 Accent 3" w:semiHidden="0" w:uiPriority="64" w:unhideWhenUsed="0"/>
-    <w:lsdException w:name="Medium List 1 Accent 3" w:semiHidden="0" w:uiPriority="65" w:unhideWhenUsed="0"/>
-    <w:lsdException w:name="Medium List 2 Accent 3" w:semiHidden="0" w:uiPriority="66" w:unhideWhenUsed="0"/>
-    <w:lsdException w:name="Medium Grid 1 Accent 3" w:semiHidden="0" w:uiPriority="67" w:unhideWhenUsed="0"/>
-    <w:lsdException w:name="Medium Grid 2 Accent 3" w:semiHidden="0" w:uiPriority="68" w:unhideWhenUsed="0"/>
-    <w:lsdException w:name="Medium Grid 3 Accent 3" w:semiHidden="0" w:uiPriority="69" w:unhideWhenUsed="0"/>
-    <w:lsdException w:name="Dark List Accent 3" w:semiHidden="0" w:uiPriority="70" w:unhideWhenUsed="0"/>
-    <w:lsdException w:name="Colorful Shading Accent 3" w:semiHidden="0" w:uiPriority="71" w:unhideWhenUsed="0"/>
-    <w:lsdException w:name="Colorful List Accent 3" w:semiHidden="0" w:uiPriority="72" w:unhideWhenUsed="0"/>
-    <w:lsdException w:name="Colorful Grid Accent 3" w:semiHidden="0" w:uiPriority="73" w:unhideWhenUsed="0"/>
-    <w:lsdException w:name="Light Shading Accent 4" w:semiHidden="0" w:uiPriority="60" w:unhideWhenUsed="0"/>
-    <w:lsdException w:name="Light List Accent 4" w:semiHidden="0" w:uiPriority="61" w:unhideWhenUsed="0"/>
-    <w:lsdException w:name="Light Grid Accent 4" w:semiHidden="0" w:uiPriority="62" w:unhideWhenUsed="0"/>
-    <w:lsdException w:name="Medium Shading 1 Accent 4" w:semiHidden="0" w:uiPriority="63" w:unhideWhenUsed="0"/>
-    <w:lsdException w:name="Medium Shading 2 Accent 4" w:semiHidden="0" w:uiPriority="64" w:unhideWhenUsed="0"/>
-    <w:lsdException w:name="Medium List 1 Accent 4" w:semiHidden="0" w:uiPriority="65" w:unhideWhenUsed="0"/>
-    <w:lsdException w:name="Medium List 2 Accent 4" w:semiHidden="0" w:uiPriority="66" w:unhideWhenUsed="0"/>
-    <w:lsdException w:name="Medium Grid 1 Accent 4" w:semiHidden="0" w:uiPriority="67" w:unhideWhenUsed="0"/>
-    <w:lsdException w:name="Medium Grid 2 Accent 4" w:semiHidden="0" w:uiPriority="68" w:unhideWhenUsed="0"/>
-    <w:lsdException w:name="Medium Grid 3 Accent 4" w:semiHidden="0" w:uiPriority="69" w:unhideWhenUsed="0"/>
-    <w:lsdException w:name="Dark List Accent 4" w:semiHidden="0" w:uiPriority="70" w:unhideWhenUsed="0"/>
-    <w:lsdException w:name="Colorful Shading Accent 4" w:semiHidden="0" w:uiPriority="71" w:unhideWhenUsed="0"/>
-    <w:lsdException w:name="Colorful List Accent 4" w:semiHidden="0" w:uiPriority="72" w:unhideWhenUsed="0"/>
-    <w:lsdException w:name="Colorful Grid Accent 4" w:semiHidden="0" w:uiPriority="73" w:unhideWhenUsed="0"/>
-    <w:lsdException w:name="Light Shading Accent 5" w:semiHidden="0" w:uiPriority="60" w:unhideWhenUsed="0"/>
-    <w:lsdException w:name="Light List Accent 5" w:semiHidden="0" w:uiPriority="61" w:unhideWhenUsed="0"/>
-    <w:lsdException w:name="Light Grid Accent 5" w:semiHidden="0" w:uiPriority="62" w:unhideWhenUsed="0"/>
-    <w:lsdException w:name="Medium Shading 1 Accent 5" w:semiHidden="0" w:uiPriority="63" w:unhideWhenUsed="0"/>
-    <w:lsdException w:name="Medium Shading 2 Accent 5" w:semiHidden="0" w:uiPriority="64" w:unhideWhenUsed="0"/>
-    <w:lsdException w:name="Medium List 1 Accent 5" w:semiHidden="0" w:uiPriority="65" w:unhideWhenUsed="0"/>
-    <w:lsdException w:name="Medium List 2 Accent 5" w:semiHidden="0" w:uiPriority="66" w:unhideWhenUsed="0"/>
-    <w:lsdException w:name="Medium Grid 1 Accent 5" w:semiHidden="0" w:uiPriority="67" w:unhideWhenUsed="0"/>
-    <w:lsdException w:name="Medium Grid 2 Accent 5" w:semiHidden="0" w:uiPriority="68" w:unhideWhenUsed="0"/>
-    <w:lsdException w:name="Medium Grid 3 Accent 5" w:semiHidden="0" w:uiPriority="69" w:unhideWhenUsed="0"/>
-    <w:lsdException w:name="Dark List Accent 5" w:semiHidden="0" w:uiPriority="70" w:unhideWhenUsed="0"/>
-    <w:lsdException w:name="Colorful Shading Accent 5" w:semiHidden="0" w:uiPriority="71" w:unhideWhenUsed="0"/>
-    <w:lsdException w:name="Colorful List Accent 5" w:semiHidden="0" w:uiPriority="72" w:unhideWhenUsed="0"/>
-    <w:lsdException w:name="Colorful Grid Accent 5" w:semiHidden="0" w:uiPriority="73" w:unhideWhenUsed="0"/>
-    <w:lsdException w:name="Light Shading Accent 6" w:semiHidden="0" w:uiPriority="60" w:unhideWhenUsed="0"/>
-    <w:lsdException w:name="Light List Accent 6" w:semiHidden="0" w:uiPriority="61" w:unhideWhenUsed="0"/>
-    <w:lsdException w:name="Light Grid Accent 6" w:semiHidden="0" w:uiPriority="62" w:unhideWhenUsed="0"/>
-    <w:lsdException w:name="Medium Shading 1 Accent 6" w:semiHidden="0" w:uiPriority="63" w:unhideWhenUsed="0"/>
-    <w:lsdException w:name="Medium Shading 2 Accent 6" w:semiHidden="0" w:uiPriority="64" w:unhideWhenUsed="0"/>
-    <w:lsdException w:name="Medium List 1 Accent 6" w:semiHidden="0" w:uiPriority="65" w:unhideWhenUsed="0"/>
-    <w:lsdException w:name="Medium List 2 Accent 6" w:semiHidden="0" w:uiPriority="66" w:unhideWhenUsed="0"/>
-    <w:lsdException w:name="Medium Grid 1 Accent 6" w:semiHidden="0" w:uiPriority="67" w:unhideWhenUsed="0"/>
-    <w:lsdException w:name="Medium Grid 2 Accent 6" w:semiHidden="0" w:uiPriority="68" w:unhideWhenUsed="0"/>
-    <w:lsdException w:name="Medium Grid 3 Accent 6" w:semiHidden="0" w:uiPriority="69" w:unhideWhenUsed="0"/>
-    <w:lsdException w:name="Dark List Accent 6" w:semiHidden="0" w:uiPriority="70" w:unhideWhenUsed="0"/>
-    <w:lsdException w:name="Colorful Shading Accent 6" w:semiHidden="0" w:uiPriority="71" w:unhideWhenUsed="0"/>
-    <w:lsdException w:name="Colorful List Accent 6" w:semiHidden="0" w:uiPriority="72" w:unhideWhenUsed="0"/>
-    <w:lsdException w:name="Colorful Grid Accent 6" w:semiHidden="0" w:uiPriority="73" w:unhideWhenUsed="0"/>
-    <w:lsdException w:name="Subtle Emphasis" w:semiHidden="0" w:uiPriority="19" w:unhideWhenUsed="0" w:qFormat="1"/>
-    <w:lsdException w:name="Intense Emphasis" w:semiHidden="0" w:uiPriority="21" w:unhideWhenUsed="0" w:qFormat="1"/>
-    <w:lsdException w:name="Subtle Reference" w:semiHidden="0" w:uiPriority="31" w:unhideWhenUsed="0" w:qFormat="1"/>
-    <w:lsdException w:name="Intense Reference" w:semiHidden="0" w:uiPriority="32" w:unhideWhenUsed="0" w:qFormat="1"/>
-    <w:lsdException w:name="Book Title" w:semiHidden="0" w:uiPriority="33" w:unhideWhenUsed="0" w:qFormat="1"/>
-    <w:lsdException w:name="Bibliography" w:uiPriority="37"/>
-    <w:lsdException w:name="TOC Heading" w:uiPriority="39" w:qFormat="1"/>
-  </w:latentStyles>
-  <w:style w:type="paragraph" w:default="1" w:styleId="Normal">
-    <w:name w:val="Normal"/>
-    <w:qFormat/>
-  </w:style>
-  <w:style w:type="paragraph" w:styleId="Heading1">
-    <w:name w:val="heading 1"/>
-    <w:basedOn w:val="Normal"/>
-    <w:next w:val="Normal"/>
-    <w:link w:val="Heading1Char"/>
-    <w:uiPriority w:val="9"/>
-    <w:qFormat/>
-    <w:rsid w:val="00054910"/>
-    <w:pPr>
-      <w:keepNext/>
-      <w:keepLines/>
-      <w:spacing w:before="480" w:after="0"/>
-      <w:outlineLvl w:val="0"/>
-    </w:pPr>
-    <w:rPr>
-      <w:rFonts w:asciiTheme="majorHAnsi" w:eastAsiaTheme="majorEastAsia" w:hAnsiTheme="majorHAnsi" w:cstheme="majorBidi"/>
-      <w:b/>
-      <w:bCs/>
-      <w:color w:val="365F91" w:themeColor="accent1" w:themeShade="BF"/>
-      <w:sz w:val="28"/>
-      <w:szCs w:val="28"/>
-    </w:rPr>
-  </w:style>
-  <w:style w:type="character" w:default="1" w:styleId="DefaultParagraphFont">
-    <w:name w:val="Default Paragraph Font"/>
-    <w:uiPriority w:val="1"/>
-    <w:semiHidden/>
-    <w:unhideWhenUsed/>
-  </w:style>
-  <w:style w:type="table" w:default="1" w:styleId="TableNormal">
-    <w:name w:val="Normal Table"/>
-    <w:uiPriority w:val="99"/>
-    <w:semiHidden/>
-    <w:unhideWhenUsed/>
-    <w:tblPr>
-      <w:tblInd w:w="0" w:type="dxa"/>
-      <w:tblCellMar>
-        <w:top w:w="0" w:type="dxa"/>
-        <w:left w:w="108" w:type="dxa"/>
-        <w:bottom w:w="0" w:type="dxa"/>
-        <w:right w:w="108" w:type="dxa"/>
-      </w:tblCellMar>
-    </w:tblPr>
-  </w:style>
-  <w:style w:type="numbering" w:default="1" w:styleId="NoList">
-    <w:name w:val="No List"/>
-    <w:uiPriority w:val="99"/>
-    <w:semiHidden/>
-    <w:unhideWhenUsed/>
-  </w:style>
-  <w:style w:type="paragraph" w:customStyle="1" w:styleId="Standard">
-    <w:name w:val="Standard"/>
-    <w:rsid w:val="009F2ADA"/>
-    <w:pPr>
-      <w:suppressAutoHyphens/>
-      <w:autoSpaceDN w:val="0"/>
-      <w:spacing w:after="0" w:line="240" w:lineRule="auto"/>
-    </w:pPr>
-    <w:rPr>
-      <w:rFonts w:ascii="Liberation Serif" w:eastAsia="Noto Sans CJK SC" w:hAnsi="Liberation Serif" w:cs="Lohit Devanagari"/>
-      <w:kern w:val="3"/>
-      <w:sz w:val="24"/>
-      <w:szCs w:val="24"/>
-      <w:lang w:eastAsia="zh-CN" w:bidi="hi-IN"/>
-    </w:rPr>
-  </w:style>
-  <w:style w:type="paragraph" w:styleId="NormalWeb">
-    <w:name w:val="Normal (Web)"/>
-    <w:basedOn w:val="Normal"/>
-    <w:uiPriority w:val="99"/>
-    <w:semiHidden/>
-    <w:unhideWhenUsed/>
-    <w:rsid w:val="003A0414"/>
-    <w:pPr>
-      <w:spacing w:before="100" w:beforeAutospacing="1" w:after="100" w:afterAutospacing="1" w:line="240" w:lineRule="auto"/>
-    </w:pPr>
-    <w:rPr>
-      <w:rFonts w:ascii="Times New Roman" w:eastAsia="Times New Roman" w:hAnsi="Times New Roman" w:cs="Times New Roman"/>
-      <w:sz w:val="24"/>
-      <w:szCs w:val="24"/>
-    </w:rPr>
-  </w:style>
-  <w:style w:type="paragraph" w:customStyle="1" w:styleId="title-child">
-    <w:name w:val="title-child"/>
-    <w:basedOn w:val="Normal"/>
-    <w:rsid w:val="003A0414"/>
-    <w:pPr>
-      <w:spacing w:before="100" w:beforeAutospacing="1" w:after="100" w:afterAutospacing="1" w:line="240" w:lineRule="auto"/>
-    </w:pPr>
-    <w:rPr>
-      <w:rFonts w:ascii="Times New Roman" w:eastAsia="Times New Roman" w:hAnsi="Times New Roman" w:cs="Times New Roman"/>
-      <w:sz w:val="24"/>
-      <w:szCs w:val="24"/>
-    </w:rPr>
-  </w:style>
-  <w:style w:type="character" w:customStyle="1" w:styleId="number-content">
-    <w:name w:val="number-content"/>
-    <w:basedOn w:val="DefaultParagraphFont"/>
-    <w:rsid w:val="003A0414"/>
-  </w:style>
-  <w:style w:type="paragraph" w:styleId="BalloonText">
-    <w:name w:val="Balloon Text"/>
-    <w:basedOn w:val="Normal"/>
-    <w:link w:val="BalloonTextChar"/>
-    <w:uiPriority w:val="99"/>
-    <w:semiHidden/>
-    <w:unhideWhenUsed/>
-    <w:rsid w:val="000A030D"/>
-    <w:pPr>
-      <w:spacing w:after="0" w:line="240" w:lineRule="auto"/>
-    </w:pPr>
-    <w:rPr>
-      <w:rFonts w:ascii="Tahoma" w:hAnsi="Tahoma" w:cs="Tahoma"/>
-      <w:sz w:val="16"/>
-      <w:szCs w:val="16"/>
-    </w:rPr>
-  </w:style>
-  <w:style w:type="character" w:customStyle="1" w:styleId="BalloonTextChar">
-    <w:name w:val="Balloon Text Char"/>
-    <w:basedOn w:val="DefaultParagraphFont"/>
-    <w:link w:val="BalloonText"/>
-    <w:uiPriority w:val="99"/>
-    <w:semiHidden/>
-    <w:rsid w:val="000A030D"/>
-    <w:rPr>
-      <w:rFonts w:ascii="Tahoma" w:hAnsi="Tahoma" w:cs="Tahoma"/>
-      <w:sz w:val="16"/>
-      <w:szCs w:val="16"/>
-    </w:rPr>
-  </w:style>
-  <w:style w:type="paragraph" w:styleId="NoSpacing">
-    <w:name w:val="No Spacing"/>
-    <w:link w:val="NoSpacingChar"/>
-    <w:uiPriority w:val="1"/>
-    <w:qFormat/>
-    <w:rsid w:val="002B2D24"/>
-    <w:pPr>
-      <w:spacing w:after="0" w:line="240" w:lineRule="auto"/>
-    </w:pPr>
-    <w:rPr>
-      <w:rFonts w:eastAsiaTheme="minorEastAsia"/>
-    </w:rPr>
-  </w:style>
-  <w:style w:type="character" w:customStyle="1" w:styleId="NoSpacingChar">
-    <w:name w:val="No Spacing Char"/>
-    <w:basedOn w:val="DefaultParagraphFont"/>
-    <w:link w:val="NoSpacing"/>
-    <w:uiPriority w:val="1"/>
-    <w:rsid w:val="002B2D24"/>
-    <w:rPr>
-      <w:rFonts w:eastAsiaTheme="minorEastAsia"/>
-    </w:rPr>
-  </w:style>
-  <w:style w:type="paragraph" w:styleId="Header">
-    <w:name w:val="header"/>
-    <w:basedOn w:val="Normal"/>
-    <w:link w:val="HeaderChar"/>
-    <w:uiPriority w:val="99"/>
-    <w:unhideWhenUsed/>
-    <w:rsid w:val="00EE34FE"/>
-    <w:pPr>
-      <w:tabs>
-        <w:tab w:val="center" w:pos="4513"/>
-        <w:tab w:val="right" w:pos="9026"/>
-      </w:tabs>
-      <w:spacing w:after="0" w:line="240" w:lineRule="auto"/>
-    </w:pPr>
-  </w:style>
-  <w:style w:type="character" w:customStyle="1" w:styleId="HeaderChar">
-    <w:name w:val="Header Char"/>
-    <w:basedOn w:val="DefaultParagraphFont"/>
-    <w:link w:val="Header"/>
-    <w:uiPriority w:val="99"/>
-    <w:rsid w:val="00EE34FE"/>
-  </w:style>
-  <w:style w:type="paragraph" w:styleId="Footer">
-    <w:name w:val="footer"/>
-    <w:basedOn w:val="Normal"/>
-    <w:link w:val="FooterChar"/>
-    <w:uiPriority w:val="99"/>
-    <w:unhideWhenUsed/>
-    <w:rsid w:val="00EE34FE"/>
-    <w:pPr>
-      <w:tabs>
-        <w:tab w:val="center" w:pos="4513"/>
-        <w:tab w:val="right" w:pos="9026"/>
-      </w:tabs>
-      <w:spacing w:after="0" w:line="240" w:lineRule="auto"/>
-    </w:pPr>
-  </w:style>
-  <w:style w:type="character" w:customStyle="1" w:styleId="FooterChar">
-    <w:name w:val="Footer Char"/>
-    <w:basedOn w:val="DefaultParagraphFont"/>
-    <w:link w:val="Footer"/>
-    <w:uiPriority w:val="99"/>
-    <w:rsid w:val="00EE34FE"/>
-  </w:style>
-  <w:style w:type="table" w:customStyle="1" w:styleId="GridTable4Accent3">
-    <w:name w:val="Grid Table 4 Accent 3"/>
+  <w:style w:type="table" w:customStyle="1" w:styleId="GridTable4-Accent31">
+    <w:name w:val="Grid Table 4 - Accent 31"/>
     <w:basedOn w:val="TableNormal"/>
     <w:uiPriority w:val="49"/>
     <w:rsid w:val="00972A84"/>
@@ -14482,7 +14220,7 @@
 </file>
 
 <file path=customXml/itemProps1.xml><?xml version="1.0" encoding="utf-8"?>
-<ds:datastoreItem xmlns:ds="http://schemas.openxmlformats.org/officeDocument/2006/customXml" ds:itemID="{4B929C2F-973B-47B9-95E2-51781D336AFA}">
+<ds:datastoreItem xmlns:ds="http://schemas.openxmlformats.org/officeDocument/2006/customXml" ds:itemID="{F8D67711-4A01-4389-806D-C03248A6D38A}">
   <ds:schemaRefs>
     <ds:schemaRef ds:uri="http://schemas.openxmlformats.org/officeDocument/2006/bibliography"/>
   </ds:schemaRefs>

</xml_diff>